<commit_message>
Worked on Section 4 (requirements) of the Project Specification document.  Currently Finished: 4.1:General statement 4.2:Users 4.3:Use Case Diagrams
</commit_message>
<xml_diff>
--- a/Documents/IBM Project Specifications.docx
+++ b/Documents/IBM Project Specifications.docx
@@ -1,6 +1,6 @@
 
 <file path=word/document.xml><?xml version="1.0" encoding="utf-8"?>
-<w:document xmlns:wpc="http://schemas.microsoft.com/office/word/2010/wordprocessingCanvas" xmlns:mc="http://schemas.openxmlformats.org/markup-compatibility/2006" xmlns:o="urn:schemas-microsoft-com:office:office" xmlns:r="http://schemas.openxmlformats.org/officeDocument/2006/relationships" xmlns:m="http://schemas.openxmlformats.org/officeDocument/2006/math" xmlns:v="urn:schemas-microsoft-com:vml" xmlns:wp14="http://schemas.microsoft.com/office/word/2010/wordprocessingDrawing" xmlns:wp="http://schemas.openxmlformats.org/drawingml/2006/wordprocessingDrawing" xmlns:w10="urn:schemas-microsoft-com:office:word" xmlns:w="http://schemas.openxmlformats.org/wordprocessingml/2006/main" xmlns:w14="http://schemas.microsoft.com/office/word/2010/wordml" xmlns:wpg="http://schemas.microsoft.com/office/word/2010/wordprocessingGroup" xmlns:wpi="http://schemas.microsoft.com/office/word/2010/wordprocessingInk" xmlns:wne="http://schemas.microsoft.com/office/word/2006/wordml" xmlns:wps="http://schemas.microsoft.com/office/word/2010/wordprocessingShape" mc:Ignorable="w14 wp14">
+<w:document xmlns:wpc="http://schemas.microsoft.com/office/word/2010/wordprocessingCanvas" xmlns:mc="http://schemas.openxmlformats.org/markup-compatibility/2006" xmlns:o="urn:schemas-microsoft-com:office:office" xmlns:r="http://schemas.openxmlformats.org/officeDocument/2006/relationships" xmlns:m="http://schemas.openxmlformats.org/officeDocument/2006/math" xmlns:v="urn:schemas-microsoft-com:vml" xmlns:wp14="http://schemas.microsoft.com/office/word/2010/wordprocessingDrawing" xmlns:wp="http://schemas.openxmlformats.org/drawingml/2006/wordprocessingDrawing" xmlns:w10="urn:schemas-microsoft-com:office:word" xmlns:w="http://schemas.openxmlformats.org/wordprocessingml/2006/main" xmlns:w14="http://schemas.microsoft.com/office/word/2010/wordml" xmlns:w15="http://schemas.microsoft.com/office/word/2012/wordml" xmlns:wpg="http://schemas.microsoft.com/office/word/2010/wordprocessingGroup" xmlns:wpi="http://schemas.microsoft.com/office/word/2010/wordprocessingInk" xmlns:wne="http://schemas.microsoft.com/office/word/2006/wordml" xmlns:wps="http://schemas.microsoft.com/office/word/2010/wordprocessingShape" mc:Ignorable="w14 w15 wp14">
   <w:body>
     <w:p>
       <w:pPr>
@@ -142,7 +142,7 @@
           <w:sz w:val="28"/>
         </w:rPr>
         <w:sectPr>
-          <w:footerReference w:type="default" r:id="rId8"/>
+          <w:footerReference w:type="default" r:id="rId7"/>
           <w:pgSz w:w="12240" w:h="15840"/>
           <w:pgMar w:top="1440" w:right="1440" w:bottom="1440" w:left="1440" w:header="720" w:footer="720" w:gutter="0"/>
           <w:pgNumType w:fmt="lowerRoman" w:start="1"/>
@@ -202,8 +202,8 @@
           <w:u w:val="single"/>
         </w:rPr>
         <w:sectPr>
-          <w:headerReference w:type="default" r:id="rId9"/>
-          <w:footerReference w:type="default" r:id="rId10"/>
+          <w:headerReference w:type="default" r:id="rId8"/>
+          <w:footerReference w:type="default" r:id="rId9"/>
           <w:pgSz w:w="12240" w:h="15840"/>
           <w:pgMar w:top="1440" w:right="1440" w:bottom="1440" w:left="1440" w:header="720" w:footer="720" w:gutter="0"/>
           <w:pgNumType w:fmt="lowerRoman" w:start="2"/>
@@ -6390,17 +6390,15 @@
       <w:r>
         <w:t xml:space="preserve">arge size of IBMs environment and the need for a centralized dashboard to display their metrics.  </w:t>
       </w:r>
-      <w:bookmarkStart w:id="11" w:name="_GoBack"/>
-      <w:bookmarkEnd w:id="11"/>
     </w:p>
     <w:p>
       <w:pPr>
         <w:pStyle w:val="DocumentSubsectionHeading"/>
       </w:pPr>
-      <w:bookmarkStart w:id="12" w:name="_Toc370827570"/>
-      <w:bookmarkStart w:id="13" w:name="_Toc370827701"/>
-      <w:bookmarkStart w:id="14" w:name="_Toc372915294"/>
-      <w:bookmarkStart w:id="15" w:name="_Toc409000258"/>
+      <w:bookmarkStart w:id="11" w:name="_Toc370827570"/>
+      <w:bookmarkStart w:id="12" w:name="_Toc370827701"/>
+      <w:bookmarkStart w:id="13" w:name="_Toc372915294"/>
+      <w:bookmarkStart w:id="14" w:name="_Toc409000258"/>
       <w:r>
         <w:t>1.2</w:t>
       </w:r>
@@ -6408,10 +6406,10 @@
         <w:tab/>
         <w:t>Project Goals and Objectives</w:t>
       </w:r>
+      <w:bookmarkEnd w:id="11"/>
       <w:bookmarkEnd w:id="12"/>
       <w:bookmarkEnd w:id="13"/>
       <w:bookmarkEnd w:id="14"/>
-      <w:bookmarkEnd w:id="15"/>
     </w:p>
     <w:p/>
     <w:tbl>
@@ -6771,10 +6769,10 @@
       <w:pPr>
         <w:pStyle w:val="DocumentSectionHeading"/>
       </w:pPr>
-      <w:bookmarkStart w:id="16" w:name="_Toc370827571"/>
-      <w:bookmarkStart w:id="17" w:name="_Toc370827702"/>
-      <w:bookmarkStart w:id="18" w:name="_Toc372915295"/>
-      <w:bookmarkStart w:id="19" w:name="_Toc409000259"/>
+      <w:bookmarkStart w:id="15" w:name="_Toc370827571"/>
+      <w:bookmarkStart w:id="16" w:name="_Toc370827702"/>
+      <w:bookmarkStart w:id="17" w:name="_Toc372915295"/>
+      <w:bookmarkStart w:id="18" w:name="_Toc409000259"/>
       <w:r>
         <w:lastRenderedPageBreak/>
         <w:t>2.</w:t>
@@ -6783,19 +6781,19 @@
         <w:tab/>
         <w:t>Project Planning</w:t>
       </w:r>
+      <w:bookmarkEnd w:id="15"/>
       <w:bookmarkEnd w:id="16"/>
       <w:bookmarkEnd w:id="17"/>
       <w:bookmarkEnd w:id="18"/>
-      <w:bookmarkEnd w:id="19"/>
     </w:p>
     <w:p>
       <w:pPr>
         <w:pStyle w:val="DocumentSubsectionHeading"/>
       </w:pPr>
-      <w:bookmarkStart w:id="20" w:name="_Toc370827572"/>
-      <w:bookmarkStart w:id="21" w:name="_Toc370827703"/>
-      <w:bookmarkStart w:id="22" w:name="_Toc372915296"/>
-      <w:bookmarkStart w:id="23" w:name="_Toc409000260"/>
+      <w:bookmarkStart w:id="19" w:name="_Toc370827572"/>
+      <w:bookmarkStart w:id="20" w:name="_Toc370827703"/>
+      <w:bookmarkStart w:id="21" w:name="_Toc372915296"/>
+      <w:bookmarkStart w:id="22" w:name="_Toc409000260"/>
       <w:r>
         <w:t>2</w:t>
       </w:r>
@@ -6806,10 +6804,10 @@
         <w:tab/>
         <w:t>Project Lifecycle</w:t>
       </w:r>
+      <w:bookmarkEnd w:id="19"/>
       <w:bookmarkEnd w:id="20"/>
       <w:bookmarkEnd w:id="21"/>
       <w:bookmarkEnd w:id="22"/>
-      <w:bookmarkEnd w:id="23"/>
     </w:p>
     <w:p>
       <w:pPr>
@@ -6829,10 +6827,10 @@
       <w:pPr>
         <w:pStyle w:val="DocumentSubsectionHeading"/>
       </w:pPr>
-      <w:bookmarkStart w:id="24" w:name="_Toc370827573"/>
-      <w:bookmarkStart w:id="25" w:name="_Toc370827704"/>
-      <w:bookmarkStart w:id="26" w:name="_Toc372915297"/>
-      <w:bookmarkStart w:id="27" w:name="_Toc409000261"/>
+      <w:bookmarkStart w:id="23" w:name="_Toc370827573"/>
+      <w:bookmarkStart w:id="24" w:name="_Toc370827704"/>
+      <w:bookmarkStart w:id="25" w:name="_Toc372915297"/>
+      <w:bookmarkStart w:id="26" w:name="_Toc409000261"/>
       <w:r>
         <w:t>2</w:t>
       </w:r>
@@ -6843,10 +6841,10 @@
         <w:tab/>
         <w:t>Project Setup</w:t>
       </w:r>
+      <w:bookmarkEnd w:id="23"/>
       <w:bookmarkEnd w:id="24"/>
       <w:bookmarkEnd w:id="25"/>
       <w:bookmarkEnd w:id="26"/>
-      <w:bookmarkEnd w:id="27"/>
     </w:p>
     <w:p>
       <w:pPr>
@@ -6966,7 +6964,25 @@
                 <w:sz w:val="24"/>
                 <w:szCs w:val="24"/>
               </w:rPr>
-              <w:t>GitHub, Windows &amp; Linux, Jenkins, Graphite v. Grafana, Python</w:t>
+              <w:t xml:space="preserve">GitHub, Windows &amp; Linux, Jenkins, Graphite v. </w:t>
+            </w:r>
+            <w:proofErr w:type="spellStart"/>
+            <w:r>
+              <w:rPr>
+                <w:rFonts w:ascii="Times New Roman" w:hAnsi="Times New Roman"/>
+                <w:sz w:val="24"/>
+                <w:szCs w:val="24"/>
+              </w:rPr>
+              <w:t>Grafana</w:t>
+            </w:r>
+            <w:proofErr w:type="spellEnd"/>
+            <w:r>
+              <w:rPr>
+                <w:rFonts w:ascii="Times New Roman" w:hAnsi="Times New Roman"/>
+                <w:sz w:val="24"/>
+                <w:szCs w:val="24"/>
+              </w:rPr>
+              <w:t>, Python</w:t>
             </w:r>
           </w:p>
         </w:tc>
@@ -7118,15 +7134,15 @@
       <w:pPr>
         <w:pStyle w:val="DocumentText"/>
       </w:pPr>
-      <w:bookmarkStart w:id="28" w:name="_Toc370827579"/>
-      <w:bookmarkStart w:id="29" w:name="_Toc370827710"/>
+      <w:bookmarkStart w:id="27" w:name="_Toc370827579"/>
+      <w:bookmarkStart w:id="28" w:name="_Toc370827710"/>
     </w:p>
     <w:p>
       <w:pPr>
         <w:pStyle w:val="DocumentSubsectionHeading"/>
       </w:pPr>
-      <w:bookmarkStart w:id="30" w:name="_Toc372915298"/>
-      <w:bookmarkStart w:id="31" w:name="_Toc409000262"/>
+      <w:bookmarkStart w:id="29" w:name="_Toc372915298"/>
+      <w:bookmarkStart w:id="30" w:name="_Toc409000262"/>
       <w:r>
         <w:t>2.3</w:t>
       </w:r>
@@ -7134,10 +7150,10 @@
         <w:tab/>
         <w:t>Stakeholders</w:t>
       </w:r>
+      <w:bookmarkEnd w:id="27"/>
       <w:bookmarkEnd w:id="28"/>
       <w:bookmarkEnd w:id="29"/>
       <w:bookmarkEnd w:id="30"/>
-      <w:bookmarkEnd w:id="31"/>
     </w:p>
     <w:p>
       <w:pPr>
@@ -7227,8 +7243,13 @@
               <w:t>Sponsor</w:t>
             </w:r>
             <w:r>
-              <w:t>: Jake Morlock</w:t>
-            </w:r>
+              <w:t xml:space="preserve">: Jake </w:t>
+            </w:r>
+            <w:proofErr w:type="spellStart"/>
+            <w:r>
+              <w:t>Morlock</w:t>
+            </w:r>
+            <w:proofErr w:type="spellEnd"/>
           </w:p>
         </w:tc>
       </w:tr>
@@ -7254,8 +7275,13 @@
               <w:t>Sponsor</w:t>
             </w:r>
             <w:r>
-              <w:t>: Mathew Odden</w:t>
-            </w:r>
+              <w:t xml:space="preserve">: Mathew </w:t>
+            </w:r>
+            <w:proofErr w:type="spellStart"/>
+            <w:r>
+              <w:t>Odden</w:t>
+            </w:r>
+            <w:proofErr w:type="spellEnd"/>
           </w:p>
         </w:tc>
       </w:tr>
@@ -7281,8 +7307,13 @@
               <w:t>Sponsor</w:t>
             </w:r>
             <w:r>
-              <w:t>: Adam Reznechek</w:t>
-            </w:r>
+              <w:t xml:space="preserve">: Adam </w:t>
+            </w:r>
+            <w:proofErr w:type="spellStart"/>
+            <w:r>
+              <w:t>Reznechek</w:t>
+            </w:r>
+            <w:proofErr w:type="spellEnd"/>
           </w:p>
         </w:tc>
       </w:tr>
@@ -7418,10 +7449,10 @@
       <w:pPr>
         <w:pStyle w:val="DocumentSubsectionHeading"/>
       </w:pPr>
-      <w:bookmarkStart w:id="32" w:name="_Toc370827574"/>
-      <w:bookmarkStart w:id="33" w:name="_Toc370827705"/>
-      <w:bookmarkStart w:id="34" w:name="_Toc372915299"/>
-      <w:bookmarkStart w:id="35" w:name="_Toc409000263"/>
+      <w:bookmarkStart w:id="31" w:name="_Toc370827574"/>
+      <w:bookmarkStart w:id="32" w:name="_Toc370827705"/>
+      <w:bookmarkStart w:id="33" w:name="_Toc372915299"/>
+      <w:bookmarkStart w:id="34" w:name="_Toc409000263"/>
     </w:p>
     <w:p>
       <w:pPr>
@@ -7466,10 +7497,10 @@
         <w:tab/>
         <w:t>Project Resources</w:t>
       </w:r>
+      <w:bookmarkEnd w:id="31"/>
       <w:bookmarkEnd w:id="32"/>
       <w:bookmarkEnd w:id="33"/>
       <w:bookmarkEnd w:id="34"/>
-      <w:bookmarkEnd w:id="35"/>
     </w:p>
     <w:p>
       <w:pPr>
@@ -7993,10 +8024,10 @@
       <w:pPr>
         <w:pStyle w:val="DocumentSubsectionHeading"/>
       </w:pPr>
-      <w:bookmarkStart w:id="36" w:name="_Toc370827575"/>
-      <w:bookmarkStart w:id="37" w:name="_Toc370827706"/>
-      <w:bookmarkStart w:id="38" w:name="_Toc372915300"/>
-      <w:bookmarkStart w:id="39" w:name="_Toc409000264"/>
+      <w:bookmarkStart w:id="35" w:name="_Toc370827575"/>
+      <w:bookmarkStart w:id="36" w:name="_Toc370827706"/>
+      <w:bookmarkStart w:id="37" w:name="_Toc372915300"/>
+      <w:bookmarkStart w:id="38" w:name="_Toc409000264"/>
       <w:r>
         <w:t>2.</w:t>
       </w:r>
@@ -8007,10 +8038,10 @@
         <w:tab/>
         <w:t>Assumptions</w:t>
       </w:r>
+      <w:bookmarkEnd w:id="35"/>
       <w:bookmarkEnd w:id="36"/>
       <w:bookmarkEnd w:id="37"/>
       <w:bookmarkEnd w:id="38"/>
-      <w:bookmarkEnd w:id="39"/>
     </w:p>
     <w:p>
       <w:pPr>
@@ -8235,10 +8266,10 @@
       <w:pPr>
         <w:pStyle w:val="DocumentSectionHeading"/>
       </w:pPr>
-      <w:bookmarkStart w:id="40" w:name="_Toc370827578"/>
-      <w:bookmarkStart w:id="41" w:name="_Toc370827709"/>
-      <w:bookmarkStart w:id="42" w:name="_Toc372915302"/>
-      <w:bookmarkStart w:id="43" w:name="_Toc409000266"/>
+      <w:bookmarkStart w:id="39" w:name="_Toc370827578"/>
+      <w:bookmarkStart w:id="40" w:name="_Toc370827709"/>
+      <w:bookmarkStart w:id="41" w:name="_Toc372915302"/>
+      <w:bookmarkStart w:id="42" w:name="_Toc409000266"/>
       <w:r>
         <w:t>3.</w:t>
       </w:r>
@@ -8246,17 +8277,17 @@
         <w:tab/>
         <w:t>Project Tracking</w:t>
       </w:r>
+      <w:bookmarkEnd w:id="39"/>
       <w:bookmarkEnd w:id="40"/>
       <w:bookmarkEnd w:id="41"/>
       <w:bookmarkEnd w:id="42"/>
-      <w:bookmarkEnd w:id="43"/>
     </w:p>
     <w:p>
       <w:pPr>
         <w:pStyle w:val="DocumentSubsectionHeading"/>
       </w:pPr>
-      <w:bookmarkStart w:id="44" w:name="_Toc372915303"/>
-      <w:bookmarkStart w:id="45" w:name="_Toc409000267"/>
+      <w:bookmarkStart w:id="43" w:name="_Toc372915303"/>
+      <w:bookmarkStart w:id="44" w:name="_Toc409000267"/>
       <w:r>
         <w:t>3.1</w:t>
       </w:r>
@@ -8264,8 +8295,8 @@
         <w:tab/>
         <w:t>Tracking</w:t>
       </w:r>
+      <w:bookmarkEnd w:id="43"/>
       <w:bookmarkEnd w:id="44"/>
-      <w:bookmarkEnd w:id="45"/>
     </w:p>
     <w:p>
       <w:pPr>
@@ -8375,7 +8406,15 @@
               <w:t xml:space="preserve">e. g. </w:t>
             </w:r>
             <w:r>
-              <w:t>Project code will be stored in a git-hub account.</w:t>
+              <w:t xml:space="preserve">Project code will be stored in a </w:t>
+            </w:r>
+            <w:proofErr w:type="spellStart"/>
+            <w:r>
+              <w:t>git</w:t>
+            </w:r>
+            <w:proofErr w:type="spellEnd"/>
+            <w:r>
+              <w:t>-hub account.</w:t>
             </w:r>
           </w:p>
         </w:tc>
@@ -8390,9 +8429,11 @@
             </w:r>
           </w:p>
           <w:p>
+            <w:proofErr w:type="spellStart"/>
             <w:r>
               <w:t>IBM_Capstone_Project</w:t>
             </w:r>
+            <w:proofErr w:type="spellEnd"/>
           </w:p>
         </w:tc>
       </w:tr>
@@ -8417,7 +8458,15 @@
               <w:t xml:space="preserve">e. g. </w:t>
             </w:r>
             <w:r>
-              <w:t>Bug tracking will be done with Trac.</w:t>
+              <w:t xml:space="preserve">Bug tracking will be done with </w:t>
+            </w:r>
+            <w:proofErr w:type="spellStart"/>
+            <w:r>
+              <w:t>Trac</w:t>
+            </w:r>
+            <w:proofErr w:type="spellEnd"/>
+            <w:r>
+              <w:t>.</w:t>
             </w:r>
           </w:p>
         </w:tc>
@@ -8433,8 +8482,13 @@
           </w:p>
           <w:p>
             <w:r>
-              <w:t>2015/spring/csci445s15ibm/trac</w:t>
-            </w:r>
+              <w:t>2015/spring/csci445s15ibm/</w:t>
+            </w:r>
+            <w:proofErr w:type="spellStart"/>
+            <w:r>
+              <w:t>trac</w:t>
+            </w:r>
+            <w:proofErr w:type="spellEnd"/>
           </w:p>
         </w:tc>
       </w:tr>
@@ -8455,11 +8509,24 @@
             <w:tcW w:w="3451" w:type="dxa"/>
           </w:tcPr>
           <w:p>
-            <w:r>
-              <w:t xml:space="preserve">e. g. </w:t>
-            </w:r>
-            <w:r>
-              <w:t>The project schedule will be stored in the git repository.</w:t>
+            <w:proofErr w:type="gramStart"/>
+            <w:r>
+              <w:t>e</w:t>
+            </w:r>
+            <w:proofErr w:type="gramEnd"/>
+            <w:r>
+              <w:t xml:space="preserve">. g. </w:t>
+            </w:r>
+            <w:r>
+              <w:t xml:space="preserve">The project schedule will be stored in the </w:t>
+            </w:r>
+            <w:proofErr w:type="spellStart"/>
+            <w:r>
+              <w:t>git</w:t>
+            </w:r>
+            <w:proofErr w:type="spellEnd"/>
+            <w:r>
+              <w:t xml:space="preserve"> repository.</w:t>
             </w:r>
           </w:p>
         </w:tc>
@@ -8474,9 +8541,11 @@
             </w:r>
           </w:p>
           <w:p>
+            <w:proofErr w:type="spellStart"/>
             <w:r>
               <w:t>IBM_Capstone_Project</w:t>
             </w:r>
+            <w:proofErr w:type="spellEnd"/>
           </w:p>
         </w:tc>
       </w:tr>
@@ -8556,10 +8625,10 @@
       <w:pPr>
         <w:pStyle w:val="DocumentSubsectionHeading"/>
       </w:pPr>
-      <w:bookmarkStart w:id="46" w:name="_Toc370827580"/>
-      <w:bookmarkStart w:id="47" w:name="_Toc370827711"/>
-      <w:bookmarkStart w:id="48" w:name="_Toc372915304"/>
-      <w:bookmarkStart w:id="49" w:name="_Toc409000268"/>
+      <w:bookmarkStart w:id="45" w:name="_Toc370827580"/>
+      <w:bookmarkStart w:id="46" w:name="_Toc370827711"/>
+      <w:bookmarkStart w:id="47" w:name="_Toc372915304"/>
+      <w:bookmarkStart w:id="48" w:name="_Toc409000268"/>
       <w:r>
         <w:lastRenderedPageBreak/>
         <w:t>3.</w:t>
@@ -8571,27 +8640,27 @@
         <w:tab/>
         <w:t>Communication Plan</w:t>
       </w:r>
+      <w:bookmarkEnd w:id="45"/>
       <w:bookmarkEnd w:id="46"/>
       <w:bookmarkEnd w:id="47"/>
       <w:bookmarkEnd w:id="48"/>
+    </w:p>
+    <w:p>
+      <w:pPr>
+        <w:pStyle w:val="DocumentSub-subsectionHeading"/>
+      </w:pPr>
+      <w:bookmarkStart w:id="49" w:name="_Toc372915305"/>
+      <w:bookmarkStart w:id="50" w:name="_Toc409000269"/>
+    </w:p>
+    <w:p>
+      <w:pPr>
+        <w:pStyle w:val="DocumentSub-subsectionHeading"/>
+      </w:pPr>
+      <w:r>
+        <w:t>Regularly Scheduled Meetings</w:t>
+      </w:r>
       <w:bookmarkEnd w:id="49"/>
-    </w:p>
-    <w:p>
-      <w:pPr>
-        <w:pStyle w:val="DocumentSub-subsectionHeading"/>
-      </w:pPr>
-      <w:bookmarkStart w:id="50" w:name="_Toc372915305"/>
-      <w:bookmarkStart w:id="51" w:name="_Toc409000269"/>
-    </w:p>
-    <w:p>
-      <w:pPr>
-        <w:pStyle w:val="DocumentSub-subsectionHeading"/>
-      </w:pPr>
-      <w:r>
-        <w:t>Regularly Scheduled Meetings</w:t>
-      </w:r>
       <w:bookmarkEnd w:id="50"/>
-      <w:bookmarkEnd w:id="51"/>
     </w:p>
     <w:tbl>
       <w:tblPr>
@@ -8998,13 +9067,21 @@
       <w:pPr>
         <w:pStyle w:val="DocumentSub-subsectionHeading"/>
       </w:pPr>
-      <w:bookmarkStart w:id="52" w:name="_Toc372915306"/>
-      <w:bookmarkStart w:id="53" w:name="_Toc409000270"/>
-      <w:r>
-        <w:t>Information To Be Shared Within Our Group</w:t>
-      </w:r>
+      <w:bookmarkStart w:id="51" w:name="_Toc372915306"/>
+      <w:bookmarkStart w:id="52" w:name="_Toc409000270"/>
+      <w:r>
+        <w:t xml:space="preserve">Information </w:t>
+      </w:r>
+      <w:proofErr w:type="gramStart"/>
+      <w:r>
+        <w:t>To</w:t>
+      </w:r>
+      <w:proofErr w:type="gramEnd"/>
+      <w:r>
+        <w:t xml:space="preserve"> Be Shared Within Our Group</w:t>
+      </w:r>
+      <w:bookmarkEnd w:id="51"/>
       <w:bookmarkEnd w:id="52"/>
-      <w:bookmarkEnd w:id="53"/>
     </w:p>
     <w:tbl>
       <w:tblPr>
@@ -9367,10 +9444,18 @@
       <w:pPr>
         <w:pStyle w:val="DocumentSub-subsectionHeading"/>
       </w:pPr>
-      <w:bookmarkStart w:id="54" w:name="_Toc372915307"/>
-      <w:bookmarkStart w:id="55" w:name="_Toc409000271"/>
-      <w:r>
-        <w:t xml:space="preserve">Information To </w:t>
+      <w:bookmarkStart w:id="53" w:name="_Toc372915307"/>
+      <w:bookmarkStart w:id="54" w:name="_Toc409000271"/>
+      <w:r>
+        <w:t xml:space="preserve">Information </w:t>
+      </w:r>
+      <w:proofErr w:type="gramStart"/>
+      <w:r>
+        <w:t>To</w:t>
+      </w:r>
+      <w:proofErr w:type="gramEnd"/>
+      <w:r>
+        <w:t xml:space="preserve"> </w:t>
       </w:r>
       <w:r>
         <w:t xml:space="preserve">Be </w:t>
@@ -9384,8 +9469,8 @@
       <w:r>
         <w:t xml:space="preserve"> To Other Groups</w:t>
       </w:r>
+      <w:bookmarkEnd w:id="53"/>
       <w:bookmarkEnd w:id="54"/>
-      <w:bookmarkEnd w:id="55"/>
     </w:p>
     <w:tbl>
       <w:tblPr>
@@ -9765,6 +9850,7 @@
               </w:rPr>
               <w:t xml:space="preserve">Email and </w:t>
             </w:r>
+            <w:proofErr w:type="spellStart"/>
             <w:r>
               <w:rPr>
                 <w:rFonts w:ascii="Times New Roman" w:hAnsi="Times New Roman"/>
@@ -9772,6 +9858,7 @@
               </w:rPr>
               <w:t>Git</w:t>
             </w:r>
+            <w:proofErr w:type="spellEnd"/>
             <w:r>
               <w:rPr>
                 <w:rFonts w:ascii="Times New Roman" w:hAnsi="Times New Roman"/>
@@ -9794,13 +9881,13 @@
       <w:pPr>
         <w:pStyle w:val="DocumentSub-subsectionHeading"/>
       </w:pPr>
-      <w:bookmarkStart w:id="56" w:name="_Toc372915308"/>
-      <w:bookmarkStart w:id="57" w:name="_Toc409000272"/>
+      <w:bookmarkStart w:id="55" w:name="_Toc372915308"/>
+      <w:bookmarkStart w:id="56" w:name="_Toc409000272"/>
       <w:r>
         <w:t>Information Needed From Other Groups</w:t>
       </w:r>
+      <w:bookmarkEnd w:id="55"/>
       <w:bookmarkEnd w:id="56"/>
-      <w:bookmarkEnd w:id="57"/>
     </w:p>
     <w:tbl>
       <w:tblPr>
@@ -10196,10 +10283,10 @@
       <w:pPr>
         <w:pStyle w:val="DocumentSubsectionHeading"/>
       </w:pPr>
-      <w:bookmarkStart w:id="58" w:name="_Toc370827581"/>
-      <w:bookmarkStart w:id="59" w:name="_Toc370827712"/>
-      <w:bookmarkStart w:id="60" w:name="_Toc372915309"/>
-      <w:bookmarkStart w:id="61" w:name="_Toc409000273"/>
+      <w:bookmarkStart w:id="57" w:name="_Toc370827581"/>
+      <w:bookmarkStart w:id="58" w:name="_Toc370827712"/>
+      <w:bookmarkStart w:id="59" w:name="_Toc372915309"/>
+      <w:bookmarkStart w:id="60" w:name="_Toc409000273"/>
       <w:r>
         <w:t>3.</w:t>
       </w:r>
@@ -10210,10 +10297,10 @@
         <w:tab/>
         <w:t>Deliverables</w:t>
       </w:r>
+      <w:bookmarkEnd w:id="57"/>
       <w:bookmarkEnd w:id="58"/>
       <w:bookmarkEnd w:id="59"/>
       <w:bookmarkEnd w:id="60"/>
-      <w:bookmarkEnd w:id="61"/>
     </w:p>
     <w:tbl>
       <w:tblPr>
@@ -10458,7 +10545,7 @@
             </w:r>
           </w:p>
         </w:tc>
-        <w:bookmarkStart w:id="62" w:name="Check1"/>
+        <w:bookmarkStart w:id="61" w:name="Check1"/>
         <w:tc>
           <w:tcPr>
             <w:tcW w:w="1067" w:type="dxa"/>
@@ -10517,7 +10604,7 @@
               </w:rPr>
               <w:fldChar w:fldCharType="end"/>
             </w:r>
-            <w:bookmarkEnd w:id="62"/>
+            <w:bookmarkEnd w:id="61"/>
           </w:p>
         </w:tc>
         <w:tc>
@@ -11106,10 +11193,10 @@
       <w:pPr>
         <w:pStyle w:val="DocumentSubsectionHeading"/>
       </w:pPr>
-      <w:bookmarkStart w:id="63" w:name="_Toc370827582"/>
-      <w:bookmarkStart w:id="64" w:name="_Toc370827713"/>
-      <w:bookmarkStart w:id="65" w:name="_Toc372915310"/>
-      <w:bookmarkStart w:id="66" w:name="_Toc409000274"/>
+      <w:bookmarkStart w:id="62" w:name="_Toc370827582"/>
+      <w:bookmarkStart w:id="63" w:name="_Toc370827713"/>
+      <w:bookmarkStart w:id="64" w:name="_Toc372915310"/>
+      <w:bookmarkStart w:id="65" w:name="_Toc409000274"/>
     </w:p>
     <w:p>
       <w:pPr>
@@ -11126,10 +11213,10 @@
         <w:tab/>
         <w:t>Project Metrics</w:t>
       </w:r>
+      <w:bookmarkEnd w:id="62"/>
       <w:bookmarkEnd w:id="63"/>
       <w:bookmarkEnd w:id="64"/>
       <w:bookmarkEnd w:id="65"/>
-      <w:bookmarkEnd w:id="66"/>
     </w:p>
     <w:p>
       <w:pPr>
@@ -11566,10 +11653,10 @@
           <w:sz w:val="36"/>
         </w:rPr>
       </w:pPr>
-      <w:bookmarkStart w:id="67" w:name="_Toc370827583"/>
-      <w:bookmarkStart w:id="68" w:name="_Toc370827714"/>
-      <w:bookmarkStart w:id="69" w:name="_Toc372915311"/>
-      <w:bookmarkStart w:id="70" w:name="_Toc409000275"/>
+      <w:bookmarkStart w:id="66" w:name="_Toc370827583"/>
+      <w:bookmarkStart w:id="67" w:name="_Toc370827714"/>
+      <w:bookmarkStart w:id="68" w:name="_Toc372915311"/>
+      <w:bookmarkStart w:id="69" w:name="_Toc409000275"/>
       <w:r>
         <w:br w:type="page"/>
       </w:r>
@@ -11588,10 +11675,10 @@
       <w:r>
         <w:t>Requirements</w:t>
       </w:r>
+      <w:bookmarkEnd w:id="66"/>
       <w:bookmarkEnd w:id="67"/>
       <w:bookmarkEnd w:id="68"/>
       <w:bookmarkEnd w:id="69"/>
-      <w:bookmarkEnd w:id="70"/>
       <w:r>
         <w:t xml:space="preserve"> (User Stories)</w:t>
       </w:r>
@@ -11600,10 +11687,10 @@
       <w:pPr>
         <w:pStyle w:val="DocumentSubsectionHeading"/>
       </w:pPr>
-      <w:bookmarkStart w:id="71" w:name="_Toc370827584"/>
-      <w:bookmarkStart w:id="72" w:name="_Toc370827715"/>
-      <w:bookmarkStart w:id="73" w:name="_Toc372915312"/>
-      <w:bookmarkStart w:id="74" w:name="_Toc409000276"/>
+      <w:bookmarkStart w:id="70" w:name="_Toc370827584"/>
+      <w:bookmarkStart w:id="71" w:name="_Toc370827715"/>
+      <w:bookmarkStart w:id="72" w:name="_Toc372915312"/>
+      <w:bookmarkStart w:id="73" w:name="_Toc409000276"/>
       <w:r>
         <w:t>4.1</w:t>
       </w:r>
@@ -11611,10 +11698,10 @@
         <w:tab/>
         <w:t>Overall Description</w:t>
       </w:r>
+      <w:bookmarkEnd w:id="70"/>
       <w:bookmarkEnd w:id="71"/>
       <w:bookmarkEnd w:id="72"/>
       <w:bookmarkEnd w:id="73"/>
-      <w:bookmarkEnd w:id="74"/>
     </w:p>
     <w:p>
       <w:pPr>
@@ -11626,12 +11713,159 @@
     </w:p>
     <w:p>
       <w:pPr>
+        <w:pStyle w:val="DocumentText"/>
+      </w:pPr>
+      <w:r>
+        <w:tab/>
+        <w:t xml:space="preserve">The primary focus of this project is the client (IBM) wishes to gather important metrics on how their Jenkins setup is working for their Open Stack project.  Jenkins is as system primarily used for continuous integration of updates into a large software project.  Since Open Stack is a large and open source project, there are large quantities of source updates submitted every day, which have areas that could be tracked using metrics. These metrics may include such traceable aspects as time to commit, time to merge updates, type of function and many others.  Jenkins already has ways to find these metrics, however, IBM wants to track them in real time and store data that is displayed in a user friendly way using open source graphing software such as graphite.  </w:t>
+      </w:r>
+    </w:p>
+    <w:p>
+      <w:pPr>
+        <w:pStyle w:val="DocumentText"/>
+        <w:ind w:firstLine="720"/>
+      </w:pPr>
+      <w:r>
+        <w:t>The graphite system provides a detailed and easy to understand layout of those metrics so that the users at IBM can pinpoint where they can improve the continuous integration process.  The graphite system works using a design pattern as shown below.</w:t>
+      </w:r>
+    </w:p>
+    <w:p>
+      <w:pPr>
+        <w:pStyle w:val="DocumentText"/>
+        <w:ind w:firstLine="720"/>
+      </w:pPr>
+      <w:r>
+        <w:rPr>
+          <w:noProof/>
+          <w:lang w:eastAsia="en-US"/>
+        </w:rPr>
+        <w:drawing>
+          <wp:inline distT="0" distB="0" distL="0" distR="0">
+            <wp:extent cx="5943600" cy="4523194"/>
+            <wp:effectExtent l="0" t="0" r="0" b="0"/>
+            <wp:docPr id="1" name="Picture 1" descr="_images/overview.png"/>
+            <wp:cNvGraphicFramePr>
+              <a:graphicFrameLocks xmlns:a="http://schemas.openxmlformats.org/drawingml/2006/main" noChangeAspect="1"/>
+            </wp:cNvGraphicFramePr>
+            <a:graphic xmlns:a="http://schemas.openxmlformats.org/drawingml/2006/main">
+              <a:graphicData uri="http://schemas.openxmlformats.org/drawingml/2006/picture">
+                <pic:pic xmlns:pic="http://schemas.openxmlformats.org/drawingml/2006/picture">
+                  <pic:nvPicPr>
+                    <pic:cNvPr id="0" name="Picture 1" descr="_images/overview.png"/>
+                    <pic:cNvPicPr>
+                      <a:picLocks noChangeAspect="1" noChangeArrowheads="1"/>
+                    </pic:cNvPicPr>
+                  </pic:nvPicPr>
+                  <pic:blipFill>
+                    <a:blip r:embed="rId10">
+                      <a:extLst>
+                        <a:ext uri="{28A0092B-C50C-407E-A947-70E740481C1C}">
+                          <a14:useLocalDpi xmlns:a14="http://schemas.microsoft.com/office/drawing/2010/main" val="0"/>
+                        </a:ext>
+                      </a:extLst>
+                    </a:blip>
+                    <a:srcRect/>
+                    <a:stretch>
+                      <a:fillRect/>
+                    </a:stretch>
+                  </pic:blipFill>
+                  <pic:spPr bwMode="auto">
+                    <a:xfrm>
+                      <a:off x="0" y="0"/>
+                      <a:ext cx="5943600" cy="4523194"/>
+                    </a:xfrm>
+                    <a:prstGeom prst="rect">
+                      <a:avLst/>
+                    </a:prstGeom>
+                    <a:noFill/>
+                    <a:ln>
+                      <a:noFill/>
+                    </a:ln>
+                  </pic:spPr>
+                </pic:pic>
+              </a:graphicData>
+            </a:graphic>
+          </wp:inline>
+        </w:drawing>
+      </w:r>
+    </w:p>
+    <w:p>
+      <w:pPr>
+        <w:pStyle w:val="DocumentText"/>
+        <w:ind w:firstLine="720"/>
+        <w:rPr>
+          <w:b/>
+          <w:sz w:val="22"/>
+          <w:szCs w:val="22"/>
+        </w:rPr>
+      </w:pPr>
+      <w:r>
+        <w:rPr>
+          <w:b/>
+          <w:sz w:val="22"/>
+          <w:szCs w:val="22"/>
+        </w:rPr>
+        <w:lastRenderedPageBreak/>
+        <w:t xml:space="preserve">Image taken from the </w:t>
+      </w:r>
+      <w:r>
+        <w:rPr>
+          <w:b/>
+          <w:sz w:val="22"/>
+          <w:szCs w:val="22"/>
+        </w:rPr>
+        <w:t xml:space="preserve">Graphite website: </w:t>
+      </w:r>
+      <w:hyperlink r:id="rId11" w:history="1">
+        <w:r>
+          <w:rPr>
+            <w:rStyle w:val="Hyperlink"/>
+            <w:b/>
+            <w:sz w:val="22"/>
+            <w:szCs w:val="22"/>
+          </w:rPr>
+          <w:t>http://graphite.readthedocs.org/en/latest/faq.html</w:t>
+        </w:r>
+      </w:hyperlink>
+    </w:p>
+    <w:p>
+      <w:pPr>
+        <w:pStyle w:val="DocumentText"/>
+      </w:pPr>
+      <w:r>
+        <w:t xml:space="preserve">This metric tracking and displaying system will then be hosted on an apache webserver which will display the required metrics as well as archive old metrics to create more details historical records. </w:t>
+      </w:r>
+    </w:p>
+    <w:p>
+      <w:pPr>
+        <w:pStyle w:val="DocumentText"/>
+        <w:ind w:firstLine="720"/>
+      </w:pPr>
+      <w:r>
+        <w:t xml:space="preserve">There is a possibility and requested addition to make the project self-deployable and a one file install </w:t>
+      </w:r>
+      <w:r>
+        <w:t xml:space="preserve">using a system called Chef.  Chef will provide the user with </w:t>
+      </w:r>
+      <w:proofErr w:type="spellStart"/>
+      <w:proofErr w:type="gramStart"/>
+      <w:r>
+        <w:t>a</w:t>
+      </w:r>
+      <w:proofErr w:type="spellEnd"/>
+      <w:proofErr w:type="gramEnd"/>
+      <w:r>
+        <w:t xml:space="preserve"> all in one setup package to provide an easy setup for the users.  This will make the deployment much less of a hassle and will lower the required level of knowledge for the person administering the metric system to their Jenkins database.  This feature is however, an optional feature and will not be implemented until the core metric system has been completed to the customer’s satisfaction.</w:t>
+      </w:r>
+    </w:p>
+    <w:p>
+      <w:pPr>
         <w:pStyle w:val="DocumentSubsectionHeading"/>
       </w:pPr>
-      <w:bookmarkStart w:id="75" w:name="_Toc370827585"/>
-      <w:bookmarkStart w:id="76" w:name="_Toc370827716"/>
-      <w:bookmarkStart w:id="77" w:name="_Toc372915313"/>
-      <w:bookmarkStart w:id="78" w:name="_Toc409000277"/>
+      <w:bookmarkStart w:id="74" w:name="_Toc370827585"/>
+      <w:bookmarkStart w:id="75" w:name="_Toc370827716"/>
+      <w:bookmarkStart w:id="76" w:name="_Toc372915313"/>
+      <w:bookmarkStart w:id="77" w:name="_Toc409000277"/>
       <w:r>
         <w:t>4.2</w:t>
       </w:r>
@@ -11639,10 +11873,10 @@
         <w:tab/>
         <w:t>Users and Roles</w:t>
       </w:r>
+      <w:bookmarkEnd w:id="74"/>
       <w:bookmarkEnd w:id="75"/>
       <w:bookmarkEnd w:id="76"/>
       <w:bookmarkEnd w:id="77"/>
-      <w:bookmarkEnd w:id="78"/>
     </w:p>
     <w:p>
       <w:pPr>
@@ -11765,7 +11999,7 @@
               <w:snapToGrid w:val="0"/>
             </w:pPr>
             <w:r>
-              <w:t>A regular user who is the primary operator of the system.</w:t>
+              <w:t>A regular user who can view the data and see the graphical displays</w:t>
             </w:r>
           </w:p>
         </w:tc>
@@ -11808,7 +12042,10 @@
               <w:snapToGrid w:val="0"/>
             </w:pPr>
             <w:r>
-              <w:t xml:space="preserve">A user who also has the ability to assign user privileges to other users. </w:t>
+              <w:t xml:space="preserve">A user who also has the ability </w:t>
+            </w:r>
+            <w:r>
+              <w:t>to edit and update historical data as well as edit the display of data</w:t>
             </w:r>
           </w:p>
         </w:tc>
@@ -11930,10 +12167,10 @@
       <w:pPr>
         <w:pStyle w:val="DocumentSubsectionHeading"/>
       </w:pPr>
-      <w:bookmarkStart w:id="79" w:name="_Toc370827586"/>
-      <w:bookmarkStart w:id="80" w:name="_Toc370827717"/>
-      <w:bookmarkStart w:id="81" w:name="_Toc372915314"/>
-      <w:bookmarkStart w:id="82" w:name="_Toc409000278"/>
+      <w:bookmarkStart w:id="78" w:name="_Toc370827586"/>
+      <w:bookmarkStart w:id="79" w:name="_Toc370827717"/>
+      <w:bookmarkStart w:id="80" w:name="_Toc372915314"/>
+      <w:bookmarkStart w:id="81" w:name="_Toc409000278"/>
       <w:r>
         <w:t>4.3</w:t>
       </w:r>
@@ -11943,10 +12180,10 @@
       <w:r>
         <w:t>Use Case Diagrams</w:t>
       </w:r>
+      <w:bookmarkEnd w:id="78"/>
       <w:bookmarkEnd w:id="79"/>
       <w:bookmarkEnd w:id="80"/>
       <w:bookmarkEnd w:id="81"/>
-      <w:bookmarkEnd w:id="82"/>
     </w:p>
     <w:p>
       <w:pPr>
@@ -11954,6 +12191,118 @@
       </w:pPr>
       <w:r>
         <w:t>&lt;&lt; Provide any use-case diagrams that are being used as part of the project. Uniquely label each use case so that if necessary it is easy to reference from other parts of the document. &gt;&gt;</w:t>
+      </w:r>
+    </w:p>
+    <w:p>
+      <w:pPr>
+        <w:pStyle w:val="DocumentText"/>
+      </w:pPr>
+    </w:p>
+    <w:p>
+      <w:pPr>
+        <w:pStyle w:val="DocumentText"/>
+      </w:pPr>
+    </w:p>
+    <w:p>
+      <w:pPr>
+        <w:pStyle w:val="DocumentText"/>
+      </w:pPr>
+    </w:p>
+    <w:p>
+      <w:pPr>
+        <w:pStyle w:val="DocumentText"/>
+      </w:pPr>
+    </w:p>
+    <w:p>
+      <w:pPr>
+        <w:pStyle w:val="DocumentText"/>
+      </w:pPr>
+    </w:p>
+    <w:p>
+      <w:pPr>
+        <w:pStyle w:val="DocumentText"/>
+      </w:pPr>
+    </w:p>
+    <w:p>
+      <w:pPr>
+        <w:pStyle w:val="DocumentText"/>
+      </w:pPr>
+    </w:p>
+    <w:p>
+      <w:pPr>
+        <w:pStyle w:val="DocumentText"/>
+      </w:pPr>
+    </w:p>
+    <w:p>
+      <w:pPr>
+        <w:pStyle w:val="DocumentText"/>
+      </w:pPr>
+    </w:p>
+    <w:p>
+      <w:pPr>
+        <w:pStyle w:val="DocumentText"/>
+        <w:jc w:val="center"/>
+      </w:pPr>
+      <w:r>
+        <w:lastRenderedPageBreak/>
+        <w:t>User and Admin Running System Use Case</w:t>
+      </w:r>
+    </w:p>
+    <w:p>
+      <w:pPr>
+        <w:pStyle w:val="DocumentText"/>
+      </w:pPr>
+      <w:r>
+        <w:object w:dxaOrig="16891" w:dyaOrig="11085">
+          <v:shapetype id="_x0000_t75" coordsize="21600,21600" o:spt="75" o:preferrelative="t" path="m@4@5l@4@11@9@11@9@5xe" filled="f" stroked="f">
+            <v:stroke joinstyle="miter"/>
+            <v:formulas>
+              <v:f eqn="if lineDrawn pixelLineWidth 0"/>
+              <v:f eqn="sum @0 1 0"/>
+              <v:f eqn="sum 0 0 @1"/>
+              <v:f eqn="prod @2 1 2"/>
+              <v:f eqn="prod @3 21600 pixelWidth"/>
+              <v:f eqn="prod @3 21600 pixelHeight"/>
+              <v:f eqn="sum @0 0 1"/>
+              <v:f eqn="prod @6 1 2"/>
+              <v:f eqn="prod @7 21600 pixelWidth"/>
+              <v:f eqn="sum @8 21600 0"/>
+              <v:f eqn="prod @7 21600 pixelHeight"/>
+              <v:f eqn="sum @10 21600 0"/>
+            </v:formulas>
+            <v:path o:extrusionok="f" gradientshapeok="t" o:connecttype="rect"/>
+            <o:lock v:ext="edit" aspectratio="t"/>
+          </v:shapetype>
+          <v:shape id="_x0000_i1025" type="#_x0000_t75" style="width:468pt;height:306.5pt" o:ole="">
+            <v:imagedata r:id="rId12" o:title=""/>
+          </v:shape>
+          <o:OLEObject Type="Embed" ProgID="Visio.Drawing.15" ShapeID="_x0000_i1025" DrawAspect="Content" ObjectID="_1485011831" r:id="rId13"/>
+        </w:object>
+      </w:r>
+    </w:p>
+    <w:p>
+      <w:pPr>
+        <w:pStyle w:val="DocumentText"/>
+        <w:jc w:val="center"/>
+      </w:pPr>
+      <w:r>
+        <w:t>Install Project Use Case</w:t>
+      </w:r>
+    </w:p>
+    <w:bookmarkStart w:id="82" w:name="_GoBack"/>
+    <w:bookmarkEnd w:id="82"/>
+    <w:p>
+      <w:pPr>
+        <w:pStyle w:val="DocumentText"/>
+        <w:jc w:val="center"/>
+      </w:pPr>
+      <w:r>
+        <w:object w:dxaOrig="10771" w:dyaOrig="4890">
+          <v:shape id="_x0000_i1026" type="#_x0000_t75" style="width:468pt;height:212pt" o:ole="">
+            <v:imagedata r:id="rId14" o:title=""/>
+          </v:shape>
+          <o:OLEObject Type="Embed" ProgID="Visio.Drawing.15" ShapeID="_x0000_i1026" DrawAspect="Content" ObjectID="_1485011832" r:id="rId15"/>
+        </w:object>
       </w:r>
     </w:p>
     <w:p>
@@ -11986,7 +12335,11 @@
         <w:t xml:space="preserve">&lt;&lt; This section lists the user stories for the project, when they were added, and information about which of these user stories the team has committed to complete </w:t>
       </w:r>
       <w:r>
-        <w:t xml:space="preserve">(C), stories that will be targeted but not guaranteed to be completed (T), and those which the team will not commit to (NC). </w:t>
+        <w:t xml:space="preserve">(C), stories that will be </w:t>
+      </w:r>
+      <w:r>
+        <w:lastRenderedPageBreak/>
+        <w:t xml:space="preserve">targeted but not guaranteed to be completed (T), and those which the team will not commit to (NC). </w:t>
       </w:r>
     </w:p>
     <w:p/>
@@ -12166,7 +12519,6 @@
         <w:pStyle w:val="DocumentText"/>
       </w:pPr>
       <w:r>
-        <w:lastRenderedPageBreak/>
         <w:t xml:space="preserve">Story points are assigned at the start of each sprint for those user stories that are assigned to that sprint.  The default is to use values of 1, 2, 3, 5, 8, 13, 21, 34, and 45.  Anything bigger than 45 should be made into multiple stories.   </w:t>
       </w:r>
     </w:p>
@@ -12417,7 +12769,7 @@
               <w:snapToGrid w:val="0"/>
             </w:pPr>
             <w:r>
-              <w:t>As a user I want to be able to view 3D representations of nodes on a globe so that I understand longitudinal, latitudinal and elevation location of objects</w:t>
+              <w:t>As a user I need to know and understand the technologies I am using</w:t>
             </w:r>
           </w:p>
         </w:tc>
@@ -12472,7 +12824,7 @@
               <w:rPr>
                 <w:b/>
               </w:rPr>
-              <w:t>13</w:t>
+              <w:t>45</w:t>
             </w:r>
           </w:p>
         </w:tc>
@@ -12514,7 +12866,7 @@
               <w:snapToGrid w:val="0"/>
             </w:pPr>
             <w:r>
-              <w:t>Onset</w:t>
+              <w:t>Sprint 1</w:t>
             </w:r>
           </w:p>
         </w:tc>
@@ -12534,7 +12886,7 @@
               <w:snapToGrid w:val="0"/>
             </w:pPr>
             <w:r>
-              <w:t>As a user I want to view the movement of nodes over time so that I can understand where the object came from and possibly where it is going</w:t>
+              <w:t>As a user I need source control</w:t>
             </w:r>
           </w:p>
         </w:tc>
@@ -12589,7 +12941,7 @@
               <w:rPr>
                 <w:b/>
               </w:rPr>
-              <w:t>8</w:t>
+              <w:t>5</w:t>
             </w:r>
           </w:p>
         </w:tc>
@@ -13386,7 +13738,11 @@
               <w:snapToGrid w:val="0"/>
             </w:pPr>
             <w:r>
-              <w:t>As a user I want 3D models to face the correct direction when moving so that it is intuitive to understand where they are heading</w:t>
+              <w:t xml:space="preserve">As a user I want 3D models to face the correct direction when moving </w:t>
+            </w:r>
+            <w:r>
+              <w:lastRenderedPageBreak/>
+              <w:t>so that it is intuitive to understand where they are heading</w:t>
             </w:r>
           </w:p>
         </w:tc>
@@ -13414,6 +13770,7 @@
               <w:rPr>
                 <w:b/>
               </w:rPr>
+              <w:lastRenderedPageBreak/>
               <w:t>T</w:t>
             </w:r>
           </w:p>
@@ -13463,6 +13820,7 @@
               <w:snapToGrid w:val="0"/>
             </w:pPr>
             <w:r>
+              <w:lastRenderedPageBreak/>
               <w:t>800</w:t>
             </w:r>
           </w:p>
@@ -13724,7 +14082,6 @@
         <w:pStyle w:val="DocumentText"/>
       </w:pPr>
       <w:r>
-        <w:lastRenderedPageBreak/>
         <w:t xml:space="preserve">The </w:t>
       </w:r>
       <w:r>
@@ -14498,6 +14855,7 @@
         <w:pStyle w:val="DocumentText"/>
       </w:pPr>
       <w:r>
+        <w:lastRenderedPageBreak/>
         <w:t xml:space="preserve">&lt;&lt; This section provides a list of constraints and limitations for the project. This provides additional information about any limitations that may exist in the project (e.g. will not work in versions of Internet Explorer prior to 8.0) that are not covered by requirements, but provide important information related to the project. </w:t>
       </w:r>
       <w:r>
@@ -14616,7 +14974,7 @@
               <w:snapToGrid w:val="0"/>
             </w:pPr>
             <w:r>
-              <w:t>Team will not provide alternative language pack files.</w:t>
+              <w:t>Project will be all open source, no paid services can be used.</w:t>
             </w:r>
           </w:p>
         </w:tc>
@@ -14659,7 +15017,7 @@
               <w:snapToGrid w:val="0"/>
             </w:pPr>
             <w:r>
-              <w:t>Provided 3D models will not be of professional-grade quality.</w:t>
+              <w:t>Testing will not be done directly upon Jenkins servers as acquired access is difficult externally.</w:t>
             </w:r>
           </w:p>
         </w:tc>
@@ -14702,7 +15060,7 @@
               <w:snapToGrid w:val="0"/>
             </w:pPr>
             <w:r>
-              <w:t xml:space="preserve">Team will use Visual Studio 2007 for development as 2010 is not available. </w:t>
+              <w:t>The group has little python experience so learning will be required.</w:t>
             </w:r>
           </w:p>
         </w:tc>
@@ -14863,7 +15221,23 @@
         <w:pStyle w:val="Style3"/>
       </w:pPr>
       <w:r>
-        <w:t xml:space="preserve"> &lt;&lt; Briefly describe the major aspects of the design and, if applicable, how a developer will use it. For example: “Create and post a General Ledger transaction using the glTrx routines. Perform account inquiries with gjJournal routines.” </w:t>
+        <w:t xml:space="preserve"> &lt;&lt; Briefly describe the major aspects of the design and, if applicable, how a developer will use it. For example: “Create and post a General Ledger transaction using the </w:t>
+      </w:r>
+      <w:proofErr w:type="spellStart"/>
+      <w:r>
+        <w:t>glTrx</w:t>
+      </w:r>
+      <w:proofErr w:type="spellEnd"/>
+      <w:r>
+        <w:t xml:space="preserve"> routines. Perform account inquiries with </w:t>
+      </w:r>
+      <w:proofErr w:type="spellStart"/>
+      <w:r>
+        <w:t>gjJournal</w:t>
+      </w:r>
+      <w:proofErr w:type="spellEnd"/>
+      <w:r>
+        <w:t xml:space="preserve"> routines.” </w:t>
       </w:r>
       <w:r>
         <w:t>&gt;&gt;</w:t>
@@ -19804,7 +20178,7 @@
             <w:pPr>
               <w:jc w:val="center"/>
             </w:pPr>
-            <w:hyperlink r:id="rId11" w:history="1">
+            <w:hyperlink r:id="rId16" w:history="1">
               <w:r>
                 <w:rPr>
                   <w:rStyle w:val="Hyperlink"/>
@@ -19847,7 +20221,7 @@
             <w:pPr>
               <w:jc w:val="center"/>
             </w:pPr>
-            <w:hyperlink r:id="rId12" w:history="1">
+            <w:hyperlink r:id="rId17" w:history="1">
               <w:r>
                 <w:rPr>
                   <w:rStyle w:val="Hyperlink"/>
@@ -19890,7 +20264,7 @@
             <w:pPr>
               <w:jc w:val="center"/>
             </w:pPr>
-            <w:hyperlink r:id="rId13" w:history="1">
+            <w:hyperlink r:id="rId18" w:history="1">
               <w:r>
                 <w:rPr>
                   <w:rStyle w:val="Hyperlink"/>
@@ -21138,8 +21512,8 @@
       </w:pPr>
     </w:p>
     <w:sectPr>
-      <w:headerReference w:type="default" r:id="rId14"/>
-      <w:footerReference w:type="default" r:id="rId15"/>
+      <w:headerReference w:type="default" r:id="rId19"/>
+      <w:footerReference w:type="default" r:id="rId20"/>
       <w:pgSz w:w="12240" w:h="15840"/>
       <w:pgMar w:top="1440" w:right="1440" w:bottom="1440" w:left="1440" w:header="720" w:footer="720" w:gutter="0"/>
       <w:pgNumType w:start="1"/>
@@ -21151,7 +21525,7 @@
 </file>
 
 <file path=word/endnotes.xml><?xml version="1.0" encoding="utf-8"?>
-<w:endnotes xmlns:wpc="http://schemas.microsoft.com/office/word/2010/wordprocessingCanvas" xmlns:mc="http://schemas.openxmlformats.org/markup-compatibility/2006" xmlns:o="urn:schemas-microsoft-com:office:office" xmlns:r="http://schemas.openxmlformats.org/officeDocument/2006/relationships" xmlns:m="http://schemas.openxmlformats.org/officeDocument/2006/math" xmlns:v="urn:schemas-microsoft-com:vml" xmlns:wp14="http://schemas.microsoft.com/office/word/2010/wordprocessingDrawing" xmlns:wp="http://schemas.openxmlformats.org/drawingml/2006/wordprocessingDrawing" xmlns:w10="urn:schemas-microsoft-com:office:word" xmlns:w="http://schemas.openxmlformats.org/wordprocessingml/2006/main" xmlns:w14="http://schemas.microsoft.com/office/word/2010/wordml" xmlns:wpg="http://schemas.microsoft.com/office/word/2010/wordprocessingGroup" xmlns:wpi="http://schemas.microsoft.com/office/word/2010/wordprocessingInk" xmlns:wne="http://schemas.microsoft.com/office/word/2006/wordml" xmlns:wps="http://schemas.microsoft.com/office/word/2010/wordprocessingShape" mc:Ignorable="w14 wp14">
+<w:endnotes xmlns:wpc="http://schemas.microsoft.com/office/word/2010/wordprocessingCanvas" xmlns:mc="http://schemas.openxmlformats.org/markup-compatibility/2006" xmlns:o="urn:schemas-microsoft-com:office:office" xmlns:r="http://schemas.openxmlformats.org/officeDocument/2006/relationships" xmlns:m="http://schemas.openxmlformats.org/officeDocument/2006/math" xmlns:v="urn:schemas-microsoft-com:vml" xmlns:wp14="http://schemas.microsoft.com/office/word/2010/wordprocessingDrawing" xmlns:wp="http://schemas.openxmlformats.org/drawingml/2006/wordprocessingDrawing" xmlns:w10="urn:schemas-microsoft-com:office:word" xmlns:w="http://schemas.openxmlformats.org/wordprocessingml/2006/main" xmlns:w14="http://schemas.microsoft.com/office/word/2010/wordml" xmlns:w15="http://schemas.microsoft.com/office/word/2012/wordml" xmlns:wpg="http://schemas.microsoft.com/office/word/2010/wordprocessingGroup" xmlns:wpi="http://schemas.microsoft.com/office/word/2010/wordprocessingInk" xmlns:wne="http://schemas.microsoft.com/office/word/2006/wordml" xmlns:wps="http://schemas.microsoft.com/office/word/2010/wordprocessingShape" mc:Ignorable="w14 w15 wp14">
   <w:endnote w:type="separator" w:id="-1">
     <w:p>
       <w:r>
@@ -21170,7 +21544,7 @@
 </file>
 
 <file path=word/footer1.xml><?xml version="1.0" encoding="utf-8"?>
-<w:ftr xmlns:wpc="http://schemas.microsoft.com/office/word/2010/wordprocessingCanvas" xmlns:mc="http://schemas.openxmlformats.org/markup-compatibility/2006" xmlns:o="urn:schemas-microsoft-com:office:office" xmlns:r="http://schemas.openxmlformats.org/officeDocument/2006/relationships" xmlns:m="http://schemas.openxmlformats.org/officeDocument/2006/math" xmlns:v="urn:schemas-microsoft-com:vml" xmlns:wp14="http://schemas.microsoft.com/office/word/2010/wordprocessingDrawing" xmlns:wp="http://schemas.openxmlformats.org/drawingml/2006/wordprocessingDrawing" xmlns:w10="urn:schemas-microsoft-com:office:word" xmlns:w="http://schemas.openxmlformats.org/wordprocessingml/2006/main" xmlns:w14="http://schemas.microsoft.com/office/word/2010/wordml" xmlns:wpg="http://schemas.microsoft.com/office/word/2010/wordprocessingGroup" xmlns:wpi="http://schemas.microsoft.com/office/word/2010/wordprocessingInk" xmlns:wne="http://schemas.microsoft.com/office/word/2006/wordml" xmlns:wps="http://schemas.microsoft.com/office/word/2010/wordprocessingShape" mc:Ignorable="w14 wp14">
+<w:ftr xmlns:wpc="http://schemas.microsoft.com/office/word/2010/wordprocessingCanvas" xmlns:mc="http://schemas.openxmlformats.org/markup-compatibility/2006" xmlns:o="urn:schemas-microsoft-com:office:office" xmlns:r="http://schemas.openxmlformats.org/officeDocument/2006/relationships" xmlns:m="http://schemas.openxmlformats.org/officeDocument/2006/math" xmlns:v="urn:schemas-microsoft-com:vml" xmlns:wp14="http://schemas.microsoft.com/office/word/2010/wordprocessingDrawing" xmlns:wp="http://schemas.openxmlformats.org/drawingml/2006/wordprocessingDrawing" xmlns:w10="urn:schemas-microsoft-com:office:word" xmlns:w="http://schemas.openxmlformats.org/wordprocessingml/2006/main" xmlns:w14="http://schemas.microsoft.com/office/word/2010/wordml" xmlns:w15="http://schemas.microsoft.com/office/word/2012/wordml" xmlns:wpg="http://schemas.microsoft.com/office/word/2010/wordprocessingGroup" xmlns:wpi="http://schemas.microsoft.com/office/word/2010/wordprocessingInk" xmlns:wne="http://schemas.microsoft.com/office/word/2006/wordml" xmlns:wps="http://schemas.microsoft.com/office/word/2010/wordprocessingShape" mc:Ignorable="w14 w15 wp14">
   <w:p>
     <w:pPr>
       <w:pStyle w:val="Footer"/>
@@ -21186,7 +21560,7 @@
 </file>
 
 <file path=word/footer2.xml><?xml version="1.0" encoding="utf-8"?>
-<w:ftr xmlns:wpc="http://schemas.microsoft.com/office/word/2010/wordprocessingCanvas" xmlns:mc="http://schemas.openxmlformats.org/markup-compatibility/2006" xmlns:o="urn:schemas-microsoft-com:office:office" xmlns:r="http://schemas.openxmlformats.org/officeDocument/2006/relationships" xmlns:m="http://schemas.openxmlformats.org/officeDocument/2006/math" xmlns:v="urn:schemas-microsoft-com:vml" xmlns:wp14="http://schemas.microsoft.com/office/word/2010/wordprocessingDrawing" xmlns:wp="http://schemas.openxmlformats.org/drawingml/2006/wordprocessingDrawing" xmlns:w10="urn:schemas-microsoft-com:office:word" xmlns:w="http://schemas.openxmlformats.org/wordprocessingml/2006/main" xmlns:w14="http://schemas.microsoft.com/office/word/2010/wordml" xmlns:wpg="http://schemas.microsoft.com/office/word/2010/wordprocessingGroup" xmlns:wpi="http://schemas.microsoft.com/office/word/2010/wordprocessingInk" xmlns:wne="http://schemas.microsoft.com/office/word/2006/wordml" xmlns:wps="http://schemas.microsoft.com/office/word/2010/wordprocessingShape" mc:Ignorable="w14 wp14">
+<w:ftr xmlns:wpc="http://schemas.microsoft.com/office/word/2010/wordprocessingCanvas" xmlns:mc="http://schemas.openxmlformats.org/markup-compatibility/2006" xmlns:o="urn:schemas-microsoft-com:office:office" xmlns:r="http://schemas.openxmlformats.org/officeDocument/2006/relationships" xmlns:m="http://schemas.openxmlformats.org/officeDocument/2006/math" xmlns:v="urn:schemas-microsoft-com:vml" xmlns:wp14="http://schemas.microsoft.com/office/word/2010/wordprocessingDrawing" xmlns:wp="http://schemas.openxmlformats.org/drawingml/2006/wordprocessingDrawing" xmlns:w10="urn:schemas-microsoft-com:office:word" xmlns:w="http://schemas.openxmlformats.org/wordprocessingml/2006/main" xmlns:w14="http://schemas.microsoft.com/office/word/2010/wordml" xmlns:w15="http://schemas.microsoft.com/office/word/2012/wordml" xmlns:wpg="http://schemas.microsoft.com/office/word/2010/wordprocessingGroup" xmlns:wpi="http://schemas.microsoft.com/office/word/2010/wordprocessingInk" xmlns:wne="http://schemas.microsoft.com/office/word/2006/wordml" xmlns:wps="http://schemas.microsoft.com/office/word/2010/wordprocessingShape" mc:Ignorable="w14 w15 wp14">
   <w:sdt>
     <w:sdtPr>
       <w:id w:val="-1604878987"/>
@@ -21239,7 +21613,7 @@
 </file>
 
 <file path=word/footer3.xml><?xml version="1.0" encoding="utf-8"?>
-<w:ftr xmlns:wpc="http://schemas.microsoft.com/office/word/2010/wordprocessingCanvas" xmlns:mc="http://schemas.openxmlformats.org/markup-compatibility/2006" xmlns:o="urn:schemas-microsoft-com:office:office" xmlns:r="http://schemas.openxmlformats.org/officeDocument/2006/relationships" xmlns:m="http://schemas.openxmlformats.org/officeDocument/2006/math" xmlns:v="urn:schemas-microsoft-com:vml" xmlns:wp14="http://schemas.microsoft.com/office/word/2010/wordprocessingDrawing" xmlns:wp="http://schemas.openxmlformats.org/drawingml/2006/wordprocessingDrawing" xmlns:w10="urn:schemas-microsoft-com:office:word" xmlns:w="http://schemas.openxmlformats.org/wordprocessingml/2006/main" xmlns:w14="http://schemas.microsoft.com/office/word/2010/wordml" xmlns:wpg="http://schemas.microsoft.com/office/word/2010/wordprocessingGroup" xmlns:wpi="http://schemas.microsoft.com/office/word/2010/wordprocessingInk" xmlns:wne="http://schemas.microsoft.com/office/word/2006/wordml" xmlns:wps="http://schemas.microsoft.com/office/word/2010/wordprocessingShape" mc:Ignorable="w14 wp14">
+<w:ftr xmlns:wpc="http://schemas.microsoft.com/office/word/2010/wordprocessingCanvas" xmlns:mc="http://schemas.openxmlformats.org/markup-compatibility/2006" xmlns:o="urn:schemas-microsoft-com:office:office" xmlns:r="http://schemas.openxmlformats.org/officeDocument/2006/relationships" xmlns:m="http://schemas.openxmlformats.org/officeDocument/2006/math" xmlns:v="urn:schemas-microsoft-com:vml" xmlns:wp14="http://schemas.microsoft.com/office/word/2010/wordprocessingDrawing" xmlns:wp="http://schemas.openxmlformats.org/drawingml/2006/wordprocessingDrawing" xmlns:w10="urn:schemas-microsoft-com:office:word" xmlns:w="http://schemas.openxmlformats.org/wordprocessingml/2006/main" xmlns:w14="http://schemas.microsoft.com/office/word/2010/wordml" xmlns:w15="http://schemas.microsoft.com/office/word/2012/wordml" xmlns:wpg="http://schemas.microsoft.com/office/word/2010/wordprocessingGroup" xmlns:wpi="http://schemas.microsoft.com/office/word/2010/wordprocessingInk" xmlns:wne="http://schemas.microsoft.com/office/word/2006/wordml" xmlns:wps="http://schemas.microsoft.com/office/word/2010/wordprocessingShape" mc:Ignorable="w14 w15 wp14">
   <w:sdt>
     <w:sdtPr>
       <w:id w:val="-870142799"/>
@@ -21272,7 +21646,7 @@
           <w:rPr>
             <w:noProof/>
           </w:rPr>
-          <w:t>1</w:t>
+          <w:t>19</w:t>
         </w:r>
         <w:r>
           <w:rPr>
@@ -21292,7 +21666,7 @@
 </file>
 
 <file path=word/footnotes.xml><?xml version="1.0" encoding="utf-8"?>
-<w:footnotes xmlns:wpc="http://schemas.microsoft.com/office/word/2010/wordprocessingCanvas" xmlns:mc="http://schemas.openxmlformats.org/markup-compatibility/2006" xmlns:o="urn:schemas-microsoft-com:office:office" xmlns:r="http://schemas.openxmlformats.org/officeDocument/2006/relationships" xmlns:m="http://schemas.openxmlformats.org/officeDocument/2006/math" xmlns:v="urn:schemas-microsoft-com:vml" xmlns:wp14="http://schemas.microsoft.com/office/word/2010/wordprocessingDrawing" xmlns:wp="http://schemas.openxmlformats.org/drawingml/2006/wordprocessingDrawing" xmlns:w10="urn:schemas-microsoft-com:office:word" xmlns:w="http://schemas.openxmlformats.org/wordprocessingml/2006/main" xmlns:w14="http://schemas.microsoft.com/office/word/2010/wordml" xmlns:wpg="http://schemas.microsoft.com/office/word/2010/wordprocessingGroup" xmlns:wpi="http://schemas.microsoft.com/office/word/2010/wordprocessingInk" xmlns:wne="http://schemas.microsoft.com/office/word/2006/wordml" xmlns:wps="http://schemas.microsoft.com/office/word/2010/wordprocessingShape" mc:Ignorable="w14 wp14">
+<w:footnotes xmlns:wpc="http://schemas.microsoft.com/office/word/2010/wordprocessingCanvas" xmlns:mc="http://schemas.openxmlformats.org/markup-compatibility/2006" xmlns:o="urn:schemas-microsoft-com:office:office" xmlns:r="http://schemas.openxmlformats.org/officeDocument/2006/relationships" xmlns:m="http://schemas.openxmlformats.org/officeDocument/2006/math" xmlns:v="urn:schemas-microsoft-com:vml" xmlns:wp14="http://schemas.microsoft.com/office/word/2010/wordprocessingDrawing" xmlns:wp="http://schemas.openxmlformats.org/drawingml/2006/wordprocessingDrawing" xmlns:w10="urn:schemas-microsoft-com:office:word" xmlns:w="http://schemas.openxmlformats.org/wordprocessingml/2006/main" xmlns:w14="http://schemas.microsoft.com/office/word/2010/wordml" xmlns:w15="http://schemas.microsoft.com/office/word/2012/wordml" xmlns:wpg="http://schemas.microsoft.com/office/word/2010/wordprocessingGroup" xmlns:wpi="http://schemas.microsoft.com/office/word/2010/wordprocessingInk" xmlns:wne="http://schemas.microsoft.com/office/word/2006/wordml" xmlns:wps="http://schemas.microsoft.com/office/word/2010/wordprocessingShape" mc:Ignorable="w14 w15 wp14">
   <w:footnote w:type="separator" w:id="-1">
     <w:p>
       <w:r>
@@ -21311,7 +21685,7 @@
 </file>
 
 <file path=word/header1.xml><?xml version="1.0" encoding="utf-8"?>
-<w:hdr xmlns:wpc="http://schemas.microsoft.com/office/word/2010/wordprocessingCanvas" xmlns:mc="http://schemas.openxmlformats.org/markup-compatibility/2006" xmlns:o="urn:schemas-microsoft-com:office:office" xmlns:r="http://schemas.openxmlformats.org/officeDocument/2006/relationships" xmlns:m="http://schemas.openxmlformats.org/officeDocument/2006/math" xmlns:v="urn:schemas-microsoft-com:vml" xmlns:wp14="http://schemas.microsoft.com/office/word/2010/wordprocessingDrawing" xmlns:wp="http://schemas.openxmlformats.org/drawingml/2006/wordprocessingDrawing" xmlns:w10="urn:schemas-microsoft-com:office:word" xmlns:w="http://schemas.openxmlformats.org/wordprocessingml/2006/main" xmlns:w14="http://schemas.microsoft.com/office/word/2010/wordml" xmlns:wpg="http://schemas.microsoft.com/office/word/2010/wordprocessingGroup" xmlns:wpi="http://schemas.microsoft.com/office/word/2010/wordprocessingInk" xmlns:wne="http://schemas.microsoft.com/office/word/2006/wordml" xmlns:wps="http://schemas.microsoft.com/office/word/2010/wordprocessingShape" mc:Ignorable="w14 wp14">
+<w:hdr xmlns:wpc="http://schemas.microsoft.com/office/word/2010/wordprocessingCanvas" xmlns:mc="http://schemas.openxmlformats.org/markup-compatibility/2006" xmlns:o="urn:schemas-microsoft-com:office:office" xmlns:r="http://schemas.openxmlformats.org/officeDocument/2006/relationships" xmlns:m="http://schemas.openxmlformats.org/officeDocument/2006/math" xmlns:v="urn:schemas-microsoft-com:vml" xmlns:wp14="http://schemas.microsoft.com/office/word/2010/wordprocessingDrawing" xmlns:wp="http://schemas.openxmlformats.org/drawingml/2006/wordprocessingDrawing" xmlns:w10="urn:schemas-microsoft-com:office:word" xmlns:w="http://schemas.openxmlformats.org/wordprocessingml/2006/main" xmlns:w14="http://schemas.microsoft.com/office/word/2010/wordml" xmlns:w15="http://schemas.microsoft.com/office/word/2012/wordml" xmlns:wpg="http://schemas.microsoft.com/office/word/2010/wordprocessingGroup" xmlns:wpi="http://schemas.microsoft.com/office/word/2010/wordprocessingInk" xmlns:wne="http://schemas.microsoft.com/office/word/2006/wordml" xmlns:wps="http://schemas.microsoft.com/office/word/2010/wordprocessingShape" mc:Ignorable="w14 w15 wp14">
   <w:p>
     <w:pPr>
       <w:pStyle w:val="Header"/>
@@ -21321,7 +21695,7 @@
 </file>
 
 <file path=word/header2.xml><?xml version="1.0" encoding="utf-8"?>
-<w:hdr xmlns:wpc="http://schemas.microsoft.com/office/word/2010/wordprocessingCanvas" xmlns:mc="http://schemas.openxmlformats.org/markup-compatibility/2006" xmlns:o="urn:schemas-microsoft-com:office:office" xmlns:r="http://schemas.openxmlformats.org/officeDocument/2006/relationships" xmlns:m="http://schemas.openxmlformats.org/officeDocument/2006/math" xmlns:v="urn:schemas-microsoft-com:vml" xmlns:wp14="http://schemas.microsoft.com/office/word/2010/wordprocessingDrawing" xmlns:wp="http://schemas.openxmlformats.org/drawingml/2006/wordprocessingDrawing" xmlns:w10="urn:schemas-microsoft-com:office:word" xmlns:w="http://schemas.openxmlformats.org/wordprocessingml/2006/main" xmlns:w14="http://schemas.microsoft.com/office/word/2010/wordml" xmlns:wpg="http://schemas.microsoft.com/office/word/2010/wordprocessingGroup" xmlns:wpi="http://schemas.microsoft.com/office/word/2010/wordprocessingInk" xmlns:wne="http://schemas.microsoft.com/office/word/2006/wordml" xmlns:wps="http://schemas.microsoft.com/office/word/2010/wordprocessingShape" mc:Ignorable="w14 wp14">
+<w:hdr xmlns:wpc="http://schemas.microsoft.com/office/word/2010/wordprocessingCanvas" xmlns:mc="http://schemas.openxmlformats.org/markup-compatibility/2006" xmlns:o="urn:schemas-microsoft-com:office:office" xmlns:r="http://schemas.openxmlformats.org/officeDocument/2006/relationships" xmlns:m="http://schemas.openxmlformats.org/officeDocument/2006/math" xmlns:v="urn:schemas-microsoft-com:vml" xmlns:wp14="http://schemas.microsoft.com/office/word/2010/wordprocessingDrawing" xmlns:wp="http://schemas.openxmlformats.org/drawingml/2006/wordprocessingDrawing" xmlns:w10="urn:schemas-microsoft-com:office:word" xmlns:w="http://schemas.openxmlformats.org/wordprocessingml/2006/main" xmlns:w14="http://schemas.microsoft.com/office/word/2010/wordml" xmlns:w15="http://schemas.microsoft.com/office/word/2012/wordml" xmlns:wpg="http://schemas.microsoft.com/office/word/2010/wordprocessingGroup" xmlns:wpi="http://schemas.microsoft.com/office/word/2010/wordprocessingInk" xmlns:wne="http://schemas.microsoft.com/office/word/2006/wordml" xmlns:wps="http://schemas.microsoft.com/office/word/2010/wordprocessingShape" mc:Ignorable="w14 w15 wp14">
   <w:p>
     <w:pPr>
       <w:pStyle w:val="Header"/>
@@ -21331,7 +21705,7 @@
 </file>
 
 <file path=word/styles.xml><?xml version="1.0" encoding="utf-8"?>
-<w:styles xmlns:mc="http://schemas.openxmlformats.org/markup-compatibility/2006" xmlns:r="http://schemas.openxmlformats.org/officeDocument/2006/relationships" xmlns:w="http://schemas.openxmlformats.org/wordprocessingml/2006/main" xmlns:w14="http://schemas.microsoft.com/office/word/2010/wordml" mc:Ignorable="w14">
+<w:styles xmlns:mc="http://schemas.openxmlformats.org/markup-compatibility/2006" xmlns:r="http://schemas.openxmlformats.org/officeDocument/2006/relationships" xmlns:w="http://schemas.openxmlformats.org/wordprocessingml/2006/main" xmlns:w14="http://schemas.microsoft.com/office/word/2010/wordml" xmlns:w15="http://schemas.microsoft.com/office/word/2012/wordml" mc:Ignorable="w14 w15">
   <w:docDefaults>
     <w:rPrDefault>
       <w:rPr>
@@ -21347,979 +21721,378 @@
       </w:pPr>
     </w:pPrDefault>
   </w:docDefaults>
-  <w:latentStyles w:defLockedState="0" w:defUIPriority="99" w:defSemiHidden="1" w:defUnhideWhenUsed="1" w:defQFormat="0" w:count="267">
-    <w:lsdException w:name="Normal" w:semiHidden="0" w:uiPriority="0" w:unhideWhenUsed="0" w:qFormat="1"/>
-    <w:lsdException w:name="heading 1" w:semiHidden="0" w:uiPriority="9" w:unhideWhenUsed="0" w:qFormat="1"/>
-    <w:lsdException w:name="heading 2" w:uiPriority="9" w:qFormat="1"/>
-    <w:lsdException w:name="heading 3" w:uiPriority="9" w:qFormat="1"/>
-    <w:lsdException w:name="heading 4" w:uiPriority="9" w:qFormat="1"/>
-    <w:lsdException w:name="heading 5" w:uiPriority="9" w:qFormat="1"/>
-    <w:lsdException w:name="heading 6" w:uiPriority="9" w:qFormat="1"/>
-    <w:lsdException w:name="heading 7" w:uiPriority="9" w:qFormat="1"/>
-    <w:lsdException w:name="heading 8" w:uiPriority="9" w:qFormat="1"/>
-    <w:lsdException w:name="heading 9" w:uiPriority="9" w:qFormat="1"/>
-    <w:lsdException w:name="toc 1" w:uiPriority="39"/>
-    <w:lsdException w:name="toc 2" w:uiPriority="39"/>
-    <w:lsdException w:name="toc 3" w:uiPriority="39"/>
-    <w:lsdException w:name="toc 4" w:uiPriority="39"/>
-    <w:lsdException w:name="toc 5" w:uiPriority="39"/>
-    <w:lsdException w:name="toc 6" w:uiPriority="39"/>
-    <w:lsdException w:name="toc 7" w:uiPriority="39"/>
-    <w:lsdException w:name="toc 8" w:uiPriority="39"/>
-    <w:lsdException w:name="toc 9" w:uiPriority="39"/>
-    <w:lsdException w:name="caption" w:uiPriority="35" w:qFormat="1"/>
-    <w:lsdException w:name="Title" w:semiHidden="0" w:uiPriority="10" w:unhideWhenUsed="0" w:qFormat="1"/>
-    <w:lsdException w:name="Default Paragraph Font" w:uiPriority="1"/>
-    <w:lsdException w:name="Subtitle" w:semiHidden="0" w:uiPriority="11" w:unhideWhenUsed="0" w:qFormat="1"/>
-    <w:lsdException w:name="Strong" w:semiHidden="0" w:uiPriority="22" w:unhideWhenUsed="0" w:qFormat="1"/>
-    <w:lsdException w:name="Emphasis" w:semiHidden="0" w:uiPriority="20" w:unhideWhenUsed="0" w:qFormat="1"/>
-    <w:lsdException w:name="Table Grid" w:semiHidden="0" w:uiPriority="59" w:unhideWhenUsed="0"/>
-    <w:lsdException w:name="Placeholder Text" w:unhideWhenUsed="0"/>
-    <w:lsdException w:name="No Spacing" w:semiHidden="0" w:uiPriority="1" w:unhideWhenUsed="0" w:qFormat="1"/>
-    <w:lsdException w:name="Light Shading" w:semiHidden="0" w:uiPriority="60" w:unhideWhenUsed="0"/>
-    <w:lsdException w:name="Light List" w:semiHidden="0" w:uiPriority="61" w:unhideWhenUsed="0"/>
-    <w:lsdException w:name="Light Grid" w:semiHidden="0" w:uiPriority="62" w:unhideWhenUsed="0"/>
-    <w:lsdException w:name="Medium Shading 1" w:semiHidden="0" w:uiPriority="63" w:unhideWhenUsed="0"/>
-    <w:lsdException w:name="Medium Shading 2" w:semiHidden="0" w:uiPriority="64" w:unhideWhenUsed="0"/>
-    <w:lsdException w:name="Medium List 1" w:semiHidden="0" w:uiPriority="65" w:unhideWhenUsed="0"/>
-    <w:lsdException w:name="Medium List 2" w:semiHidden="0" w:uiPriority="66" w:unhideWhenUsed="0"/>
-    <w:lsdException w:name="Medium Grid 1" w:semiHidden="0" w:uiPriority="67" w:unhideWhenUsed="0"/>
-    <w:lsdException w:name="Medium Grid 2" w:semiHidden="0" w:uiPriority="68" w:unhideWhenUsed="0"/>
-    <w:lsdException w:name="Medium Grid 3" w:semiHidden="0" w:uiPriority="69" w:unhideWhenUsed="0"/>
-    <w:lsdException w:name="Dark List" w:semiHidden="0" w:uiPriority="70" w:unhideWhenUsed="0"/>
-    <w:lsdException w:name="Colorful Shading" w:semiHidden="0" w:uiPriority="71" w:unhideWhenUsed="0"/>
-    <w:lsdException w:name="Colorful List" w:semiHidden="0" w:uiPriority="72" w:unhideWhenUsed="0"/>
-    <w:lsdException w:name="Colorful Grid" w:semiHidden="0" w:uiPriority="73" w:unhideWhenUsed="0"/>
-    <w:lsdException w:name="Light Shading Accent 1" w:semiHidden="0" w:uiPriority="60" w:unhideWhenUsed="0"/>
-    <w:lsdException w:name="Light List Accent 1" w:semiHidden="0" w:uiPriority="61" w:unhideWhenUsed="0"/>
-    <w:lsdException w:name="Light Grid Accent 1" w:semiHidden="0" w:uiPriority="62" w:unhideWhenUsed="0"/>
-    <w:lsdException w:name="Medium Shading 1 Accent 1" w:semiHidden="0" w:uiPriority="63" w:unhideWhenUsed="0"/>
-    <w:lsdException w:name="Medium Shading 2 Accent 1" w:semiHidden="0" w:uiPriority="64" w:unhideWhenUsed="0"/>
-    <w:lsdException w:name="Medium List 1 Accent 1" w:semiHidden="0" w:uiPriority="65" w:unhideWhenUsed="0"/>
-    <w:lsdException w:name="Revision" w:unhideWhenUsed="0"/>
-    <w:lsdException w:name="List Paragraph" w:semiHidden="0" w:uiPriority="34" w:unhideWhenUsed="0" w:qFormat="1"/>
-    <w:lsdException w:name="Quote" w:semiHidden="0" w:uiPriority="29" w:unhideWhenUsed="0" w:qFormat="1"/>
-    <w:lsdException w:name="Intense Quote" w:semiHidden="0" w:uiPriority="30" w:unhideWhenUsed="0" w:qFormat="1"/>
-    <w:lsdException w:name="Medium List 2 Accent 1" w:semiHidden="0" w:uiPriority="66" w:unhideWhenUsed="0"/>
-    <w:lsdException w:name="Medium Grid 1 Accent 1" w:semiHidden="0" w:uiPriority="67" w:unhideWhenUsed="0"/>
-    <w:lsdException w:name="Medium Grid 2 Accent 1" w:semiHidden="0" w:uiPriority="68" w:unhideWhenUsed="0"/>
-    <w:lsdException w:name="Medium Grid 3 Accent 1" w:semiHidden="0" w:uiPriority="69" w:unhideWhenUsed="0"/>
-    <w:lsdException w:name="Dark List Accent 1" w:semiHidden="0" w:uiPriority="70" w:unhideWhenUsed="0"/>
-    <w:lsdException w:name="Colorful Shading Accent 1" w:semiHidden="0" w:uiPriority="71" w:unhideWhenUsed="0"/>
-    <w:lsdException w:name="Colorful List Accent 1" w:semiHidden="0" w:uiPriority="72" w:unhideWhenUsed="0"/>
-    <w:lsdException w:name="Colorful Grid Accent 1" w:semiHidden="0" w:uiPriority="73" w:unhideWhenUsed="0"/>
-    <w:lsdException w:name="Light Shading Accent 2" w:semiHidden="0" w:uiPriority="60" w:unhideWhenUsed="0"/>
-    <w:lsdException w:name="Light List Accent 2" w:semiHidden="0" w:uiPriority="61" w:unhideWhenUsed="0"/>
-    <w:lsdException w:name="Light Grid Accent 2" w:semiHidden="0" w:uiPriority="62" w:unhideWhenUsed="0"/>
-    <w:lsdException w:name="Medium Shading 1 Accent 2" w:semiHidden="0" w:uiPriority="63" w:unhideWhenUsed="0"/>
-    <w:lsdException w:name="Medium Shading 2 Accent 2" w:semiHidden="0" w:uiPriority="64" w:unhideWhenUsed="0"/>
-    <w:lsdException w:name="Medium List 1 Accent 2" w:semiHidden="0" w:uiPriority="65" w:unhideWhenUsed="0"/>
-    <w:lsdException w:name="Medium List 2 Accent 2" w:semiHidden="0" w:uiPriority="66" w:unhideWhenUsed="0"/>
-    <w:lsdException w:name="Medium Grid 1 Accent 2" w:semiHidden="0" w:uiPriority="67" w:unhideWhenUsed="0"/>
-    <w:lsdException w:name="Medium Grid 2 Accent 2" w:semiHidden="0" w:uiPriority="68" w:unhideWhenUsed="0"/>
-    <w:lsdException w:name="Medium Grid 3 Accent 2" w:semiHidden="0" w:uiPriority="69" w:unhideWhenUsed="0"/>
-    <w:lsdException w:name="Dark List Accent 2" w:semiHidden="0" w:uiPriority="70" w:unhideWhenUsed="0"/>
-    <w:lsdException w:name="Colorful Shading Accent 2" w:semiHidden="0" w:uiPriority="71" w:unhideWhenUsed="0"/>
-    <w:lsdException w:name="Colorful List Accent 2" w:semiHidden="0" w:uiPriority="72" w:unhideWhenUsed="0"/>
-    <w:lsdException w:name="Colorful Grid Accent 2" w:semiHidden="0" w:uiPriority="73" w:unhideWhenUsed="0"/>
-    <w:lsdException w:name="Light Shading Accent 3" w:semiHidden="0" w:uiPriority="60" w:unhideWhenUsed="0"/>
-    <w:lsdException w:name="Light List Accent 3" w:semiHidden="0" w:uiPriority="61" w:unhideWhenUsed="0"/>
-    <w:lsdException w:name="Light Grid Accent 3" w:semiHidden="0" w:uiPriority="62" w:unhideWhenUsed="0"/>
-    <w:lsdException w:name="Medium Shading 1 Accent 3" w:semiHidden="0" w:uiPriority="63" w:unhideWhenUsed="0"/>
-    <w:lsdException w:name="Medium Shading 2 Accent 3" w:semiHidden="0" w:uiPriority="64" w:unhideWhenUsed="0"/>
-    <w:lsdException w:name="Medium List 1 Accent 3" w:semiHidden="0" w:uiPriority="65" w:unhideWhenUsed="0"/>
-    <w:lsdException w:name="Medium List 2 Accent 3" w:semiHidden="0" w:uiPriority="66" w:unhideWhenUsed="0"/>
-    <w:lsdException w:name="Medium Grid 1 Accent 3" w:semiHidden="0" w:uiPriority="67" w:unhideWhenUsed="0"/>
-    <w:lsdException w:name="Medium Grid 2 Accent 3" w:semiHidden="0" w:uiPriority="68" w:unhideWhenUsed="0"/>
-    <w:lsdException w:name="Medium Grid 3 Accent 3" w:semiHidden="0" w:uiPriority="69" w:unhideWhenUsed="0"/>
-    <w:lsdException w:name="Dark List Accent 3" w:semiHidden="0" w:uiPriority="70" w:unhideWhenUsed="0"/>
-    <w:lsdException w:name="Colorful Shading Accent 3" w:semiHidden="0" w:uiPriority="71" w:unhideWhenUsed="0"/>
-    <w:lsdException w:name="Colorful List Accent 3" w:semiHidden="0" w:uiPriority="72" w:unhideWhenUsed="0"/>
-    <w:lsdException w:name="Colorful Grid Accent 3" w:semiHidden="0" w:uiPriority="73" w:unhideWhenUsed="0"/>
-    <w:lsdException w:name="Light Shading Accent 4" w:semiHidden="0" w:uiPriority="60" w:unhideWhenUsed="0"/>
-    <w:lsdException w:name="Light List Accent 4" w:semiHidden="0" w:uiPriority="61" w:unhideWhenUsed="0"/>
-    <w:lsdException w:name="Light Grid Accent 4" w:semiHidden="0" w:uiPriority="62" w:unhideWhenUsed="0"/>
-    <w:lsdException w:name="Medium Shading 1 Accent 4" w:semiHidden="0" w:uiPriority="63" w:unhideWhenUsed="0"/>
-    <w:lsdException w:name="Medium Shading 2 Accent 4" w:semiHidden="0" w:uiPriority="64" w:unhideWhenUsed="0"/>
-    <w:lsdException w:name="Medium List 1 Accent 4" w:semiHidden="0" w:uiPriority="65" w:unhideWhenUsed="0"/>
-    <w:lsdException w:name="Medium List 2 Accent 4" w:semiHidden="0" w:uiPriority="66" w:unhideWhenUsed="0"/>
-    <w:lsdException w:name="Medium Grid 1 Accent 4" w:semiHidden="0" w:uiPriority="67" w:unhideWhenUsed="0"/>
-    <w:lsdException w:name="Medium Grid 2 Accent 4" w:semiHidden="0" w:uiPriority="68" w:unhideWhenUsed="0"/>
-    <w:lsdException w:name="Medium Grid 3 Accent 4" w:semiHidden="0" w:uiPriority="69" w:unhideWhenUsed="0"/>
-    <w:lsdException w:name="Dark List Accent 4" w:semiHidden="0" w:uiPriority="70" w:unhideWhenUsed="0"/>
-    <w:lsdException w:name="Colorful Shading Accent 4" w:semiHidden="0" w:uiPriority="71" w:unhideWhenUsed="0"/>
-    <w:lsdException w:name="Colorful List Accent 4" w:semiHidden="0" w:uiPriority="72" w:unhideWhenUsed="0"/>
-    <w:lsdException w:name="Colorful Grid Accent 4" w:semiHidden="0" w:uiPriority="73" w:unhideWhenUsed="0"/>
-    <w:lsdException w:name="Light Shading Accent 5" w:semiHidden="0" w:uiPriority="60" w:unhideWhenUsed="0"/>
-    <w:lsdException w:name="Light List Accent 5" w:semiHidden="0" w:uiPriority="61" w:unhideWhenUsed="0"/>
-    <w:lsdException w:name="Light Grid Accent 5" w:semiHidden="0" w:uiPriority="62" w:unhideWhenUsed="0"/>
-    <w:lsdException w:name="Medium Shading 1 Accent 5" w:semiHidden="0" w:uiPriority="63" w:unhideWhenUsed="0"/>
-    <w:lsdException w:name="Medium Shading 2 Accent 5" w:semiHidden="0" w:uiPriority="64" w:unhideWhenUsed="0"/>
-    <w:lsdException w:name="Medium List 1 Accent 5" w:semiHidden="0" w:uiPriority="65" w:unhideWhenUsed="0"/>
-    <w:lsdException w:name="Medium List 2 Accent 5" w:semiHidden="0" w:uiPriority="66" w:unhideWhenUsed="0"/>
-    <w:lsdException w:name="Medium Grid 1 Accent 5" w:semiHidden="0" w:uiPriority="67" w:unhideWhenUsed="0"/>
-    <w:lsdException w:name="Medium Grid 2 Accent 5" w:semiHidden="0" w:uiPriority="68" w:unhideWhenUsed="0"/>
-    <w:lsdException w:name="Medium Grid 3 Accent 5" w:semiHidden="0" w:uiPriority="69" w:unhideWhenUsed="0"/>
-    <w:lsdException w:name="Dark List Accent 5" w:semiHidden="0" w:uiPriority="70" w:unhideWhenUsed="0"/>
-    <w:lsdException w:name="Colorful Shading Accent 5" w:semiHidden="0" w:uiPriority="71" w:unhideWhenUsed="0"/>
-    <w:lsdException w:name="Colorful List Accent 5" w:semiHidden="0" w:uiPriority="72" w:unhideWhenUsed="0"/>
-    <w:lsdException w:name="Colorful Grid Accent 5" w:semiHidden="0" w:uiPriority="73" w:unhideWhenUsed="0"/>
-    <w:lsdException w:name="Light Shading Accent 6" w:semiHidden="0" w:uiPriority="60" w:unhideWhenUsed="0"/>
-    <w:lsdException w:name="Light List Accent 6" w:semiHidden="0" w:uiPriority="61" w:unhideWhenUsed="0"/>
-    <w:lsdException w:name="Light Grid Accent 6" w:semiHidden="0" w:uiPriority="62" w:unhideWhenUsed="0"/>
-    <w:lsdException w:name="Medium Shading 1 Accent 6" w:semiHidden="0" w:uiPriority="63" w:unhideWhenUsed="0"/>
-    <w:lsdException w:name="Medium Shading 2 Accent 6" w:semiHidden="0" w:uiPriority="64" w:unhideWhenUsed="0"/>
-    <w:lsdException w:name="Medium List 1 Accent 6" w:semiHidden="0" w:uiPriority="65" w:unhideWhenUsed="0"/>
-    <w:lsdException w:name="Medium List 2 Accent 6" w:semiHidden="0" w:uiPriority="66" w:unhideWhenUsed="0"/>
-    <w:lsdException w:name="Medium Grid 1 Accent 6" w:semiHidden="0" w:uiPriority="67" w:unhideWhenUsed="0"/>
-    <w:lsdException w:name="Medium Grid 2 Accent 6" w:semiHidden="0" w:uiPriority="68" w:unhideWhenUsed="0"/>
-    <w:lsdException w:name="Medium Grid 3 Accent 6" w:semiHidden="0" w:uiPriority="69" w:unhideWhenUsed="0"/>
-    <w:lsdException w:name="Dark List Accent 6" w:semiHidden="0" w:uiPriority="70" w:unhideWhenUsed="0"/>
-    <w:lsdException w:name="Colorful Shading Accent 6" w:semiHidden="0" w:uiPriority="71" w:unhideWhenUsed="0"/>
-    <w:lsdException w:name="Colorful List Accent 6" w:semiHidden="0" w:uiPriority="72" w:unhideWhenUsed="0"/>
-    <w:lsdException w:name="Colorful Grid Accent 6" w:semiHidden="0" w:uiPriority="73" w:unhideWhenUsed="0"/>
-    <w:lsdException w:name="Subtle Emphasis" w:semiHidden="0" w:uiPriority="19" w:unhideWhenUsed="0" w:qFormat="1"/>
-    <w:lsdException w:name="Intense Emphasis" w:semiHidden="0" w:uiPriority="21" w:unhideWhenUsed="0" w:qFormat="1"/>
-    <w:lsdException w:name="Subtle Reference" w:semiHidden="0" w:uiPriority="31" w:unhideWhenUsed="0" w:qFormat="1"/>
-    <w:lsdException w:name="Intense Reference" w:semiHidden="0" w:uiPriority="32" w:unhideWhenUsed="0" w:qFormat="1"/>
-    <w:lsdException w:name="Book Title" w:semiHidden="0" w:uiPriority="33" w:unhideWhenUsed="0" w:qFormat="1"/>
-    <w:lsdException w:name="Bibliography" w:uiPriority="37"/>
-    <w:lsdException w:name="TOC Heading" w:uiPriority="39" w:qFormat="1"/>
-  </w:latentStyles>
-  <w:style w:type="paragraph" w:default="1" w:styleId="Normal">
-    <w:name w:val="Normal"/>
-    <w:qFormat/>
-    <w:rsid w:val="00E22074"/>
-    <w:pPr>
-      <w:widowControl w:val="0"/>
-      <w:suppressAutoHyphens/>
-      <w:spacing w:after="0" w:line="240" w:lineRule="auto"/>
-    </w:pPr>
-    <w:rPr>
-      <w:rFonts w:ascii="Times New Roman" w:eastAsia="Times New Roman" w:hAnsi="Times New Roman" w:cs="Times New Roman"/>
-      <w:sz w:val="24"/>
-      <w:szCs w:val="24"/>
-      <w:lang w:eastAsia="ar-SA"/>
-    </w:rPr>
-  </w:style>
-  <w:style w:type="paragraph" w:styleId="Heading1">
-    <w:name w:val="heading 1"/>
-    <w:basedOn w:val="Normal"/>
-    <w:next w:val="Normal"/>
-    <w:link w:val="Heading1Char"/>
-    <w:uiPriority w:val="9"/>
-    <w:qFormat/>
-    <w:rsid w:val="00462F75"/>
-    <w:pPr>
-      <w:keepNext/>
-      <w:keepLines/>
-      <w:spacing w:before="480"/>
-      <w:outlineLvl w:val="0"/>
-    </w:pPr>
-    <w:rPr>
-      <w:rFonts w:asciiTheme="majorHAnsi" w:eastAsiaTheme="majorEastAsia" w:hAnsiTheme="majorHAnsi" w:cstheme="majorBidi"/>
-      <w:b/>
-      <w:bCs/>
-      <w:color w:val="365F91" w:themeColor="accent1" w:themeShade="BF"/>
-      <w:sz w:val="28"/>
-      <w:szCs w:val="28"/>
-    </w:rPr>
-  </w:style>
-  <w:style w:type="paragraph" w:styleId="Heading2">
-    <w:name w:val="heading 2"/>
-    <w:basedOn w:val="Normal"/>
-    <w:next w:val="Normal"/>
-    <w:link w:val="Heading2Char"/>
-    <w:uiPriority w:val="9"/>
-    <w:semiHidden/>
-    <w:unhideWhenUsed/>
-    <w:qFormat/>
-    <w:rsid w:val="00462F75"/>
-    <w:pPr>
-      <w:keepNext/>
-      <w:keepLines/>
-      <w:spacing w:before="200"/>
-      <w:outlineLvl w:val="1"/>
-    </w:pPr>
-    <w:rPr>
-      <w:rFonts w:asciiTheme="majorHAnsi" w:eastAsiaTheme="majorEastAsia" w:hAnsiTheme="majorHAnsi" w:cstheme="majorBidi"/>
-      <w:b/>
-      <w:bCs/>
-      <w:color w:val="4F81BD" w:themeColor="accent1"/>
-      <w:sz w:val="26"/>
-      <w:szCs w:val="26"/>
-    </w:rPr>
-  </w:style>
-  <w:style w:type="paragraph" w:styleId="Heading3">
-    <w:name w:val="heading 3"/>
-    <w:basedOn w:val="Normal"/>
-    <w:next w:val="Normal"/>
-    <w:link w:val="Heading3Char"/>
-    <w:uiPriority w:val="9"/>
-    <w:semiHidden/>
-    <w:unhideWhenUsed/>
-    <w:qFormat/>
-    <w:rsid w:val="00462F75"/>
-    <w:pPr>
-      <w:keepNext/>
-      <w:keepLines/>
-      <w:spacing w:before="200"/>
-      <w:outlineLvl w:val="2"/>
-    </w:pPr>
-    <w:rPr>
-      <w:rFonts w:asciiTheme="majorHAnsi" w:eastAsiaTheme="majorEastAsia" w:hAnsiTheme="majorHAnsi" w:cstheme="majorBidi"/>
-      <w:b/>
-      <w:bCs/>
-      <w:color w:val="4F81BD" w:themeColor="accent1"/>
-    </w:rPr>
-  </w:style>
-  <w:style w:type="character" w:default="1" w:styleId="DefaultParagraphFont">
-    <w:name w:val="Default Paragraph Font"/>
-    <w:uiPriority w:val="1"/>
-    <w:semiHidden/>
-    <w:unhideWhenUsed/>
-  </w:style>
-  <w:style w:type="table" w:default="1" w:styleId="TableNormal">
-    <w:name w:val="Normal Table"/>
-    <w:uiPriority w:val="99"/>
-    <w:semiHidden/>
-    <w:unhideWhenUsed/>
-    <w:tblPr>
-      <w:tblInd w:w="0" w:type="dxa"/>
-      <w:tblCellMar>
-        <w:top w:w="0" w:type="dxa"/>
-        <w:left w:w="108" w:type="dxa"/>
-        <w:bottom w:w="0" w:type="dxa"/>
-        <w:right w:w="108" w:type="dxa"/>
-      </w:tblCellMar>
-    </w:tblPr>
-  </w:style>
-  <w:style w:type="numbering" w:default="1" w:styleId="NoList">
-    <w:name w:val="No List"/>
-    <w:uiPriority w:val="99"/>
-    <w:semiHidden/>
-    <w:unhideWhenUsed/>
-  </w:style>
-  <w:style w:type="paragraph" w:styleId="ListParagraph">
-    <w:name w:val="List Paragraph"/>
-    <w:basedOn w:val="Normal"/>
-    <w:uiPriority w:val="34"/>
-    <w:qFormat/>
-    <w:rsid w:val="00E22074"/>
-    <w:pPr>
-      <w:ind w:left="720"/>
-      <w:contextualSpacing/>
-    </w:pPr>
-  </w:style>
-  <w:style w:type="paragraph" w:customStyle="1" w:styleId="text">
-    <w:name w:val="text"/>
-    <w:aliases w:val="x,x Char Char,x Char Char Char"/>
-    <w:basedOn w:val="Normal"/>
-    <w:link w:val="textChar"/>
-    <w:rsid w:val="00E22074"/>
-    <w:pPr>
-      <w:widowControl/>
-      <w:suppressAutoHyphens w:val="0"/>
-      <w:spacing w:before="20" w:after="20"/>
-    </w:pPr>
-    <w:rPr>
-      <w:rFonts w:ascii="ACaslon Regular" w:hAnsi="ACaslon Regular"/>
-      <w:sz w:val="20"/>
-      <w:szCs w:val="20"/>
-      <w:lang w:eastAsia="en-US"/>
-    </w:rPr>
-  </w:style>
-  <w:style w:type="character" w:customStyle="1" w:styleId="textChar">
-    <w:name w:val="text Char"/>
-    <w:link w:val="text"/>
-    <w:rsid w:val="00E22074"/>
-    <w:rPr>
-      <w:rFonts w:ascii="ACaslon Regular" w:eastAsia="Times New Roman" w:hAnsi="ACaslon Regular" w:cs="Times New Roman"/>
-      <w:sz w:val="20"/>
-      <w:szCs w:val="20"/>
-    </w:rPr>
-  </w:style>
-  <w:style w:type="paragraph" w:customStyle="1" w:styleId="Level2">
-    <w:name w:val="Level 2"/>
-    <w:aliases w:val="2"/>
-    <w:basedOn w:val="Normal"/>
-    <w:link w:val="Level2Char"/>
-    <w:rsid w:val="00501FF0"/>
-    <w:pPr>
-      <w:keepNext/>
-      <w:widowControl/>
-      <w:suppressAutoHyphens w:val="0"/>
-      <w:spacing w:before="120" w:after="120"/>
-    </w:pPr>
-    <w:rPr>
-      <w:rFonts w:ascii="Arial" w:hAnsi="Arial"/>
-      <w:b/>
-      <w:szCs w:val="20"/>
-      <w:lang w:eastAsia="en-US"/>
-    </w:rPr>
-  </w:style>
-  <w:style w:type="paragraph" w:customStyle="1" w:styleId="BoxTitle">
-    <w:name w:val="Box Title"/>
-    <w:aliases w:val="b"/>
-    <w:basedOn w:val="Normal"/>
-    <w:rsid w:val="0014721E"/>
-    <w:pPr>
-      <w:keepNext/>
-      <w:widowControl/>
-      <w:suppressAutoHyphens w:val="0"/>
-      <w:spacing w:before="20"/>
-      <w:jc w:val="center"/>
-    </w:pPr>
-    <w:rPr>
-      <w:rFonts w:ascii="Arial Narrow" w:hAnsi="Arial Narrow"/>
-      <w:b/>
-      <w:sz w:val="22"/>
-      <w:szCs w:val="20"/>
-      <w:lang w:eastAsia="en-US"/>
-    </w:rPr>
-  </w:style>
-  <w:style w:type="paragraph" w:customStyle="1" w:styleId="label">
-    <w:name w:val="label"/>
-    <w:aliases w:val="l"/>
-    <w:basedOn w:val="Normal"/>
-    <w:rsid w:val="0014721E"/>
-    <w:pPr>
-      <w:widowControl/>
-      <w:suppressAutoHyphens w:val="0"/>
-      <w:spacing w:before="20"/>
-    </w:pPr>
-    <w:rPr>
-      <w:rFonts w:ascii="Arial Narrow" w:hAnsi="Arial Narrow"/>
-      <w:b/>
-      <w:sz w:val="20"/>
-      <w:szCs w:val="20"/>
-      <w:lang w:eastAsia="en-US"/>
-    </w:rPr>
-  </w:style>
-  <w:style w:type="paragraph" w:styleId="NormalWeb">
-    <w:name w:val="Normal (Web)"/>
-    <w:basedOn w:val="Normal"/>
-    <w:uiPriority w:val="99"/>
-    <w:semiHidden/>
-    <w:unhideWhenUsed/>
-    <w:rsid w:val="003E1207"/>
-    <w:pPr>
-      <w:widowControl/>
-      <w:suppressAutoHyphens w:val="0"/>
-      <w:spacing w:before="100" w:beforeAutospacing="1" w:after="100" w:afterAutospacing="1"/>
-    </w:pPr>
-    <w:rPr>
-      <w:lang w:eastAsia="en-US"/>
-    </w:rPr>
-  </w:style>
-  <w:style w:type="paragraph" w:styleId="BalloonText">
-    <w:name w:val="Balloon Text"/>
-    <w:basedOn w:val="Normal"/>
-    <w:link w:val="BalloonTextChar"/>
-    <w:uiPriority w:val="99"/>
-    <w:semiHidden/>
-    <w:unhideWhenUsed/>
-    <w:rsid w:val="003E1207"/>
-    <w:rPr>
-      <w:rFonts w:ascii="Tahoma" w:hAnsi="Tahoma" w:cs="Tahoma"/>
-      <w:sz w:val="16"/>
-      <w:szCs w:val="16"/>
-    </w:rPr>
-  </w:style>
-  <w:style w:type="character" w:customStyle="1" w:styleId="BalloonTextChar">
-    <w:name w:val="Balloon Text Char"/>
-    <w:basedOn w:val="DefaultParagraphFont"/>
-    <w:link w:val="BalloonText"/>
-    <w:uiPriority w:val="99"/>
-    <w:semiHidden/>
-    <w:rsid w:val="003E1207"/>
-    <w:rPr>
-      <w:rFonts w:ascii="Tahoma" w:eastAsia="Times New Roman" w:hAnsi="Tahoma" w:cs="Tahoma"/>
-      <w:sz w:val="16"/>
-      <w:szCs w:val="16"/>
-      <w:lang w:eastAsia="ar-SA"/>
-    </w:rPr>
-  </w:style>
-  <w:style w:type="paragraph" w:customStyle="1" w:styleId="NormalTable">
-    <w:name w:val="NormalTable"/>
-    <w:basedOn w:val="Normal"/>
-    <w:rsid w:val="005C771A"/>
-  </w:style>
-  <w:style w:type="paragraph" w:customStyle="1" w:styleId="Style1">
-    <w:name w:val="Style1"/>
-    <w:qFormat/>
-    <w:rsid w:val="005C771A"/>
-    <w:pPr>
-      <w:shd w:val="clear" w:color="auto" w:fill="FFFFFF"/>
-      <w:spacing w:after="120" w:line="240" w:lineRule="auto"/>
-    </w:pPr>
-    <w:rPr>
-      <w:rFonts w:ascii="Times New Roman" w:eastAsia="Times New Roman" w:hAnsi="Times New Roman" w:cs="Times New Roman"/>
-      <w:b/>
-      <w:sz w:val="36"/>
-      <w:szCs w:val="20"/>
-    </w:rPr>
-  </w:style>
-  <w:style w:type="paragraph" w:customStyle="1" w:styleId="Style2">
-    <w:name w:val="Style2"/>
-    <w:qFormat/>
-    <w:rsid w:val="005C771A"/>
-    <w:pPr>
-      <w:spacing w:after="120" w:line="240" w:lineRule="auto"/>
-    </w:pPr>
-    <w:rPr>
-      <w:rFonts w:ascii="Times New Roman" w:eastAsia="Times New Roman" w:hAnsi="Times New Roman" w:cs="Times New Roman"/>
-      <w:b/>
-      <w:sz w:val="32"/>
-      <w:szCs w:val="20"/>
-    </w:rPr>
-  </w:style>
-  <w:style w:type="paragraph" w:customStyle="1" w:styleId="Style3">
-    <w:name w:val="Style3"/>
-    <w:qFormat/>
-    <w:rsid w:val="005C771A"/>
-    <w:pPr>
-      <w:spacing w:after="120" w:line="240" w:lineRule="auto"/>
-    </w:pPr>
-    <w:rPr>
-      <w:rFonts w:ascii="Times New Roman" w:eastAsia="Times New Roman" w:hAnsi="Times New Roman" w:cs="Times New Roman"/>
-      <w:sz w:val="24"/>
-      <w:szCs w:val="20"/>
-    </w:rPr>
-  </w:style>
-  <w:style w:type="character" w:styleId="CommentReference">
-    <w:name w:val="annotation reference"/>
-    <w:basedOn w:val="DefaultParagraphFont"/>
-    <w:uiPriority w:val="99"/>
-    <w:semiHidden/>
-    <w:unhideWhenUsed/>
-    <w:rsid w:val="005B7D36"/>
-    <w:rPr>
-      <w:sz w:val="16"/>
-      <w:szCs w:val="16"/>
-    </w:rPr>
-  </w:style>
-  <w:style w:type="paragraph" w:styleId="CommentText">
-    <w:name w:val="annotation text"/>
-    <w:basedOn w:val="Normal"/>
-    <w:link w:val="CommentTextChar"/>
-    <w:uiPriority w:val="99"/>
-    <w:semiHidden/>
-    <w:unhideWhenUsed/>
-    <w:rsid w:val="005B7D36"/>
-    <w:rPr>
-      <w:sz w:val="20"/>
-      <w:szCs w:val="20"/>
-    </w:rPr>
-  </w:style>
-  <w:style w:type="character" w:customStyle="1" w:styleId="CommentTextChar">
-    <w:name w:val="Comment Text Char"/>
-    <w:basedOn w:val="DefaultParagraphFont"/>
-    <w:link w:val="CommentText"/>
-    <w:uiPriority w:val="99"/>
-    <w:semiHidden/>
-    <w:rsid w:val="005B7D36"/>
-    <w:rPr>
-      <w:rFonts w:ascii="Times New Roman" w:eastAsia="Times New Roman" w:hAnsi="Times New Roman" w:cs="Times New Roman"/>
-      <w:sz w:val="20"/>
-      <w:szCs w:val="20"/>
-      <w:lang w:eastAsia="ar-SA"/>
-    </w:rPr>
-  </w:style>
-  <w:style w:type="paragraph" w:styleId="CommentSubject">
-    <w:name w:val="annotation subject"/>
-    <w:basedOn w:val="CommentText"/>
-    <w:next w:val="CommentText"/>
-    <w:link w:val="CommentSubjectChar"/>
-    <w:uiPriority w:val="99"/>
-    <w:semiHidden/>
-    <w:unhideWhenUsed/>
-    <w:rsid w:val="005B7D36"/>
-    <w:rPr>
-      <w:b/>
-      <w:bCs/>
-    </w:rPr>
-  </w:style>
-  <w:style w:type="character" w:customStyle="1" w:styleId="CommentSubjectChar">
-    <w:name w:val="Comment Subject Char"/>
-    <w:basedOn w:val="CommentTextChar"/>
-    <w:link w:val="CommentSubject"/>
-    <w:uiPriority w:val="99"/>
-    <w:semiHidden/>
-    <w:rsid w:val="005B7D36"/>
-    <w:rPr>
-      <w:rFonts w:ascii="Times New Roman" w:eastAsia="Times New Roman" w:hAnsi="Times New Roman" w:cs="Times New Roman"/>
-      <w:b/>
-      <w:bCs/>
-      <w:sz w:val="20"/>
-      <w:szCs w:val="20"/>
-      <w:lang w:eastAsia="ar-SA"/>
-    </w:rPr>
-  </w:style>
-  <w:style w:type="paragraph" w:customStyle="1" w:styleId="DocumentSectionHeading">
-    <w:name w:val="Document Section Heading"/>
-    <w:basedOn w:val="Normal"/>
-    <w:link w:val="DocumentSectionHeadingChar"/>
-    <w:qFormat/>
-    <w:rsid w:val="00601F5C"/>
-    <w:pPr>
-      <w:widowControl/>
-      <w:suppressAutoHyphens w:val="0"/>
-      <w:spacing w:after="200" w:line="276" w:lineRule="auto"/>
-    </w:pPr>
-    <w:rPr>
-      <w:b/>
-      <w:sz w:val="36"/>
-    </w:rPr>
-  </w:style>
-  <w:style w:type="paragraph" w:customStyle="1" w:styleId="DocumentSubsectionHeading">
-    <w:name w:val="Document Subsection Heading"/>
-    <w:basedOn w:val="Normal"/>
-    <w:link w:val="DocumentSubsectionHeadingChar"/>
-    <w:qFormat/>
-    <w:rsid w:val="00601F5C"/>
-    <w:pPr>
-      <w:widowControl/>
-      <w:suppressAutoHyphens w:val="0"/>
-      <w:spacing w:after="200"/>
-    </w:pPr>
-    <w:rPr>
-      <w:b/>
-      <w:sz w:val="32"/>
-    </w:rPr>
-  </w:style>
-  <w:style w:type="character" w:customStyle="1" w:styleId="DocumentSectionHeadingChar">
-    <w:name w:val="Document Section Heading Char"/>
-    <w:basedOn w:val="DefaultParagraphFont"/>
-    <w:link w:val="DocumentSectionHeading"/>
-    <w:rsid w:val="00601F5C"/>
-    <w:rPr>
-      <w:rFonts w:ascii="Times New Roman" w:eastAsia="Times New Roman" w:hAnsi="Times New Roman" w:cs="Times New Roman"/>
-      <w:b/>
-      <w:sz w:val="36"/>
-      <w:szCs w:val="24"/>
-      <w:lang w:eastAsia="ar-SA"/>
-    </w:rPr>
-  </w:style>
-  <w:style w:type="paragraph" w:customStyle="1" w:styleId="DocumentText">
-    <w:name w:val="Document Text"/>
-    <w:basedOn w:val="Normal"/>
-    <w:link w:val="DocumentTextChar"/>
-    <w:qFormat/>
-    <w:rsid w:val="00601F5C"/>
-    <w:pPr>
-      <w:widowControl/>
-      <w:suppressAutoHyphens w:val="0"/>
-      <w:spacing w:after="200"/>
-    </w:pPr>
-  </w:style>
-  <w:style w:type="character" w:customStyle="1" w:styleId="DocumentSubsectionHeadingChar">
-    <w:name w:val="Document Subsection Heading Char"/>
-    <w:basedOn w:val="DefaultParagraphFont"/>
-    <w:link w:val="DocumentSubsectionHeading"/>
-    <w:rsid w:val="00601F5C"/>
-    <w:rPr>
-      <w:rFonts w:ascii="Times New Roman" w:eastAsia="Times New Roman" w:hAnsi="Times New Roman" w:cs="Times New Roman"/>
-      <w:b/>
-      <w:sz w:val="32"/>
-      <w:szCs w:val="24"/>
-      <w:lang w:eastAsia="ar-SA"/>
-    </w:rPr>
-  </w:style>
-  <w:style w:type="character" w:styleId="Hyperlink">
-    <w:name w:val="Hyperlink"/>
-    <w:basedOn w:val="DefaultParagraphFont"/>
-    <w:uiPriority w:val="99"/>
-    <w:unhideWhenUsed/>
-    <w:rsid w:val="006A01CF"/>
-    <w:rPr>
-      <w:color w:val="0000FF" w:themeColor="hyperlink"/>
-      <w:u w:val="single"/>
-    </w:rPr>
-  </w:style>
-  <w:style w:type="character" w:customStyle="1" w:styleId="DocumentTextChar">
-    <w:name w:val="Document Text Char"/>
-    <w:basedOn w:val="DefaultParagraphFont"/>
-    <w:link w:val="DocumentText"/>
-    <w:rsid w:val="00601F5C"/>
-    <w:rPr>
-      <w:rFonts w:ascii="Times New Roman" w:eastAsia="Times New Roman" w:hAnsi="Times New Roman" w:cs="Times New Roman"/>
-      <w:sz w:val="24"/>
-      <w:szCs w:val="24"/>
-      <w:lang w:eastAsia="ar-SA"/>
-    </w:rPr>
-  </w:style>
-  <w:style w:type="character" w:styleId="FollowedHyperlink">
-    <w:name w:val="FollowedHyperlink"/>
-    <w:basedOn w:val="DefaultParagraphFont"/>
-    <w:uiPriority w:val="99"/>
-    <w:semiHidden/>
-    <w:unhideWhenUsed/>
-    <w:rsid w:val="006A01CF"/>
-    <w:rPr>
-      <w:color w:val="800080" w:themeColor="followedHyperlink"/>
-      <w:u w:val="single"/>
-    </w:rPr>
-  </w:style>
-  <w:style w:type="character" w:customStyle="1" w:styleId="Heading1Char">
-    <w:name w:val="Heading 1 Char"/>
-    <w:basedOn w:val="DefaultParagraphFont"/>
-    <w:link w:val="Heading1"/>
-    <w:uiPriority w:val="9"/>
-    <w:rsid w:val="00462F75"/>
-    <w:rPr>
-      <w:rFonts w:asciiTheme="majorHAnsi" w:eastAsiaTheme="majorEastAsia" w:hAnsiTheme="majorHAnsi" w:cstheme="majorBidi"/>
-      <w:b/>
-      <w:bCs/>
-      <w:color w:val="365F91" w:themeColor="accent1" w:themeShade="BF"/>
-      <w:sz w:val="28"/>
-      <w:szCs w:val="28"/>
-      <w:lang w:eastAsia="ar-SA"/>
-    </w:rPr>
-  </w:style>
-  <w:style w:type="character" w:customStyle="1" w:styleId="Heading2Char">
-    <w:name w:val="Heading 2 Char"/>
-    <w:basedOn w:val="DefaultParagraphFont"/>
-    <w:link w:val="Heading2"/>
-    <w:uiPriority w:val="9"/>
-    <w:semiHidden/>
-    <w:rsid w:val="00462F75"/>
-    <w:rPr>
-      <w:rFonts w:asciiTheme="majorHAnsi" w:eastAsiaTheme="majorEastAsia" w:hAnsiTheme="majorHAnsi" w:cstheme="majorBidi"/>
-      <w:b/>
-      <w:bCs/>
-      <w:color w:val="4F81BD" w:themeColor="accent1"/>
-      <w:sz w:val="26"/>
-      <w:szCs w:val="26"/>
-      <w:lang w:eastAsia="ar-SA"/>
-    </w:rPr>
-  </w:style>
-  <w:style w:type="character" w:customStyle="1" w:styleId="Heading3Char">
-    <w:name w:val="Heading 3 Char"/>
-    <w:basedOn w:val="DefaultParagraphFont"/>
-    <w:link w:val="Heading3"/>
-    <w:uiPriority w:val="9"/>
-    <w:semiHidden/>
-    <w:rsid w:val="00462F75"/>
-    <w:rPr>
-      <w:rFonts w:asciiTheme="majorHAnsi" w:eastAsiaTheme="majorEastAsia" w:hAnsiTheme="majorHAnsi" w:cstheme="majorBidi"/>
-      <w:b/>
-      <w:bCs/>
-      <w:color w:val="4F81BD" w:themeColor="accent1"/>
-      <w:sz w:val="24"/>
-      <w:szCs w:val="24"/>
-      <w:lang w:eastAsia="ar-SA"/>
-    </w:rPr>
-  </w:style>
-  <w:style w:type="paragraph" w:styleId="TOC1">
-    <w:name w:val="toc 1"/>
-    <w:basedOn w:val="Normal"/>
-    <w:next w:val="Normal"/>
-    <w:autoRedefine/>
-    <w:uiPriority w:val="39"/>
-    <w:unhideWhenUsed/>
-    <w:rsid w:val="00462F75"/>
-    <w:pPr>
-      <w:spacing w:after="100"/>
-    </w:pPr>
-  </w:style>
-  <w:style w:type="paragraph" w:styleId="TOC2">
-    <w:name w:val="toc 2"/>
-    <w:basedOn w:val="Normal"/>
-    <w:next w:val="Normal"/>
-    <w:autoRedefine/>
-    <w:uiPriority w:val="39"/>
-    <w:unhideWhenUsed/>
-    <w:rsid w:val="00462F75"/>
-    <w:pPr>
-      <w:spacing w:after="100"/>
-      <w:ind w:left="240"/>
-    </w:pPr>
-  </w:style>
-  <w:style w:type="paragraph" w:customStyle="1" w:styleId="DocumentSub-subsectionHeading">
-    <w:name w:val="Document Sub-subsection Heading"/>
-    <w:basedOn w:val="Level2"/>
-    <w:link w:val="DocumentSub-subsectionHeadingChar"/>
-    <w:qFormat/>
-    <w:rsid w:val="00214F37"/>
-    <w:rPr>
-      <w:rFonts w:ascii="Times New Roman" w:hAnsi="Times New Roman"/>
-      <w:sz w:val="28"/>
-    </w:rPr>
-  </w:style>
-  <w:style w:type="paragraph" w:styleId="TOC3">
-    <w:name w:val="toc 3"/>
-    <w:basedOn w:val="Normal"/>
-    <w:next w:val="Normal"/>
-    <w:autoRedefine/>
-    <w:uiPriority w:val="39"/>
-    <w:unhideWhenUsed/>
-    <w:rsid w:val="00D7501E"/>
-    <w:pPr>
-      <w:spacing w:after="100"/>
-      <w:ind w:left="480"/>
-    </w:pPr>
-  </w:style>
-  <w:style w:type="character" w:customStyle="1" w:styleId="Level2Char">
-    <w:name w:val="Level 2 Char"/>
-    <w:aliases w:val="2 Char"/>
-    <w:basedOn w:val="DefaultParagraphFont"/>
-    <w:link w:val="Level2"/>
-    <w:rsid w:val="00D7501E"/>
-    <w:rPr>
-      <w:rFonts w:ascii="Arial" w:eastAsia="Times New Roman" w:hAnsi="Arial" w:cs="Times New Roman"/>
-      <w:b/>
-      <w:sz w:val="24"/>
-      <w:szCs w:val="20"/>
-    </w:rPr>
-  </w:style>
-  <w:style w:type="character" w:customStyle="1" w:styleId="DocumentSub-subsectionHeadingChar">
-    <w:name w:val="Document Sub-subsection Heading Char"/>
-    <w:basedOn w:val="Level2Char"/>
-    <w:link w:val="DocumentSub-subsectionHeading"/>
-    <w:rsid w:val="00214F37"/>
-    <w:rPr>
-      <w:rFonts w:ascii="Times New Roman" w:eastAsia="Times New Roman" w:hAnsi="Times New Roman" w:cs="Times New Roman"/>
-      <w:b/>
-      <w:sz w:val="28"/>
-      <w:szCs w:val="20"/>
-    </w:rPr>
-  </w:style>
-  <w:style w:type="paragraph" w:styleId="Header">
-    <w:name w:val="header"/>
-    <w:basedOn w:val="Normal"/>
-    <w:link w:val="HeaderChar"/>
-    <w:uiPriority w:val="99"/>
-    <w:unhideWhenUsed/>
-    <w:rsid w:val="00F479C9"/>
-    <w:pPr>
-      <w:tabs>
-        <w:tab w:val="center" w:pos="4680"/>
-        <w:tab w:val="right" w:pos="9360"/>
-      </w:tabs>
-    </w:pPr>
-  </w:style>
-  <w:style w:type="character" w:customStyle="1" w:styleId="HeaderChar">
-    <w:name w:val="Header Char"/>
-    <w:basedOn w:val="DefaultParagraphFont"/>
-    <w:link w:val="Header"/>
-    <w:uiPriority w:val="99"/>
-    <w:rsid w:val="00F479C9"/>
-    <w:rPr>
-      <w:rFonts w:ascii="Times New Roman" w:eastAsia="Times New Roman" w:hAnsi="Times New Roman" w:cs="Times New Roman"/>
-      <w:sz w:val="24"/>
-      <w:szCs w:val="24"/>
-      <w:lang w:eastAsia="ar-SA"/>
-    </w:rPr>
-  </w:style>
-  <w:style w:type="paragraph" w:styleId="Footer">
-    <w:name w:val="footer"/>
-    <w:basedOn w:val="Normal"/>
-    <w:link w:val="FooterChar"/>
-    <w:uiPriority w:val="99"/>
-    <w:unhideWhenUsed/>
-    <w:rsid w:val="00F479C9"/>
-    <w:pPr>
-      <w:tabs>
-        <w:tab w:val="center" w:pos="4680"/>
-        <w:tab w:val="right" w:pos="9360"/>
-      </w:tabs>
-    </w:pPr>
-  </w:style>
-  <w:style w:type="character" w:customStyle="1" w:styleId="FooterChar">
-    <w:name w:val="Footer Char"/>
-    <w:basedOn w:val="DefaultParagraphFont"/>
-    <w:link w:val="Footer"/>
-    <w:uiPriority w:val="99"/>
-    <w:rsid w:val="00F479C9"/>
-    <w:rPr>
-      <w:rFonts w:ascii="Times New Roman" w:eastAsia="Times New Roman" w:hAnsi="Times New Roman" w:cs="Times New Roman"/>
-      <w:sz w:val="24"/>
-      <w:szCs w:val="24"/>
-      <w:lang w:eastAsia="ar-SA"/>
-    </w:rPr>
-  </w:style>
-  <w:style w:type="paragraph" w:customStyle="1" w:styleId="DocumentSub-sub-subsectionHeading">
-    <w:name w:val="Document Sub-sub-subsection Heading"/>
-    <w:basedOn w:val="DocumentSub-subsectionHeading"/>
-    <w:qFormat/>
-    <w:rsid w:val="00214F37"/>
-    <w:rPr>
-      <w:i/>
-      <w:sz w:val="24"/>
-    </w:rPr>
-  </w:style>
-  <w:style w:type="paragraph" w:styleId="TOC4">
-    <w:name w:val="toc 4"/>
-    <w:basedOn w:val="Normal"/>
-    <w:next w:val="Normal"/>
-    <w:autoRedefine/>
-    <w:uiPriority w:val="39"/>
-    <w:unhideWhenUsed/>
-    <w:rsid w:val="006960B7"/>
-    <w:pPr>
-      <w:spacing w:after="100"/>
-      <w:ind w:left="720"/>
-    </w:pPr>
-  </w:style>
-</w:styles>
-</file>
-
-<file path=word/stylesWithEffects.xml><?xml version="1.0" encoding="utf-8"?>
-<w:styles xmlns:wpc="http://schemas.microsoft.com/office/word/2010/wordprocessingCanvas" xmlns:mc="http://schemas.openxmlformats.org/markup-compatibility/2006" xmlns:o="urn:schemas-microsoft-com:office:office" xmlns:r="http://schemas.openxmlformats.org/officeDocument/2006/relationships" xmlns:m="http://schemas.openxmlformats.org/officeDocument/2006/math" xmlns:v="urn:schemas-microsoft-com:vml" xmlns:wp14="http://schemas.microsoft.com/office/word/2010/wordprocessingDrawing" xmlns:wp="http://schemas.openxmlformats.org/drawingml/2006/wordprocessingDrawing" xmlns:w10="urn:schemas-microsoft-com:office:word" xmlns:w="http://schemas.openxmlformats.org/wordprocessingml/2006/main" xmlns:w14="http://schemas.microsoft.com/office/word/2010/wordml" xmlns:wpg="http://schemas.microsoft.com/office/word/2010/wordprocessingGroup" xmlns:wpi="http://schemas.microsoft.com/office/word/2010/wordprocessingInk" xmlns:wne="http://schemas.microsoft.com/office/word/2006/wordml" xmlns:wps="http://schemas.microsoft.com/office/word/2010/wordprocessingShape" mc:Ignorable="w14 wp14">
-  <w:docDefaults>
-    <w:rPrDefault>
-      <w:rPr>
-        <w:rFonts w:asciiTheme="minorHAnsi" w:eastAsiaTheme="minorHAnsi" w:hAnsiTheme="minorHAnsi" w:cstheme="minorBidi"/>
-        <w:sz w:val="22"/>
-        <w:szCs w:val="22"/>
-        <w:lang w:val="en-US" w:eastAsia="en-US" w:bidi="ar-SA"/>
-      </w:rPr>
-    </w:rPrDefault>
-    <w:pPrDefault>
-      <w:pPr>
-        <w:spacing w:after="200" w:line="276" w:lineRule="auto"/>
-      </w:pPr>
-    </w:pPrDefault>
-  </w:docDefaults>
-  <w:latentStyles w:defLockedState="0" w:defUIPriority="99" w:defSemiHidden="1" w:defUnhideWhenUsed="1" w:defQFormat="0" w:count="267">
-    <w:lsdException w:name="Normal" w:semiHidden="0" w:uiPriority="0" w:unhideWhenUsed="0" w:qFormat="1"/>
-    <w:lsdException w:name="heading 1" w:semiHidden="0" w:uiPriority="9" w:unhideWhenUsed="0" w:qFormat="1"/>
-    <w:lsdException w:name="heading 2" w:uiPriority="9" w:qFormat="1"/>
-    <w:lsdException w:name="heading 3" w:uiPriority="9" w:qFormat="1"/>
-    <w:lsdException w:name="heading 4" w:uiPriority="9" w:qFormat="1"/>
-    <w:lsdException w:name="heading 5" w:uiPriority="9" w:qFormat="1"/>
-    <w:lsdException w:name="heading 6" w:uiPriority="9" w:qFormat="1"/>
-    <w:lsdException w:name="heading 7" w:uiPriority="9" w:qFormat="1"/>
-    <w:lsdException w:name="heading 8" w:uiPriority="9" w:qFormat="1"/>
-    <w:lsdException w:name="heading 9" w:uiPriority="9" w:qFormat="1"/>
-    <w:lsdException w:name="toc 1" w:uiPriority="39"/>
-    <w:lsdException w:name="toc 2" w:uiPriority="39"/>
-    <w:lsdException w:name="toc 3" w:uiPriority="39"/>
-    <w:lsdException w:name="toc 4" w:uiPriority="39"/>
-    <w:lsdException w:name="toc 5" w:uiPriority="39"/>
-    <w:lsdException w:name="toc 6" w:uiPriority="39"/>
-    <w:lsdException w:name="toc 7" w:uiPriority="39"/>
-    <w:lsdException w:name="toc 8" w:uiPriority="39"/>
-    <w:lsdException w:name="toc 9" w:uiPriority="39"/>
-    <w:lsdException w:name="caption" w:uiPriority="35" w:qFormat="1"/>
-    <w:lsdException w:name="Title" w:semiHidden="0" w:uiPriority="10" w:unhideWhenUsed="0" w:qFormat="1"/>
-    <w:lsdException w:name="Default Paragraph Font" w:uiPriority="1"/>
-    <w:lsdException w:name="Subtitle" w:semiHidden="0" w:uiPriority="11" w:unhideWhenUsed="0" w:qFormat="1"/>
-    <w:lsdException w:name="Strong" w:semiHidden="0" w:uiPriority="22" w:unhideWhenUsed="0" w:qFormat="1"/>
-    <w:lsdException w:name="Emphasis" w:semiHidden="0" w:uiPriority="20" w:unhideWhenUsed="0" w:qFormat="1"/>
-    <w:lsdException w:name="Table Grid" w:semiHidden="0" w:uiPriority="59" w:unhideWhenUsed="0"/>
-    <w:lsdException w:name="Placeholder Text" w:unhideWhenUsed="0"/>
-    <w:lsdException w:name="No Spacing" w:semiHidden="0" w:uiPriority="1" w:unhideWhenUsed="0" w:qFormat="1"/>
-    <w:lsdException w:name="Light Shading" w:semiHidden="0" w:uiPriority="60" w:unhideWhenUsed="0"/>
-    <w:lsdException w:name="Light List" w:semiHidden="0" w:uiPriority="61" w:unhideWhenUsed="0"/>
-    <w:lsdException w:name="Light Grid" w:semiHidden="0" w:uiPriority="62" w:unhideWhenUsed="0"/>
-    <w:lsdException w:name="Medium Shading 1" w:semiHidden="0" w:uiPriority="63" w:unhideWhenUsed="0"/>
-    <w:lsdException w:name="Medium Shading 2" w:semiHidden="0" w:uiPriority="64" w:unhideWhenUsed="0"/>
-    <w:lsdException w:name="Medium List 1" w:semiHidden="0" w:uiPriority="65" w:unhideWhenUsed="0"/>
-    <w:lsdException w:name="Medium List 2" w:semiHidden="0" w:uiPriority="66" w:unhideWhenUsed="0"/>
-    <w:lsdException w:name="Medium Grid 1" w:semiHidden="0" w:uiPriority="67" w:unhideWhenUsed="0"/>
-    <w:lsdException w:name="Medium Grid 2" w:semiHidden="0" w:uiPriority="68" w:unhideWhenUsed="0"/>
-    <w:lsdException w:name="Medium Grid 3" w:semiHidden="0" w:uiPriority="69" w:unhideWhenUsed="0"/>
-    <w:lsdException w:name="Dark List" w:semiHidden="0" w:uiPriority="70" w:unhideWhenUsed="0"/>
-    <w:lsdException w:name="Colorful Shading" w:semiHidden="0" w:uiPriority="71" w:unhideWhenUsed="0"/>
-    <w:lsdException w:name="Colorful List" w:semiHidden="0" w:uiPriority="72" w:unhideWhenUsed="0"/>
-    <w:lsdException w:name="Colorful Grid" w:semiHidden="0" w:uiPriority="73" w:unhideWhenUsed="0"/>
-    <w:lsdException w:name="Light Shading Accent 1" w:semiHidden="0" w:uiPriority="60" w:unhideWhenUsed="0"/>
-    <w:lsdException w:name="Light List Accent 1" w:semiHidden="0" w:uiPriority="61" w:unhideWhenUsed="0"/>
-    <w:lsdException w:name="Light Grid Accent 1" w:semiHidden="0" w:uiPriority="62" w:unhideWhenUsed="0"/>
-    <w:lsdException w:name="Medium Shading 1 Accent 1" w:semiHidden="0" w:uiPriority="63" w:unhideWhenUsed="0"/>
-    <w:lsdException w:name="Medium Shading 2 Accent 1" w:semiHidden="0" w:uiPriority="64" w:unhideWhenUsed="0"/>
-    <w:lsdException w:name="Medium List 1 Accent 1" w:semiHidden="0" w:uiPriority="65" w:unhideWhenUsed="0"/>
-    <w:lsdException w:name="Revision" w:unhideWhenUsed="0"/>
-    <w:lsdException w:name="List Paragraph" w:semiHidden="0" w:uiPriority="34" w:unhideWhenUsed="0" w:qFormat="1"/>
-    <w:lsdException w:name="Quote" w:semiHidden="0" w:uiPriority="29" w:unhideWhenUsed="0" w:qFormat="1"/>
-    <w:lsdException w:name="Intense Quote" w:semiHidden="0" w:uiPriority="30" w:unhideWhenUsed="0" w:qFormat="1"/>
-    <w:lsdException w:name="Medium List 2 Accent 1" w:semiHidden="0" w:uiPriority="66" w:unhideWhenUsed="0"/>
-    <w:lsdException w:name="Medium Grid 1 Accent 1" w:semiHidden="0" w:uiPriority="67" w:unhideWhenUsed="0"/>
-    <w:lsdException w:name="Medium Grid 2 Accent 1" w:semiHidden="0" w:uiPriority="68" w:unhideWhenUsed="0"/>
-    <w:lsdException w:name="Medium Grid 3 Accent 1" w:semiHidden="0" w:uiPriority="69" w:unhideWhenUsed="0"/>
-    <w:lsdException w:name="Dark List Accent 1" w:semiHidden="0" w:uiPriority="70" w:unhideWhenUsed="0"/>
-    <w:lsdException w:name="Colorful Shading Accent 1" w:semiHidden="0" w:uiPriority="71" w:unhideWhenUsed="0"/>
-    <w:lsdException w:name="Colorful List Accent 1" w:semiHidden="0" w:uiPriority="72" w:unhideWhenUsed="0"/>
-    <w:lsdException w:name="Colorful Grid Accent 1" w:semiHidden="0" w:uiPriority="73" w:unhideWhenUsed="0"/>
-    <w:lsdException w:name="Light Shading Accent 2" w:semiHidden="0" w:uiPriority="60" w:unhideWhenUsed="0"/>
-    <w:lsdException w:name="Light List Accent 2" w:semiHidden="0" w:uiPriority="61" w:unhideWhenUsed="0"/>
-    <w:lsdException w:name="Light Grid Accent 2" w:semiHidden="0" w:uiPriority="62" w:unhideWhenUsed="0"/>
-    <w:lsdException w:name="Medium Shading 1 Accent 2" w:semiHidden="0" w:uiPriority="63" w:unhideWhenUsed="0"/>
-    <w:lsdException w:name="Medium Shading 2 Accent 2" w:semiHidden="0" w:uiPriority="64" w:unhideWhenUsed="0"/>
-    <w:lsdException w:name="Medium List 1 Accent 2" w:semiHidden="0" w:uiPriority="65" w:unhideWhenUsed="0"/>
-    <w:lsdException w:name="Medium List 2 Accent 2" w:semiHidden="0" w:uiPriority="66" w:unhideWhenUsed="0"/>
-    <w:lsdException w:name="Medium Grid 1 Accent 2" w:semiHidden="0" w:uiPriority="67" w:unhideWhenUsed="0"/>
-    <w:lsdException w:name="Medium Grid 2 Accent 2" w:semiHidden="0" w:uiPriority="68" w:unhideWhenUsed="0"/>
-    <w:lsdException w:name="Medium Grid 3 Accent 2" w:semiHidden="0" w:uiPriority="69" w:unhideWhenUsed="0"/>
-    <w:lsdException w:name="Dark List Accent 2" w:semiHidden="0" w:uiPriority="70" w:unhideWhenUsed="0"/>
-    <w:lsdException w:name="Colorful Shading Accent 2" w:semiHidden="0" w:uiPriority="71" w:unhideWhenUsed="0"/>
-    <w:lsdException w:name="Colorful List Accent 2" w:semiHidden="0" w:uiPriority="72" w:unhideWhenUsed="0"/>
-    <w:lsdException w:name="Colorful Grid Accent 2" w:semiHidden="0" w:uiPriority="73" w:unhideWhenUsed="0"/>
-    <w:lsdException w:name="Light Shading Accent 3" w:semiHidden="0" w:uiPriority="60" w:unhideWhenUsed="0"/>
-    <w:lsdException w:name="Light List Accent 3" w:semiHidden="0" w:uiPriority="61" w:unhideWhenUsed="0"/>
-    <w:lsdException w:name="Light Grid Accent 3" w:semiHidden="0" w:uiPriority="62" w:unhideWhenUsed="0"/>
-    <w:lsdException w:name="Medium Shading 1 Accent 3" w:semiHidden="0" w:uiPriority="63" w:unhideWhenUsed="0"/>
-    <w:lsdException w:name="Medium Shading 2 Accent 3" w:semiHidden="0" w:uiPriority="64" w:unhideWhenUsed="0"/>
-    <w:lsdException w:name="Medium List 1 Accent 3" w:semiHidden="0" w:uiPriority="65" w:unhideWhenUsed="0"/>
-    <w:lsdException w:name="Medium List 2 Accent 3" w:semiHidden="0" w:uiPriority="66" w:unhideWhenUsed="0"/>
-    <w:lsdException w:name="Medium Grid 1 Accent 3" w:semiHidden="0" w:uiPriority="67" w:unhideWhenUsed="0"/>
-    <w:lsdException w:name="Medium Grid 2 Accent 3" w:semiHidden="0" w:uiPriority="68" w:unhideWhenUsed="0"/>
-    <w:lsdException w:name="Medium Grid 3 Accent 3" w:semiHidden="0" w:uiPriority="69" w:unhideWhenUsed="0"/>
-    <w:lsdException w:name="Dark List Accent 3" w:semiHidden="0" w:uiPriority="70" w:unhideWhenUsed="0"/>
-    <w:lsdException w:name="Colorful Shading Accent 3" w:semiHidden="0" w:uiPriority="71" w:unhideWhenUsed="0"/>
-    <w:lsdException w:name="Colorful List Accent 3" w:semiHidden="0" w:uiPriority="72" w:unhideWhenUsed="0"/>
-    <w:lsdException w:name="Colorful Grid Accent 3" w:semiHidden="0" w:uiPriority="73" w:unhideWhenUsed="0"/>
-    <w:lsdException w:name="Light Shading Accent 4" w:semiHidden="0" w:uiPriority="60" w:unhideWhenUsed="0"/>
-    <w:lsdException w:name="Light List Accent 4" w:semiHidden="0" w:uiPriority="61" w:unhideWhenUsed="0"/>
-    <w:lsdException w:name="Light Grid Accent 4" w:semiHidden="0" w:uiPriority="62" w:unhideWhenUsed="0"/>
-    <w:lsdException w:name="Medium Shading 1 Accent 4" w:semiHidden="0" w:uiPriority="63" w:unhideWhenUsed="0"/>
-    <w:lsdException w:name="Medium Shading 2 Accent 4" w:semiHidden="0" w:uiPriority="64" w:unhideWhenUsed="0"/>
-    <w:lsdException w:name="Medium List 1 Accent 4" w:semiHidden="0" w:uiPriority="65" w:unhideWhenUsed="0"/>
-    <w:lsdException w:name="Medium List 2 Accent 4" w:semiHidden="0" w:uiPriority="66" w:unhideWhenUsed="0"/>
-    <w:lsdException w:name="Medium Grid 1 Accent 4" w:semiHidden="0" w:uiPriority="67" w:unhideWhenUsed="0"/>
-    <w:lsdException w:name="Medium Grid 2 Accent 4" w:semiHidden="0" w:uiPriority="68" w:unhideWhenUsed="0"/>
-    <w:lsdException w:name="Medium Grid 3 Accent 4" w:semiHidden="0" w:uiPriority="69" w:unhideWhenUsed="0"/>
-    <w:lsdException w:name="Dark List Accent 4" w:semiHidden="0" w:uiPriority="70" w:unhideWhenUsed="0"/>
-    <w:lsdException w:name="Colorful Shading Accent 4" w:semiHidden="0" w:uiPriority="71" w:unhideWhenUsed="0"/>
-    <w:lsdException w:name="Colorful List Accent 4" w:semiHidden="0" w:uiPriority="72" w:unhideWhenUsed="0"/>
-    <w:lsdException w:name="Colorful Grid Accent 4" w:semiHidden="0" w:uiPriority="73" w:unhideWhenUsed="0"/>
-    <w:lsdException w:name="Light Shading Accent 5" w:semiHidden="0" w:uiPriority="60" w:unhideWhenUsed="0"/>
-    <w:lsdException w:name="Light List Accent 5" w:semiHidden="0" w:uiPriority="61" w:unhideWhenUsed="0"/>
-    <w:lsdException w:name="Light Grid Accent 5" w:semiHidden="0" w:uiPriority="62" w:unhideWhenUsed="0"/>
-    <w:lsdException w:name="Medium Shading 1 Accent 5" w:semiHidden="0" w:uiPriority="63" w:unhideWhenUsed="0"/>
-    <w:lsdException w:name="Medium Shading 2 Accent 5" w:semiHidden="0" w:uiPriority="64" w:unhideWhenUsed="0"/>
-    <w:lsdException w:name="Medium List 1 Accent 5" w:semiHidden="0" w:uiPriority="65" w:unhideWhenUsed="0"/>
-    <w:lsdException w:name="Medium List 2 Accent 5" w:semiHidden="0" w:uiPriority="66" w:unhideWhenUsed="0"/>
-    <w:lsdException w:name="Medium Grid 1 Accent 5" w:semiHidden="0" w:uiPriority="67" w:unhideWhenUsed="0"/>
-    <w:lsdException w:name="Medium Grid 2 Accent 5" w:semiHidden="0" w:uiPriority="68" w:unhideWhenUsed="0"/>
-    <w:lsdException w:name="Medium Grid 3 Accent 5" w:semiHidden="0" w:uiPriority="69" w:unhideWhenUsed="0"/>
-    <w:lsdException w:name="Dark List Accent 5" w:semiHidden="0" w:uiPriority="70" w:unhideWhenUsed="0"/>
-    <w:lsdException w:name="Colorful Shading Accent 5" w:semiHidden="0" w:uiPriority="71" w:unhideWhenUsed="0"/>
-    <w:lsdException w:name="Colorful List Accent 5" w:semiHidden="0" w:uiPriority="72" w:unhideWhenUsed="0"/>
-    <w:lsdException w:name="Colorful Grid Accent 5" w:semiHidden="0" w:uiPriority="73" w:unhideWhenUsed="0"/>
-    <w:lsdException w:name="Light Shading Accent 6" w:semiHidden="0" w:uiPriority="60" w:unhideWhenUsed="0"/>
-    <w:lsdException w:name="Light List Accent 6" w:semiHidden="0" w:uiPriority="61" w:unhideWhenUsed="0"/>
-    <w:lsdException w:name="Light Grid Accent 6" w:semiHidden="0" w:uiPriority="62" w:unhideWhenUsed="0"/>
-    <w:lsdException w:name="Medium Shading 1 Accent 6" w:semiHidden="0" w:uiPriority="63" w:unhideWhenUsed="0"/>
-    <w:lsdException w:name="Medium Shading 2 Accent 6" w:semiHidden="0" w:uiPriority="64" w:unhideWhenUsed="0"/>
-    <w:lsdException w:name="Medium List 1 Accent 6" w:semiHidden="0" w:uiPriority="65" w:unhideWhenUsed="0"/>
-    <w:lsdException w:name="Medium List 2 Accent 6" w:semiHidden="0" w:uiPriority="66" w:unhideWhenUsed="0"/>
-    <w:lsdException w:name="Medium Grid 1 Accent 6" w:semiHidden="0" w:uiPriority="67" w:unhideWhenUsed="0"/>
-    <w:lsdException w:name="Medium Grid 2 Accent 6" w:semiHidden="0" w:uiPriority="68" w:unhideWhenUsed="0"/>
-    <w:lsdException w:name="Medium Grid 3 Accent 6" w:semiHidden="0" w:uiPriority="69" w:unhideWhenUsed="0"/>
-    <w:lsdException w:name="Dark List Accent 6" w:semiHidden="0" w:uiPriority="70" w:unhideWhenUsed="0"/>
-    <w:lsdException w:name="Colorful Shading Accent 6" w:semiHidden="0" w:uiPriority="71" w:unhideWhenUsed="0"/>
-    <w:lsdException w:name="Colorful List Accent 6" w:semiHidden="0" w:uiPriority="72" w:unhideWhenUsed="0"/>
-    <w:lsdException w:name="Colorful Grid Accent 6" w:semiHidden="0" w:uiPriority="73" w:unhideWhenUsed="0"/>
-    <w:lsdException w:name="Subtle Emphasis" w:semiHidden="0" w:uiPriority="19" w:unhideWhenUsed="0" w:qFormat="1"/>
-    <w:lsdException w:name="Intense Emphasis" w:semiHidden="0" w:uiPriority="21" w:unhideWhenUsed="0" w:qFormat="1"/>
-    <w:lsdException w:name="Subtle Reference" w:semiHidden="0" w:uiPriority="31" w:unhideWhenUsed="0" w:qFormat="1"/>
-    <w:lsdException w:name="Intense Reference" w:semiHidden="0" w:uiPriority="32" w:unhideWhenUsed="0" w:qFormat="1"/>
-    <w:lsdException w:name="Book Title" w:semiHidden="0" w:uiPriority="33" w:unhideWhenUsed="0" w:qFormat="1"/>
-    <w:lsdException w:name="Bibliography" w:uiPriority="37"/>
-    <w:lsdException w:name="TOC Heading" w:uiPriority="39" w:qFormat="1"/>
+  <w:latentStyles w:defLockedState="0" w:defUIPriority="99" w:defSemiHidden="0" w:defUnhideWhenUsed="0" w:defQFormat="0" w:count="371">
+    <w:lsdException w:name="Normal" w:uiPriority="0" w:qFormat="1"/>
+    <w:lsdException w:name="heading 1" w:uiPriority="9" w:qFormat="1"/>
+    <w:lsdException w:name="heading 2" w:semiHidden="1" w:uiPriority="9" w:unhideWhenUsed="1" w:qFormat="1"/>
+    <w:lsdException w:name="heading 3" w:semiHidden="1" w:uiPriority="9" w:unhideWhenUsed="1" w:qFormat="1"/>
+    <w:lsdException w:name="heading 4" w:semiHidden="1" w:uiPriority="9" w:unhideWhenUsed="1" w:qFormat="1"/>
+    <w:lsdException w:name="heading 5" w:semiHidden="1" w:uiPriority="9" w:unhideWhenUsed="1" w:qFormat="1"/>
+    <w:lsdException w:name="heading 6" w:semiHidden="1" w:uiPriority="9" w:unhideWhenUsed="1" w:qFormat="1"/>
+    <w:lsdException w:name="heading 7" w:semiHidden="1" w:uiPriority="9" w:unhideWhenUsed="1" w:qFormat="1"/>
+    <w:lsdException w:name="heading 8" w:semiHidden="1" w:uiPriority="9" w:unhideWhenUsed="1" w:qFormat="1"/>
+    <w:lsdException w:name="heading 9" w:semiHidden="1" w:uiPriority="9" w:unhideWhenUsed="1" w:qFormat="1"/>
+    <w:lsdException w:name="index 1" w:semiHidden="1" w:unhideWhenUsed="1"/>
+    <w:lsdException w:name="index 2" w:semiHidden="1" w:unhideWhenUsed="1"/>
+    <w:lsdException w:name="index 3" w:semiHidden="1" w:unhideWhenUsed="1"/>
+    <w:lsdException w:name="index 4" w:semiHidden="1" w:unhideWhenUsed="1"/>
+    <w:lsdException w:name="index 5" w:semiHidden="1" w:unhideWhenUsed="1"/>
+    <w:lsdException w:name="index 6" w:semiHidden="1" w:unhideWhenUsed="1"/>
+    <w:lsdException w:name="index 7" w:semiHidden="1" w:unhideWhenUsed="1"/>
+    <w:lsdException w:name="index 8" w:semiHidden="1" w:unhideWhenUsed="1"/>
+    <w:lsdException w:name="index 9" w:semiHidden="1" w:unhideWhenUsed="1"/>
+    <w:lsdException w:name="toc 1" w:semiHidden="1" w:uiPriority="39" w:unhideWhenUsed="1"/>
+    <w:lsdException w:name="toc 2" w:semiHidden="1" w:uiPriority="39" w:unhideWhenUsed="1"/>
+    <w:lsdException w:name="toc 3" w:semiHidden="1" w:uiPriority="39" w:unhideWhenUsed="1"/>
+    <w:lsdException w:name="toc 4" w:semiHidden="1" w:uiPriority="39" w:unhideWhenUsed="1"/>
+    <w:lsdException w:name="toc 5" w:semiHidden="1" w:uiPriority="39" w:unhideWhenUsed="1"/>
+    <w:lsdException w:name="toc 6" w:semiHidden="1" w:uiPriority="39" w:unhideWhenUsed="1"/>
+    <w:lsdException w:name="toc 7" w:semiHidden="1" w:uiPriority="39" w:unhideWhenUsed="1"/>
+    <w:lsdException w:name="toc 8" w:semiHidden="1" w:uiPriority="39" w:unhideWhenUsed="1"/>
+    <w:lsdException w:name="toc 9" w:semiHidden="1" w:uiPriority="39" w:unhideWhenUsed="1"/>
+    <w:lsdException w:name="Normal Indent" w:semiHidden="1" w:unhideWhenUsed="1"/>
+    <w:lsdException w:name="footnote text" w:semiHidden="1" w:unhideWhenUsed="1"/>
+    <w:lsdException w:name="annotation text" w:semiHidden="1" w:unhideWhenUsed="1"/>
+    <w:lsdException w:name="header" w:semiHidden="1" w:unhideWhenUsed="1"/>
+    <w:lsdException w:name="footer" w:semiHidden="1" w:unhideWhenUsed="1"/>
+    <w:lsdException w:name="index heading" w:semiHidden="1" w:unhideWhenUsed="1"/>
+    <w:lsdException w:name="caption" w:semiHidden="1" w:uiPriority="35" w:unhideWhenUsed="1" w:qFormat="1"/>
+    <w:lsdException w:name="table of figures" w:semiHidden="1" w:unhideWhenUsed="1"/>
+    <w:lsdException w:name="envelope address" w:semiHidden="1" w:unhideWhenUsed="1"/>
+    <w:lsdException w:name="envelope return" w:semiHidden="1" w:unhideWhenUsed="1"/>
+    <w:lsdException w:name="footnote reference" w:semiHidden="1" w:unhideWhenUsed="1"/>
+    <w:lsdException w:name="annotation reference" w:semiHidden="1" w:unhideWhenUsed="1"/>
+    <w:lsdException w:name="line number" w:semiHidden="1" w:unhideWhenUsed="1"/>
+    <w:lsdException w:name="page number" w:semiHidden="1" w:unhideWhenUsed="1"/>
+    <w:lsdException w:name="endnote reference" w:semiHidden="1" w:unhideWhenUsed="1"/>
+    <w:lsdException w:name="endnote text" w:semiHidden="1" w:unhideWhenUsed="1"/>
+    <w:lsdException w:name="table of authorities" w:semiHidden="1" w:unhideWhenUsed="1"/>
+    <w:lsdException w:name="macro" w:semiHidden="1" w:unhideWhenUsed="1"/>
+    <w:lsdException w:name="toa heading" w:semiHidden="1" w:unhideWhenUsed="1"/>
+    <w:lsdException w:name="List" w:semiHidden="1" w:unhideWhenUsed="1"/>
+    <w:lsdException w:name="List Bullet" w:semiHidden="1" w:unhideWhenUsed="1"/>
+    <w:lsdException w:name="List Number" w:semiHidden="1" w:unhideWhenUsed="1"/>
+    <w:lsdException w:name="List 2" w:semiHidden="1" w:unhideWhenUsed="1"/>
+    <w:lsdException w:name="List 3" w:semiHidden="1" w:unhideWhenUsed="1"/>
+    <w:lsdException w:name="List 4" w:semiHidden="1" w:unhideWhenUsed="1"/>
+    <w:lsdException w:name="List 5" w:semiHidden="1" w:unhideWhenUsed="1"/>
+    <w:lsdException w:name="List Bullet 2" w:semiHidden="1" w:unhideWhenUsed="1"/>
+    <w:lsdException w:name="List Bullet 3" w:semiHidden="1" w:unhideWhenUsed="1"/>
+    <w:lsdException w:name="List Bullet 4" w:semiHidden="1" w:unhideWhenUsed="1"/>
+    <w:lsdException w:name="List Bullet 5" w:semiHidden="1" w:unhideWhenUsed="1"/>
+    <w:lsdException w:name="List Number 2" w:semiHidden="1" w:unhideWhenUsed="1"/>
+    <w:lsdException w:name="List Number 3" w:semiHidden="1" w:unhideWhenUsed="1"/>
+    <w:lsdException w:name="List Number 4" w:semiHidden="1" w:unhideWhenUsed="1"/>
+    <w:lsdException w:name="List Number 5" w:semiHidden="1" w:unhideWhenUsed="1"/>
+    <w:lsdException w:name="Title" w:uiPriority="10" w:qFormat="1"/>
+    <w:lsdException w:name="Closing" w:semiHidden="1" w:unhideWhenUsed="1"/>
+    <w:lsdException w:name="Signature" w:semiHidden="1" w:unhideWhenUsed="1"/>
+    <w:lsdException w:name="Default Paragraph Font" w:semiHidden="1" w:uiPriority="1" w:unhideWhenUsed="1"/>
+    <w:lsdException w:name="Body Text" w:semiHidden="1" w:unhideWhenUsed="1"/>
+    <w:lsdException w:name="Body Text Indent" w:semiHidden="1" w:unhideWhenUsed="1"/>
+    <w:lsdException w:name="List Continue" w:semiHidden="1" w:unhideWhenUsed="1"/>
+    <w:lsdException w:name="List Continue 2" w:semiHidden="1" w:unhideWhenUsed="1"/>
+    <w:lsdException w:name="List Continue 3" w:semiHidden="1" w:unhideWhenUsed="1"/>
+    <w:lsdException w:name="List Continue 4" w:semiHidden="1" w:unhideWhenUsed="1"/>
+    <w:lsdException w:name="List Continue 5" w:semiHidden="1" w:unhideWhenUsed="1"/>
+    <w:lsdException w:name="Message Header" w:semiHidden="1" w:unhideWhenUsed="1"/>
+    <w:lsdException w:name="Subtitle" w:uiPriority="11" w:qFormat="1"/>
+    <w:lsdException w:name="Salutation" w:semiHidden="1" w:unhideWhenUsed="1"/>
+    <w:lsdException w:name="Date" w:semiHidden="1" w:unhideWhenUsed="1"/>
+    <w:lsdException w:name="Body Text First Indent" w:semiHidden="1" w:unhideWhenUsed="1"/>
+    <w:lsdException w:name="Body Text First Indent 2" w:semiHidden="1" w:unhideWhenUsed="1"/>
+    <w:lsdException w:name="Note Heading" w:semiHidden="1" w:unhideWhenUsed="1"/>
+    <w:lsdException w:name="Body Text 2" w:semiHidden="1" w:unhideWhenUsed="1"/>
+    <w:lsdException w:name="Body Text 3" w:semiHidden="1" w:unhideWhenUsed="1"/>
+    <w:lsdException w:name="Body Text Indent 2" w:semiHidden="1" w:unhideWhenUsed="1"/>
+    <w:lsdException w:name="Body Text Indent 3" w:semiHidden="1" w:unhideWhenUsed="1"/>
+    <w:lsdException w:name="Block Text" w:semiHidden="1" w:unhideWhenUsed="1"/>
+    <w:lsdException w:name="Hyperlink" w:semiHidden="1" w:unhideWhenUsed="1"/>
+    <w:lsdException w:name="FollowedHyperlink" w:semiHidden="1" w:unhideWhenUsed="1"/>
+    <w:lsdException w:name="Strong" w:uiPriority="22" w:qFormat="1"/>
+    <w:lsdException w:name="Emphasis" w:uiPriority="20" w:qFormat="1"/>
+    <w:lsdException w:name="Document Map" w:semiHidden="1" w:unhideWhenUsed="1"/>
+    <w:lsdException w:name="Plain Text" w:semiHidden="1" w:unhideWhenUsed="1"/>
+    <w:lsdException w:name="E-mail Signature" w:semiHidden="1" w:unhideWhenUsed="1"/>
+    <w:lsdException w:name="HTML Top of Form" w:semiHidden="1" w:unhideWhenUsed="1"/>
+    <w:lsdException w:name="HTML Bottom of Form" w:semiHidden="1" w:unhideWhenUsed="1"/>
+    <w:lsdException w:name="Normal (Web)" w:semiHidden="1" w:unhideWhenUsed="1"/>
+    <w:lsdException w:name="HTML Acronym" w:semiHidden="1" w:unhideWhenUsed="1"/>
+    <w:lsdException w:name="HTML Address" w:semiHidden="1" w:unhideWhenUsed="1"/>
+    <w:lsdException w:name="HTML Cite" w:semiHidden="1" w:unhideWhenUsed="1"/>
+    <w:lsdException w:name="HTML Code" w:semiHidden="1" w:unhideWhenUsed="1"/>
+    <w:lsdException w:name="HTML Definition" w:semiHidden="1" w:unhideWhenUsed="1"/>
+    <w:lsdException w:name="HTML Keyboard" w:semiHidden="1" w:unhideWhenUsed="1"/>
+    <w:lsdException w:name="HTML Preformatted" w:semiHidden="1" w:unhideWhenUsed="1"/>
+    <w:lsdException w:name="HTML Sample" w:semiHidden="1" w:unhideWhenUsed="1"/>
+    <w:lsdException w:name="HTML Typewriter" w:semiHidden="1" w:unhideWhenUsed="1"/>
+    <w:lsdException w:name="HTML Variable" w:semiHidden="1" w:unhideWhenUsed="1"/>
+    <w:lsdException w:name="Normal Table" w:semiHidden="1" w:unhideWhenUsed="1"/>
+    <w:lsdException w:name="annotation subject" w:semiHidden="1" w:unhideWhenUsed="1"/>
+    <w:lsdException w:name="No List" w:semiHidden="1" w:unhideWhenUsed="1"/>
+    <w:lsdException w:name="Outline List 1" w:semiHidden="1" w:unhideWhenUsed="1"/>
+    <w:lsdException w:name="Outline List 2" w:semiHidden="1" w:unhideWhenUsed="1"/>
+    <w:lsdException w:name="Outline List 3" w:semiHidden="1" w:unhideWhenUsed="1"/>
+    <w:lsdException w:name="Table Simple 1" w:semiHidden="1" w:unhideWhenUsed="1"/>
+    <w:lsdException w:name="Table Simple 2" w:semiHidden="1" w:unhideWhenUsed="1"/>
+    <w:lsdException w:name="Table Simple 3" w:semiHidden="1" w:unhideWhenUsed="1"/>
+    <w:lsdException w:name="Table Classic 1" w:semiHidden="1" w:unhideWhenUsed="1"/>
+    <w:lsdException w:name="Table Classic 2" w:semiHidden="1" w:unhideWhenUsed="1"/>
+    <w:lsdException w:name="Table Classic 3" w:semiHidden="1" w:unhideWhenUsed="1"/>
+    <w:lsdException w:name="Table Classic 4" w:semiHidden="1" w:unhideWhenUsed="1"/>
+    <w:lsdException w:name="Table Colorful 1" w:semiHidden="1" w:unhideWhenUsed="1"/>
+    <w:lsdException w:name="Table Colorful 2" w:semiHidden="1" w:unhideWhenUsed="1"/>
+    <w:lsdException w:name="Table Colorful 3" w:semiHidden="1" w:unhideWhenUsed="1"/>
+    <w:lsdException w:name="Table Columns 1" w:semiHidden="1" w:unhideWhenUsed="1"/>
+    <w:lsdException w:name="Table Columns 2" w:semiHidden="1" w:unhideWhenUsed="1"/>
+    <w:lsdException w:name="Table Columns 3" w:semiHidden="1" w:unhideWhenUsed="1"/>
+    <w:lsdException w:name="Table Columns 4" w:semiHidden="1" w:unhideWhenUsed="1"/>
+    <w:lsdException w:name="Table Columns 5" w:semiHidden="1" w:unhideWhenUsed="1"/>
+    <w:lsdException w:name="Table Grid 1" w:semiHidden="1" w:unhideWhenUsed="1"/>
+    <w:lsdException w:name="Table Grid 2" w:semiHidden="1" w:unhideWhenUsed="1"/>
+    <w:lsdException w:name="Table Grid 3" w:semiHidden="1" w:unhideWhenUsed="1"/>
+    <w:lsdException w:name="Table Grid 4" w:semiHidden="1" w:unhideWhenUsed="1"/>
+    <w:lsdException w:name="Table Grid 5" w:semiHidden="1" w:unhideWhenUsed="1"/>
+    <w:lsdException w:name="Table Grid 6" w:semiHidden="1" w:unhideWhenUsed="1"/>
+    <w:lsdException w:name="Table Grid 7" w:semiHidden="1" w:unhideWhenUsed="1"/>
+    <w:lsdException w:name="Table Grid 8" w:semiHidden="1" w:unhideWhenUsed="1"/>
+    <w:lsdException w:name="Table List 1" w:semiHidden="1" w:unhideWhenUsed="1"/>
+    <w:lsdException w:name="Table List 2" w:semiHidden="1" w:unhideWhenUsed="1"/>
+    <w:lsdException w:name="Table List 3" w:semiHidden="1" w:unhideWhenUsed="1"/>
+    <w:lsdException w:name="Table List 4" w:semiHidden="1" w:unhideWhenUsed="1"/>
+    <w:lsdException w:name="Table List 5" w:semiHidden="1" w:unhideWhenUsed="1"/>
+    <w:lsdException w:name="Table List 6" w:semiHidden="1" w:unhideWhenUsed="1"/>
+    <w:lsdException w:name="Table List 7" w:semiHidden="1" w:unhideWhenUsed="1"/>
+    <w:lsdException w:name="Table List 8" w:semiHidden="1" w:unhideWhenUsed="1"/>
+    <w:lsdException w:name="Table 3D effects 1" w:semiHidden="1" w:unhideWhenUsed="1"/>
+    <w:lsdException w:name="Table 3D effects 2" w:semiHidden="1" w:unhideWhenUsed="1"/>
+    <w:lsdException w:name="Table 3D effects 3" w:semiHidden="1" w:unhideWhenUsed="1"/>
+    <w:lsdException w:name="Table Contemporary" w:semiHidden="1" w:unhideWhenUsed="1"/>
+    <w:lsdException w:name="Table Elegant" w:semiHidden="1" w:unhideWhenUsed="1"/>
+    <w:lsdException w:name="Table Professional" w:semiHidden="1" w:unhideWhenUsed="1"/>
+    <w:lsdException w:name="Table Subtle 1" w:semiHidden="1" w:unhideWhenUsed="1"/>
+    <w:lsdException w:name="Table Subtle 2" w:semiHidden="1" w:unhideWhenUsed="1"/>
+    <w:lsdException w:name="Table Web 1" w:semiHidden="1" w:unhideWhenUsed="1"/>
+    <w:lsdException w:name="Table Web 2" w:semiHidden="1" w:unhideWhenUsed="1"/>
+    <w:lsdException w:name="Table Web 3" w:semiHidden="1" w:unhideWhenUsed="1"/>
+    <w:lsdException w:name="Balloon Text" w:semiHidden="1" w:unhideWhenUsed="1"/>
+    <w:lsdException w:name="Table Grid" w:uiPriority="59"/>
+    <w:lsdException w:name="Table Theme" w:semiHidden="1" w:unhideWhenUsed="1"/>
+    <w:lsdException w:name="Placeholder Text" w:semiHidden="1"/>
+    <w:lsdException w:name="No Spacing" w:uiPriority="1" w:qFormat="1"/>
+    <w:lsdException w:name="Light Shading" w:uiPriority="60"/>
+    <w:lsdException w:name="Light List" w:uiPriority="61"/>
+    <w:lsdException w:name="Light Grid" w:uiPriority="62"/>
+    <w:lsdException w:name="Medium Shading 1" w:uiPriority="63"/>
+    <w:lsdException w:name="Medium Shading 2" w:uiPriority="64"/>
+    <w:lsdException w:name="Medium List 1" w:uiPriority="65"/>
+    <w:lsdException w:name="Medium List 2" w:uiPriority="66"/>
+    <w:lsdException w:name="Medium Grid 1" w:uiPriority="67"/>
+    <w:lsdException w:name="Medium Grid 2" w:uiPriority="68"/>
+    <w:lsdException w:name="Medium Grid 3" w:uiPriority="69"/>
+    <w:lsdException w:name="Dark List" w:uiPriority="70"/>
+    <w:lsdException w:name="Colorful Shading" w:uiPriority="71"/>
+    <w:lsdException w:name="Colorful List" w:uiPriority="72"/>
+    <w:lsdException w:name="Colorful Grid" w:uiPriority="73"/>
+    <w:lsdException w:name="Light Shading Accent 1" w:uiPriority="60"/>
+    <w:lsdException w:name="Light List Accent 1" w:uiPriority="61"/>
+    <w:lsdException w:name="Light Grid Accent 1" w:uiPriority="62"/>
+    <w:lsdException w:name="Medium Shading 1 Accent 1" w:uiPriority="63"/>
+    <w:lsdException w:name="Medium Shading 2 Accent 1" w:uiPriority="64"/>
+    <w:lsdException w:name="Medium List 1 Accent 1" w:uiPriority="65"/>
+    <w:lsdException w:name="Revision" w:semiHidden="1"/>
+    <w:lsdException w:name="List Paragraph" w:uiPriority="34" w:qFormat="1"/>
+    <w:lsdException w:name="Quote" w:uiPriority="29" w:qFormat="1"/>
+    <w:lsdException w:name="Intense Quote" w:uiPriority="30" w:qFormat="1"/>
+    <w:lsdException w:name="Medium List 2 Accent 1" w:uiPriority="66"/>
+    <w:lsdException w:name="Medium Grid 1 Accent 1" w:uiPriority="67"/>
+    <w:lsdException w:name="Medium Grid 2 Accent 1" w:uiPriority="68"/>
+    <w:lsdException w:name="Medium Grid 3 Accent 1" w:uiPriority="69"/>
+    <w:lsdException w:name="Dark List Accent 1" w:uiPriority="70"/>
+    <w:lsdException w:name="Colorful Shading Accent 1" w:uiPriority="71"/>
+    <w:lsdException w:name="Colorful List Accent 1" w:uiPriority="72"/>
+    <w:lsdException w:name="Colorful Grid Accent 1" w:uiPriority="73"/>
+    <w:lsdException w:name="Light Shading Accent 2" w:uiPriority="60"/>
+    <w:lsdException w:name="Light List Accent 2" w:uiPriority="61"/>
+    <w:lsdException w:name="Light Grid Accent 2" w:uiPriority="62"/>
+    <w:lsdException w:name="Medium Shading 1 Accent 2" w:uiPriority="63"/>
+    <w:lsdException w:name="Medium Shading 2 Accent 2" w:uiPriority="64"/>
+    <w:lsdException w:name="Medium List 1 Accent 2" w:uiPriority="65"/>
+    <w:lsdException w:name="Medium List 2 Accent 2" w:uiPriority="66"/>
+    <w:lsdException w:name="Medium Grid 1 Accent 2" w:uiPriority="67"/>
+    <w:lsdException w:name="Medium Grid 2 Accent 2" w:uiPriority="68"/>
+    <w:lsdException w:name="Medium Grid 3 Accent 2" w:uiPriority="69"/>
+    <w:lsdException w:name="Dark List Accent 2" w:uiPriority="70"/>
+    <w:lsdException w:name="Colorful Shading Accent 2" w:uiPriority="71"/>
+    <w:lsdException w:name="Colorful List Accent 2" w:uiPriority="72"/>
+    <w:lsdException w:name="Colorful Grid Accent 2" w:uiPriority="73"/>
+    <w:lsdException w:name="Light Shading Accent 3" w:uiPriority="60"/>
+    <w:lsdException w:name="Light List Accent 3" w:uiPriority="61"/>
+    <w:lsdException w:name="Light Grid Accent 3" w:uiPriority="62"/>
+    <w:lsdException w:name="Medium Shading 1 Accent 3" w:uiPriority="63"/>
+    <w:lsdException w:name="Medium Shading 2 Accent 3" w:uiPriority="64"/>
+    <w:lsdException w:name="Medium List 1 Accent 3" w:uiPriority="65"/>
+    <w:lsdException w:name="Medium List 2 Accent 3" w:uiPriority="66"/>
+    <w:lsdException w:name="Medium Grid 1 Accent 3" w:uiPriority="67"/>
+    <w:lsdException w:name="Medium Grid 2 Accent 3" w:uiPriority="68"/>
+    <w:lsdException w:name="Medium Grid 3 Accent 3" w:uiPriority="69"/>
+    <w:lsdException w:name="Dark List Accent 3" w:uiPriority="70"/>
+    <w:lsdException w:name="Colorful Shading Accent 3" w:uiPriority="71"/>
+    <w:lsdException w:name="Colorful List Accent 3" w:uiPriority="72"/>
+    <w:lsdException w:name="Colorful Grid Accent 3" w:uiPriority="73"/>
+    <w:lsdException w:name="Light Shading Accent 4" w:uiPriority="60"/>
+    <w:lsdException w:name="Light List Accent 4" w:uiPriority="61"/>
+    <w:lsdException w:name="Light Grid Accent 4" w:uiPriority="62"/>
+    <w:lsdException w:name="Medium Shading 1 Accent 4" w:uiPriority="63"/>
+    <w:lsdException w:name="Medium Shading 2 Accent 4" w:uiPriority="64"/>
+    <w:lsdException w:name="Medium List 1 Accent 4" w:uiPriority="65"/>
+    <w:lsdException w:name="Medium List 2 Accent 4" w:uiPriority="66"/>
+    <w:lsdException w:name="Medium Grid 1 Accent 4" w:uiPriority="67"/>
+    <w:lsdException w:name="Medium Grid 2 Accent 4" w:uiPriority="68"/>
+    <w:lsdException w:name="Medium Grid 3 Accent 4" w:uiPriority="69"/>
+    <w:lsdException w:name="Dark List Accent 4" w:uiPriority="70"/>
+    <w:lsdException w:name="Colorful Shading Accent 4" w:uiPriority="71"/>
+    <w:lsdException w:name="Colorful List Accent 4" w:uiPriority="72"/>
+    <w:lsdException w:name="Colorful Grid Accent 4" w:uiPriority="73"/>
+    <w:lsdException w:name="Light Shading Accent 5" w:uiPriority="60"/>
+    <w:lsdException w:name="Light List Accent 5" w:uiPriority="61"/>
+    <w:lsdException w:name="Light Grid Accent 5" w:uiPriority="62"/>
+    <w:lsdException w:name="Medium Shading 1 Accent 5" w:uiPriority="63"/>
+    <w:lsdException w:name="Medium Shading 2 Accent 5" w:uiPriority="64"/>
+    <w:lsdException w:name="Medium List 1 Accent 5" w:uiPriority="65"/>
+    <w:lsdException w:name="Medium List 2 Accent 5" w:uiPriority="66"/>
+    <w:lsdException w:name="Medium Grid 1 Accent 5" w:uiPriority="67"/>
+    <w:lsdException w:name="Medium Grid 2 Accent 5" w:uiPriority="68"/>
+    <w:lsdException w:name="Medium Grid 3 Accent 5" w:uiPriority="69"/>
+    <w:lsdException w:name="Dark List Accent 5" w:uiPriority="70"/>
+    <w:lsdException w:name="Colorful Shading Accent 5" w:uiPriority="71"/>
+    <w:lsdException w:name="Colorful List Accent 5" w:uiPriority="72"/>
+    <w:lsdException w:name="Colorful Grid Accent 5" w:uiPriority="73"/>
+    <w:lsdException w:name="Light Shading Accent 6" w:uiPriority="60"/>
+    <w:lsdException w:name="Light List Accent 6" w:uiPriority="61"/>
+    <w:lsdException w:name="Light Grid Accent 6" w:uiPriority="62"/>
+    <w:lsdException w:name="Medium Shading 1 Accent 6" w:uiPriority="63"/>
+    <w:lsdException w:name="Medium Shading 2 Accent 6" w:uiPriority="64"/>
+    <w:lsdException w:name="Medium List 1 Accent 6" w:uiPriority="65"/>
+    <w:lsdException w:name="Medium List 2 Accent 6" w:uiPriority="66"/>
+    <w:lsdException w:name="Medium Grid 1 Accent 6" w:uiPriority="67"/>
+    <w:lsdException w:name="Medium Grid 2 Accent 6" w:uiPriority="68"/>
+    <w:lsdException w:name="Medium Grid 3 Accent 6" w:uiPriority="69"/>
+    <w:lsdException w:name="Dark List Accent 6" w:uiPriority="70"/>
+    <w:lsdException w:name="Colorful Shading Accent 6" w:uiPriority="71"/>
+    <w:lsdException w:name="Colorful List Accent 6" w:uiPriority="72"/>
+    <w:lsdException w:name="Colorful Grid Accent 6" w:uiPriority="73"/>
+    <w:lsdException w:name="Subtle Emphasis" w:uiPriority="19" w:qFormat="1"/>
+    <w:lsdException w:name="Intense Emphasis" w:uiPriority="21" w:qFormat="1"/>
+    <w:lsdException w:name="Subtle Reference" w:uiPriority="31" w:qFormat="1"/>
+    <w:lsdException w:name="Intense Reference" w:uiPriority="32" w:qFormat="1"/>
+    <w:lsdException w:name="Book Title" w:uiPriority="33" w:qFormat="1"/>
+    <w:lsdException w:name="Bibliography" w:semiHidden="1" w:uiPriority="37" w:unhideWhenUsed="1"/>
+    <w:lsdException w:name="TOC Heading" w:semiHidden="1" w:uiPriority="39" w:unhideWhenUsed="1" w:qFormat="1"/>
+    <w:lsdException w:name="Plain Table 1" w:uiPriority="41"/>
+    <w:lsdException w:name="Plain Table 2" w:uiPriority="42"/>
+    <w:lsdException w:name="Plain Table 3" w:uiPriority="43"/>
+    <w:lsdException w:name="Plain Table 4" w:uiPriority="44"/>
+    <w:lsdException w:name="Plain Table 5" w:uiPriority="45"/>
+    <w:lsdException w:name="Grid Table Light" w:uiPriority="40"/>
+    <w:lsdException w:name="Grid Table 1 Light" w:uiPriority="46"/>
+    <w:lsdException w:name="Grid Table 2" w:uiPriority="47"/>
+    <w:lsdException w:name="Grid Table 3" w:uiPriority="48"/>
+    <w:lsdException w:name="Grid Table 4" w:uiPriority="49"/>
+    <w:lsdException w:name="Grid Table 5 Dark" w:uiPriority="50"/>
+    <w:lsdException w:name="Grid Table 6 Colorful" w:uiPriority="51"/>
+    <w:lsdException w:name="Grid Table 7 Colorful" w:uiPriority="52"/>
+    <w:lsdException w:name="Grid Table 1 Light Accent 1" w:uiPriority="46"/>
+    <w:lsdException w:name="Grid Table 2 Accent 1" w:uiPriority="47"/>
+    <w:lsdException w:name="Grid Table 3 Accent 1" w:uiPriority="48"/>
+    <w:lsdException w:name="Grid Table 4 Accent 1" w:uiPriority="49"/>
+    <w:lsdException w:name="Grid Table 5 Dark Accent 1" w:uiPriority="50"/>
+    <w:lsdException w:name="Grid Table 6 Colorful Accent 1" w:uiPriority="51"/>
+    <w:lsdException w:name="Grid Table 7 Colorful Accent 1" w:uiPriority="52"/>
+    <w:lsdException w:name="Grid Table 1 Light Accent 2" w:uiPriority="46"/>
+    <w:lsdException w:name="Grid Table 2 Accent 2" w:uiPriority="47"/>
+    <w:lsdException w:name="Grid Table 3 Accent 2" w:uiPriority="48"/>
+    <w:lsdException w:name="Grid Table 4 Accent 2" w:uiPriority="49"/>
+    <w:lsdException w:name="Grid Table 5 Dark Accent 2" w:uiPriority="50"/>
+    <w:lsdException w:name="Grid Table 6 Colorful Accent 2" w:uiPriority="51"/>
+    <w:lsdException w:name="Grid Table 7 Colorful Accent 2" w:uiPriority="52"/>
+    <w:lsdException w:name="Grid Table 1 Light Accent 3" w:uiPriority="46"/>
+    <w:lsdException w:name="Grid Table 2 Accent 3" w:uiPriority="47"/>
+    <w:lsdException w:name="Grid Table 3 Accent 3" w:uiPriority="48"/>
+    <w:lsdException w:name="Grid Table 4 Accent 3" w:uiPriority="49"/>
+    <w:lsdException w:name="Grid Table 5 Dark Accent 3" w:uiPriority="50"/>
+    <w:lsdException w:name="Grid Table 6 Colorful Accent 3" w:uiPriority="51"/>
+    <w:lsdException w:name="Grid Table 7 Colorful Accent 3" w:uiPriority="52"/>
+    <w:lsdException w:name="Grid Table 1 Light Accent 4" w:uiPriority="46"/>
+    <w:lsdException w:name="Grid Table 2 Accent 4" w:uiPriority="47"/>
+    <w:lsdException w:name="Grid Table 3 Accent 4" w:uiPriority="48"/>
+    <w:lsdException w:name="Grid Table 4 Accent 4" w:uiPriority="49"/>
+    <w:lsdException w:name="Grid Table 5 Dark Accent 4" w:uiPriority="50"/>
+    <w:lsdException w:name="Grid Table 6 Colorful Accent 4" w:uiPriority="51"/>
+    <w:lsdException w:name="Grid Table 7 Colorful Accent 4" w:uiPriority="52"/>
+    <w:lsdException w:name="Grid Table 1 Light Accent 5" w:uiPriority="46"/>
+    <w:lsdException w:name="Grid Table 2 Accent 5" w:uiPriority="47"/>
+    <w:lsdException w:name="Grid Table 3 Accent 5" w:uiPriority="48"/>
+    <w:lsdException w:name="Grid Table 4 Accent 5" w:uiPriority="49"/>
+    <w:lsdException w:name="Grid Table 5 Dark Accent 5" w:uiPriority="50"/>
+    <w:lsdException w:name="Grid Table 6 Colorful Accent 5" w:uiPriority="51"/>
+    <w:lsdException w:name="Grid Table 7 Colorful Accent 5" w:uiPriority="52"/>
+    <w:lsdException w:name="Grid Table 1 Light Accent 6" w:uiPriority="46"/>
+    <w:lsdException w:name="Grid Table 2 Accent 6" w:uiPriority="47"/>
+    <w:lsdException w:name="Grid Table 3 Accent 6" w:uiPriority="48"/>
+    <w:lsdException w:name="Grid Table 4 Accent 6" w:uiPriority="49"/>
+    <w:lsdException w:name="Grid Table 5 Dark Accent 6" w:uiPriority="50"/>
+    <w:lsdException w:name="Grid Table 6 Colorful Accent 6" w:uiPriority="51"/>
+    <w:lsdException w:name="Grid Table 7 Colorful Accent 6" w:uiPriority="52"/>
+    <w:lsdException w:name="List Table 1 Light" w:uiPriority="46"/>
+    <w:lsdException w:name="List Table 2" w:uiPriority="47"/>
+    <w:lsdException w:name="List Table 3" w:uiPriority="48"/>
+    <w:lsdException w:name="List Table 4" w:uiPriority="49"/>
+    <w:lsdException w:name="List Table 5 Dark" w:uiPriority="50"/>
+    <w:lsdException w:name="List Table 6 Colorful" w:uiPriority="51"/>
+    <w:lsdException w:name="List Table 7 Colorful" w:uiPriority="52"/>
+    <w:lsdException w:name="List Table 1 Light Accent 1" w:uiPriority="46"/>
+    <w:lsdException w:name="List Table 2 Accent 1" w:uiPriority="47"/>
+    <w:lsdException w:name="List Table 3 Accent 1" w:uiPriority="48"/>
+    <w:lsdException w:name="List Table 4 Accent 1" w:uiPriority="49"/>
+    <w:lsdException w:name="List Table 5 Dark Accent 1" w:uiPriority="50"/>
+    <w:lsdException w:name="List Table 6 Colorful Accent 1" w:uiPriority="51"/>
+    <w:lsdException w:name="List Table 7 Colorful Accent 1" w:uiPriority="52"/>
+    <w:lsdException w:name="List Table 1 Light Accent 2" w:uiPriority="46"/>
+    <w:lsdException w:name="List Table 2 Accent 2" w:uiPriority="47"/>
+    <w:lsdException w:name="List Table 3 Accent 2" w:uiPriority="48"/>
+    <w:lsdException w:name="List Table 4 Accent 2" w:uiPriority="49"/>
+    <w:lsdException w:name="List Table 5 Dark Accent 2" w:uiPriority="50"/>
+    <w:lsdException w:name="List Table 6 Colorful Accent 2" w:uiPriority="51"/>
+    <w:lsdException w:name="List Table 7 Colorful Accent 2" w:uiPriority="52"/>
+    <w:lsdException w:name="List Table 1 Light Accent 3" w:uiPriority="46"/>
+    <w:lsdException w:name="List Table 2 Accent 3" w:uiPriority="47"/>
+    <w:lsdException w:name="List Table 3 Accent 3" w:uiPriority="48"/>
+    <w:lsdException w:name="List Table 4 Accent 3" w:uiPriority="49"/>
+    <w:lsdException w:name="List Table 5 Dark Accent 3" w:uiPriority="50"/>
+    <w:lsdException w:name="List Table 6 Colorful Accent 3" w:uiPriority="51"/>
+    <w:lsdException w:name="List Table 7 Colorful Accent 3" w:uiPriority="52"/>
+    <w:lsdException w:name="List Table 1 Light Accent 4" w:uiPriority="46"/>
+    <w:lsdException w:name="List Table 2 Accent 4" w:uiPriority="47"/>
+    <w:lsdException w:name="List Table 3 Accent 4" w:uiPriority="48"/>
+    <w:lsdException w:name="List Table 4 Accent 4" w:uiPriority="49"/>
+    <w:lsdException w:name="List Table 5 Dark Accent 4" w:uiPriority="50"/>
+    <w:lsdException w:name="List Table 6 Colorful Accent 4" w:uiPriority="51"/>
+    <w:lsdException w:name="List Table 7 Colorful Accent 4" w:uiPriority="52"/>
+    <w:lsdException w:name="List Table 1 Light Accent 5" w:uiPriority="46"/>
+    <w:lsdException w:name="List Table 2 Accent 5" w:uiPriority="47"/>
+    <w:lsdException w:name="List Table 3 Accent 5" w:uiPriority="48"/>
+    <w:lsdException w:name="List Table 4 Accent 5" w:uiPriority="49"/>
+    <w:lsdException w:name="List Table 5 Dark Accent 5" w:uiPriority="50"/>
+    <w:lsdException w:name="List Table 6 Colorful Accent 5" w:uiPriority="51"/>
+    <w:lsdException w:name="List Table 7 Colorful Accent 5" w:uiPriority="52"/>
+    <w:lsdException w:name="List Table 1 Light Accent 6" w:uiPriority="46"/>
+    <w:lsdException w:name="List Table 2 Accent 6" w:uiPriority="47"/>
+    <w:lsdException w:name="List Table 3 Accent 6" w:uiPriority="48"/>
+    <w:lsdException w:name="List Table 4 Accent 6" w:uiPriority="49"/>
+    <w:lsdException w:name="List Table 5 Dark Accent 6" w:uiPriority="50"/>
+    <w:lsdException w:name="List Table 6 Colorful Accent 6" w:uiPriority="51"/>
+    <w:lsdException w:name="List Table 7 Colorful Accent 6" w:uiPriority="52"/>
   </w:latentStyles>
   <w:style w:type="paragraph" w:default="1" w:styleId="Normal">
     <w:name w:val="Normal"/>
@@ -23290,7 +23063,7 @@
 </file>
 
 <file path=customXml/itemProps1.xml><?xml version="1.0" encoding="utf-8"?>
-<ds:datastoreItem xmlns:ds="http://schemas.openxmlformats.org/officeDocument/2006/customXml" ds:itemID="{583EFAA9-F3AE-45C1-A214-0C6F38413180}">
+<ds:datastoreItem xmlns:ds="http://schemas.openxmlformats.org/officeDocument/2006/customXml" ds:itemID="{62E974A3-9FD3-432A-B4E3-A663F6B68BCA}">
   <ds:schemaRefs>
     <ds:schemaRef ds:uri="http://schemas.openxmlformats.org/officeDocument/2006/bibliography"/>
   </ds:schemaRefs>

</xml_diff>

<commit_message>
moved weekly reports to weekly reports folders removed duplicate project specifications documents deleted duplicate and old project plan
</commit_message>
<xml_diff>
--- a/Documents/IBM Project Specifications.docx
+++ b/Documents/IBM Project Specifications.docx
@@ -14,21 +14,7 @@
           <w:b/>
           <w:sz w:val="48"/>
         </w:rPr>
-        <w:t xml:space="preserve">Project </w:t>
-      </w:r>
-      <w:r>
-        <w:rPr>
-          <w:b/>
-          <w:sz w:val="48"/>
-        </w:rPr>
-        <w:t>Specification</w:t>
-      </w:r>
-      <w:r>
-        <w:rPr>
-          <w:b/>
-          <w:sz w:val="48"/>
-        </w:rPr>
-        <w:t xml:space="preserve"> Document</w:t>
+        <w:t>Project Specification Document</w:t>
       </w:r>
     </w:p>
     <w:p>
@@ -6364,31 +6350,7 @@
         </w:rPr>
       </w:pPr>
       <w:r>
-        <w:t xml:space="preserve">The purpose of this project is to create a </w:t>
-      </w:r>
-      <w:r>
-        <w:t>real-time</w:t>
-      </w:r>
-      <w:r>
-        <w:t xml:space="preserve"> display of metrics to be viewed in a dashboard</w:t>
-      </w:r>
-      <w:r>
-        <w:t xml:space="preserve"> via web browser</w:t>
-      </w:r>
-      <w:r>
-        <w:t xml:space="preserve">.  </w:t>
-      </w:r>
-      <w:r>
-        <w:t>First, we will research into different technologies needed for the process of collecting and storing metrics.  We will store these metrics in a graphing database and gather them using our code written in Python.</w:t>
-      </w:r>
-      <w:r>
-        <w:t xml:space="preserve">  We hope to create a user-friendly and customizable portal for displaying these metrics that will assist in monitoring and evaluating the health and availability of systems infrastructure.  </w:t>
-      </w:r>
-      <w:r>
-        <w:t>The main issue being addressed involves the l</w:t>
-      </w:r>
-      <w:r>
-        <w:t xml:space="preserve">arge size of IBMs environment and the need for a centralized dashboard to display their metrics.  </w:t>
+        <w:t xml:space="preserve">The purpose of this project is to create a real-time display of metrics to be viewed in a dashboard via web browser.  First, we will research into different technologies needed for the process of collecting and storing metrics.  We will store these metrics in a graphing database and gather them using our code written in Python.  We hope to create a user-friendly and customizable portal for displaying these metrics that will assist in monitoring and evaluating the health and availability of systems infrastructure.  The main issue being addressed involves the large size of IBMs environment and the need for a centralized dashboard to display their metrics.  </w:t>
       </w:r>
     </w:p>
     <w:p>
@@ -6682,15 +6644,7 @@
                 <w:sz w:val="24"/>
                 <w:szCs w:val="24"/>
               </w:rPr>
-              <w:t>Create</w:t>
-            </w:r>
-            <w:r>
-              <w:rPr>
-                <w:rFonts w:ascii="Times New Roman" w:hAnsi="Times New Roman"/>
-                <w:sz w:val="24"/>
-                <w:szCs w:val="24"/>
-              </w:rPr>
-              <w:t xml:space="preserve"> a dashboard that gives the user control over configuration details</w:t>
+              <w:t>Create a dashboard that gives the user control over configuration details</w:t>
             </w:r>
           </w:p>
         </w:tc>
@@ -6740,15 +6694,7 @@
                 <w:sz w:val="24"/>
                 <w:szCs w:val="24"/>
               </w:rPr>
-              <w:t>Create a flexible</w:t>
-            </w:r>
-            <w:r>
-              <w:rPr>
-                <w:rFonts w:ascii="Times New Roman" w:hAnsi="Times New Roman"/>
-                <w:sz w:val="24"/>
-                <w:szCs w:val="24"/>
-              </w:rPr>
-              <w:t xml:space="preserve"> framework that can be deployed within IBM’s Cloud Solution’s development infrastructure</w:t>
+              <w:t>Create a flexible framework that can be deployed within IBM’s Cloud Solution’s development infrastructure</w:t>
             </w:r>
           </w:p>
         </w:tc>
@@ -6814,13 +6760,7 @@
         <w:pStyle w:val="DocumentText"/>
       </w:pPr>
       <w:r>
-        <w:t xml:space="preserve">The team will use an agile approach.  Our sponsors have outlined our project with three different phases.  </w:t>
-      </w:r>
-      <w:r>
-        <w:t xml:space="preserve">Our team will research the different technologies that we could use for this project to create a development plan that will be best for our project.  </w:t>
-      </w:r>
-      <w:r>
-        <w:t xml:space="preserve">We will work in iterations while continuously communicating with each other and with our sponsors.  </w:t>
+        <w:t xml:space="preserve">The team will use an agile approach.  Our sponsors have outlined our project with three different phases.  Our team will research the different technologies that we could use for this project to create a development plan that will be best for our project.  We will work in iterations while continuously communicating with each other and with our sponsors.  </w:t>
       </w:r>
     </w:p>
     <w:p>
@@ -6964,25 +6904,7 @@
                 <w:sz w:val="24"/>
                 <w:szCs w:val="24"/>
               </w:rPr>
-              <w:t xml:space="preserve">GitHub, Windows &amp; Linux, Jenkins, Graphite v. </w:t>
-            </w:r>
-            <w:proofErr w:type="spellStart"/>
-            <w:r>
-              <w:rPr>
-                <w:rFonts w:ascii="Times New Roman" w:hAnsi="Times New Roman"/>
-                <w:sz w:val="24"/>
-                <w:szCs w:val="24"/>
-              </w:rPr>
-              <w:t>Grafana</w:t>
-            </w:r>
-            <w:proofErr w:type="spellEnd"/>
-            <w:r>
-              <w:rPr>
-                <w:rFonts w:ascii="Times New Roman" w:hAnsi="Times New Roman"/>
-                <w:sz w:val="24"/>
-                <w:szCs w:val="24"/>
-              </w:rPr>
-              <w:t>, Python</w:t>
+              <w:t>GitHub, Windows &amp; Linux, Jenkins, Graphite v. Grafana, Python</w:t>
             </w:r>
           </w:p>
         </w:tc>
@@ -7117,14 +7039,7 @@
                 <w:rFonts w:ascii="Times New Roman" w:hAnsi="Times New Roman"/>
                 <w:sz w:val="24"/>
               </w:rPr>
-              <w:t>Server setup:</w:t>
-            </w:r>
-            <w:r>
-              <w:rPr>
-                <w:rFonts w:ascii="Times New Roman" w:hAnsi="Times New Roman"/>
-                <w:sz w:val="24"/>
-              </w:rPr>
-              <w:t xml:space="preserve"> Provided by NDSU</w:t>
+              <w:t>Server setup: Provided by NDSU</w:t>
             </w:r>
           </w:p>
         </w:tc>
@@ -7243,13 +7158,8 @@
               <w:t>Sponsor</w:t>
             </w:r>
             <w:r>
-              <w:t xml:space="preserve">: Jake </w:t>
-            </w:r>
-            <w:proofErr w:type="spellStart"/>
-            <w:r>
-              <w:t>Morlock</w:t>
-            </w:r>
-            <w:proofErr w:type="spellEnd"/>
+              <w:t>: Jake Morlock</w:t>
+            </w:r>
           </w:p>
         </w:tc>
       </w:tr>
@@ -7275,13 +7185,8 @@
               <w:t>Sponsor</w:t>
             </w:r>
             <w:r>
-              <w:t xml:space="preserve">: Mathew </w:t>
-            </w:r>
-            <w:proofErr w:type="spellStart"/>
-            <w:r>
-              <w:t>Odden</w:t>
-            </w:r>
-            <w:proofErr w:type="spellEnd"/>
+              <w:t>: Mathew Odden</w:t>
+            </w:r>
           </w:p>
         </w:tc>
       </w:tr>
@@ -7307,13 +7212,8 @@
               <w:t>Sponsor</w:t>
             </w:r>
             <w:r>
-              <w:t xml:space="preserve">: Adam </w:t>
-            </w:r>
-            <w:proofErr w:type="spellStart"/>
-            <w:r>
-              <w:t>Reznechek</w:t>
-            </w:r>
-            <w:proofErr w:type="spellEnd"/>
+              <w:t>: Adam Reznechek</w:t>
+            </w:r>
           </w:p>
         </w:tc>
       </w:tr>
@@ -7669,14 +7569,7 @@
                 <w:rFonts w:ascii="Times New Roman" w:hAnsi="Times New Roman"/>
                 <w:sz w:val="24"/>
               </w:rPr>
-              <w:t xml:space="preserve">A database server provided by the </w:t>
-            </w:r>
-            <w:r>
-              <w:rPr>
-                <w:rFonts w:ascii="Times New Roman" w:hAnsi="Times New Roman"/>
-                <w:sz w:val="24"/>
-              </w:rPr>
-              <w:t>NDSU with the help of Nate Olson</w:t>
+              <w:t>A database server provided by the NDSU with the help of Nate Olson</w:t>
             </w:r>
           </w:p>
         </w:tc>
@@ -7718,14 +7611,7 @@
                 <w:rFonts w:ascii="Times New Roman" w:hAnsi="Times New Roman"/>
                 <w:sz w:val="24"/>
               </w:rPr>
-              <w:t>$</w:t>
-            </w:r>
-            <w:r>
-              <w:rPr>
-                <w:rFonts w:ascii="Times New Roman" w:hAnsi="Times New Roman"/>
-                <w:sz w:val="24"/>
-              </w:rPr>
-              <w:t>0.00</w:t>
+              <w:t>$0.00</w:t>
             </w:r>
           </w:p>
         </w:tc>
@@ -7812,14 +7698,7 @@
                 <w:rFonts w:ascii="Times New Roman" w:hAnsi="Times New Roman"/>
                 <w:sz w:val="24"/>
               </w:rPr>
-              <w:t>$</w:t>
-            </w:r>
-            <w:r>
-              <w:rPr>
-                <w:rFonts w:ascii="Times New Roman" w:hAnsi="Times New Roman"/>
-                <w:sz w:val="24"/>
-              </w:rPr>
-              <w:t xml:space="preserve"> 0.00</w:t>
+              <w:t>$ 0.00</w:t>
             </w:r>
           </w:p>
         </w:tc>
@@ -7951,14 +7830,7 @@
                 <w:rFonts w:ascii="Times New Roman" w:hAnsi="Times New Roman"/>
                 <w:sz w:val="24"/>
               </w:rPr>
-              <w:t xml:space="preserve">Our </w:t>
-            </w:r>
-            <w:r>
-              <w:rPr>
-                <w:rFonts w:ascii="Times New Roman" w:hAnsi="Times New Roman"/>
-                <w:sz w:val="24"/>
-              </w:rPr>
-              <w:t>team will use our personal computers to access Jenkins and write the code for our project</w:t>
+              <w:t>Our team will use our personal computers to access Jenkins and write the code for our project</w:t>
             </w:r>
           </w:p>
         </w:tc>
@@ -8000,14 +7872,7 @@
                 <w:rFonts w:ascii="Times New Roman" w:hAnsi="Times New Roman"/>
                 <w:sz w:val="24"/>
               </w:rPr>
-              <w:t>$</w:t>
-            </w:r>
-            <w:r>
-              <w:rPr>
-                <w:rFonts w:ascii="Times New Roman" w:hAnsi="Times New Roman"/>
-                <w:sz w:val="24"/>
-              </w:rPr>
-              <w:t>0.00</w:t>
+              <w:t>$0.00</w:t>
             </w:r>
           </w:p>
         </w:tc>
@@ -8029,10 +7894,7 @@
       <w:bookmarkStart w:id="37" w:name="_Toc372915300"/>
       <w:bookmarkStart w:id="38" w:name="_Toc409000264"/>
       <w:r>
-        <w:t>2.</w:t>
-      </w:r>
-      <w:r>
-        <w:t>5</w:t>
+        <w:t>2.5</w:t>
       </w:r>
       <w:r>
         <w:tab/>
@@ -8403,18 +8265,7 @@
           </w:tcPr>
           <w:p>
             <w:r>
-              <w:t xml:space="preserve">e. g. </w:t>
-            </w:r>
-            <w:r>
-              <w:t xml:space="preserve">Project code will be stored in a </w:t>
-            </w:r>
-            <w:proofErr w:type="spellStart"/>
-            <w:r>
-              <w:t>git</w:t>
-            </w:r>
-            <w:proofErr w:type="spellEnd"/>
-            <w:r>
-              <w:t>-hub account.</w:t>
+              <w:t>e. g. Project code will be stored in a git-hub account.</w:t>
             </w:r>
           </w:p>
         </w:tc>
@@ -8429,11 +8280,9 @@
             </w:r>
           </w:p>
           <w:p>
-            <w:proofErr w:type="spellStart"/>
             <w:r>
               <w:t>IBM_Capstone_Project</w:t>
             </w:r>
-            <w:proofErr w:type="spellEnd"/>
           </w:p>
         </w:tc>
       </w:tr>
@@ -8455,18 +8304,7 @@
           </w:tcPr>
           <w:p>
             <w:r>
-              <w:t xml:space="preserve">e. g. </w:t>
-            </w:r>
-            <w:r>
-              <w:t xml:space="preserve">Bug tracking will be done with </w:t>
-            </w:r>
-            <w:proofErr w:type="spellStart"/>
-            <w:r>
-              <w:t>Trac</w:t>
-            </w:r>
-            <w:proofErr w:type="spellEnd"/>
-            <w:r>
-              <w:t>.</w:t>
+              <w:t>e. g. Bug tracking will be done with Trac.</w:t>
             </w:r>
           </w:p>
         </w:tc>
@@ -8482,13 +8320,8 @@
           </w:p>
           <w:p>
             <w:r>
-              <w:t>2015/spring/csci445s15ibm/</w:t>
-            </w:r>
-            <w:proofErr w:type="spellStart"/>
-            <w:r>
-              <w:t>trac</w:t>
-            </w:r>
-            <w:proofErr w:type="spellEnd"/>
+              <w:t>2015/spring/csci445s15ibm/trac</w:t>
+            </w:r>
           </w:p>
         </w:tc>
       </w:tr>
@@ -8509,24 +8342,8 @@
             <w:tcW w:w="3451" w:type="dxa"/>
           </w:tcPr>
           <w:p>
-            <w:proofErr w:type="gramStart"/>
-            <w:r>
-              <w:t>e</w:t>
-            </w:r>
-            <w:proofErr w:type="gramEnd"/>
-            <w:r>
-              <w:t xml:space="preserve">. g. </w:t>
-            </w:r>
-            <w:r>
-              <w:t xml:space="preserve">The project schedule will be stored in the </w:t>
-            </w:r>
-            <w:proofErr w:type="spellStart"/>
-            <w:r>
-              <w:t>git</w:t>
-            </w:r>
-            <w:proofErr w:type="spellEnd"/>
-            <w:r>
-              <w:t xml:space="preserve"> repository.</w:t>
+            <w:r>
+              <w:t>e. g. The project schedule will be stored in the git repository.</w:t>
             </w:r>
           </w:p>
         </w:tc>
@@ -8541,11 +8358,9 @@
             </w:r>
           </w:p>
           <w:p>
-            <w:proofErr w:type="spellStart"/>
             <w:r>
               <w:t>IBM_Capstone_Project</w:t>
             </w:r>
-            <w:proofErr w:type="spellEnd"/>
           </w:p>
         </w:tc>
       </w:tr>
@@ -8567,10 +8382,7 @@
           </w:tcPr>
           <w:p>
             <w:r>
-              <w:t xml:space="preserve">e. g. </w:t>
-            </w:r>
-            <w:r>
-              <w:t>Continuous integration will be done with Jenkins.</w:t>
+              <w:t>e. g. Continuous integration will be done with Jenkins.</w:t>
             </w:r>
           </w:p>
         </w:tc>
@@ -8600,10 +8412,7 @@
           </w:tcPr>
           <w:p>
             <w:r>
-              <w:t xml:space="preserve">e. g. </w:t>
-            </w:r>
-            <w:r>
-              <w:t xml:space="preserve">Regression testing will use JUnit unit tests and Jenkins. </w:t>
+              <w:t xml:space="preserve">e. g. Regression testing will use JUnit unit tests and Jenkins. </w:t>
             </w:r>
           </w:p>
         </w:tc>
@@ -8631,10 +8440,7 @@
       <w:bookmarkStart w:id="48" w:name="_Toc409000268"/>
       <w:r>
         <w:lastRenderedPageBreak/>
-        <w:t>3.</w:t>
-      </w:r>
-      <w:r>
-        <w:t>2</w:t>
+        <w:t>3.2</w:t>
       </w:r>
       <w:r>
         <w:tab/>
@@ -9070,15 +8876,7 @@
       <w:bookmarkStart w:id="51" w:name="_Toc372915306"/>
       <w:bookmarkStart w:id="52" w:name="_Toc409000270"/>
       <w:r>
-        <w:t xml:space="preserve">Information </w:t>
-      </w:r>
-      <w:proofErr w:type="gramStart"/>
-      <w:r>
-        <w:t>To</w:t>
-      </w:r>
-      <w:proofErr w:type="gramEnd"/>
-      <w:r>
-        <w:t xml:space="preserve"> Be Shared Within Our Group</w:t>
+        <w:t>Information To Be Shared Within Our Group</w:t>
       </w:r>
       <w:bookmarkEnd w:id="51"/>
       <w:bookmarkEnd w:id="52"/>
@@ -9447,15 +9245,7 @@
       <w:bookmarkStart w:id="53" w:name="_Toc372915307"/>
       <w:bookmarkStart w:id="54" w:name="_Toc409000271"/>
       <w:r>
-        <w:t xml:space="preserve">Information </w:t>
-      </w:r>
-      <w:proofErr w:type="gramStart"/>
-      <w:r>
-        <w:t>To</w:t>
-      </w:r>
-      <w:proofErr w:type="gramEnd"/>
-      <w:r>
-        <w:t xml:space="preserve"> </w:t>
+        <w:t xml:space="preserve">Information To </w:t>
       </w:r>
       <w:r>
         <w:t xml:space="preserve">Be </w:t>
@@ -9850,7 +9640,6 @@
               </w:rPr>
               <w:t xml:space="preserve">Email and </w:t>
             </w:r>
-            <w:proofErr w:type="spellStart"/>
             <w:r>
               <w:rPr>
                 <w:rFonts w:ascii="Times New Roman" w:hAnsi="Times New Roman"/>
@@ -9858,7 +9647,6 @@
               </w:rPr>
               <w:t>Git</w:t>
             </w:r>
-            <w:proofErr w:type="spellEnd"/>
             <w:r>
               <w:rPr>
                 <w:rFonts w:ascii="Times New Roman" w:hAnsi="Times New Roman"/>
@@ -10288,10 +10076,7 @@
       <w:bookmarkStart w:id="59" w:name="_Toc372915309"/>
       <w:bookmarkStart w:id="60" w:name="_Toc409000273"/>
       <w:r>
-        <w:t>3.</w:t>
-      </w:r>
-      <w:r>
-        <w:t>3</w:t>
+        <w:t>3.3</w:t>
       </w:r>
       <w:r>
         <w:tab/>
@@ -11204,10 +10989,7 @@
       </w:pPr>
       <w:r>
         <w:lastRenderedPageBreak/>
-        <w:t>3.</w:t>
-      </w:r>
-      <w:r>
-        <w:t>4</w:t>
+        <w:t>3.4</w:t>
       </w:r>
       <w:r>
         <w:tab/>
@@ -11365,14 +11147,7 @@
                 <w:rFonts w:ascii="Times New Roman" w:hAnsi="Times New Roman"/>
                 <w:sz w:val="22"/>
               </w:rPr>
-              <w:t xml:space="preserve">Estimated </w:t>
-            </w:r>
-            <w:r>
-              <w:rPr>
-                <w:rFonts w:ascii="Times New Roman" w:hAnsi="Times New Roman"/>
-                <w:sz w:val="22"/>
-              </w:rPr>
-              <w:t>User Story Points</w:t>
+              <w:t>Estimated User Story Points</w:t>
             </w:r>
           </w:p>
         </w:tc>
@@ -11401,21 +11176,7 @@
                 <w:rFonts w:ascii="Times New Roman" w:hAnsi="Times New Roman"/>
                 <w:sz w:val="22"/>
               </w:rPr>
-              <w:t xml:space="preserve">Per </w:t>
-            </w:r>
-            <w:r>
-              <w:rPr>
-                <w:rFonts w:ascii="Times New Roman" w:hAnsi="Times New Roman"/>
-                <w:sz w:val="22"/>
-              </w:rPr>
-              <w:t>User Story</w:t>
-            </w:r>
-            <w:r>
-              <w:rPr>
-                <w:rFonts w:ascii="Times New Roman" w:hAnsi="Times New Roman"/>
-                <w:sz w:val="22"/>
-              </w:rPr>
-              <w:t xml:space="preserve"> at the start of each sprint</w:t>
+              <w:t>Per User Story at the start of each sprint</w:t>
             </w:r>
           </w:p>
         </w:tc>
@@ -11671,8 +11432,6 @@
       </w:r>
       <w:r>
         <w:tab/>
-      </w:r>
-      <w:r>
         <w:t>Requirements</w:t>
       </w:r>
       <w:bookmarkEnd w:id="66"/>
@@ -11740,7 +11499,7 @@
           <w:lang w:eastAsia="en-US"/>
         </w:rPr>
         <w:drawing>
-          <wp:inline distT="0" distB="0" distL="0" distR="0">
+          <wp:inline distT="0" distB="0" distL="0" distR="0" wp14:anchorId="64C06512" wp14:editId="43F24565">
             <wp:extent cx="5943600" cy="4523194"/>
             <wp:effectExtent l="0" t="0" r="0" b="0"/>
             <wp:docPr id="1" name="Picture 1" descr="_images/overview.png"/>
@@ -11806,15 +11565,7 @@
           <w:szCs w:val="22"/>
         </w:rPr>
         <w:lastRenderedPageBreak/>
-        <w:t xml:space="preserve">Image taken from the </w:t>
-      </w:r>
-      <w:r>
-        <w:rPr>
-          <w:b/>
-          <w:sz w:val="22"/>
-          <w:szCs w:val="22"/>
-        </w:rPr>
-        <w:t xml:space="preserve">Graphite website: </w:t>
+        <w:t xml:space="preserve">Image taken from the Graphite website: </w:t>
       </w:r>
       <w:hyperlink r:id="rId11" w:history="1">
         <w:r>
@@ -11842,20 +11593,7 @@
         <w:ind w:firstLine="720"/>
       </w:pPr>
       <w:r>
-        <w:t xml:space="preserve">There is a possibility and requested addition to make the project self-deployable and a one file install </w:t>
-      </w:r>
-      <w:r>
-        <w:t xml:space="preserve">using a system called Chef.  Chef will provide the user with </w:t>
-      </w:r>
-      <w:proofErr w:type="spellStart"/>
-      <w:proofErr w:type="gramStart"/>
-      <w:r>
-        <w:t>a</w:t>
-      </w:r>
-      <w:proofErr w:type="spellEnd"/>
-      <w:proofErr w:type="gramEnd"/>
-      <w:r>
-        <w:t xml:space="preserve"> all in one setup package to provide an easy setup for the users.  This will make the deployment much less of a hassle and will lower the required level of knowledge for the person administering the metric system to their Jenkins database.  This feature is however, an optional feature and will not be implemented until the core metric system has been completed to the customer’s satisfaction.</w:t>
+        <w:t>There is a possibility and requested addition to make the project self-deployable and a one file install using a system called Chef.  Chef will provide the user with a all in one setup package to provide an easy setup for the users.  This will make the deployment much less of a hassle and will lower the required level of knowledge for the person administering the metric system to their Jenkins database.  This feature is however, an optional feature and will not be implemented until the core metric system has been completed to the customer’s satisfaction.</w:t>
       </w:r>
     </w:p>
     <w:p>
@@ -11883,13 +11621,7 @@
         <w:spacing w:after="200"/>
       </w:pPr>
       <w:r>
-        <w:t xml:space="preserve">&lt;&lt; Provide a list and description of the different types of users or roles within the system. This may include different classes of users, such as administrator, instructor, student, etc. This list may also include autonomous agents that interact with the system as well. </w:t>
-      </w:r>
-      <w:r>
-        <w:t xml:space="preserve">These may include users (or personas) that are used as part of any user stories produced for the project. </w:t>
-      </w:r>
-      <w:r>
-        <w:t>&gt;&gt;</w:t>
+        <w:t>&lt;&lt; Provide a list and description of the different types of users or roles within the system. This may include different classes of users, such as administrator, instructor, student, etc. This list may also include autonomous agents that interact with the system as well. These may include users (or personas) that are used as part of any user stories produced for the project. &gt;&gt;</w:t>
       </w:r>
     </w:p>
     <w:tbl>
@@ -12042,10 +11774,7 @@
               <w:snapToGrid w:val="0"/>
             </w:pPr>
             <w:r>
-              <w:t xml:space="preserve">A user who also has the ability </w:t>
-            </w:r>
-            <w:r>
-              <w:t>to edit and update historical data as well as edit the display of data</w:t>
+              <w:t>A user who also has the ability to edit and update historical data as well as edit the display of data</w:t>
             </w:r>
           </w:p>
         </w:tc>
@@ -12176,8 +11905,6 @@
       </w:r>
       <w:r>
         <w:tab/>
-      </w:r>
-      <w:r>
         <w:t>Use Case Diagrams</w:t>
       </w:r>
       <w:bookmarkEnd w:id="78"/>
@@ -12273,10 +12000,10 @@
             <v:path o:extrusionok="f" gradientshapeok="t" o:connecttype="rect"/>
             <o:lock v:ext="edit" aspectratio="t"/>
           </v:shapetype>
-          <v:shape id="_x0000_i1025" type="#_x0000_t75" style="width:468pt;height:306.5pt" o:ole="">
+          <v:shape id="_x0000_i1025" type="#_x0000_t75" style="width:468pt;height:306.35pt" o:ole="">
             <v:imagedata r:id="rId12" o:title=""/>
           </v:shape>
-          <o:OLEObject Type="Embed" ProgID="Visio.Drawing.15" ShapeID="_x0000_i1025" DrawAspect="Content" ObjectID="_1485011831" r:id="rId13"/>
+          <o:OLEObject Type="Embed" ProgID="Visio.Drawing.15" ShapeID="_x0000_i1025" DrawAspect="Content" ObjectID="_1485513414" r:id="rId13"/>
         </w:object>
       </w:r>
     </w:p>
@@ -12289,8 +12016,6 @@
         <w:t>Install Project Use Case</w:t>
       </w:r>
     </w:p>
-    <w:bookmarkStart w:id="82" w:name="_GoBack"/>
-    <w:bookmarkEnd w:id="82"/>
     <w:p>
       <w:pPr>
         <w:pStyle w:val="DocumentText"/>
@@ -12298,10 +12023,10 @@
       </w:pPr>
       <w:r>
         <w:object w:dxaOrig="10771" w:dyaOrig="4890">
-          <v:shape id="_x0000_i1026" type="#_x0000_t75" style="width:468pt;height:212pt" o:ole="">
+          <v:shape id="_x0000_i1026" type="#_x0000_t75" style="width:468pt;height:211.9pt" o:ole="">
             <v:imagedata r:id="rId14" o:title=""/>
           </v:shape>
-          <o:OLEObject Type="Embed" ProgID="Visio.Drawing.15" ShapeID="_x0000_i1026" DrawAspect="Content" ObjectID="_1485011832" r:id="rId15"/>
+          <o:OLEObject Type="Embed" ProgID="Visio.Drawing.15" ShapeID="_x0000_i1026" DrawAspect="Content" ObjectID="_1485513415" r:id="rId15"/>
         </w:object>
       </w:r>
     </w:p>
@@ -12309,26 +12034,23 @@
       <w:pPr>
         <w:pStyle w:val="DocumentSubsectionHeading"/>
       </w:pPr>
-      <w:bookmarkStart w:id="83" w:name="_Toc370827587"/>
-      <w:bookmarkStart w:id="84" w:name="_Toc370827718"/>
-      <w:bookmarkStart w:id="85" w:name="_Toc372915315"/>
-      <w:bookmarkStart w:id="86" w:name="_Toc409000279"/>
-      <w:r>
-        <w:t>4.</w:t>
-      </w:r>
-      <w:r>
-        <w:t>4</w:t>
+      <w:bookmarkStart w:id="82" w:name="_Toc370827587"/>
+      <w:bookmarkStart w:id="83" w:name="_Toc370827718"/>
+      <w:bookmarkStart w:id="84" w:name="_Toc372915315"/>
+      <w:bookmarkStart w:id="85" w:name="_Toc409000279"/>
+      <w:r>
+        <w:t>4.4</w:t>
       </w:r>
       <w:r>
         <w:tab/>
       </w:r>
+      <w:bookmarkEnd w:id="82"/>
       <w:bookmarkEnd w:id="83"/>
       <w:bookmarkEnd w:id="84"/>
+      <w:r>
+        <w:t>User Stories (Requirements)</w:t>
+      </w:r>
       <w:bookmarkEnd w:id="85"/>
-      <w:r>
-        <w:t>User Stories (Requirements)</w:t>
-      </w:r>
-      <w:bookmarkEnd w:id="86"/>
     </w:p>
     <w:p>
       <w:r>
@@ -12460,49 +12182,7 @@
         <w:t>Status</w:t>
       </w:r>
       <w:r>
-        <w:t xml:space="preserve"> column indicates whether these user stories are </w:t>
-      </w:r>
-      <w:r>
-        <w:t>C</w:t>
-      </w:r>
-      <w:r>
-        <w:t xml:space="preserve">ommitted (i.e. </w:t>
-      </w:r>
-      <w:r>
-        <w:t xml:space="preserve">C </w:t>
-      </w:r>
-      <w:r>
-        <w:t xml:space="preserve">will be completed by the team), </w:t>
-      </w:r>
-      <w:r>
-        <w:t>T</w:t>
-      </w:r>
-      <w:r>
-        <w:t xml:space="preserve">argeted (i.e. </w:t>
-      </w:r>
-      <w:r>
-        <w:t xml:space="preserve">T </w:t>
-      </w:r>
-      <w:r>
-        <w:t xml:space="preserve">will be completed if the team has time after all committed requirements are completed), or </w:t>
-      </w:r>
-      <w:r>
-        <w:t>N</w:t>
-      </w:r>
-      <w:r>
-        <w:t xml:space="preserve">ot </w:t>
-      </w:r>
-      <w:r>
-        <w:t>C</w:t>
-      </w:r>
-      <w:r>
-        <w:t xml:space="preserve">ommitted (i.e. </w:t>
-      </w:r>
-      <w:r>
-        <w:t xml:space="preserve">NC </w:t>
-      </w:r>
-      <w:r>
-        <w:t xml:space="preserve">will not be completed by the team). The </w:t>
+        <w:t xml:space="preserve"> column indicates whether these user stories are Committed (i.e. C will be completed by the team), Targeted (i.e. T will be completed if the team has time after all committed requirements are completed), or Not Committed (i.e. NC will not be completed by the team). The </w:t>
       </w:r>
       <w:r>
         <w:rPr>
@@ -14044,30 +13724,1592 @@
         <w:pStyle w:val="DocumentText"/>
       </w:pPr>
     </w:p>
+    <w:tbl>
+      <w:tblPr>
+        <w:tblW w:w="10567" w:type="dxa"/>
+        <w:tblInd w:w="-605" w:type="dxa"/>
+        <w:tblLayout w:type="fixed"/>
+        <w:tblLook w:val="0000" w:firstRow="0" w:lastRow="0" w:firstColumn="0" w:lastColumn="0" w:noHBand="0" w:noVBand="0"/>
+      </w:tblPr>
+      <w:tblGrid>
+        <w:gridCol w:w="803"/>
+        <w:gridCol w:w="812"/>
+        <w:gridCol w:w="7200"/>
+        <w:gridCol w:w="876"/>
+        <w:gridCol w:w="876"/>
+      </w:tblGrid>
+      <w:tr>
+        <w:tc>
+          <w:tcPr>
+            <w:tcW w:w="803" w:type="dxa"/>
+            <w:tcBorders>
+              <w:top w:val="single" w:sz="4" w:space="0" w:color="000000"/>
+              <w:left w:val="single" w:sz="4" w:space="0" w:color="000000"/>
+              <w:bottom w:val="single" w:sz="4" w:space="0" w:color="000000"/>
+            </w:tcBorders>
+            <w:shd w:val="clear" w:color="auto" w:fill="D9D9D9"/>
+            <w:vAlign w:val="center"/>
+          </w:tcPr>
+          <w:p>
+            <w:pPr>
+              <w:pStyle w:val="NormalTable"/>
+              <w:snapToGrid w:val="0"/>
+              <w:jc w:val="center"/>
+              <w:rPr>
+                <w:b/>
+              </w:rPr>
+            </w:pPr>
+            <w:r>
+              <w:rPr>
+                <w:b/>
+              </w:rPr>
+              <w:t>ID</w:t>
+            </w:r>
+          </w:p>
+        </w:tc>
+        <w:tc>
+          <w:tcPr>
+            <w:tcW w:w="812" w:type="dxa"/>
+            <w:tcBorders>
+              <w:top w:val="single" w:sz="4" w:space="0" w:color="000000"/>
+              <w:left w:val="single" w:sz="4" w:space="0" w:color="000000"/>
+              <w:bottom w:val="single" w:sz="4" w:space="0" w:color="000000"/>
+            </w:tcBorders>
+            <w:shd w:val="clear" w:color="auto" w:fill="D9D9D9"/>
+            <w:vAlign w:val="center"/>
+          </w:tcPr>
+          <w:p>
+            <w:pPr>
+              <w:pStyle w:val="NormalTable"/>
+              <w:jc w:val="center"/>
+              <w:rPr>
+                <w:b/>
+              </w:rPr>
+            </w:pPr>
+            <w:r>
+              <w:rPr>
+                <w:b/>
+              </w:rPr>
+              <w:t>Added</w:t>
+            </w:r>
+          </w:p>
+        </w:tc>
+        <w:tc>
+          <w:tcPr>
+            <w:tcW w:w="7200" w:type="dxa"/>
+            <w:tcBorders>
+              <w:top w:val="single" w:sz="4" w:space="0" w:color="000000"/>
+              <w:left w:val="single" w:sz="4" w:space="0" w:color="000000"/>
+              <w:bottom w:val="single" w:sz="4" w:space="0" w:color="000000"/>
+            </w:tcBorders>
+            <w:shd w:val="clear" w:color="auto" w:fill="D9D9D9"/>
+            <w:vAlign w:val="center"/>
+          </w:tcPr>
+          <w:p>
+            <w:pPr>
+              <w:pStyle w:val="NormalTable"/>
+              <w:snapToGrid w:val="0"/>
+              <w:rPr>
+                <w:b/>
+              </w:rPr>
+            </w:pPr>
+            <w:r>
+              <w:rPr>
+                <w:b/>
+              </w:rPr>
+              <w:t>Description</w:t>
+            </w:r>
+          </w:p>
+        </w:tc>
+        <w:tc>
+          <w:tcPr>
+            <w:tcW w:w="876" w:type="dxa"/>
+            <w:tcBorders>
+              <w:top w:val="single" w:sz="4" w:space="0" w:color="000000"/>
+              <w:left w:val="single" w:sz="4" w:space="0" w:color="000000"/>
+              <w:bottom w:val="single" w:sz="4" w:space="0" w:color="000000"/>
+              <w:right w:val="single" w:sz="4" w:space="0" w:color="000000"/>
+            </w:tcBorders>
+            <w:shd w:val="clear" w:color="auto" w:fill="D9D9D9"/>
+            <w:vAlign w:val="center"/>
+          </w:tcPr>
+          <w:p>
+            <w:pPr>
+              <w:pStyle w:val="NormalTable"/>
+              <w:snapToGrid w:val="0"/>
+              <w:jc w:val="center"/>
+              <w:rPr>
+                <w:b/>
+              </w:rPr>
+            </w:pPr>
+            <w:r>
+              <w:rPr>
+                <w:b/>
+              </w:rPr>
+              <w:t>Status</w:t>
+            </w:r>
+          </w:p>
+        </w:tc>
+        <w:tc>
+          <w:tcPr>
+            <w:tcW w:w="876" w:type="dxa"/>
+            <w:tcBorders>
+              <w:top w:val="single" w:sz="4" w:space="0" w:color="000000"/>
+              <w:left w:val="single" w:sz="4" w:space="0" w:color="000000"/>
+              <w:bottom w:val="single" w:sz="4" w:space="0" w:color="000000"/>
+              <w:right w:val="single" w:sz="4" w:space="0" w:color="000000"/>
+            </w:tcBorders>
+            <w:shd w:val="clear" w:color="auto" w:fill="D9D9D9"/>
+          </w:tcPr>
+          <w:p>
+            <w:pPr>
+              <w:pStyle w:val="NormalTable"/>
+              <w:snapToGrid w:val="0"/>
+              <w:jc w:val="center"/>
+              <w:rPr>
+                <w:b/>
+              </w:rPr>
+            </w:pPr>
+            <w:r>
+              <w:rPr>
+                <w:b/>
+              </w:rPr>
+              <w:t>Story Points</w:t>
+            </w:r>
+          </w:p>
+        </w:tc>
+      </w:tr>
+      <w:tr>
+        <w:tc>
+          <w:tcPr>
+            <w:tcW w:w="803" w:type="dxa"/>
+            <w:tcBorders>
+              <w:top w:val="single" w:sz="4" w:space="0" w:color="000000"/>
+              <w:left w:val="single" w:sz="4" w:space="0" w:color="000000"/>
+              <w:bottom w:val="single" w:sz="4" w:space="0" w:color="000000"/>
+            </w:tcBorders>
+            <w:shd w:val="clear" w:color="auto" w:fill="auto"/>
+          </w:tcPr>
+          <w:p>
+            <w:pPr>
+              <w:pStyle w:val="NormalTable"/>
+              <w:snapToGrid w:val="0"/>
+            </w:pPr>
+            <w:r>
+              <w:t>100</w:t>
+            </w:r>
+          </w:p>
+        </w:tc>
+        <w:tc>
+          <w:tcPr>
+            <w:tcW w:w="812" w:type="dxa"/>
+            <w:tcBorders>
+              <w:top w:val="single" w:sz="4" w:space="0" w:color="000000"/>
+              <w:left w:val="single" w:sz="4" w:space="0" w:color="000000"/>
+              <w:bottom w:val="single" w:sz="4" w:space="0" w:color="000000"/>
+            </w:tcBorders>
+            <w:shd w:val="clear" w:color="auto" w:fill="auto"/>
+          </w:tcPr>
+          <w:p>
+            <w:pPr>
+              <w:pStyle w:val="NormalTable"/>
+              <w:snapToGrid w:val="0"/>
+            </w:pPr>
+            <w:r>
+              <w:t>Sprint 1</w:t>
+            </w:r>
+          </w:p>
+        </w:tc>
+        <w:tc>
+          <w:tcPr>
+            <w:tcW w:w="7200" w:type="dxa"/>
+            <w:tcBorders>
+              <w:top w:val="single" w:sz="4" w:space="0" w:color="000000"/>
+              <w:left w:val="single" w:sz="4" w:space="0" w:color="000000"/>
+              <w:bottom w:val="single" w:sz="4" w:space="0" w:color="000000"/>
+            </w:tcBorders>
+            <w:shd w:val="clear" w:color="auto" w:fill="auto"/>
+          </w:tcPr>
+          <w:p>
+            <w:pPr>
+              <w:pStyle w:val="NormalTable"/>
+              <w:snapToGrid w:val="0"/>
+            </w:pPr>
+            <w:r>
+              <w:t>As a developer I need to know and understand the technologies I am using</w:t>
+            </w:r>
+          </w:p>
+        </w:tc>
+        <w:tc>
+          <w:tcPr>
+            <w:tcW w:w="876" w:type="dxa"/>
+            <w:tcBorders>
+              <w:top w:val="single" w:sz="4" w:space="0" w:color="000000"/>
+              <w:left w:val="single" w:sz="4" w:space="0" w:color="000000"/>
+              <w:bottom w:val="single" w:sz="4" w:space="0" w:color="000000"/>
+              <w:right w:val="single" w:sz="4" w:space="0" w:color="000000"/>
+            </w:tcBorders>
+            <w:shd w:val="clear" w:color="auto" w:fill="auto"/>
+          </w:tcPr>
+          <w:p>
+            <w:pPr>
+              <w:pStyle w:val="NormalTable"/>
+              <w:snapToGrid w:val="0"/>
+              <w:jc w:val="center"/>
+              <w:rPr>
+                <w:b/>
+              </w:rPr>
+            </w:pPr>
+            <w:r>
+              <w:rPr>
+                <w:b/>
+              </w:rPr>
+              <w:t>C</w:t>
+            </w:r>
+          </w:p>
+        </w:tc>
+        <w:tc>
+          <w:tcPr>
+            <w:tcW w:w="876" w:type="dxa"/>
+            <w:tcBorders>
+              <w:top w:val="single" w:sz="4" w:space="0" w:color="000000"/>
+              <w:left w:val="single" w:sz="4" w:space="0" w:color="000000"/>
+              <w:bottom w:val="single" w:sz="4" w:space="0" w:color="000000"/>
+              <w:right w:val="single" w:sz="4" w:space="0" w:color="000000"/>
+            </w:tcBorders>
+          </w:tcPr>
+          <w:p>
+            <w:pPr>
+              <w:pStyle w:val="NormalTable"/>
+              <w:snapToGrid w:val="0"/>
+              <w:jc w:val="center"/>
+              <w:rPr>
+                <w:b/>
+              </w:rPr>
+            </w:pPr>
+            <w:r>
+              <w:rPr>
+                <w:b/>
+              </w:rPr>
+              <w:t>45</w:t>
+            </w:r>
+          </w:p>
+        </w:tc>
+      </w:tr>
+      <w:tr>
+        <w:tc>
+          <w:tcPr>
+            <w:tcW w:w="803" w:type="dxa"/>
+            <w:tcBorders>
+              <w:top w:val="single" w:sz="4" w:space="0" w:color="000000"/>
+              <w:left w:val="single" w:sz="4" w:space="0" w:color="000000"/>
+              <w:bottom w:val="single" w:sz="4" w:space="0" w:color="000000"/>
+            </w:tcBorders>
+            <w:shd w:val="clear" w:color="auto" w:fill="auto"/>
+          </w:tcPr>
+          <w:p>
+            <w:pPr>
+              <w:pStyle w:val="NormalTable"/>
+              <w:snapToGrid w:val="0"/>
+            </w:pPr>
+            <w:r>
+              <w:t>200</w:t>
+            </w:r>
+          </w:p>
+        </w:tc>
+        <w:tc>
+          <w:tcPr>
+            <w:tcW w:w="812" w:type="dxa"/>
+            <w:tcBorders>
+              <w:top w:val="single" w:sz="4" w:space="0" w:color="000000"/>
+              <w:left w:val="single" w:sz="4" w:space="0" w:color="000000"/>
+              <w:bottom w:val="single" w:sz="4" w:space="0" w:color="000000"/>
+            </w:tcBorders>
+            <w:shd w:val="clear" w:color="auto" w:fill="auto"/>
+          </w:tcPr>
+          <w:p>
+            <w:pPr>
+              <w:pStyle w:val="NormalTable"/>
+              <w:snapToGrid w:val="0"/>
+            </w:pPr>
+            <w:r>
+              <w:t>Sprint 1</w:t>
+            </w:r>
+          </w:p>
+        </w:tc>
+        <w:tc>
+          <w:tcPr>
+            <w:tcW w:w="7200" w:type="dxa"/>
+            <w:tcBorders>
+              <w:top w:val="single" w:sz="4" w:space="0" w:color="000000"/>
+              <w:left w:val="single" w:sz="4" w:space="0" w:color="000000"/>
+              <w:bottom w:val="single" w:sz="4" w:space="0" w:color="000000"/>
+            </w:tcBorders>
+            <w:shd w:val="clear" w:color="auto" w:fill="auto"/>
+          </w:tcPr>
+          <w:p>
+            <w:pPr>
+              <w:pStyle w:val="NormalTable"/>
+              <w:snapToGrid w:val="0"/>
+            </w:pPr>
+            <w:r>
+              <w:t>As a developer I need source control</w:t>
+            </w:r>
+          </w:p>
+        </w:tc>
+        <w:tc>
+          <w:tcPr>
+            <w:tcW w:w="876" w:type="dxa"/>
+            <w:tcBorders>
+              <w:top w:val="single" w:sz="4" w:space="0" w:color="000000"/>
+              <w:left w:val="single" w:sz="4" w:space="0" w:color="000000"/>
+              <w:bottom w:val="single" w:sz="4" w:space="0" w:color="000000"/>
+              <w:right w:val="single" w:sz="4" w:space="0" w:color="000000"/>
+            </w:tcBorders>
+            <w:shd w:val="clear" w:color="auto" w:fill="auto"/>
+          </w:tcPr>
+          <w:p>
+            <w:pPr>
+              <w:pStyle w:val="NormalTable"/>
+              <w:snapToGrid w:val="0"/>
+              <w:jc w:val="center"/>
+              <w:rPr>
+                <w:b/>
+              </w:rPr>
+            </w:pPr>
+            <w:r>
+              <w:rPr>
+                <w:b/>
+              </w:rPr>
+              <w:t>C</w:t>
+            </w:r>
+          </w:p>
+        </w:tc>
+        <w:tc>
+          <w:tcPr>
+            <w:tcW w:w="876" w:type="dxa"/>
+            <w:tcBorders>
+              <w:top w:val="single" w:sz="4" w:space="0" w:color="000000"/>
+              <w:left w:val="single" w:sz="4" w:space="0" w:color="000000"/>
+              <w:bottom w:val="single" w:sz="4" w:space="0" w:color="000000"/>
+              <w:right w:val="single" w:sz="4" w:space="0" w:color="000000"/>
+            </w:tcBorders>
+          </w:tcPr>
+          <w:p>
+            <w:pPr>
+              <w:pStyle w:val="NormalTable"/>
+              <w:snapToGrid w:val="0"/>
+              <w:jc w:val="center"/>
+              <w:rPr>
+                <w:b/>
+              </w:rPr>
+            </w:pPr>
+            <w:r>
+              <w:rPr>
+                <w:b/>
+              </w:rPr>
+              <w:t>5</w:t>
+            </w:r>
+          </w:p>
+        </w:tc>
+      </w:tr>
+      <w:tr>
+        <w:tc>
+          <w:tcPr>
+            <w:tcW w:w="803" w:type="dxa"/>
+            <w:tcBorders>
+              <w:top w:val="single" w:sz="4" w:space="0" w:color="000000"/>
+              <w:left w:val="single" w:sz="4" w:space="0" w:color="000000"/>
+              <w:bottom w:val="single" w:sz="4" w:space="0" w:color="000000"/>
+            </w:tcBorders>
+            <w:shd w:val="clear" w:color="auto" w:fill="auto"/>
+          </w:tcPr>
+          <w:p>
+            <w:pPr>
+              <w:pStyle w:val="NormalTable"/>
+              <w:snapToGrid w:val="0"/>
+            </w:pPr>
+            <w:r>
+              <w:t>300</w:t>
+            </w:r>
+          </w:p>
+        </w:tc>
+        <w:tc>
+          <w:tcPr>
+            <w:tcW w:w="812" w:type="dxa"/>
+            <w:tcBorders>
+              <w:top w:val="single" w:sz="4" w:space="0" w:color="000000"/>
+              <w:left w:val="single" w:sz="4" w:space="0" w:color="000000"/>
+              <w:bottom w:val="single" w:sz="4" w:space="0" w:color="000000"/>
+            </w:tcBorders>
+            <w:shd w:val="clear" w:color="auto" w:fill="auto"/>
+          </w:tcPr>
+          <w:p>
+            <w:pPr>
+              <w:pStyle w:val="NormalTable"/>
+              <w:snapToGrid w:val="0"/>
+            </w:pPr>
+            <w:r>
+              <w:t>Sprint 2</w:t>
+            </w:r>
+          </w:p>
+        </w:tc>
+        <w:tc>
+          <w:tcPr>
+            <w:tcW w:w="7200" w:type="dxa"/>
+            <w:tcBorders>
+              <w:top w:val="single" w:sz="4" w:space="0" w:color="000000"/>
+              <w:left w:val="single" w:sz="4" w:space="0" w:color="000000"/>
+              <w:bottom w:val="single" w:sz="4" w:space="0" w:color="000000"/>
+            </w:tcBorders>
+            <w:shd w:val="clear" w:color="auto" w:fill="auto"/>
+          </w:tcPr>
+          <w:p>
+            <w:pPr>
+              <w:pStyle w:val="NormalTable"/>
+              <w:snapToGrid w:val="0"/>
+            </w:pPr>
+            <w:r>
+              <w:t>As a developer I need a system that creates data sets to graph</w:t>
+            </w:r>
+          </w:p>
+        </w:tc>
+        <w:tc>
+          <w:tcPr>
+            <w:tcW w:w="876" w:type="dxa"/>
+            <w:tcBorders>
+              <w:top w:val="single" w:sz="4" w:space="0" w:color="000000"/>
+              <w:left w:val="single" w:sz="4" w:space="0" w:color="000000"/>
+              <w:bottom w:val="single" w:sz="4" w:space="0" w:color="000000"/>
+              <w:right w:val="single" w:sz="4" w:space="0" w:color="000000"/>
+            </w:tcBorders>
+            <w:shd w:val="clear" w:color="auto" w:fill="auto"/>
+          </w:tcPr>
+          <w:p>
+            <w:pPr>
+              <w:pStyle w:val="NormalTable"/>
+              <w:snapToGrid w:val="0"/>
+              <w:jc w:val="center"/>
+              <w:rPr>
+                <w:b/>
+              </w:rPr>
+            </w:pPr>
+            <w:r>
+              <w:rPr>
+                <w:b/>
+              </w:rPr>
+              <w:t>C</w:t>
+            </w:r>
+          </w:p>
+        </w:tc>
+        <w:tc>
+          <w:tcPr>
+            <w:tcW w:w="876" w:type="dxa"/>
+            <w:tcBorders>
+              <w:top w:val="single" w:sz="4" w:space="0" w:color="000000"/>
+              <w:left w:val="single" w:sz="4" w:space="0" w:color="000000"/>
+              <w:bottom w:val="single" w:sz="4" w:space="0" w:color="000000"/>
+              <w:right w:val="single" w:sz="4" w:space="0" w:color="000000"/>
+            </w:tcBorders>
+          </w:tcPr>
+          <w:p>
+            <w:pPr>
+              <w:pStyle w:val="NormalTable"/>
+              <w:snapToGrid w:val="0"/>
+              <w:jc w:val="center"/>
+              <w:rPr>
+                <w:b/>
+              </w:rPr>
+            </w:pPr>
+            <w:r>
+              <w:rPr>
+                <w:b/>
+              </w:rPr>
+              <w:t>8</w:t>
+            </w:r>
+          </w:p>
+        </w:tc>
+      </w:tr>
+      <w:tr>
+        <w:tc>
+          <w:tcPr>
+            <w:tcW w:w="803" w:type="dxa"/>
+            <w:tcBorders>
+              <w:top w:val="single" w:sz="4" w:space="0" w:color="000000"/>
+              <w:left w:val="single" w:sz="4" w:space="0" w:color="000000"/>
+              <w:bottom w:val="single" w:sz="4" w:space="0" w:color="000000"/>
+            </w:tcBorders>
+            <w:shd w:val="clear" w:color="auto" w:fill="auto"/>
+          </w:tcPr>
+          <w:p>
+            <w:pPr>
+              <w:pStyle w:val="NormalTable"/>
+              <w:snapToGrid w:val="0"/>
+            </w:pPr>
+            <w:r>
+              <w:t>400</w:t>
+            </w:r>
+          </w:p>
+        </w:tc>
+        <w:tc>
+          <w:tcPr>
+            <w:tcW w:w="812" w:type="dxa"/>
+            <w:tcBorders>
+              <w:top w:val="single" w:sz="4" w:space="0" w:color="000000"/>
+              <w:left w:val="single" w:sz="4" w:space="0" w:color="000000"/>
+              <w:bottom w:val="single" w:sz="4" w:space="0" w:color="000000"/>
+            </w:tcBorders>
+            <w:shd w:val="clear" w:color="auto" w:fill="auto"/>
+          </w:tcPr>
+          <w:p>
+            <w:pPr>
+              <w:pStyle w:val="NormalTable"/>
+              <w:snapToGrid w:val="0"/>
+            </w:pPr>
+            <w:r>
+              <w:t>Sprint 2</w:t>
+            </w:r>
+          </w:p>
+        </w:tc>
+        <w:tc>
+          <w:tcPr>
+            <w:tcW w:w="7200" w:type="dxa"/>
+            <w:tcBorders>
+              <w:top w:val="single" w:sz="4" w:space="0" w:color="000000"/>
+              <w:left w:val="single" w:sz="4" w:space="0" w:color="000000"/>
+              <w:bottom w:val="single" w:sz="4" w:space="0" w:color="000000"/>
+            </w:tcBorders>
+            <w:shd w:val="clear" w:color="auto" w:fill="auto"/>
+          </w:tcPr>
+          <w:p>
+            <w:pPr>
+              <w:pStyle w:val="NormalTable"/>
+              <w:snapToGrid w:val="0"/>
+            </w:pPr>
+            <w:r>
+              <w:t>As a developer I need to formalize our web user interface</w:t>
+            </w:r>
+          </w:p>
+        </w:tc>
+        <w:tc>
+          <w:tcPr>
+            <w:tcW w:w="876" w:type="dxa"/>
+            <w:tcBorders>
+              <w:top w:val="single" w:sz="4" w:space="0" w:color="000000"/>
+              <w:left w:val="single" w:sz="4" w:space="0" w:color="000000"/>
+              <w:bottom w:val="single" w:sz="4" w:space="0" w:color="000000"/>
+              <w:right w:val="single" w:sz="4" w:space="0" w:color="000000"/>
+            </w:tcBorders>
+            <w:shd w:val="clear" w:color="auto" w:fill="auto"/>
+          </w:tcPr>
+          <w:p>
+            <w:pPr>
+              <w:pStyle w:val="NormalTable"/>
+              <w:snapToGrid w:val="0"/>
+              <w:jc w:val="center"/>
+              <w:rPr>
+                <w:b/>
+              </w:rPr>
+            </w:pPr>
+            <w:r>
+              <w:rPr>
+                <w:b/>
+              </w:rPr>
+              <w:t>C</w:t>
+            </w:r>
+          </w:p>
+        </w:tc>
+        <w:tc>
+          <w:tcPr>
+            <w:tcW w:w="876" w:type="dxa"/>
+            <w:tcBorders>
+              <w:top w:val="single" w:sz="4" w:space="0" w:color="000000"/>
+              <w:left w:val="single" w:sz="4" w:space="0" w:color="000000"/>
+              <w:bottom w:val="single" w:sz="4" w:space="0" w:color="000000"/>
+              <w:right w:val="single" w:sz="4" w:space="0" w:color="000000"/>
+            </w:tcBorders>
+          </w:tcPr>
+          <w:p>
+            <w:pPr>
+              <w:pStyle w:val="NormalTable"/>
+              <w:snapToGrid w:val="0"/>
+              <w:jc w:val="center"/>
+              <w:rPr>
+                <w:b/>
+              </w:rPr>
+            </w:pPr>
+            <w:r>
+              <w:rPr>
+                <w:b/>
+              </w:rPr>
+              <w:t>5</w:t>
+            </w:r>
+          </w:p>
+        </w:tc>
+      </w:tr>
+      <w:tr>
+        <w:tc>
+          <w:tcPr>
+            <w:tcW w:w="803" w:type="dxa"/>
+            <w:tcBorders>
+              <w:top w:val="single" w:sz="4" w:space="0" w:color="000000"/>
+              <w:left w:val="single" w:sz="4" w:space="0" w:color="000000"/>
+              <w:bottom w:val="single" w:sz="4" w:space="0" w:color="000000"/>
+            </w:tcBorders>
+            <w:shd w:val="clear" w:color="auto" w:fill="auto"/>
+          </w:tcPr>
+          <w:p>
+            <w:pPr>
+              <w:pStyle w:val="NormalTable"/>
+              <w:snapToGrid w:val="0"/>
+            </w:pPr>
+            <w:r>
+              <w:t>500</w:t>
+            </w:r>
+          </w:p>
+        </w:tc>
+        <w:tc>
+          <w:tcPr>
+            <w:tcW w:w="812" w:type="dxa"/>
+            <w:tcBorders>
+              <w:top w:val="single" w:sz="4" w:space="0" w:color="000000"/>
+              <w:left w:val="single" w:sz="4" w:space="0" w:color="000000"/>
+              <w:bottom w:val="single" w:sz="4" w:space="0" w:color="000000"/>
+            </w:tcBorders>
+            <w:shd w:val="clear" w:color="auto" w:fill="auto"/>
+          </w:tcPr>
+          <w:p>
+            <w:pPr>
+              <w:pStyle w:val="NormalTable"/>
+              <w:snapToGrid w:val="0"/>
+            </w:pPr>
+            <w:r>
+              <w:t>Sprint 2</w:t>
+            </w:r>
+          </w:p>
+        </w:tc>
+        <w:tc>
+          <w:tcPr>
+            <w:tcW w:w="7200" w:type="dxa"/>
+            <w:tcBorders>
+              <w:top w:val="single" w:sz="4" w:space="0" w:color="000000"/>
+              <w:left w:val="single" w:sz="4" w:space="0" w:color="000000"/>
+              <w:bottom w:val="single" w:sz="4" w:space="0" w:color="000000"/>
+            </w:tcBorders>
+            <w:shd w:val="clear" w:color="auto" w:fill="auto"/>
+          </w:tcPr>
+          <w:p>
+            <w:pPr>
+              <w:pStyle w:val="NormalTable"/>
+              <w:snapToGrid w:val="0"/>
+            </w:pPr>
+            <w:r>
+              <w:t>As a developer I need a database so I can store the collected metrics</w:t>
+            </w:r>
+          </w:p>
+        </w:tc>
+        <w:tc>
+          <w:tcPr>
+            <w:tcW w:w="876" w:type="dxa"/>
+            <w:tcBorders>
+              <w:top w:val="single" w:sz="4" w:space="0" w:color="000000"/>
+              <w:left w:val="single" w:sz="4" w:space="0" w:color="000000"/>
+              <w:bottom w:val="single" w:sz="4" w:space="0" w:color="000000"/>
+              <w:right w:val="single" w:sz="4" w:space="0" w:color="000000"/>
+            </w:tcBorders>
+            <w:shd w:val="clear" w:color="auto" w:fill="auto"/>
+          </w:tcPr>
+          <w:p>
+            <w:pPr>
+              <w:pStyle w:val="NormalTable"/>
+              <w:snapToGrid w:val="0"/>
+              <w:jc w:val="center"/>
+              <w:rPr>
+                <w:b/>
+              </w:rPr>
+            </w:pPr>
+            <w:r>
+              <w:rPr>
+                <w:b/>
+              </w:rPr>
+              <w:t>C</w:t>
+            </w:r>
+          </w:p>
+        </w:tc>
+        <w:tc>
+          <w:tcPr>
+            <w:tcW w:w="876" w:type="dxa"/>
+            <w:tcBorders>
+              <w:top w:val="single" w:sz="4" w:space="0" w:color="000000"/>
+              <w:left w:val="single" w:sz="4" w:space="0" w:color="000000"/>
+              <w:bottom w:val="single" w:sz="4" w:space="0" w:color="000000"/>
+              <w:right w:val="single" w:sz="4" w:space="0" w:color="000000"/>
+            </w:tcBorders>
+          </w:tcPr>
+          <w:p>
+            <w:pPr>
+              <w:pStyle w:val="NormalTable"/>
+              <w:snapToGrid w:val="0"/>
+              <w:jc w:val="center"/>
+              <w:rPr>
+                <w:b/>
+              </w:rPr>
+            </w:pPr>
+            <w:r>
+              <w:rPr>
+                <w:b/>
+              </w:rPr>
+              <w:t>3</w:t>
+            </w:r>
+          </w:p>
+        </w:tc>
+      </w:tr>
+      <w:tr>
+        <w:tc>
+          <w:tcPr>
+            <w:tcW w:w="803" w:type="dxa"/>
+            <w:tcBorders>
+              <w:top w:val="single" w:sz="4" w:space="0" w:color="000000"/>
+              <w:left w:val="single" w:sz="4" w:space="0" w:color="000000"/>
+              <w:bottom w:val="single" w:sz="4" w:space="0" w:color="000000"/>
+            </w:tcBorders>
+            <w:shd w:val="clear" w:color="auto" w:fill="auto"/>
+          </w:tcPr>
+          <w:p>
+            <w:pPr>
+              <w:pStyle w:val="NormalTable"/>
+              <w:snapToGrid w:val="0"/>
+            </w:pPr>
+            <w:r>
+              <w:t>600</w:t>
+            </w:r>
+          </w:p>
+        </w:tc>
+        <w:tc>
+          <w:tcPr>
+            <w:tcW w:w="812" w:type="dxa"/>
+            <w:tcBorders>
+              <w:top w:val="single" w:sz="4" w:space="0" w:color="000000"/>
+              <w:left w:val="single" w:sz="4" w:space="0" w:color="000000"/>
+              <w:bottom w:val="single" w:sz="4" w:space="0" w:color="000000"/>
+            </w:tcBorders>
+            <w:shd w:val="clear" w:color="auto" w:fill="auto"/>
+          </w:tcPr>
+          <w:p>
+            <w:pPr>
+              <w:pStyle w:val="NormalTable"/>
+              <w:snapToGrid w:val="0"/>
+            </w:pPr>
+            <w:r>
+              <w:t>Sprint 3</w:t>
+            </w:r>
+          </w:p>
+        </w:tc>
+        <w:tc>
+          <w:tcPr>
+            <w:tcW w:w="7200" w:type="dxa"/>
+            <w:tcBorders>
+              <w:top w:val="single" w:sz="4" w:space="0" w:color="000000"/>
+              <w:left w:val="single" w:sz="4" w:space="0" w:color="000000"/>
+              <w:bottom w:val="single" w:sz="4" w:space="0" w:color="000000"/>
+            </w:tcBorders>
+            <w:shd w:val="clear" w:color="auto" w:fill="auto"/>
+          </w:tcPr>
+          <w:p>
+            <w:pPr>
+              <w:pStyle w:val="NormalTable"/>
+              <w:snapToGrid w:val="0"/>
+            </w:pPr>
+            <w:r>
+              <w:t>As a developer I want to have a system that can pull metrics and display them in graphs for small scale data</w:t>
+            </w:r>
+          </w:p>
+        </w:tc>
+        <w:tc>
+          <w:tcPr>
+            <w:tcW w:w="876" w:type="dxa"/>
+            <w:tcBorders>
+              <w:top w:val="single" w:sz="4" w:space="0" w:color="000000"/>
+              <w:left w:val="single" w:sz="4" w:space="0" w:color="000000"/>
+              <w:bottom w:val="single" w:sz="4" w:space="0" w:color="000000"/>
+              <w:right w:val="single" w:sz="4" w:space="0" w:color="000000"/>
+            </w:tcBorders>
+            <w:shd w:val="clear" w:color="auto" w:fill="auto"/>
+          </w:tcPr>
+          <w:p>
+            <w:pPr>
+              <w:pStyle w:val="NormalTable"/>
+              <w:snapToGrid w:val="0"/>
+              <w:jc w:val="center"/>
+              <w:rPr>
+                <w:b/>
+              </w:rPr>
+            </w:pPr>
+            <w:r>
+              <w:rPr>
+                <w:b/>
+              </w:rPr>
+              <w:t>C</w:t>
+            </w:r>
+          </w:p>
+        </w:tc>
+        <w:tc>
+          <w:tcPr>
+            <w:tcW w:w="876" w:type="dxa"/>
+            <w:tcBorders>
+              <w:top w:val="single" w:sz="4" w:space="0" w:color="000000"/>
+              <w:left w:val="single" w:sz="4" w:space="0" w:color="000000"/>
+              <w:bottom w:val="single" w:sz="4" w:space="0" w:color="000000"/>
+              <w:right w:val="single" w:sz="4" w:space="0" w:color="000000"/>
+            </w:tcBorders>
+          </w:tcPr>
+          <w:p>
+            <w:pPr>
+              <w:pStyle w:val="NormalTable"/>
+              <w:snapToGrid w:val="0"/>
+              <w:jc w:val="center"/>
+              <w:rPr>
+                <w:b/>
+              </w:rPr>
+            </w:pPr>
+            <w:r>
+              <w:rPr>
+                <w:b/>
+              </w:rPr>
+              <w:t>21</w:t>
+            </w:r>
+          </w:p>
+        </w:tc>
+      </w:tr>
+      <w:tr>
+        <w:tc>
+          <w:tcPr>
+            <w:tcW w:w="803" w:type="dxa"/>
+            <w:tcBorders>
+              <w:top w:val="single" w:sz="4" w:space="0" w:color="000000"/>
+              <w:left w:val="single" w:sz="4" w:space="0" w:color="000000"/>
+              <w:bottom w:val="single" w:sz="4" w:space="0" w:color="000000"/>
+            </w:tcBorders>
+            <w:shd w:val="clear" w:color="auto" w:fill="auto"/>
+          </w:tcPr>
+          <w:p>
+            <w:pPr>
+              <w:pStyle w:val="NormalTable"/>
+              <w:snapToGrid w:val="0"/>
+            </w:pPr>
+            <w:r>
+              <w:t>700</w:t>
+            </w:r>
+          </w:p>
+        </w:tc>
+        <w:tc>
+          <w:tcPr>
+            <w:tcW w:w="812" w:type="dxa"/>
+            <w:tcBorders>
+              <w:top w:val="single" w:sz="4" w:space="0" w:color="000000"/>
+              <w:left w:val="single" w:sz="4" w:space="0" w:color="000000"/>
+              <w:bottom w:val="single" w:sz="4" w:space="0" w:color="000000"/>
+            </w:tcBorders>
+            <w:shd w:val="clear" w:color="auto" w:fill="auto"/>
+          </w:tcPr>
+          <w:p>
+            <w:pPr>
+              <w:pStyle w:val="NormalTable"/>
+              <w:snapToGrid w:val="0"/>
+            </w:pPr>
+            <w:r>
+              <w:t>Sprint 4</w:t>
+            </w:r>
+          </w:p>
+        </w:tc>
+        <w:tc>
+          <w:tcPr>
+            <w:tcW w:w="7200" w:type="dxa"/>
+            <w:tcBorders>
+              <w:top w:val="single" w:sz="4" w:space="0" w:color="000000"/>
+              <w:left w:val="single" w:sz="4" w:space="0" w:color="000000"/>
+              <w:bottom w:val="single" w:sz="4" w:space="0" w:color="000000"/>
+            </w:tcBorders>
+            <w:shd w:val="clear" w:color="auto" w:fill="auto"/>
+          </w:tcPr>
+          <w:p>
+            <w:pPr>
+              <w:pStyle w:val="NormalTable"/>
+              <w:snapToGrid w:val="0"/>
+            </w:pPr>
+            <w:r>
+              <w:t>As a developer I want a system that has automatic deployment(Chef)</w:t>
+            </w:r>
+          </w:p>
+        </w:tc>
+        <w:tc>
+          <w:tcPr>
+            <w:tcW w:w="876" w:type="dxa"/>
+            <w:tcBorders>
+              <w:top w:val="single" w:sz="4" w:space="0" w:color="000000"/>
+              <w:left w:val="single" w:sz="4" w:space="0" w:color="000000"/>
+              <w:bottom w:val="single" w:sz="4" w:space="0" w:color="000000"/>
+              <w:right w:val="single" w:sz="4" w:space="0" w:color="000000"/>
+            </w:tcBorders>
+            <w:shd w:val="clear" w:color="auto" w:fill="auto"/>
+          </w:tcPr>
+          <w:p>
+            <w:pPr>
+              <w:pStyle w:val="NormalTable"/>
+              <w:snapToGrid w:val="0"/>
+              <w:jc w:val="center"/>
+              <w:rPr>
+                <w:b/>
+              </w:rPr>
+            </w:pPr>
+            <w:r>
+              <w:rPr>
+                <w:b/>
+              </w:rPr>
+              <w:t>T</w:t>
+            </w:r>
+          </w:p>
+        </w:tc>
+        <w:tc>
+          <w:tcPr>
+            <w:tcW w:w="876" w:type="dxa"/>
+            <w:tcBorders>
+              <w:top w:val="single" w:sz="4" w:space="0" w:color="000000"/>
+              <w:left w:val="single" w:sz="4" w:space="0" w:color="000000"/>
+              <w:bottom w:val="single" w:sz="4" w:space="0" w:color="000000"/>
+              <w:right w:val="single" w:sz="4" w:space="0" w:color="000000"/>
+            </w:tcBorders>
+          </w:tcPr>
+          <w:p>
+            <w:pPr>
+              <w:pStyle w:val="NormalTable"/>
+              <w:snapToGrid w:val="0"/>
+              <w:jc w:val="center"/>
+              <w:rPr>
+                <w:b/>
+              </w:rPr>
+            </w:pPr>
+            <w:r>
+              <w:rPr>
+                <w:b/>
+              </w:rPr>
+              <w:t>34</w:t>
+            </w:r>
+          </w:p>
+        </w:tc>
+      </w:tr>
+      <w:tr>
+        <w:tc>
+          <w:tcPr>
+            <w:tcW w:w="803" w:type="dxa"/>
+            <w:tcBorders>
+              <w:top w:val="single" w:sz="4" w:space="0" w:color="000000"/>
+              <w:left w:val="single" w:sz="4" w:space="0" w:color="000000"/>
+              <w:bottom w:val="single" w:sz="4" w:space="0" w:color="000000"/>
+            </w:tcBorders>
+            <w:shd w:val="clear" w:color="auto" w:fill="auto"/>
+          </w:tcPr>
+          <w:p>
+            <w:pPr>
+              <w:pStyle w:val="NormalTable"/>
+              <w:snapToGrid w:val="0"/>
+            </w:pPr>
+            <w:r>
+              <w:t>800</w:t>
+            </w:r>
+          </w:p>
+        </w:tc>
+        <w:tc>
+          <w:tcPr>
+            <w:tcW w:w="812" w:type="dxa"/>
+            <w:tcBorders>
+              <w:top w:val="single" w:sz="4" w:space="0" w:color="000000"/>
+              <w:left w:val="single" w:sz="4" w:space="0" w:color="000000"/>
+              <w:bottom w:val="single" w:sz="4" w:space="0" w:color="000000"/>
+            </w:tcBorders>
+            <w:shd w:val="clear" w:color="auto" w:fill="auto"/>
+          </w:tcPr>
+          <w:p>
+            <w:pPr>
+              <w:pStyle w:val="NormalTable"/>
+              <w:snapToGrid w:val="0"/>
+            </w:pPr>
+            <w:r>
+              <w:t>Sprint 4</w:t>
+            </w:r>
+          </w:p>
+        </w:tc>
+        <w:tc>
+          <w:tcPr>
+            <w:tcW w:w="7200" w:type="dxa"/>
+            <w:tcBorders>
+              <w:top w:val="single" w:sz="4" w:space="0" w:color="000000"/>
+              <w:left w:val="single" w:sz="4" w:space="0" w:color="000000"/>
+              <w:bottom w:val="single" w:sz="4" w:space="0" w:color="000000"/>
+            </w:tcBorders>
+            <w:shd w:val="clear" w:color="auto" w:fill="auto"/>
+          </w:tcPr>
+          <w:p>
+            <w:pPr>
+              <w:pStyle w:val="NormalTable"/>
+              <w:snapToGrid w:val="0"/>
+            </w:pPr>
+            <w:r>
+              <w:t>As a developer I want to have a system that can pull metrics and display them in graphs for large scale data</w:t>
+            </w:r>
+          </w:p>
+        </w:tc>
+        <w:tc>
+          <w:tcPr>
+            <w:tcW w:w="876" w:type="dxa"/>
+            <w:tcBorders>
+              <w:top w:val="single" w:sz="4" w:space="0" w:color="000000"/>
+              <w:left w:val="single" w:sz="4" w:space="0" w:color="000000"/>
+              <w:bottom w:val="single" w:sz="4" w:space="0" w:color="000000"/>
+              <w:right w:val="single" w:sz="4" w:space="0" w:color="000000"/>
+            </w:tcBorders>
+            <w:shd w:val="clear" w:color="auto" w:fill="auto"/>
+          </w:tcPr>
+          <w:p>
+            <w:pPr>
+              <w:pStyle w:val="NormalTable"/>
+              <w:snapToGrid w:val="0"/>
+              <w:jc w:val="center"/>
+              <w:rPr>
+                <w:b/>
+              </w:rPr>
+            </w:pPr>
+            <w:r>
+              <w:rPr>
+                <w:b/>
+              </w:rPr>
+              <w:t>C</w:t>
+            </w:r>
+          </w:p>
+        </w:tc>
+        <w:tc>
+          <w:tcPr>
+            <w:tcW w:w="876" w:type="dxa"/>
+            <w:tcBorders>
+              <w:top w:val="single" w:sz="4" w:space="0" w:color="000000"/>
+              <w:left w:val="single" w:sz="4" w:space="0" w:color="000000"/>
+              <w:bottom w:val="single" w:sz="4" w:space="0" w:color="000000"/>
+              <w:right w:val="single" w:sz="4" w:space="0" w:color="000000"/>
+            </w:tcBorders>
+          </w:tcPr>
+          <w:p>
+            <w:pPr>
+              <w:pStyle w:val="NormalTable"/>
+              <w:snapToGrid w:val="0"/>
+              <w:jc w:val="center"/>
+              <w:rPr>
+                <w:b/>
+              </w:rPr>
+            </w:pPr>
+            <w:r>
+              <w:rPr>
+                <w:b/>
+              </w:rPr>
+              <w:t>34</w:t>
+            </w:r>
+          </w:p>
+        </w:tc>
+      </w:tr>
+      <w:tr>
+        <w:tc>
+          <w:tcPr>
+            <w:tcW w:w="803" w:type="dxa"/>
+            <w:tcBorders>
+              <w:top w:val="single" w:sz="4" w:space="0" w:color="000000"/>
+              <w:left w:val="single" w:sz="4" w:space="0" w:color="000000"/>
+              <w:bottom w:val="single" w:sz="4" w:space="0" w:color="000000"/>
+            </w:tcBorders>
+            <w:shd w:val="clear" w:color="auto" w:fill="auto"/>
+          </w:tcPr>
+          <w:p>
+            <w:pPr>
+              <w:pStyle w:val="NormalTable"/>
+              <w:snapToGrid w:val="0"/>
+            </w:pPr>
+            <w:r>
+              <w:t>900</w:t>
+            </w:r>
+          </w:p>
+        </w:tc>
+        <w:tc>
+          <w:tcPr>
+            <w:tcW w:w="812" w:type="dxa"/>
+            <w:tcBorders>
+              <w:top w:val="single" w:sz="4" w:space="0" w:color="000000"/>
+              <w:left w:val="single" w:sz="4" w:space="0" w:color="000000"/>
+              <w:bottom w:val="single" w:sz="4" w:space="0" w:color="000000"/>
+            </w:tcBorders>
+            <w:shd w:val="clear" w:color="auto" w:fill="auto"/>
+          </w:tcPr>
+          <w:p>
+            <w:pPr>
+              <w:pStyle w:val="NormalTable"/>
+              <w:snapToGrid w:val="0"/>
+            </w:pPr>
+            <w:r>
+              <w:t>Sprint 4</w:t>
+            </w:r>
+          </w:p>
+        </w:tc>
+        <w:tc>
+          <w:tcPr>
+            <w:tcW w:w="7200" w:type="dxa"/>
+            <w:tcBorders>
+              <w:top w:val="single" w:sz="4" w:space="0" w:color="000000"/>
+              <w:left w:val="single" w:sz="4" w:space="0" w:color="000000"/>
+              <w:bottom w:val="single" w:sz="4" w:space="0" w:color="000000"/>
+            </w:tcBorders>
+            <w:shd w:val="clear" w:color="auto" w:fill="auto"/>
+          </w:tcPr>
+          <w:p>
+            <w:pPr>
+              <w:pStyle w:val="NormalTable"/>
+              <w:snapToGrid w:val="0"/>
+            </w:pPr>
+            <w:r>
+              <w:t>As a user I want the metric graphs to update in real time</w:t>
+            </w:r>
+          </w:p>
+        </w:tc>
+        <w:tc>
+          <w:tcPr>
+            <w:tcW w:w="876" w:type="dxa"/>
+            <w:tcBorders>
+              <w:top w:val="single" w:sz="4" w:space="0" w:color="000000"/>
+              <w:left w:val="single" w:sz="4" w:space="0" w:color="000000"/>
+              <w:bottom w:val="single" w:sz="4" w:space="0" w:color="000000"/>
+              <w:right w:val="single" w:sz="4" w:space="0" w:color="000000"/>
+            </w:tcBorders>
+            <w:shd w:val="clear" w:color="auto" w:fill="auto"/>
+          </w:tcPr>
+          <w:p>
+            <w:pPr>
+              <w:pStyle w:val="NormalTable"/>
+              <w:snapToGrid w:val="0"/>
+              <w:jc w:val="center"/>
+              <w:rPr>
+                <w:b/>
+              </w:rPr>
+            </w:pPr>
+            <w:r>
+              <w:rPr>
+                <w:b/>
+              </w:rPr>
+              <w:t>T</w:t>
+            </w:r>
+          </w:p>
+        </w:tc>
+        <w:tc>
+          <w:tcPr>
+            <w:tcW w:w="876" w:type="dxa"/>
+            <w:tcBorders>
+              <w:top w:val="single" w:sz="4" w:space="0" w:color="000000"/>
+              <w:left w:val="single" w:sz="4" w:space="0" w:color="000000"/>
+              <w:bottom w:val="single" w:sz="4" w:space="0" w:color="000000"/>
+              <w:right w:val="single" w:sz="4" w:space="0" w:color="000000"/>
+            </w:tcBorders>
+          </w:tcPr>
+          <w:p>
+            <w:pPr>
+              <w:pStyle w:val="NormalTable"/>
+              <w:snapToGrid w:val="0"/>
+              <w:jc w:val="center"/>
+              <w:rPr>
+                <w:b/>
+              </w:rPr>
+            </w:pPr>
+            <w:r>
+              <w:rPr>
+                <w:b/>
+              </w:rPr>
+              <w:t>45</w:t>
+            </w:r>
+          </w:p>
+        </w:tc>
+      </w:tr>
+      <w:tr>
+        <w:tc>
+          <w:tcPr>
+            <w:tcW w:w="803" w:type="dxa"/>
+            <w:tcBorders>
+              <w:top w:val="single" w:sz="4" w:space="0" w:color="000000"/>
+              <w:left w:val="single" w:sz="4" w:space="0" w:color="000000"/>
+              <w:bottom w:val="single" w:sz="4" w:space="0" w:color="000000"/>
+            </w:tcBorders>
+            <w:shd w:val="clear" w:color="auto" w:fill="auto"/>
+          </w:tcPr>
+          <w:p>
+            <w:pPr>
+              <w:pStyle w:val="NormalTable"/>
+              <w:snapToGrid w:val="0"/>
+            </w:pPr>
+            <w:r>
+              <w:t>1000</w:t>
+            </w:r>
+          </w:p>
+        </w:tc>
+        <w:tc>
+          <w:tcPr>
+            <w:tcW w:w="812" w:type="dxa"/>
+            <w:tcBorders>
+              <w:top w:val="single" w:sz="4" w:space="0" w:color="000000"/>
+              <w:left w:val="single" w:sz="4" w:space="0" w:color="000000"/>
+              <w:bottom w:val="single" w:sz="4" w:space="0" w:color="000000"/>
+            </w:tcBorders>
+            <w:shd w:val="clear" w:color="auto" w:fill="auto"/>
+          </w:tcPr>
+          <w:p>
+            <w:pPr>
+              <w:pStyle w:val="NormalTable"/>
+              <w:snapToGrid w:val="0"/>
+            </w:pPr>
+            <w:r>
+              <w:t>Sprint 3</w:t>
+            </w:r>
+          </w:p>
+        </w:tc>
+        <w:tc>
+          <w:tcPr>
+            <w:tcW w:w="7200" w:type="dxa"/>
+            <w:tcBorders>
+              <w:top w:val="single" w:sz="4" w:space="0" w:color="000000"/>
+              <w:left w:val="single" w:sz="4" w:space="0" w:color="000000"/>
+              <w:bottom w:val="single" w:sz="4" w:space="0" w:color="000000"/>
+            </w:tcBorders>
+            <w:shd w:val="clear" w:color="auto" w:fill="auto"/>
+          </w:tcPr>
+          <w:p>
+            <w:pPr>
+              <w:pStyle w:val="NormalTable"/>
+              <w:snapToGrid w:val="0"/>
+            </w:pPr>
+            <w:r>
+              <w:t>As an admin I want access to a webpage that allows me to edit and update historical data as well as edit the display of data</w:t>
+            </w:r>
+          </w:p>
+        </w:tc>
+        <w:tc>
+          <w:tcPr>
+            <w:tcW w:w="876" w:type="dxa"/>
+            <w:tcBorders>
+              <w:top w:val="single" w:sz="4" w:space="0" w:color="000000"/>
+              <w:left w:val="single" w:sz="4" w:space="0" w:color="000000"/>
+              <w:bottom w:val="single" w:sz="4" w:space="0" w:color="000000"/>
+              <w:right w:val="single" w:sz="4" w:space="0" w:color="000000"/>
+            </w:tcBorders>
+            <w:shd w:val="clear" w:color="auto" w:fill="auto"/>
+          </w:tcPr>
+          <w:p>
+            <w:pPr>
+              <w:pStyle w:val="NormalTable"/>
+              <w:snapToGrid w:val="0"/>
+              <w:jc w:val="center"/>
+              <w:rPr>
+                <w:b/>
+              </w:rPr>
+            </w:pPr>
+            <w:r>
+              <w:rPr>
+                <w:b/>
+              </w:rPr>
+              <w:t>T</w:t>
+            </w:r>
+          </w:p>
+        </w:tc>
+        <w:tc>
+          <w:tcPr>
+            <w:tcW w:w="876" w:type="dxa"/>
+            <w:tcBorders>
+              <w:top w:val="single" w:sz="4" w:space="0" w:color="000000"/>
+              <w:left w:val="single" w:sz="4" w:space="0" w:color="000000"/>
+              <w:bottom w:val="single" w:sz="4" w:space="0" w:color="000000"/>
+              <w:right w:val="single" w:sz="4" w:space="0" w:color="000000"/>
+            </w:tcBorders>
+          </w:tcPr>
+          <w:p>
+            <w:pPr>
+              <w:pStyle w:val="NormalTable"/>
+              <w:snapToGrid w:val="0"/>
+              <w:jc w:val="center"/>
+              <w:rPr>
+                <w:b/>
+              </w:rPr>
+            </w:pPr>
+            <w:r>
+              <w:rPr>
+                <w:b/>
+              </w:rPr>
+              <w:t>13</w:t>
+            </w:r>
+          </w:p>
+        </w:tc>
+      </w:tr>
+      <w:tr>
+        <w:tc>
+          <w:tcPr>
+            <w:tcW w:w="803" w:type="dxa"/>
+            <w:tcBorders>
+              <w:top w:val="single" w:sz="4" w:space="0" w:color="000000"/>
+              <w:left w:val="single" w:sz="4" w:space="0" w:color="000000"/>
+              <w:bottom w:val="single" w:sz="4" w:space="0" w:color="000000"/>
+            </w:tcBorders>
+            <w:shd w:val="clear" w:color="auto" w:fill="auto"/>
+          </w:tcPr>
+          <w:p>
+            <w:pPr>
+              <w:pStyle w:val="NormalTable"/>
+              <w:snapToGrid w:val="0"/>
+            </w:pPr>
+            <w:r>
+              <w:t>1100</w:t>
+            </w:r>
+          </w:p>
+        </w:tc>
+        <w:tc>
+          <w:tcPr>
+            <w:tcW w:w="812" w:type="dxa"/>
+            <w:tcBorders>
+              <w:top w:val="single" w:sz="4" w:space="0" w:color="000000"/>
+              <w:left w:val="single" w:sz="4" w:space="0" w:color="000000"/>
+              <w:bottom w:val="single" w:sz="4" w:space="0" w:color="000000"/>
+            </w:tcBorders>
+            <w:shd w:val="clear" w:color="auto" w:fill="auto"/>
+          </w:tcPr>
+          <w:p>
+            <w:pPr>
+              <w:pStyle w:val="NormalTable"/>
+              <w:snapToGrid w:val="0"/>
+            </w:pPr>
+            <w:r>
+              <w:t>Sprint 3</w:t>
+            </w:r>
+          </w:p>
+        </w:tc>
+        <w:tc>
+          <w:tcPr>
+            <w:tcW w:w="7200" w:type="dxa"/>
+            <w:tcBorders>
+              <w:top w:val="single" w:sz="4" w:space="0" w:color="000000"/>
+              <w:left w:val="single" w:sz="4" w:space="0" w:color="000000"/>
+              <w:bottom w:val="single" w:sz="4" w:space="0" w:color="000000"/>
+            </w:tcBorders>
+            <w:shd w:val="clear" w:color="auto" w:fill="auto"/>
+          </w:tcPr>
+          <w:p>
+            <w:pPr>
+              <w:pStyle w:val="NormalTable"/>
+              <w:snapToGrid w:val="0"/>
+            </w:pPr>
+            <w:r>
+              <w:t>As a user I want access to a webpage that displays stored metrics and historical data.</w:t>
+            </w:r>
+          </w:p>
+        </w:tc>
+        <w:tc>
+          <w:tcPr>
+            <w:tcW w:w="876" w:type="dxa"/>
+            <w:tcBorders>
+              <w:top w:val="single" w:sz="4" w:space="0" w:color="000000"/>
+              <w:left w:val="single" w:sz="4" w:space="0" w:color="000000"/>
+              <w:bottom w:val="single" w:sz="4" w:space="0" w:color="000000"/>
+              <w:right w:val="single" w:sz="4" w:space="0" w:color="000000"/>
+            </w:tcBorders>
+            <w:shd w:val="clear" w:color="auto" w:fill="auto"/>
+          </w:tcPr>
+          <w:p>
+            <w:pPr>
+              <w:pStyle w:val="NormalTable"/>
+              <w:snapToGrid w:val="0"/>
+              <w:jc w:val="center"/>
+              <w:rPr>
+                <w:b/>
+              </w:rPr>
+            </w:pPr>
+            <w:r>
+              <w:rPr>
+                <w:b/>
+              </w:rPr>
+              <w:t>C</w:t>
+            </w:r>
+          </w:p>
+        </w:tc>
+        <w:tc>
+          <w:tcPr>
+            <w:tcW w:w="876" w:type="dxa"/>
+            <w:tcBorders>
+              <w:top w:val="single" w:sz="4" w:space="0" w:color="000000"/>
+              <w:left w:val="single" w:sz="4" w:space="0" w:color="000000"/>
+              <w:bottom w:val="single" w:sz="4" w:space="0" w:color="000000"/>
+              <w:right w:val="single" w:sz="4" w:space="0" w:color="000000"/>
+            </w:tcBorders>
+          </w:tcPr>
+          <w:p>
+            <w:pPr>
+              <w:pStyle w:val="NormalTable"/>
+              <w:snapToGrid w:val="0"/>
+              <w:jc w:val="center"/>
+              <w:rPr>
+                <w:b/>
+              </w:rPr>
+            </w:pPr>
+            <w:r>
+              <w:rPr>
+                <w:b/>
+              </w:rPr>
+              <w:t>8</w:t>
+            </w:r>
+          </w:p>
+        </w:tc>
+      </w:tr>
+      <w:tr>
+        <w:tc>
+          <w:tcPr>
+            <w:tcW w:w="803" w:type="dxa"/>
+            <w:tcBorders>
+              <w:top w:val="single" w:sz="4" w:space="0" w:color="000000"/>
+              <w:left w:val="single" w:sz="4" w:space="0" w:color="000000"/>
+              <w:bottom w:val="single" w:sz="4" w:space="0" w:color="000000"/>
+            </w:tcBorders>
+            <w:shd w:val="clear" w:color="auto" w:fill="auto"/>
+          </w:tcPr>
+          <w:p>
+            <w:pPr>
+              <w:pStyle w:val="NormalTable"/>
+              <w:snapToGrid w:val="0"/>
+            </w:pPr>
+            <w:r>
+              <w:t>1200</w:t>
+            </w:r>
+          </w:p>
+        </w:tc>
+        <w:tc>
+          <w:tcPr>
+            <w:tcW w:w="812" w:type="dxa"/>
+            <w:tcBorders>
+              <w:top w:val="single" w:sz="4" w:space="0" w:color="000000"/>
+              <w:left w:val="single" w:sz="4" w:space="0" w:color="000000"/>
+              <w:bottom w:val="single" w:sz="4" w:space="0" w:color="000000"/>
+            </w:tcBorders>
+            <w:shd w:val="clear" w:color="auto" w:fill="auto"/>
+          </w:tcPr>
+          <w:p>
+            <w:pPr>
+              <w:pStyle w:val="NormalTable"/>
+              <w:snapToGrid w:val="0"/>
+            </w:pPr>
+            <w:r>
+              <w:t>Sprint 3</w:t>
+            </w:r>
+          </w:p>
+        </w:tc>
+        <w:tc>
+          <w:tcPr>
+            <w:tcW w:w="7200" w:type="dxa"/>
+            <w:tcBorders>
+              <w:top w:val="single" w:sz="4" w:space="0" w:color="000000"/>
+              <w:left w:val="single" w:sz="4" w:space="0" w:color="000000"/>
+              <w:bottom w:val="single" w:sz="4" w:space="0" w:color="000000"/>
+            </w:tcBorders>
+            <w:shd w:val="clear" w:color="auto" w:fill="auto"/>
+          </w:tcPr>
+          <w:p>
+            <w:pPr>
+              <w:pStyle w:val="NormalTable"/>
+              <w:snapToGrid w:val="0"/>
+            </w:pPr>
+            <w:r>
+              <w:t>As a user I want an intuitive UI that allows seamless transition between graphs</w:t>
+            </w:r>
+          </w:p>
+        </w:tc>
+        <w:tc>
+          <w:tcPr>
+            <w:tcW w:w="876" w:type="dxa"/>
+            <w:tcBorders>
+              <w:top w:val="single" w:sz="4" w:space="0" w:color="000000"/>
+              <w:left w:val="single" w:sz="4" w:space="0" w:color="000000"/>
+              <w:bottom w:val="single" w:sz="4" w:space="0" w:color="000000"/>
+              <w:right w:val="single" w:sz="4" w:space="0" w:color="000000"/>
+            </w:tcBorders>
+            <w:shd w:val="clear" w:color="auto" w:fill="auto"/>
+          </w:tcPr>
+          <w:p>
+            <w:pPr>
+              <w:pStyle w:val="NormalTable"/>
+              <w:snapToGrid w:val="0"/>
+              <w:jc w:val="center"/>
+              <w:rPr>
+                <w:b/>
+              </w:rPr>
+            </w:pPr>
+            <w:r>
+              <w:rPr>
+                <w:b/>
+              </w:rPr>
+              <w:t>C</w:t>
+            </w:r>
+          </w:p>
+        </w:tc>
+        <w:tc>
+          <w:tcPr>
+            <w:tcW w:w="876" w:type="dxa"/>
+            <w:tcBorders>
+              <w:top w:val="single" w:sz="4" w:space="0" w:color="000000"/>
+              <w:left w:val="single" w:sz="4" w:space="0" w:color="000000"/>
+              <w:bottom w:val="single" w:sz="4" w:space="0" w:color="000000"/>
+              <w:right w:val="single" w:sz="4" w:space="0" w:color="000000"/>
+            </w:tcBorders>
+          </w:tcPr>
+          <w:p>
+            <w:pPr>
+              <w:pStyle w:val="NormalTable"/>
+              <w:snapToGrid w:val="0"/>
+              <w:jc w:val="center"/>
+              <w:rPr>
+                <w:b/>
+              </w:rPr>
+            </w:pPr>
+            <w:r>
+              <w:rPr>
+                <w:b/>
+              </w:rPr>
+              <w:t>13</w:t>
+            </w:r>
+          </w:p>
+        </w:tc>
+      </w:tr>
+    </w:tbl>
+    <w:p>
+      <w:pPr>
+        <w:pStyle w:val="DocumentText"/>
+      </w:pPr>
+    </w:p>
     <w:p>
       <w:pPr>
         <w:pStyle w:val="DocumentSubsectionHeading"/>
       </w:pPr>
-      <w:bookmarkStart w:id="87" w:name="_Toc370827588"/>
-      <w:bookmarkStart w:id="88" w:name="_Toc370827719"/>
-      <w:bookmarkStart w:id="89" w:name="_Toc372915316"/>
-      <w:bookmarkStart w:id="90" w:name="_Toc409000280"/>
-      <w:r>
-        <w:t>4.</w:t>
-      </w:r>
-      <w:r>
-        <w:t>5</w:t>
+      <w:bookmarkStart w:id="86" w:name="_Toc370827588"/>
+      <w:bookmarkStart w:id="87" w:name="_Toc370827719"/>
+      <w:bookmarkStart w:id="88" w:name="_Toc372915316"/>
+      <w:bookmarkStart w:id="89" w:name="_Toc409000280"/>
+      <w:r>
+        <w:t>4.5</w:t>
       </w:r>
       <w:r>
         <w:tab/>
       </w:r>
+      <w:bookmarkEnd w:id="86"/>
       <w:bookmarkEnd w:id="87"/>
       <w:bookmarkEnd w:id="88"/>
+      <w:r>
+        <w:t>User Story Acceptance Criteria</w:t>
+      </w:r>
       <w:bookmarkEnd w:id="89"/>
-      <w:r>
-        <w:t>User Story Acceptance Criteria</w:t>
-      </w:r>
-      <w:bookmarkEnd w:id="90"/>
     </w:p>
     <w:p>
       <w:pPr>
@@ -14117,7 +15359,11 @@
         <w:pStyle w:val="DocumentText"/>
       </w:pPr>
       <w:r>
-        <w:t>Remember that not all user stories are necessarily functional. User stories can also specify the need for security (e.g. who can and cannot use a system), globalization (e.g. descriptions and other strings will not be hard coded so that the software can be translated into other languages more easily), portability (e.g. developing an iPhone application to be compatible with other smart phone platforms like Android or Windows Phone) accessibility (e.g. the program complying with ADA guidelines), availability (e.g. the system will be able to reboot in under 2 minutes in the event of failure.), etc.  &gt;&gt;</w:t>
+        <w:t xml:space="preserve">Remember that not all user stories are necessarily functional. User stories can also specify the need for security (e.g. who can and cannot use a system), globalization (e.g. descriptions and </w:t>
+      </w:r>
+      <w:r>
+        <w:lastRenderedPageBreak/>
+        <w:t>other strings will not be hard coded so that the software can be translated into other languages more easily), portability (e.g. developing an iPhone application to be compatible with other smart phone platforms like Android or Windows Phone) accessibility (e.g. the program complying with ADA guidelines), availability (e.g. the system will be able to reboot in under 2 minutes in the event of failure.), etc.  &gt;&gt;</w:t>
       </w:r>
     </w:p>
     <w:tbl>
@@ -14827,39 +16073,845 @@
         <w:spacing w:after="200"/>
       </w:pPr>
     </w:p>
+    <w:tbl>
+      <w:tblPr>
+        <w:tblW w:w="9691" w:type="dxa"/>
+        <w:tblLayout w:type="fixed"/>
+        <w:tblLook w:val="0000" w:firstRow="0" w:lastRow="0" w:firstColumn="0" w:lastColumn="0" w:noHBand="0" w:noVBand="0"/>
+      </w:tblPr>
+      <w:tblGrid>
+        <w:gridCol w:w="796"/>
+        <w:gridCol w:w="4402"/>
+        <w:gridCol w:w="4493"/>
+      </w:tblGrid>
+      <w:tr>
+        <w:trPr>
+          <w:trHeight w:val="413"/>
+        </w:trPr>
+        <w:tc>
+          <w:tcPr>
+            <w:tcW w:w="781" w:type="dxa"/>
+            <w:tcBorders>
+              <w:top w:val="single" w:sz="4" w:space="0" w:color="000000"/>
+              <w:left w:val="single" w:sz="4" w:space="0" w:color="000000"/>
+              <w:bottom w:val="single" w:sz="4" w:space="0" w:color="000000"/>
+            </w:tcBorders>
+            <w:shd w:val="clear" w:color="auto" w:fill="D9D9D9"/>
+            <w:vAlign w:val="center"/>
+          </w:tcPr>
+          <w:p>
+            <w:pPr>
+              <w:pStyle w:val="NormalTable"/>
+              <w:snapToGrid w:val="0"/>
+              <w:jc w:val="center"/>
+              <w:rPr>
+                <w:b/>
+              </w:rPr>
+            </w:pPr>
+            <w:r>
+              <w:rPr>
+                <w:b/>
+              </w:rPr>
+              <w:t>ID</w:t>
+            </w:r>
+          </w:p>
+        </w:tc>
+        <w:tc>
+          <w:tcPr>
+            <w:tcW w:w="4320" w:type="dxa"/>
+            <w:tcBorders>
+              <w:top w:val="single" w:sz="4" w:space="0" w:color="000000"/>
+              <w:left w:val="single" w:sz="4" w:space="0" w:color="000000"/>
+              <w:bottom w:val="single" w:sz="4" w:space="0" w:color="000000"/>
+            </w:tcBorders>
+            <w:shd w:val="clear" w:color="auto" w:fill="D9D9D9"/>
+            <w:vAlign w:val="center"/>
+          </w:tcPr>
+          <w:p>
+            <w:pPr>
+              <w:pStyle w:val="NormalTable"/>
+              <w:snapToGrid w:val="0"/>
+              <w:jc w:val="center"/>
+              <w:rPr>
+                <w:b/>
+              </w:rPr>
+            </w:pPr>
+            <w:r>
+              <w:rPr>
+                <w:b/>
+              </w:rPr>
+              <w:t>Description</w:t>
+            </w:r>
+          </w:p>
+        </w:tc>
+        <w:tc>
+          <w:tcPr>
+            <w:tcW w:w="4410" w:type="dxa"/>
+            <w:tcBorders>
+              <w:top w:val="single" w:sz="4" w:space="0" w:color="000000"/>
+              <w:left w:val="single" w:sz="4" w:space="0" w:color="000000"/>
+              <w:bottom w:val="single" w:sz="4" w:space="0" w:color="000000"/>
+              <w:right w:val="single" w:sz="4" w:space="0" w:color="000000"/>
+            </w:tcBorders>
+            <w:shd w:val="clear" w:color="auto" w:fill="D9D9D9"/>
+            <w:vAlign w:val="center"/>
+          </w:tcPr>
+          <w:p>
+            <w:pPr>
+              <w:pStyle w:val="NormalTable"/>
+              <w:snapToGrid w:val="0"/>
+              <w:jc w:val="center"/>
+              <w:rPr>
+                <w:b/>
+              </w:rPr>
+            </w:pPr>
+            <w:r>
+              <w:rPr>
+                <w:b/>
+              </w:rPr>
+              <w:t>Verification</w:t>
+            </w:r>
+          </w:p>
+        </w:tc>
+      </w:tr>
+      <w:tr>
+        <w:tc>
+          <w:tcPr>
+            <w:tcW w:w="781" w:type="dxa"/>
+            <w:tcBorders>
+              <w:top w:val="single" w:sz="4" w:space="0" w:color="000000"/>
+              <w:left w:val="single" w:sz="4" w:space="0" w:color="000000"/>
+              <w:bottom w:val="single" w:sz="4" w:space="0" w:color="000000"/>
+            </w:tcBorders>
+            <w:shd w:val="clear" w:color="auto" w:fill="auto"/>
+          </w:tcPr>
+          <w:p>
+            <w:pPr>
+              <w:pStyle w:val="NormalTable"/>
+              <w:snapToGrid w:val="0"/>
+            </w:pPr>
+            <w:r>
+              <w:t>310</w:t>
+            </w:r>
+          </w:p>
+        </w:tc>
+        <w:tc>
+          <w:tcPr>
+            <w:tcW w:w="4320" w:type="dxa"/>
+            <w:tcBorders>
+              <w:top w:val="single" w:sz="4" w:space="0" w:color="000000"/>
+              <w:left w:val="single" w:sz="4" w:space="0" w:color="000000"/>
+              <w:bottom w:val="single" w:sz="4" w:space="0" w:color="000000"/>
+            </w:tcBorders>
+            <w:shd w:val="clear" w:color="auto" w:fill="auto"/>
+          </w:tcPr>
+          <w:p>
+            <w:pPr>
+              <w:pStyle w:val="NormalTable"/>
+              <w:snapToGrid w:val="0"/>
+            </w:pPr>
+            <w:r>
+              <w:t>System will gather data from server(s)</w:t>
+            </w:r>
+          </w:p>
+        </w:tc>
+        <w:tc>
+          <w:tcPr>
+            <w:tcW w:w="4410" w:type="dxa"/>
+            <w:tcBorders>
+              <w:top w:val="single" w:sz="4" w:space="0" w:color="000000"/>
+              <w:left w:val="single" w:sz="4" w:space="0" w:color="000000"/>
+              <w:bottom w:val="single" w:sz="4" w:space="0" w:color="000000"/>
+              <w:right w:val="single" w:sz="4" w:space="0" w:color="000000"/>
+            </w:tcBorders>
+            <w:shd w:val="clear" w:color="auto" w:fill="auto"/>
+          </w:tcPr>
+          <w:p>
+            <w:pPr>
+              <w:pStyle w:val="NormalTable"/>
+              <w:snapToGrid w:val="0"/>
+              <w:jc w:val="center"/>
+            </w:pPr>
+            <w:r>
+              <w:t>Acceptance testing to guarantee data is correctly gathered</w:t>
+            </w:r>
+          </w:p>
+        </w:tc>
+      </w:tr>
+      <w:tr>
+        <w:tc>
+          <w:tcPr>
+            <w:tcW w:w="781" w:type="dxa"/>
+            <w:tcBorders>
+              <w:top w:val="single" w:sz="4" w:space="0" w:color="000000"/>
+              <w:left w:val="single" w:sz="4" w:space="0" w:color="000000"/>
+              <w:bottom w:val="single" w:sz="4" w:space="0" w:color="000000"/>
+            </w:tcBorders>
+            <w:shd w:val="clear" w:color="auto" w:fill="auto"/>
+          </w:tcPr>
+          <w:p>
+            <w:pPr>
+              <w:pStyle w:val="NormalTable"/>
+              <w:snapToGrid w:val="0"/>
+            </w:pPr>
+            <w:r>
+              <w:t>320</w:t>
+            </w:r>
+          </w:p>
+        </w:tc>
+        <w:tc>
+          <w:tcPr>
+            <w:tcW w:w="4320" w:type="dxa"/>
+            <w:tcBorders>
+              <w:top w:val="single" w:sz="4" w:space="0" w:color="000000"/>
+              <w:left w:val="single" w:sz="4" w:space="0" w:color="000000"/>
+              <w:bottom w:val="single" w:sz="4" w:space="0" w:color="000000"/>
+            </w:tcBorders>
+            <w:shd w:val="clear" w:color="auto" w:fill="auto"/>
+          </w:tcPr>
+          <w:p>
+            <w:pPr>
+              <w:pStyle w:val="NormalTable"/>
+              <w:snapToGrid w:val="0"/>
+            </w:pPr>
+            <w:r>
+              <w:t>System will store data in database with timestamp</w:t>
+            </w:r>
+          </w:p>
+        </w:tc>
+        <w:tc>
+          <w:tcPr>
+            <w:tcW w:w="4410" w:type="dxa"/>
+            <w:tcBorders>
+              <w:top w:val="single" w:sz="4" w:space="0" w:color="000000"/>
+              <w:left w:val="single" w:sz="4" w:space="0" w:color="000000"/>
+              <w:bottom w:val="single" w:sz="4" w:space="0" w:color="000000"/>
+              <w:right w:val="single" w:sz="4" w:space="0" w:color="000000"/>
+            </w:tcBorders>
+            <w:shd w:val="clear" w:color="auto" w:fill="auto"/>
+          </w:tcPr>
+          <w:p>
+            <w:pPr>
+              <w:pStyle w:val="NormalTable"/>
+              <w:snapToGrid w:val="0"/>
+              <w:jc w:val="center"/>
+            </w:pPr>
+            <w:r>
+              <w:t>Acceptance test to ensure proper database design with appropriate time column</w:t>
+            </w:r>
+          </w:p>
+        </w:tc>
+      </w:tr>
+      <w:tr>
+        <w:tc>
+          <w:tcPr>
+            <w:tcW w:w="781" w:type="dxa"/>
+            <w:tcBorders>
+              <w:top w:val="single" w:sz="4" w:space="0" w:color="000000"/>
+              <w:left w:val="single" w:sz="4" w:space="0" w:color="000000"/>
+              <w:bottom w:val="single" w:sz="4" w:space="0" w:color="000000"/>
+            </w:tcBorders>
+            <w:shd w:val="clear" w:color="auto" w:fill="auto"/>
+          </w:tcPr>
+          <w:p>
+            <w:pPr>
+              <w:pStyle w:val="NormalTable"/>
+              <w:snapToGrid w:val="0"/>
+            </w:pPr>
+            <w:r>
+              <w:t>410</w:t>
+            </w:r>
+          </w:p>
+        </w:tc>
+        <w:tc>
+          <w:tcPr>
+            <w:tcW w:w="4320" w:type="dxa"/>
+            <w:tcBorders>
+              <w:top w:val="single" w:sz="4" w:space="0" w:color="000000"/>
+              <w:left w:val="single" w:sz="4" w:space="0" w:color="000000"/>
+              <w:bottom w:val="single" w:sz="4" w:space="0" w:color="000000"/>
+            </w:tcBorders>
+            <w:shd w:val="clear" w:color="auto" w:fill="auto"/>
+          </w:tcPr>
+          <w:p>
+            <w:pPr>
+              <w:pStyle w:val="NormalTable"/>
+              <w:snapToGrid w:val="0"/>
+            </w:pPr>
+            <w:r>
+              <w:t>User interface will allow user to change graphs</w:t>
+            </w:r>
+          </w:p>
+        </w:tc>
+        <w:tc>
+          <w:tcPr>
+            <w:tcW w:w="4410" w:type="dxa"/>
+            <w:tcBorders>
+              <w:top w:val="single" w:sz="4" w:space="0" w:color="000000"/>
+              <w:left w:val="single" w:sz="4" w:space="0" w:color="000000"/>
+              <w:bottom w:val="single" w:sz="4" w:space="0" w:color="000000"/>
+              <w:right w:val="single" w:sz="4" w:space="0" w:color="000000"/>
+            </w:tcBorders>
+            <w:shd w:val="clear" w:color="auto" w:fill="auto"/>
+          </w:tcPr>
+          <w:p>
+            <w:pPr>
+              <w:pStyle w:val="NormalTable"/>
+              <w:snapToGrid w:val="0"/>
+              <w:jc w:val="center"/>
+            </w:pPr>
+            <w:r>
+              <w:t>User acceptance test to ensure UI functionality</w:t>
+            </w:r>
+          </w:p>
+        </w:tc>
+      </w:tr>
+      <w:tr>
+        <w:tc>
+          <w:tcPr>
+            <w:tcW w:w="781" w:type="dxa"/>
+            <w:tcBorders>
+              <w:top w:val="single" w:sz="4" w:space="0" w:color="000000"/>
+              <w:left w:val="single" w:sz="4" w:space="0" w:color="000000"/>
+              <w:bottom w:val="single" w:sz="4" w:space="0" w:color="000000"/>
+            </w:tcBorders>
+            <w:shd w:val="clear" w:color="auto" w:fill="auto"/>
+          </w:tcPr>
+          <w:p>
+            <w:pPr>
+              <w:pStyle w:val="NormalTable"/>
+              <w:snapToGrid w:val="0"/>
+            </w:pPr>
+            <w:r>
+              <w:t>420</w:t>
+            </w:r>
+          </w:p>
+        </w:tc>
+        <w:tc>
+          <w:tcPr>
+            <w:tcW w:w="4320" w:type="dxa"/>
+            <w:tcBorders>
+              <w:top w:val="single" w:sz="4" w:space="0" w:color="000000"/>
+              <w:left w:val="single" w:sz="4" w:space="0" w:color="000000"/>
+              <w:bottom w:val="single" w:sz="4" w:space="0" w:color="000000"/>
+            </w:tcBorders>
+            <w:shd w:val="clear" w:color="auto" w:fill="auto"/>
+          </w:tcPr>
+          <w:p>
+            <w:pPr>
+              <w:pStyle w:val="NormalTable"/>
+              <w:snapToGrid w:val="0"/>
+            </w:pPr>
+            <w:r>
+              <w:t>User interface will allow user to change metrics being displayed</w:t>
+            </w:r>
+          </w:p>
+        </w:tc>
+        <w:tc>
+          <w:tcPr>
+            <w:tcW w:w="4410" w:type="dxa"/>
+            <w:tcBorders>
+              <w:top w:val="single" w:sz="4" w:space="0" w:color="000000"/>
+              <w:left w:val="single" w:sz="4" w:space="0" w:color="000000"/>
+              <w:bottom w:val="single" w:sz="4" w:space="0" w:color="000000"/>
+              <w:right w:val="single" w:sz="4" w:space="0" w:color="000000"/>
+            </w:tcBorders>
+            <w:shd w:val="clear" w:color="auto" w:fill="auto"/>
+          </w:tcPr>
+          <w:p>
+            <w:pPr>
+              <w:pStyle w:val="NormalTable"/>
+              <w:snapToGrid w:val="0"/>
+              <w:jc w:val="center"/>
+            </w:pPr>
+            <w:r>
+              <w:t>User test to ensure functionality</w:t>
+            </w:r>
+          </w:p>
+        </w:tc>
+      </w:tr>
+      <w:tr>
+        <w:tc>
+          <w:tcPr>
+            <w:tcW w:w="781" w:type="dxa"/>
+            <w:tcBorders>
+              <w:top w:val="single" w:sz="4" w:space="0" w:color="000000"/>
+              <w:left w:val="single" w:sz="4" w:space="0" w:color="000000"/>
+              <w:bottom w:val="single" w:sz="4" w:space="0" w:color="000000"/>
+            </w:tcBorders>
+            <w:shd w:val="clear" w:color="auto" w:fill="auto"/>
+          </w:tcPr>
+          <w:p>
+            <w:pPr>
+              <w:pStyle w:val="NormalTable"/>
+              <w:snapToGrid w:val="0"/>
+            </w:pPr>
+            <w:r>
+              <w:t>610</w:t>
+            </w:r>
+          </w:p>
+        </w:tc>
+        <w:tc>
+          <w:tcPr>
+            <w:tcW w:w="4320" w:type="dxa"/>
+            <w:tcBorders>
+              <w:top w:val="single" w:sz="4" w:space="0" w:color="000000"/>
+              <w:left w:val="single" w:sz="4" w:space="0" w:color="000000"/>
+              <w:bottom w:val="single" w:sz="4" w:space="0" w:color="000000"/>
+            </w:tcBorders>
+            <w:shd w:val="clear" w:color="auto" w:fill="auto"/>
+          </w:tcPr>
+          <w:p>
+            <w:pPr>
+              <w:pStyle w:val="NormalTable"/>
+              <w:snapToGrid w:val="0"/>
+            </w:pPr>
+            <w:r>
+              <w:t>Small-scale metrics will be pulled from database</w:t>
+            </w:r>
+          </w:p>
+        </w:tc>
+        <w:tc>
+          <w:tcPr>
+            <w:tcW w:w="4410" w:type="dxa"/>
+            <w:tcBorders>
+              <w:top w:val="single" w:sz="4" w:space="0" w:color="000000"/>
+              <w:left w:val="single" w:sz="4" w:space="0" w:color="000000"/>
+              <w:bottom w:val="single" w:sz="4" w:space="0" w:color="000000"/>
+              <w:right w:val="single" w:sz="4" w:space="0" w:color="000000"/>
+            </w:tcBorders>
+            <w:shd w:val="clear" w:color="auto" w:fill="auto"/>
+          </w:tcPr>
+          <w:p>
+            <w:pPr>
+              <w:pStyle w:val="NormalTable"/>
+              <w:snapToGrid w:val="0"/>
+              <w:jc w:val="center"/>
+            </w:pPr>
+            <w:r>
+              <w:t>Acceptance test to verify correct data is pulled</w:t>
+            </w:r>
+          </w:p>
+        </w:tc>
+      </w:tr>
+      <w:tr>
+        <w:tc>
+          <w:tcPr>
+            <w:tcW w:w="781" w:type="dxa"/>
+            <w:tcBorders>
+              <w:top w:val="single" w:sz="4" w:space="0" w:color="000000"/>
+              <w:left w:val="single" w:sz="4" w:space="0" w:color="000000"/>
+              <w:bottom w:val="single" w:sz="4" w:space="0" w:color="000000"/>
+            </w:tcBorders>
+            <w:shd w:val="clear" w:color="auto" w:fill="auto"/>
+          </w:tcPr>
+          <w:p>
+            <w:pPr>
+              <w:pStyle w:val="NormalTable"/>
+              <w:snapToGrid w:val="0"/>
+            </w:pPr>
+            <w:r>
+              <w:t>620</w:t>
+            </w:r>
+          </w:p>
+        </w:tc>
+        <w:tc>
+          <w:tcPr>
+            <w:tcW w:w="4320" w:type="dxa"/>
+            <w:tcBorders>
+              <w:top w:val="single" w:sz="4" w:space="0" w:color="000000"/>
+              <w:left w:val="single" w:sz="4" w:space="0" w:color="000000"/>
+              <w:bottom w:val="single" w:sz="4" w:space="0" w:color="000000"/>
+            </w:tcBorders>
+            <w:shd w:val="clear" w:color="auto" w:fill="auto"/>
+          </w:tcPr>
+          <w:p>
+            <w:pPr>
+              <w:pStyle w:val="NormalTable"/>
+              <w:snapToGrid w:val="0"/>
+            </w:pPr>
+            <w:r>
+              <w:t>Metrics will be graphically displayed using Graphite</w:t>
+            </w:r>
+          </w:p>
+        </w:tc>
+        <w:tc>
+          <w:tcPr>
+            <w:tcW w:w="4410" w:type="dxa"/>
+            <w:tcBorders>
+              <w:top w:val="single" w:sz="4" w:space="0" w:color="000000"/>
+              <w:left w:val="single" w:sz="4" w:space="0" w:color="000000"/>
+              <w:bottom w:val="single" w:sz="4" w:space="0" w:color="000000"/>
+              <w:right w:val="single" w:sz="4" w:space="0" w:color="000000"/>
+            </w:tcBorders>
+            <w:shd w:val="clear" w:color="auto" w:fill="auto"/>
+          </w:tcPr>
+          <w:p>
+            <w:pPr>
+              <w:pStyle w:val="NormalTable"/>
+              <w:snapToGrid w:val="0"/>
+              <w:jc w:val="center"/>
+            </w:pPr>
+            <w:r>
+              <w:t>User test to ensure data is displayed correctly</w:t>
+            </w:r>
+          </w:p>
+        </w:tc>
+      </w:tr>
+      <w:tr>
+        <w:tc>
+          <w:tcPr>
+            <w:tcW w:w="781" w:type="dxa"/>
+            <w:tcBorders>
+              <w:top w:val="single" w:sz="4" w:space="0" w:color="000000"/>
+              <w:left w:val="single" w:sz="4" w:space="0" w:color="000000"/>
+              <w:bottom w:val="single" w:sz="4" w:space="0" w:color="000000"/>
+            </w:tcBorders>
+            <w:shd w:val="clear" w:color="auto" w:fill="auto"/>
+          </w:tcPr>
+          <w:p>
+            <w:pPr>
+              <w:pStyle w:val="NormalTable"/>
+              <w:snapToGrid w:val="0"/>
+            </w:pPr>
+            <w:r>
+              <w:t>710</w:t>
+            </w:r>
+          </w:p>
+        </w:tc>
+        <w:tc>
+          <w:tcPr>
+            <w:tcW w:w="4320" w:type="dxa"/>
+            <w:tcBorders>
+              <w:top w:val="single" w:sz="4" w:space="0" w:color="000000"/>
+              <w:left w:val="single" w:sz="4" w:space="0" w:color="000000"/>
+              <w:bottom w:val="single" w:sz="4" w:space="0" w:color="000000"/>
+            </w:tcBorders>
+            <w:shd w:val="clear" w:color="auto" w:fill="auto"/>
+          </w:tcPr>
+          <w:p>
+            <w:pPr>
+              <w:pStyle w:val="NormalTable"/>
+              <w:snapToGrid w:val="0"/>
+            </w:pPr>
+            <w:r>
+              <w:t>Program will automatically be installed</w:t>
+            </w:r>
+          </w:p>
+        </w:tc>
+        <w:tc>
+          <w:tcPr>
+            <w:tcW w:w="4410" w:type="dxa"/>
+            <w:tcBorders>
+              <w:top w:val="single" w:sz="4" w:space="0" w:color="000000"/>
+              <w:left w:val="single" w:sz="4" w:space="0" w:color="000000"/>
+              <w:bottom w:val="single" w:sz="4" w:space="0" w:color="000000"/>
+              <w:right w:val="single" w:sz="4" w:space="0" w:color="000000"/>
+            </w:tcBorders>
+            <w:shd w:val="clear" w:color="auto" w:fill="auto"/>
+          </w:tcPr>
+          <w:p>
+            <w:pPr>
+              <w:pStyle w:val="NormalTable"/>
+              <w:snapToGrid w:val="0"/>
+              <w:jc w:val="center"/>
+            </w:pPr>
+            <w:r>
+              <w:t>User acceptance test to determine if program installs correctly</w:t>
+            </w:r>
+          </w:p>
+        </w:tc>
+      </w:tr>
+      <w:tr>
+        <w:tc>
+          <w:tcPr>
+            <w:tcW w:w="781" w:type="dxa"/>
+            <w:tcBorders>
+              <w:top w:val="single" w:sz="4" w:space="0" w:color="000000"/>
+              <w:left w:val="single" w:sz="4" w:space="0" w:color="000000"/>
+              <w:bottom w:val="single" w:sz="4" w:space="0" w:color="000000"/>
+            </w:tcBorders>
+            <w:shd w:val="clear" w:color="auto" w:fill="auto"/>
+          </w:tcPr>
+          <w:p>
+            <w:pPr>
+              <w:pStyle w:val="NormalTable"/>
+              <w:snapToGrid w:val="0"/>
+            </w:pPr>
+            <w:r>
+              <w:t>910</w:t>
+            </w:r>
+          </w:p>
+        </w:tc>
+        <w:tc>
+          <w:tcPr>
+            <w:tcW w:w="4320" w:type="dxa"/>
+            <w:tcBorders>
+              <w:top w:val="single" w:sz="4" w:space="0" w:color="000000"/>
+              <w:left w:val="single" w:sz="4" w:space="0" w:color="000000"/>
+              <w:bottom w:val="single" w:sz="4" w:space="0" w:color="000000"/>
+            </w:tcBorders>
+            <w:shd w:val="clear" w:color="auto" w:fill="auto"/>
+          </w:tcPr>
+          <w:p>
+            <w:pPr>
+              <w:pStyle w:val="NormalTable"/>
+              <w:snapToGrid w:val="0"/>
+            </w:pPr>
+            <w:r>
+              <w:t>Data will automatically and continuously be transferred to database</w:t>
+            </w:r>
+          </w:p>
+        </w:tc>
+        <w:tc>
+          <w:tcPr>
+            <w:tcW w:w="4410" w:type="dxa"/>
+            <w:tcBorders>
+              <w:top w:val="single" w:sz="4" w:space="0" w:color="000000"/>
+              <w:left w:val="single" w:sz="4" w:space="0" w:color="000000"/>
+              <w:bottom w:val="single" w:sz="4" w:space="0" w:color="000000"/>
+              <w:right w:val="single" w:sz="4" w:space="0" w:color="000000"/>
+            </w:tcBorders>
+            <w:shd w:val="clear" w:color="auto" w:fill="auto"/>
+          </w:tcPr>
+          <w:p>
+            <w:pPr>
+              <w:pStyle w:val="NormalTable"/>
+              <w:snapToGrid w:val="0"/>
+              <w:jc w:val="center"/>
+            </w:pPr>
+            <w:r>
+              <w:t>Acceptance testing to ensure database receives proper data</w:t>
+            </w:r>
+          </w:p>
+        </w:tc>
+      </w:tr>
+      <w:tr>
+        <w:tc>
+          <w:tcPr>
+            <w:tcW w:w="781" w:type="dxa"/>
+            <w:tcBorders>
+              <w:top w:val="single" w:sz="4" w:space="0" w:color="000000"/>
+              <w:left w:val="single" w:sz="4" w:space="0" w:color="000000"/>
+              <w:bottom w:val="single" w:sz="4" w:space="0" w:color="000000"/>
+            </w:tcBorders>
+            <w:shd w:val="clear" w:color="auto" w:fill="auto"/>
+          </w:tcPr>
+          <w:p>
+            <w:pPr>
+              <w:pStyle w:val="NormalTable"/>
+              <w:snapToGrid w:val="0"/>
+            </w:pPr>
+            <w:r>
+              <w:t>920</w:t>
+            </w:r>
+          </w:p>
+        </w:tc>
+        <w:tc>
+          <w:tcPr>
+            <w:tcW w:w="4320" w:type="dxa"/>
+            <w:tcBorders>
+              <w:top w:val="single" w:sz="4" w:space="0" w:color="000000"/>
+              <w:left w:val="single" w:sz="4" w:space="0" w:color="000000"/>
+              <w:bottom w:val="single" w:sz="4" w:space="0" w:color="000000"/>
+            </w:tcBorders>
+            <w:shd w:val="clear" w:color="auto" w:fill="auto"/>
+          </w:tcPr>
+          <w:p>
+            <w:pPr>
+              <w:pStyle w:val="NormalTable"/>
+              <w:snapToGrid w:val="0"/>
+            </w:pPr>
+            <w:r>
+              <w:t>Graphite will display database data in real time</w:t>
+            </w:r>
+          </w:p>
+        </w:tc>
+        <w:tc>
+          <w:tcPr>
+            <w:tcW w:w="4410" w:type="dxa"/>
+            <w:tcBorders>
+              <w:top w:val="single" w:sz="4" w:space="0" w:color="000000"/>
+              <w:left w:val="single" w:sz="4" w:space="0" w:color="000000"/>
+              <w:bottom w:val="single" w:sz="4" w:space="0" w:color="000000"/>
+              <w:right w:val="single" w:sz="4" w:space="0" w:color="000000"/>
+            </w:tcBorders>
+            <w:shd w:val="clear" w:color="auto" w:fill="auto"/>
+          </w:tcPr>
+          <w:p>
+            <w:pPr>
+              <w:pStyle w:val="NormalTable"/>
+              <w:snapToGrid w:val="0"/>
+              <w:jc w:val="center"/>
+            </w:pPr>
+            <w:r>
+              <w:t>User test to verify data is displayed properly in real time</w:t>
+            </w:r>
+          </w:p>
+        </w:tc>
+      </w:tr>
+      <w:tr>
+        <w:tc>
+          <w:tcPr>
+            <w:tcW w:w="781" w:type="dxa"/>
+            <w:tcBorders>
+              <w:top w:val="single" w:sz="4" w:space="0" w:color="000000"/>
+              <w:left w:val="single" w:sz="4" w:space="0" w:color="000000"/>
+              <w:bottom w:val="single" w:sz="4" w:space="0" w:color="000000"/>
+            </w:tcBorders>
+            <w:shd w:val="clear" w:color="auto" w:fill="auto"/>
+          </w:tcPr>
+          <w:p>
+            <w:pPr>
+              <w:pStyle w:val="NormalTable"/>
+              <w:snapToGrid w:val="0"/>
+            </w:pPr>
+            <w:r>
+              <w:t>1110</w:t>
+            </w:r>
+          </w:p>
+        </w:tc>
+        <w:tc>
+          <w:tcPr>
+            <w:tcW w:w="4320" w:type="dxa"/>
+            <w:tcBorders>
+              <w:top w:val="single" w:sz="4" w:space="0" w:color="000000"/>
+              <w:left w:val="single" w:sz="4" w:space="0" w:color="000000"/>
+              <w:bottom w:val="single" w:sz="4" w:space="0" w:color="000000"/>
+            </w:tcBorders>
+            <w:shd w:val="clear" w:color="auto" w:fill="auto"/>
+          </w:tcPr>
+          <w:p>
+            <w:pPr>
+              <w:pStyle w:val="NormalTable"/>
+              <w:snapToGrid w:val="0"/>
+            </w:pPr>
+            <w:r>
+              <w:t xml:space="preserve">Admins will be designated accounts that have access to the historical editing </w:t>
+            </w:r>
+            <w:r>
+              <w:lastRenderedPageBreak/>
+              <w:t>webpage</w:t>
+            </w:r>
+          </w:p>
+        </w:tc>
+        <w:tc>
+          <w:tcPr>
+            <w:tcW w:w="4410" w:type="dxa"/>
+            <w:tcBorders>
+              <w:top w:val="single" w:sz="4" w:space="0" w:color="000000"/>
+              <w:left w:val="single" w:sz="4" w:space="0" w:color="000000"/>
+              <w:bottom w:val="single" w:sz="4" w:space="0" w:color="000000"/>
+              <w:right w:val="single" w:sz="4" w:space="0" w:color="000000"/>
+            </w:tcBorders>
+            <w:shd w:val="clear" w:color="auto" w:fill="auto"/>
+          </w:tcPr>
+          <w:p>
+            <w:pPr>
+              <w:pStyle w:val="NormalTable"/>
+              <w:snapToGrid w:val="0"/>
+              <w:jc w:val="center"/>
+            </w:pPr>
+            <w:r>
+              <w:lastRenderedPageBreak/>
+              <w:t xml:space="preserve">Attempt to access historical page  using user and admin accounts to ensure proper </w:t>
+            </w:r>
+            <w:r>
+              <w:lastRenderedPageBreak/>
+              <w:t>privileges are designated</w:t>
+            </w:r>
+          </w:p>
+        </w:tc>
+      </w:tr>
+      <w:tr>
+        <w:tc>
+          <w:tcPr>
+            <w:tcW w:w="781" w:type="dxa"/>
+            <w:tcBorders>
+              <w:top w:val="single" w:sz="4" w:space="0" w:color="000000"/>
+              <w:left w:val="single" w:sz="4" w:space="0" w:color="000000"/>
+              <w:bottom w:val="single" w:sz="4" w:space="0" w:color="000000"/>
+            </w:tcBorders>
+            <w:shd w:val="clear" w:color="auto" w:fill="auto"/>
+          </w:tcPr>
+          <w:p>
+            <w:pPr>
+              <w:pStyle w:val="NormalTable"/>
+              <w:snapToGrid w:val="0"/>
+            </w:pPr>
+          </w:p>
+        </w:tc>
+        <w:tc>
+          <w:tcPr>
+            <w:tcW w:w="4320" w:type="dxa"/>
+            <w:tcBorders>
+              <w:top w:val="single" w:sz="4" w:space="0" w:color="000000"/>
+              <w:left w:val="single" w:sz="4" w:space="0" w:color="000000"/>
+              <w:bottom w:val="single" w:sz="4" w:space="0" w:color="000000"/>
+            </w:tcBorders>
+            <w:shd w:val="clear" w:color="auto" w:fill="auto"/>
+          </w:tcPr>
+          <w:p>
+            <w:pPr>
+              <w:pStyle w:val="NormalTable"/>
+              <w:snapToGrid w:val="0"/>
+            </w:pPr>
+          </w:p>
+        </w:tc>
+        <w:tc>
+          <w:tcPr>
+            <w:tcW w:w="4410" w:type="dxa"/>
+            <w:tcBorders>
+              <w:top w:val="single" w:sz="4" w:space="0" w:color="000000"/>
+              <w:left w:val="single" w:sz="4" w:space="0" w:color="000000"/>
+              <w:bottom w:val="single" w:sz="4" w:space="0" w:color="000000"/>
+              <w:right w:val="single" w:sz="4" w:space="0" w:color="000000"/>
+            </w:tcBorders>
+            <w:shd w:val="clear" w:color="auto" w:fill="auto"/>
+          </w:tcPr>
+          <w:p>
+            <w:pPr>
+              <w:pStyle w:val="NormalTable"/>
+              <w:snapToGrid w:val="0"/>
+              <w:jc w:val="center"/>
+            </w:pPr>
+          </w:p>
+        </w:tc>
+      </w:tr>
+    </w:tbl>
+    <w:p>
+      <w:pPr>
+        <w:widowControl/>
+        <w:suppressAutoHyphens w:val="0"/>
+        <w:spacing w:after="200"/>
+      </w:pPr>
+    </w:p>
     <w:p>
       <w:pPr>
         <w:pStyle w:val="DocumentSubsectionHeading"/>
       </w:pPr>
-      <w:bookmarkStart w:id="91" w:name="_Toc370827589"/>
-      <w:bookmarkStart w:id="92" w:name="_Toc370827720"/>
-      <w:bookmarkStart w:id="93" w:name="_Toc372915317"/>
-      <w:bookmarkStart w:id="94" w:name="_Toc409000281"/>
-      <w:r>
-        <w:t>4.</w:t>
-      </w:r>
-      <w:r>
-        <w:t>6</w:t>
+      <w:bookmarkStart w:id="90" w:name="_Toc370827589"/>
+      <w:bookmarkStart w:id="91" w:name="_Toc370827720"/>
+      <w:bookmarkStart w:id="92" w:name="_Toc372915317"/>
+      <w:bookmarkStart w:id="93" w:name="_Toc409000281"/>
+      <w:r>
+        <w:t>4.6</w:t>
       </w:r>
       <w:r>
         <w:tab/>
         <w:t>Constraints and Limitations</w:t>
       </w:r>
+      <w:bookmarkEnd w:id="90"/>
       <w:bookmarkEnd w:id="91"/>
       <w:bookmarkEnd w:id="92"/>
       <w:bookmarkEnd w:id="93"/>
-      <w:bookmarkEnd w:id="94"/>
     </w:p>
     <w:p>
       <w:pPr>
         <w:pStyle w:val="DocumentText"/>
       </w:pPr>
       <w:r>
-        <w:lastRenderedPageBreak/>
-        <w:t xml:space="preserve">&lt;&lt; This section provides a list of constraints and limitations for the project. This provides additional information about any limitations that may exist in the project (e.g. will not work in versions of Internet Explorer prior to 8.0) that are not covered by requirements, but provide important information related to the project. </w:t>
-      </w:r>
-      <w:r>
-        <w:t xml:space="preserve">This may include constraints related to security, performance, and other aspects of the system. </w:t>
+        <w:t xml:space="preserve">&lt;&lt; This section provides a list of constraints and limitations for the project. This provides additional information about any limitations that may exist in the project (e.g. will not work in versions of Internet Explorer prior to 8.0) that are not covered by requirements, but provide important information related to the project. This may include constraints related to security, performance, and other aspects of the system. </w:t>
       </w:r>
     </w:p>
     <w:p>
@@ -15179,10 +17231,10 @@
       <w:pPr>
         <w:pStyle w:val="DocumentSectionHeading"/>
       </w:pPr>
-      <w:bookmarkStart w:id="95" w:name="_Toc370827590"/>
-      <w:bookmarkStart w:id="96" w:name="_Toc370827721"/>
-      <w:bookmarkStart w:id="97" w:name="_Toc372915318"/>
-      <w:bookmarkStart w:id="98" w:name="_Toc409000282"/>
+      <w:bookmarkStart w:id="94" w:name="_Toc370827590"/>
+      <w:bookmarkStart w:id="95" w:name="_Toc370827721"/>
+      <w:bookmarkStart w:id="96" w:name="_Toc372915318"/>
+      <w:bookmarkStart w:id="97" w:name="_Toc409000282"/>
       <w:r>
         <w:lastRenderedPageBreak/>
         <w:t>5.</w:t>
@@ -15191,19 +17243,19 @@
         <w:tab/>
         <w:t>Design</w:t>
       </w:r>
+      <w:bookmarkEnd w:id="94"/>
       <w:bookmarkEnd w:id="95"/>
       <w:bookmarkEnd w:id="96"/>
       <w:bookmarkEnd w:id="97"/>
-      <w:bookmarkEnd w:id="98"/>
     </w:p>
     <w:p>
       <w:pPr>
         <w:pStyle w:val="DocumentSubsectionHeading"/>
       </w:pPr>
-      <w:bookmarkStart w:id="99" w:name="_Toc370827591"/>
-      <w:bookmarkStart w:id="100" w:name="_Toc370827722"/>
-      <w:bookmarkStart w:id="101" w:name="_Toc372915319"/>
-      <w:bookmarkStart w:id="102" w:name="_Toc409000283"/>
+      <w:bookmarkStart w:id="98" w:name="_Toc370827591"/>
+      <w:bookmarkStart w:id="99" w:name="_Toc370827722"/>
+      <w:bookmarkStart w:id="100" w:name="_Toc372915319"/>
+      <w:bookmarkStart w:id="101" w:name="_Toc409000283"/>
       <w:r>
         <w:t>5.1</w:t>
       </w:r>
@@ -15211,46 +17263,35 @@
         <w:tab/>
         <w:t>Introduction</w:t>
       </w:r>
+      <w:bookmarkEnd w:id="98"/>
       <w:bookmarkEnd w:id="99"/>
       <w:bookmarkEnd w:id="100"/>
       <w:bookmarkEnd w:id="101"/>
-      <w:bookmarkEnd w:id="102"/>
     </w:p>
     <w:p>
       <w:pPr>
         <w:pStyle w:val="Style3"/>
       </w:pPr>
       <w:r>
-        <w:t xml:space="preserve"> &lt;&lt; Briefly describe the major aspects of the design and, if applicable, how a developer will use it. For example: “Create and post a General Ledger transaction using the </w:t>
-      </w:r>
-      <w:proofErr w:type="spellStart"/>
-      <w:r>
-        <w:t>glTrx</w:t>
-      </w:r>
-      <w:proofErr w:type="spellEnd"/>
-      <w:r>
-        <w:t xml:space="preserve"> routines. Perform account inquiries with </w:t>
-      </w:r>
-      <w:proofErr w:type="spellStart"/>
-      <w:r>
-        <w:t>gjJournal</w:t>
-      </w:r>
-      <w:proofErr w:type="spellEnd"/>
-      <w:r>
-        <w:t xml:space="preserve"> routines.” </w:t>
-      </w:r>
-      <w:r>
-        <w:t>&gt;&gt;</w:t>
+        <w:t>The major aspects of this project are Grafana, Graphite, Carbon, Whisper, and Chef.  Grafana is the front end web interface.  Graphite is the main portion of this project which includes Carbon, a listening service, and whisper , a database library used for storing time-series data.  The implementation of Chef is to allow distributed configuration of Jenkins servers automatically.</w:t>
+      </w:r>
+    </w:p>
+    <w:p>
+      <w:pPr>
+        <w:pStyle w:val="Style3"/>
+      </w:pPr>
+      <w:r>
+        <w:t xml:space="preserve"> &lt;&lt; Briefly describe the major aspects of the design and, if applicable, how a developer will use it. For example: “Create and post a General Ledger transaction using the glTrx routines. Perform account inquiries with gjJournal routines.” &gt;&gt;</w:t>
       </w:r>
     </w:p>
     <w:p>
       <w:pPr>
         <w:pStyle w:val="DocumentSubsectionHeading"/>
       </w:pPr>
-      <w:bookmarkStart w:id="103" w:name="_Toc370827592"/>
-      <w:bookmarkStart w:id="104" w:name="_Toc370827723"/>
-      <w:bookmarkStart w:id="105" w:name="_Toc372915320"/>
-      <w:bookmarkStart w:id="106" w:name="_Toc409000284"/>
+      <w:bookmarkStart w:id="102" w:name="_Toc370827592"/>
+      <w:bookmarkStart w:id="103" w:name="_Toc370827723"/>
+      <w:bookmarkStart w:id="104" w:name="_Toc372915320"/>
+      <w:bookmarkStart w:id="105" w:name="_Toc409000284"/>
       <w:r>
         <w:t>5.2</w:t>
       </w:r>
@@ -15258,16 +17299,24 @@
         <w:tab/>
         <w:t>Scope</w:t>
       </w:r>
+      <w:bookmarkEnd w:id="102"/>
       <w:bookmarkEnd w:id="103"/>
       <w:bookmarkEnd w:id="104"/>
       <w:bookmarkEnd w:id="105"/>
-      <w:bookmarkEnd w:id="106"/>
     </w:p>
     <w:p>
       <w:pPr>
         <w:pStyle w:val="Style3"/>
       </w:pPr>
       <w:r>
+        <w:t>This design is intended to be a high level description of this project.  Due to the many different technologies being used any low level questions will need to be directed to the creators of the appropriate technology.</w:t>
+      </w:r>
+    </w:p>
+    <w:p>
+      <w:pPr>
+        <w:pStyle w:val="Style3"/>
+      </w:pPr>
+      <w:r>
         <w:t>&lt;&lt; Provide a brief overview of the scope of this design. Also touch on anything that will not be included in this document. &gt;&gt;</w:t>
       </w:r>
     </w:p>
@@ -15275,10 +17324,10 @@
       <w:pPr>
         <w:pStyle w:val="DocumentSubsectionHeading"/>
       </w:pPr>
-      <w:bookmarkStart w:id="107" w:name="_Toc370827593"/>
-      <w:bookmarkStart w:id="108" w:name="_Toc370827724"/>
-      <w:bookmarkStart w:id="109" w:name="_Toc372915321"/>
-      <w:bookmarkStart w:id="110" w:name="_Toc409000285"/>
+      <w:bookmarkStart w:id="106" w:name="_Toc370827593"/>
+      <w:bookmarkStart w:id="107" w:name="_Toc370827724"/>
+      <w:bookmarkStart w:id="108" w:name="_Toc372915321"/>
+      <w:bookmarkStart w:id="109" w:name="_Toc409000285"/>
       <w:r>
         <w:t>5.3</w:t>
       </w:r>
@@ -15286,10 +17335,10 @@
         <w:tab/>
         <w:t>High-Level Component Design</w:t>
       </w:r>
+      <w:bookmarkEnd w:id="106"/>
       <w:bookmarkEnd w:id="107"/>
       <w:bookmarkEnd w:id="108"/>
       <w:bookmarkEnd w:id="109"/>
-      <w:bookmarkEnd w:id="110"/>
       <w:r>
         <w:t xml:space="preserve"> </w:t>
       </w:r>
@@ -15782,10 +17831,10 @@
       <w:pPr>
         <w:pStyle w:val="DocumentSubsectionHeading"/>
       </w:pPr>
-      <w:bookmarkStart w:id="111" w:name="_Toc370827594"/>
-      <w:bookmarkStart w:id="112" w:name="_Toc370827725"/>
-      <w:bookmarkStart w:id="113" w:name="_Toc372915322"/>
-      <w:bookmarkStart w:id="114" w:name="_Toc409000286"/>
+      <w:bookmarkStart w:id="110" w:name="_Toc370827594"/>
+      <w:bookmarkStart w:id="111" w:name="_Toc370827725"/>
+      <w:bookmarkStart w:id="112" w:name="_Toc372915322"/>
+      <w:bookmarkStart w:id="113" w:name="_Toc409000286"/>
       <w:r>
         <w:t>5.4</w:t>
       </w:r>
@@ -15793,16 +17842,17 @@
         <w:tab/>
         <w:t>Activity Diagrams</w:t>
       </w:r>
+      <w:bookmarkEnd w:id="110"/>
       <w:bookmarkEnd w:id="111"/>
       <w:bookmarkEnd w:id="112"/>
       <w:bookmarkEnd w:id="113"/>
-      <w:bookmarkEnd w:id="114"/>
     </w:p>
     <w:p>
       <w:pPr>
         <w:pStyle w:val="DocumentText"/>
       </w:pPr>
       <w:r>
+        <w:lastRenderedPageBreak/>
         <w:t xml:space="preserve">&lt;&lt; Include activity diagrams for important workflows in the program. At least one diagram should be included for the main workflow in the program. Optionally include labels that indicate which component is responsible for that part of the activity. Activity diagrams for components which perform complex tasks should also be included. &gt;&gt; </w:t>
       </w:r>
     </w:p>
@@ -15810,10 +17860,10 @@
       <w:pPr>
         <w:pStyle w:val="DocumentSubsectionHeading"/>
       </w:pPr>
-      <w:bookmarkStart w:id="115" w:name="_Toc370827595"/>
-      <w:bookmarkStart w:id="116" w:name="_Toc370827726"/>
-      <w:bookmarkStart w:id="117" w:name="_Toc372915323"/>
-      <w:bookmarkStart w:id="118" w:name="_Toc409000287"/>
+      <w:bookmarkStart w:id="114" w:name="_Toc370827595"/>
+      <w:bookmarkStart w:id="115" w:name="_Toc370827726"/>
+      <w:bookmarkStart w:id="116" w:name="_Toc372915323"/>
+      <w:bookmarkStart w:id="117" w:name="_Toc409000287"/>
       <w:r>
         <w:t>5.5</w:t>
       </w:r>
@@ -15821,10 +17871,10 @@
         <w:tab/>
         <w:t>Class Diagram</w:t>
       </w:r>
+      <w:bookmarkEnd w:id="114"/>
       <w:bookmarkEnd w:id="115"/>
       <w:bookmarkEnd w:id="116"/>
       <w:bookmarkEnd w:id="117"/>
-      <w:bookmarkEnd w:id="118"/>
     </w:p>
     <w:p>
       <w:pPr>
@@ -15838,22 +17888,21 @@
       <w:pPr>
         <w:pStyle w:val="DocumentSubsectionHeading"/>
       </w:pPr>
-      <w:bookmarkStart w:id="119" w:name="_Toc370827596"/>
-      <w:bookmarkStart w:id="120" w:name="_Toc370827727"/>
-      <w:bookmarkStart w:id="121" w:name="_Toc372915324"/>
-      <w:bookmarkStart w:id="122" w:name="_Toc409000288"/>
-      <w:r>
-        <w:lastRenderedPageBreak/>
+      <w:bookmarkStart w:id="118" w:name="_Toc370827596"/>
+      <w:bookmarkStart w:id="119" w:name="_Toc370827727"/>
+      <w:bookmarkStart w:id="120" w:name="_Toc372915324"/>
+      <w:bookmarkStart w:id="121" w:name="_Toc409000288"/>
+      <w:r>
         <w:t>5.6</w:t>
       </w:r>
       <w:r>
         <w:tab/>
         <w:t>Sequence Diagram</w:t>
       </w:r>
+      <w:bookmarkEnd w:id="118"/>
       <w:bookmarkEnd w:id="119"/>
       <w:bookmarkEnd w:id="120"/>
       <w:bookmarkEnd w:id="121"/>
-      <w:bookmarkEnd w:id="122"/>
     </w:p>
     <w:p>
       <w:pPr>
@@ -15867,8 +17916,8 @@
       <w:pPr>
         <w:pStyle w:val="DocumentSubsectionHeading"/>
       </w:pPr>
-      <w:bookmarkStart w:id="123" w:name="_Toc372915325"/>
-      <w:bookmarkStart w:id="124" w:name="_Toc409000289"/>
+      <w:bookmarkStart w:id="122" w:name="_Toc372915325"/>
+      <w:bookmarkStart w:id="123" w:name="_Toc409000289"/>
       <w:r>
         <w:t>5.6</w:t>
       </w:r>
@@ -15876,69 +17925,49 @@
         <w:tab/>
         <w:t>Data Architecture</w:t>
       </w:r>
+      <w:bookmarkEnd w:id="122"/>
       <w:bookmarkEnd w:id="123"/>
+    </w:p>
+    <w:p>
+      <w:r>
+        <w:t xml:space="preserve">&lt;&lt; Include any information or diagrams that provide details about databases, xml configuration files, or other data structures that are a part of the system. If a very specific format is required, it may be worthwhile to provide a more robust description or a detailed design such as a database schema. &gt;&gt; </w:t>
+      </w:r>
+    </w:p>
+    <w:p/>
+    <w:p>
+      <w:pPr>
+        <w:pStyle w:val="DocumentSubsectionHeading"/>
+      </w:pPr>
+      <w:bookmarkStart w:id="124" w:name="_Toc370827597"/>
+      <w:bookmarkStart w:id="125" w:name="_Toc370827728"/>
+      <w:bookmarkStart w:id="126" w:name="_Toc372915326"/>
+      <w:bookmarkStart w:id="127" w:name="_Toc409000290"/>
+      <w:r>
+        <w:t>5.7</w:t>
+      </w:r>
+      <w:r>
+        <w:tab/>
+        <w:t>Alternative Designs and Design Rationale</w:t>
+      </w:r>
       <w:bookmarkEnd w:id="124"/>
-    </w:p>
-    <w:p>
-      <w:r>
-        <w:t xml:space="preserve">&lt;&lt; Include any information or diagrams that provide details about databases, xml configuration files, or other data structures </w:t>
-      </w:r>
-      <w:r>
-        <w:t xml:space="preserve">that are a part of the system. </w:t>
-      </w:r>
-      <w:r>
-        <w:t>If a very specific format is required, it may be worthwhile to provide a more robust description</w:t>
-      </w:r>
-      <w:r>
-        <w:t xml:space="preserve"> or a detailed design such as a database schema. &gt;&gt; </w:t>
-      </w:r>
-    </w:p>
-    <w:p/>
-    <w:p>
-      <w:pPr>
-        <w:pStyle w:val="DocumentSubsectionHeading"/>
-      </w:pPr>
-      <w:bookmarkStart w:id="125" w:name="_Toc370827597"/>
-      <w:bookmarkStart w:id="126" w:name="_Toc370827728"/>
-      <w:bookmarkStart w:id="127" w:name="_Toc372915326"/>
-      <w:bookmarkStart w:id="128" w:name="_Toc409000290"/>
-      <w:r>
-        <w:t>5.</w:t>
-      </w:r>
-      <w:r>
-        <w:t>7</w:t>
-      </w:r>
-      <w:r>
-        <w:tab/>
-      </w:r>
-      <w:r>
-        <w:t>Alternative Designs and Design Rationale</w:t>
-      </w:r>
       <w:bookmarkEnd w:id="125"/>
       <w:bookmarkEnd w:id="126"/>
       <w:bookmarkEnd w:id="127"/>
-      <w:bookmarkEnd w:id="128"/>
     </w:p>
     <w:p>
       <w:pPr>
         <w:pStyle w:val="DocumentText"/>
       </w:pPr>
       <w:r>
-        <w:t xml:space="preserve">&lt;&lt; </w:t>
-      </w:r>
-      <w:r>
-        <w:t xml:space="preserve">Provide information regarding other designs which were considered, but not chosen. Provide rationale for why the chosen design was selected over the alternative candidate designs. </w:t>
-      </w:r>
-      <w:r>
-        <w:t xml:space="preserve">&gt;&gt; </w:t>
+        <w:t xml:space="preserve">&lt;&lt; Provide information regarding other designs which were considered, but not chosen. Provide rationale for why the chosen design was selected over the alternative candidate designs. &gt;&gt; </w:t>
       </w:r>
     </w:p>
     <w:p>
       <w:pPr>
         <w:pStyle w:val="DocumentSubsectionHeading"/>
       </w:pPr>
-      <w:bookmarkStart w:id="129" w:name="_Toc372915327"/>
-      <w:bookmarkStart w:id="130" w:name="_Toc409000291"/>
+      <w:bookmarkStart w:id="128" w:name="_Toc372915327"/>
+      <w:bookmarkStart w:id="129" w:name="_Toc409000291"/>
       <w:r>
         <w:t>5.8</w:t>
       </w:r>
@@ -15946,45 +17975,42 @@
         <w:tab/>
         <w:t>Low-Level Component Design</w:t>
       </w:r>
+      <w:bookmarkEnd w:id="128"/>
       <w:bookmarkEnd w:id="129"/>
+    </w:p>
+    <w:p>
+      <w:r>
+        <w:t xml:space="preserve">&lt;&lt; Optionally provide a detailed design for each class or module in the program. Include information about the variables, methods, and other important aspects of the class such as exception handling. </w:t>
+      </w:r>
+    </w:p>
+    <w:p/>
+    <w:p>
+      <w:r>
+        <w:t>Note that the templates provided here are designed for Java and that some languages will not contain &gt;&gt;</w:t>
+      </w:r>
+    </w:p>
+    <w:p/>
+    <w:p>
+      <w:pPr>
+        <w:pStyle w:val="DocumentSub-subsectionHeading"/>
+      </w:pPr>
+      <w:bookmarkStart w:id="130" w:name="_Toc372915328"/>
+      <w:bookmarkStart w:id="131" w:name="_Toc409000292"/>
+      <w:r>
+        <w:t>Class 1</w:t>
+      </w:r>
       <w:bookmarkEnd w:id="130"/>
-    </w:p>
-    <w:p>
-      <w:r>
-        <w:t xml:space="preserve">&lt;&lt; Optionally provide a detailed design for each class or module in the program. Include information about the variables, methods, and other important aspects of the class such as exception handling. </w:t>
-      </w:r>
-    </w:p>
-    <w:p/>
-    <w:p>
-      <w:r>
-        <w:t xml:space="preserve">Note that the templates provided here are designed for Java and that some languages will not contain </w:t>
-      </w:r>
-      <w:r>
-        <w:t>&gt;&gt;</w:t>
-      </w:r>
-    </w:p>
-    <w:p/>
-    <w:p>
-      <w:pPr>
-        <w:pStyle w:val="DocumentSub-subsectionHeading"/>
-      </w:pPr>
-      <w:bookmarkStart w:id="131" w:name="_Toc372915328"/>
-      <w:bookmarkStart w:id="132" w:name="_Toc409000292"/>
-      <w:r>
-        <w:t>Class 1</w:t>
-      </w:r>
       <w:bookmarkEnd w:id="131"/>
+    </w:p>
+    <w:p>
+      <w:pPr>
+        <w:pStyle w:val="DocumentSub-sub-subsectionHeading"/>
+      </w:pPr>
+      <w:bookmarkStart w:id="132" w:name="_Toc409000293"/>
+      <w:r>
+        <w:t>Description</w:t>
+      </w:r>
       <w:bookmarkEnd w:id="132"/>
-    </w:p>
-    <w:p>
-      <w:pPr>
-        <w:pStyle w:val="DocumentSub-sub-subsectionHeading"/>
-      </w:pPr>
-      <w:bookmarkStart w:id="133" w:name="_Toc409000293"/>
-      <w:r>
-        <w:t>Description</w:t>
-      </w:r>
-      <w:bookmarkEnd w:id="133"/>
     </w:p>
     <w:tbl>
       <w:tblPr>
@@ -16337,11 +18363,12 @@
       <w:pPr>
         <w:pStyle w:val="DocumentSub-sub-subsectionHeading"/>
       </w:pPr>
-      <w:bookmarkStart w:id="134" w:name="_Toc409000294"/>
-      <w:r>
+      <w:bookmarkStart w:id="133" w:name="_Toc409000294"/>
+      <w:r>
+        <w:lastRenderedPageBreak/>
         <w:t>Variables</w:t>
       </w:r>
-      <w:bookmarkEnd w:id="134"/>
+      <w:bookmarkEnd w:id="133"/>
     </w:p>
     <w:tbl>
       <w:tblPr>
@@ -16843,12 +18870,11 @@
       <w:pPr>
         <w:pStyle w:val="DocumentSub-sub-subsectionHeading"/>
       </w:pPr>
-      <w:bookmarkStart w:id="135" w:name="_Toc409000295"/>
-      <w:r>
-        <w:lastRenderedPageBreak/>
+      <w:bookmarkStart w:id="134" w:name="_Toc409000295"/>
+      <w:r>
         <w:t>Methods</w:t>
       </w:r>
-      <w:bookmarkEnd w:id="135"/>
+      <w:bookmarkEnd w:id="134"/>
     </w:p>
     <w:tbl>
       <w:tblPr>
@@ -17826,23 +19852,23 @@
       <w:pPr>
         <w:pStyle w:val="DocumentSub-subsectionHeading"/>
       </w:pPr>
-      <w:bookmarkStart w:id="136" w:name="_Toc372915329"/>
-      <w:bookmarkStart w:id="137" w:name="_Toc409000296"/>
+      <w:bookmarkStart w:id="135" w:name="_Toc372915329"/>
+      <w:bookmarkStart w:id="136" w:name="_Toc409000296"/>
       <w:r>
         <w:t>Class 2</w:t>
       </w:r>
+      <w:bookmarkEnd w:id="135"/>
       <w:bookmarkEnd w:id="136"/>
+    </w:p>
+    <w:p>
+      <w:pPr>
+        <w:pStyle w:val="DocumentSub-sub-subsectionHeading"/>
+      </w:pPr>
+      <w:bookmarkStart w:id="137" w:name="_Toc409000297"/>
+      <w:r>
+        <w:t>Description</w:t>
+      </w:r>
       <w:bookmarkEnd w:id="137"/>
-    </w:p>
-    <w:p>
-      <w:pPr>
-        <w:pStyle w:val="DocumentSub-sub-subsectionHeading"/>
-      </w:pPr>
-      <w:bookmarkStart w:id="138" w:name="_Toc409000297"/>
-      <w:r>
-        <w:t>Description</w:t>
-      </w:r>
-      <w:bookmarkEnd w:id="138"/>
     </w:p>
     <w:tbl>
       <w:tblPr>
@@ -18195,11 +20221,11 @@
       <w:pPr>
         <w:pStyle w:val="DocumentSub-sub-subsectionHeading"/>
       </w:pPr>
-      <w:bookmarkStart w:id="139" w:name="_Toc409000298"/>
+      <w:bookmarkStart w:id="138" w:name="_Toc409000298"/>
       <w:r>
         <w:t>Variables</w:t>
       </w:r>
-      <w:bookmarkEnd w:id="139"/>
+      <w:bookmarkEnd w:id="138"/>
     </w:p>
     <w:tbl>
       <w:tblPr>
@@ -18701,11 +20727,11 @@
       <w:pPr>
         <w:pStyle w:val="DocumentSub-sub-subsectionHeading"/>
       </w:pPr>
-      <w:bookmarkStart w:id="140" w:name="_Toc409000299"/>
+      <w:bookmarkStart w:id="139" w:name="_Toc409000299"/>
       <w:r>
         <w:t>Methods</w:t>
       </w:r>
-      <w:bookmarkEnd w:id="140"/>
+      <w:bookmarkEnd w:id="139"/>
     </w:p>
     <w:tbl>
       <w:tblPr>
@@ -18979,6 +21005,7 @@
                 <w:b/>
                 <w:sz w:val="24"/>
               </w:rPr>
+              <w:lastRenderedPageBreak/>
               <w:t>Parameter</w:t>
             </w:r>
           </w:p>
@@ -19242,7 +21269,6 @@
                 <w:rFonts w:ascii="Times New Roman" w:hAnsi="Times New Roman"/>
                 <w:sz w:val="24"/>
               </w:rPr>
-              <w:lastRenderedPageBreak/>
               <w:t>Method Name</w:t>
             </w:r>
           </w:p>
@@ -19703,10 +21729,10 @@
       <w:pPr>
         <w:pStyle w:val="DocumentSectionHeading"/>
       </w:pPr>
-      <w:bookmarkStart w:id="141" w:name="_Toc370827598"/>
-      <w:bookmarkStart w:id="142" w:name="_Toc370827729"/>
-      <w:bookmarkStart w:id="143" w:name="_Toc372915330"/>
-      <w:bookmarkStart w:id="144" w:name="_Toc409000300"/>
+      <w:bookmarkStart w:id="140" w:name="_Toc370827598"/>
+      <w:bookmarkStart w:id="141" w:name="_Toc370827729"/>
+      <w:bookmarkStart w:id="142" w:name="_Toc372915330"/>
+      <w:bookmarkStart w:id="143" w:name="_Toc409000300"/>
       <w:r>
         <w:lastRenderedPageBreak/>
         <w:t>6.</w:t>
@@ -19715,10 +21741,10 @@
         <w:tab/>
         <w:t>User Interface</w:t>
       </w:r>
+      <w:bookmarkEnd w:id="140"/>
       <w:bookmarkEnd w:id="141"/>
       <w:bookmarkEnd w:id="142"/>
       <w:bookmarkEnd w:id="143"/>
-      <w:bookmarkEnd w:id="144"/>
       <w:r>
         <w:t xml:space="preserve"> </w:t>
       </w:r>
@@ -19727,10 +21753,10 @@
       <w:pPr>
         <w:pStyle w:val="DocumentSubsectionHeading"/>
       </w:pPr>
-      <w:bookmarkStart w:id="145" w:name="_Toc370827599"/>
-      <w:bookmarkStart w:id="146" w:name="_Toc370827730"/>
-      <w:bookmarkStart w:id="147" w:name="_Toc372915331"/>
-      <w:bookmarkStart w:id="148" w:name="_Toc409000301"/>
+      <w:bookmarkStart w:id="144" w:name="_Toc370827599"/>
+      <w:bookmarkStart w:id="145" w:name="_Toc370827730"/>
+      <w:bookmarkStart w:id="146" w:name="_Toc372915331"/>
+      <w:bookmarkStart w:id="147" w:name="_Toc409000301"/>
       <w:r>
         <w:t>6.1</w:t>
       </w:r>
@@ -19738,10 +21764,10 @@
         <w:tab/>
         <w:t>UI Description</w:t>
       </w:r>
+      <w:bookmarkEnd w:id="144"/>
       <w:bookmarkEnd w:id="145"/>
       <w:bookmarkEnd w:id="146"/>
       <w:bookmarkEnd w:id="147"/>
-      <w:bookmarkEnd w:id="148"/>
     </w:p>
     <w:p>
       <w:pPr>
@@ -19755,10 +21781,10 @@
       <w:pPr>
         <w:pStyle w:val="DocumentSubsectionHeading"/>
       </w:pPr>
-      <w:bookmarkStart w:id="149" w:name="_Toc370827600"/>
-      <w:bookmarkStart w:id="150" w:name="_Toc370827731"/>
-      <w:bookmarkStart w:id="151" w:name="_Toc372915332"/>
-      <w:bookmarkStart w:id="152" w:name="_Toc409000302"/>
+      <w:bookmarkStart w:id="148" w:name="_Toc370827600"/>
+      <w:bookmarkStart w:id="149" w:name="_Toc370827731"/>
+      <w:bookmarkStart w:id="150" w:name="_Toc372915332"/>
+      <w:bookmarkStart w:id="151" w:name="_Toc409000302"/>
       <w:r>
         <w:t>6.2</w:t>
       </w:r>
@@ -19766,10 +21792,10 @@
         <w:tab/>
         <w:t>UI Mockup</w:t>
       </w:r>
+      <w:bookmarkEnd w:id="148"/>
       <w:bookmarkEnd w:id="149"/>
       <w:bookmarkEnd w:id="150"/>
       <w:bookmarkEnd w:id="151"/>
-      <w:bookmarkEnd w:id="152"/>
       <w:r>
         <w:t xml:space="preserve"> </w:t>
       </w:r>
@@ -19804,10 +21830,10 @@
       <w:pPr>
         <w:pStyle w:val="DocumentSectionHeading"/>
       </w:pPr>
-      <w:bookmarkStart w:id="153" w:name="_Toc370827601"/>
-      <w:bookmarkStart w:id="154" w:name="_Toc370827732"/>
-      <w:bookmarkStart w:id="155" w:name="_Toc372915333"/>
-      <w:bookmarkStart w:id="156" w:name="_Toc409000303"/>
+      <w:bookmarkStart w:id="152" w:name="_Toc370827601"/>
+      <w:bookmarkStart w:id="153" w:name="_Toc370827732"/>
+      <w:bookmarkStart w:id="154" w:name="_Toc372915333"/>
+      <w:bookmarkStart w:id="155" w:name="_Toc409000303"/>
       <w:r>
         <w:lastRenderedPageBreak/>
         <w:t>7.</w:t>
@@ -19816,10 +21842,10 @@
         <w:tab/>
         <w:t>Test Plan</w:t>
       </w:r>
+      <w:bookmarkEnd w:id="152"/>
       <w:bookmarkEnd w:id="153"/>
       <w:bookmarkEnd w:id="154"/>
       <w:bookmarkEnd w:id="155"/>
-      <w:bookmarkEnd w:id="156"/>
       <w:r>
         <w:t xml:space="preserve"> </w:t>
       </w:r>
@@ -19828,10 +21854,10 @@
       <w:pPr>
         <w:pStyle w:val="DocumentSubsectionHeading"/>
       </w:pPr>
-      <w:bookmarkStart w:id="157" w:name="_Toc370827602"/>
-      <w:bookmarkStart w:id="158" w:name="_Toc370827733"/>
-      <w:bookmarkStart w:id="159" w:name="_Toc372915334"/>
-      <w:bookmarkStart w:id="160" w:name="_Toc409000304"/>
+      <w:bookmarkStart w:id="156" w:name="_Toc370827602"/>
+      <w:bookmarkStart w:id="157" w:name="_Toc370827733"/>
+      <w:bookmarkStart w:id="158" w:name="_Toc372915334"/>
+      <w:bookmarkStart w:id="159" w:name="_Toc409000304"/>
       <w:r>
         <w:t>7.1</w:t>
       </w:r>
@@ -19839,10 +21865,10 @@
         <w:tab/>
         <w:t>Test Plan Description</w:t>
       </w:r>
+      <w:bookmarkEnd w:id="156"/>
       <w:bookmarkEnd w:id="157"/>
       <w:bookmarkEnd w:id="158"/>
       <w:bookmarkEnd w:id="159"/>
-      <w:bookmarkEnd w:id="160"/>
     </w:p>
     <w:p>
       <w:pPr>
@@ -19853,23 +21879,17 @@
         </w:rPr>
       </w:pPr>
       <w:r>
-        <w:t>&lt;&lt; Pr</w:t>
-      </w:r>
-      <w:r>
-        <w:t>ovide a brief description of how testing will be conducted for this project</w:t>
-      </w:r>
-      <w:r>
-        <w:t>. &gt;&gt;</w:t>
+        <w:t>&lt;&lt; Provide a brief description of how testing will be conducted for this project. &gt;&gt;</w:t>
       </w:r>
     </w:p>
     <w:p>
       <w:pPr>
         <w:pStyle w:val="DocumentSubsectionHeading"/>
       </w:pPr>
-      <w:bookmarkStart w:id="161" w:name="_Toc370827603"/>
-      <w:bookmarkStart w:id="162" w:name="_Toc370827734"/>
-      <w:bookmarkStart w:id="163" w:name="_Toc372915335"/>
-      <w:bookmarkStart w:id="164" w:name="_Toc409000305"/>
+      <w:bookmarkStart w:id="160" w:name="_Toc370827603"/>
+      <w:bookmarkStart w:id="161" w:name="_Toc370827734"/>
+      <w:bookmarkStart w:id="162" w:name="_Toc372915335"/>
+      <w:bookmarkStart w:id="163" w:name="_Toc409000305"/>
       <w:r>
         <w:t>7.2</w:t>
       </w:r>
@@ -19877,23 +21897,17 @@
         <w:tab/>
         <w:t>Testing Tools</w:t>
       </w:r>
+      <w:bookmarkEnd w:id="160"/>
       <w:bookmarkEnd w:id="161"/>
       <w:bookmarkEnd w:id="162"/>
       <w:bookmarkEnd w:id="163"/>
-      <w:bookmarkEnd w:id="164"/>
     </w:p>
     <w:p>
       <w:pPr>
         <w:pStyle w:val="DocumentText"/>
       </w:pPr>
       <w:r>
-        <w:t xml:space="preserve">&lt;&lt; Provide a brief description of </w:t>
-      </w:r>
-      <w:r>
-        <w:t>any testing tools, suites, etc. that will be used to assist with testing the project’s code</w:t>
-      </w:r>
-      <w:r>
-        <w:t>. &gt;&gt;</w:t>
+        <w:t>&lt;&lt; Provide a brief description of any testing tools, suites, etc. that will be used to assist with testing the project’s code. &gt;&gt;</w:t>
       </w:r>
     </w:p>
     <w:tbl>
@@ -19952,13 +21966,7 @@
               <w:rPr>
                 <w:b/>
               </w:rPr>
-              <w:t>Description</w:t>
-            </w:r>
-            <w:r>
-              <w:rPr>
-                <w:b/>
-              </w:rPr>
-              <w:t xml:space="preserve"> / Function</w:t>
+              <w:t>Description / Function</w:t>
             </w:r>
           </w:p>
         </w:tc>
@@ -20033,10 +22041,10 @@
       <w:pPr>
         <w:pStyle w:val="DocumentSubsectionHeading"/>
       </w:pPr>
-      <w:bookmarkStart w:id="165" w:name="_Toc370827604"/>
-      <w:bookmarkStart w:id="166" w:name="_Toc370827735"/>
-      <w:bookmarkStart w:id="167" w:name="_Toc372915336"/>
-      <w:bookmarkStart w:id="168" w:name="_Toc409000306"/>
+      <w:bookmarkStart w:id="164" w:name="_Toc370827604"/>
+      <w:bookmarkStart w:id="165" w:name="_Toc370827735"/>
+      <w:bookmarkStart w:id="166" w:name="_Toc372915336"/>
+      <w:bookmarkStart w:id="167" w:name="_Toc409000306"/>
       <w:r>
         <w:t>7.3</w:t>
       </w:r>
@@ -20044,23 +22052,17 @@
         <w:tab/>
         <w:t>Test Data</w:t>
       </w:r>
+      <w:bookmarkEnd w:id="164"/>
       <w:bookmarkEnd w:id="165"/>
       <w:bookmarkEnd w:id="166"/>
       <w:bookmarkEnd w:id="167"/>
-      <w:bookmarkEnd w:id="168"/>
     </w:p>
     <w:p>
       <w:pPr>
         <w:pStyle w:val="DocumentText"/>
       </w:pPr>
       <w:r>
-        <w:t xml:space="preserve">&lt;&lt; Identify any </w:t>
-      </w:r>
-      <w:r>
-        <w:t>data that will be necessary as part of the test process</w:t>
-      </w:r>
-      <w:r>
-        <w:t>. &gt;&gt;</w:t>
+        <w:t>&lt;&lt; Identify any data that will be necessary as part of the test process. &gt;&gt;</w:t>
       </w:r>
     </w:p>
     <w:tbl>
@@ -20286,24 +22288,21 @@
       <w:pPr>
         <w:pStyle w:val="DocumentSubsectionHeading"/>
       </w:pPr>
-      <w:bookmarkStart w:id="169" w:name="_Toc370827605"/>
-      <w:bookmarkStart w:id="170" w:name="_Toc370827736"/>
-      <w:bookmarkStart w:id="171" w:name="_Toc372915337"/>
-      <w:bookmarkStart w:id="172" w:name="_Toc409000307"/>
-      <w:r>
-        <w:t>7.</w:t>
-      </w:r>
-      <w:r>
-        <w:t>4</w:t>
+      <w:bookmarkStart w:id="168" w:name="_Toc370827605"/>
+      <w:bookmarkStart w:id="169" w:name="_Toc370827736"/>
+      <w:bookmarkStart w:id="170" w:name="_Toc372915337"/>
+      <w:bookmarkStart w:id="171" w:name="_Toc409000307"/>
+      <w:r>
+        <w:t>7.4</w:t>
       </w:r>
       <w:r>
         <w:tab/>
         <w:t>Test Types and Frequency</w:t>
       </w:r>
+      <w:bookmarkEnd w:id="168"/>
       <w:bookmarkEnd w:id="169"/>
       <w:bookmarkEnd w:id="170"/>
       <w:bookmarkEnd w:id="171"/>
-      <w:bookmarkEnd w:id="172"/>
     </w:p>
     <w:p>
       <w:pPr>
@@ -20515,43 +22514,28 @@
       <w:pPr>
         <w:pStyle w:val="DocumentSubsectionHeading"/>
       </w:pPr>
-      <w:bookmarkStart w:id="173" w:name="_Toc370827606"/>
-      <w:bookmarkStart w:id="174" w:name="_Toc370827737"/>
-      <w:bookmarkStart w:id="175" w:name="_Toc372915338"/>
-      <w:bookmarkStart w:id="176" w:name="_Toc409000308"/>
-      <w:r>
-        <w:t>7.</w:t>
-      </w:r>
-      <w:r>
-        <w:t>5</w:t>
+      <w:bookmarkStart w:id="172" w:name="_Toc370827606"/>
+      <w:bookmarkStart w:id="173" w:name="_Toc370827737"/>
+      <w:bookmarkStart w:id="174" w:name="_Toc372915338"/>
+      <w:bookmarkStart w:id="175" w:name="_Toc409000308"/>
+      <w:r>
+        <w:t>7.5</w:t>
       </w:r>
       <w:r>
         <w:tab/>
         <w:t>Test Coverage</w:t>
       </w:r>
+      <w:bookmarkEnd w:id="172"/>
       <w:bookmarkEnd w:id="173"/>
       <w:bookmarkEnd w:id="174"/>
       <w:bookmarkEnd w:id="175"/>
-      <w:bookmarkEnd w:id="176"/>
     </w:p>
     <w:p>
       <w:pPr>
         <w:pStyle w:val="DocumentText"/>
       </w:pPr>
       <w:r>
-        <w:t xml:space="preserve">&lt;&lt; </w:t>
-      </w:r>
-      <w:r>
-        <w:t>Identify components</w:t>
-      </w:r>
-      <w:r>
-        <w:t xml:space="preserve"> or other aspects </w:t>
-      </w:r>
-      <w:r>
-        <w:t>of the project that will not be tested and provide rationale for that reasoning</w:t>
-      </w:r>
-      <w:r>
-        <w:t>. &gt;&gt;</w:t>
+        <w:t>&lt;&lt; Identify components or other aspects of the project that will not be tested and provide rationale for that reasoning. &gt;&gt;</w:t>
       </w:r>
     </w:p>
     <w:tbl>
@@ -20690,30 +22674,22 @@
       <w:pPr>
         <w:pStyle w:val="DocumentSubsectionHeading"/>
       </w:pPr>
-      <w:bookmarkStart w:id="177" w:name="_Toc370827607"/>
-      <w:bookmarkStart w:id="178" w:name="_Toc370827738"/>
-      <w:bookmarkStart w:id="179" w:name="_Toc372915339"/>
-      <w:bookmarkStart w:id="180" w:name="_Toc409000309"/>
+      <w:bookmarkStart w:id="176" w:name="_Toc370827607"/>
+      <w:bookmarkStart w:id="177" w:name="_Toc370827738"/>
+      <w:bookmarkStart w:id="178" w:name="_Toc372915339"/>
+      <w:bookmarkStart w:id="179" w:name="_Toc409000309"/>
       <w:r>
         <w:lastRenderedPageBreak/>
-        <w:t>7.</w:t>
-      </w:r>
-      <w:r>
-        <w:t>6</w:t>
+        <w:t>7.6</w:t>
       </w:r>
       <w:r>
         <w:tab/>
-      </w:r>
-      <w:r>
-        <w:t xml:space="preserve">Test </w:t>
-      </w:r>
-      <w:r>
-        <w:t>Location</w:t>
-      </w:r>
+        <w:t>Test Location</w:t>
+      </w:r>
+      <w:bookmarkEnd w:id="176"/>
       <w:bookmarkEnd w:id="177"/>
       <w:bookmarkEnd w:id="178"/>
       <w:bookmarkEnd w:id="179"/>
-      <w:bookmarkEnd w:id="180"/>
     </w:p>
     <w:p>
       <w:pPr>
@@ -20726,25 +22702,7 @@
         </w:rPr>
       </w:pPr>
       <w:r>
-        <w:t xml:space="preserve">&lt;&lt; </w:t>
-      </w:r>
-      <w:r>
-        <w:t>Indicate where unit tests</w:t>
-      </w:r>
-      <w:r>
-        <w:t xml:space="preserve">, test cases, </w:t>
-      </w:r>
-      <w:r>
-        <w:t>etc</w:t>
-      </w:r>
-      <w:r>
-        <w:t>.</w:t>
-      </w:r>
-      <w:r>
-        <w:t xml:space="preserve"> are being stored</w:t>
-      </w:r>
-      <w:r>
-        <w:t xml:space="preserve"> &gt;&gt;</w:t>
+        <w:t>&lt;&lt; Indicate where unit tests, test cases, etc. are being stored &gt;&gt;</w:t>
       </w:r>
     </w:p>
     <w:p>
@@ -20779,11 +22737,11 @@
       <w:pPr>
         <w:pStyle w:val="DocumentSectionHeading"/>
       </w:pPr>
-      <w:bookmarkStart w:id="181" w:name="_Toc101329409"/>
-      <w:bookmarkStart w:id="182" w:name="_Toc370827608"/>
-      <w:bookmarkStart w:id="183" w:name="_Toc370827739"/>
-      <w:bookmarkStart w:id="184" w:name="_Toc372915340"/>
-      <w:bookmarkStart w:id="185" w:name="_Toc409000310"/>
+      <w:bookmarkStart w:id="180" w:name="_Toc101329409"/>
+      <w:bookmarkStart w:id="181" w:name="_Toc370827608"/>
+      <w:bookmarkStart w:id="182" w:name="_Toc370827739"/>
+      <w:bookmarkStart w:id="183" w:name="_Toc372915340"/>
+      <w:bookmarkStart w:id="184" w:name="_Toc409000310"/>
       <w:r>
         <w:lastRenderedPageBreak/>
         <w:t>8</w:t>
@@ -20794,23 +22752,23 @@
       <w:r>
         <w:tab/>
       </w:r>
+      <w:bookmarkEnd w:id="180"/>
+      <w:r>
+        <w:t>Project Closure</w:t>
+      </w:r>
       <w:bookmarkEnd w:id="181"/>
-      <w:r>
-        <w:t>Project Closure</w:t>
-      </w:r>
       <w:bookmarkEnd w:id="182"/>
       <w:bookmarkEnd w:id="183"/>
       <w:bookmarkEnd w:id="184"/>
-      <w:bookmarkEnd w:id="185"/>
     </w:p>
     <w:p>
       <w:pPr>
         <w:pStyle w:val="DocumentSubsectionHeading"/>
       </w:pPr>
-      <w:bookmarkStart w:id="186" w:name="_Toc370827609"/>
-      <w:bookmarkStart w:id="187" w:name="_Toc370827740"/>
-      <w:bookmarkStart w:id="188" w:name="_Toc372915341"/>
-      <w:bookmarkStart w:id="189" w:name="_Toc409000311"/>
+      <w:bookmarkStart w:id="185" w:name="_Toc370827609"/>
+      <w:bookmarkStart w:id="186" w:name="_Toc370827740"/>
+      <w:bookmarkStart w:id="187" w:name="_Toc372915341"/>
+      <w:bookmarkStart w:id="188" w:name="_Toc409000311"/>
       <w:r>
         <w:t>8.1</w:t>
       </w:r>
@@ -20818,10 +22776,10 @@
         <w:tab/>
         <w:t>Goals / Vision</w:t>
       </w:r>
+      <w:bookmarkEnd w:id="185"/>
       <w:bookmarkEnd w:id="186"/>
       <w:bookmarkEnd w:id="187"/>
       <w:bookmarkEnd w:id="188"/>
-      <w:bookmarkEnd w:id="189"/>
     </w:p>
     <w:p>
       <w:pPr>
@@ -20841,10 +22799,10 @@
       <w:pPr>
         <w:pStyle w:val="DocumentSubsectionHeading"/>
       </w:pPr>
-      <w:bookmarkStart w:id="190" w:name="_Toc370827610"/>
-      <w:bookmarkStart w:id="191" w:name="_Toc370827741"/>
-      <w:bookmarkStart w:id="192" w:name="_Toc372915342"/>
-      <w:bookmarkStart w:id="193" w:name="_Toc409000312"/>
+      <w:bookmarkStart w:id="189" w:name="_Toc370827610"/>
+      <w:bookmarkStart w:id="190" w:name="_Toc370827741"/>
+      <w:bookmarkStart w:id="191" w:name="_Toc372915342"/>
+      <w:bookmarkStart w:id="192" w:name="_Toc409000312"/>
       <w:r>
         <w:t>8.2</w:t>
       </w:r>
@@ -20852,10 +22810,10 @@
         <w:tab/>
         <w:t>Delivered Solution</w:t>
       </w:r>
+      <w:bookmarkEnd w:id="189"/>
       <w:bookmarkEnd w:id="190"/>
       <w:bookmarkEnd w:id="191"/>
       <w:bookmarkEnd w:id="192"/>
-      <w:bookmarkEnd w:id="193"/>
     </w:p>
     <w:p>
       <w:pPr>
@@ -20869,10 +22827,10 @@
       <w:pPr>
         <w:pStyle w:val="DocumentSubsectionHeading"/>
       </w:pPr>
-      <w:bookmarkStart w:id="194" w:name="_Toc370827611"/>
-      <w:bookmarkStart w:id="195" w:name="_Toc370827742"/>
-      <w:bookmarkStart w:id="196" w:name="_Toc372915343"/>
-      <w:bookmarkStart w:id="197" w:name="_Toc409000313"/>
+      <w:bookmarkStart w:id="193" w:name="_Toc370827611"/>
+      <w:bookmarkStart w:id="194" w:name="_Toc370827742"/>
+      <w:bookmarkStart w:id="195" w:name="_Toc372915343"/>
+      <w:bookmarkStart w:id="196" w:name="_Toc409000313"/>
       <w:r>
         <w:t>8.3</w:t>
       </w:r>
@@ -20880,10 +22838,10 @@
         <w:tab/>
         <w:t>Remaining Work</w:t>
       </w:r>
+      <w:bookmarkEnd w:id="193"/>
       <w:bookmarkEnd w:id="194"/>
       <w:bookmarkEnd w:id="195"/>
       <w:bookmarkEnd w:id="196"/>
-      <w:bookmarkEnd w:id="197"/>
     </w:p>
     <w:p>
       <w:pPr>
@@ -20907,10 +22865,10 @@
       <w:pPr>
         <w:pStyle w:val="DocumentSectionHeading"/>
       </w:pPr>
-      <w:bookmarkStart w:id="198" w:name="_Toc370827612"/>
-      <w:bookmarkStart w:id="199" w:name="_Toc370827743"/>
-      <w:bookmarkStart w:id="200" w:name="_Toc372915344"/>
-      <w:bookmarkStart w:id="201" w:name="_Toc409000314"/>
+      <w:bookmarkStart w:id="197" w:name="_Toc370827612"/>
+      <w:bookmarkStart w:id="198" w:name="_Toc370827743"/>
+      <w:bookmarkStart w:id="199" w:name="_Toc372915344"/>
+      <w:bookmarkStart w:id="200" w:name="_Toc409000314"/>
       <w:r>
         <w:lastRenderedPageBreak/>
         <w:t>9.</w:t>
@@ -20919,52 +22877,49 @@
         <w:tab/>
         <w:t>Deliverables</w:t>
       </w:r>
+      <w:bookmarkEnd w:id="197"/>
       <w:bookmarkEnd w:id="198"/>
       <w:bookmarkEnd w:id="199"/>
       <w:bookmarkEnd w:id="200"/>
+    </w:p>
+    <w:p>
+      <w:pPr>
+        <w:pStyle w:val="DocumentText"/>
+      </w:pPr>
+      <w:r>
+        <w:t xml:space="preserve">&lt;&lt; </w:t>
+      </w:r>
+      <w:r>
+        <w:t>Th</w:t>
+      </w:r>
+      <w:r>
+        <w:t xml:space="preserve">is section contains information on the location of any deliverables for the project. If there are none for a particular category, indicate that it is not applicable. Otherwise provide the name of any files, etc. and where they can be found. &gt;&gt; </w:t>
+      </w:r>
+    </w:p>
+    <w:p>
+      <w:pPr>
+        <w:pStyle w:val="DocumentSubsectionHeading"/>
+      </w:pPr>
+      <w:bookmarkStart w:id="201" w:name="_Toc370827613"/>
+      <w:bookmarkStart w:id="202" w:name="_Toc370827744"/>
+      <w:bookmarkStart w:id="203" w:name="_Toc372915345"/>
+      <w:bookmarkStart w:id="204" w:name="_Toc409000315"/>
+      <w:r>
+        <w:t>9</w:t>
+      </w:r>
+      <w:r>
+        <w:t>.1</w:t>
+      </w:r>
+      <w:r>
+        <w:tab/>
+      </w:r>
+      <w:r>
+        <w:t>Study Results</w:t>
+      </w:r>
       <w:bookmarkEnd w:id="201"/>
-    </w:p>
-    <w:p>
-      <w:pPr>
-        <w:pStyle w:val="DocumentText"/>
-      </w:pPr>
-      <w:r>
-        <w:t xml:space="preserve">&lt;&lt; </w:t>
-      </w:r>
-      <w:r>
-        <w:t>Th</w:t>
-      </w:r>
-      <w:r>
-        <w:t>is section contains information on the location of any deliverables for the project. If there are none for a particular category, indicate that it is not applicable. Otherwise provide the name of any files, etc. and where they can be found.</w:t>
-      </w:r>
-      <w:r>
-        <w:t xml:space="preserve"> &gt;&gt; </w:t>
-      </w:r>
-    </w:p>
-    <w:p>
-      <w:pPr>
-        <w:pStyle w:val="DocumentSubsectionHeading"/>
-      </w:pPr>
-      <w:bookmarkStart w:id="202" w:name="_Toc370827613"/>
-      <w:bookmarkStart w:id="203" w:name="_Toc370827744"/>
-      <w:bookmarkStart w:id="204" w:name="_Toc372915345"/>
-      <w:bookmarkStart w:id="205" w:name="_Toc409000315"/>
-      <w:r>
-        <w:t>9</w:t>
-      </w:r>
-      <w:r>
-        <w:t>.1</w:t>
-      </w:r>
-      <w:r>
-        <w:tab/>
-      </w:r>
-      <w:r>
-        <w:t>Study Results</w:t>
-      </w:r>
       <w:bookmarkEnd w:id="202"/>
       <w:bookmarkEnd w:id="203"/>
       <w:bookmarkEnd w:id="204"/>
-      <w:bookmarkEnd w:id="205"/>
     </w:p>
     <w:p>
       <w:pPr>
@@ -20978,10 +22933,10 @@
       <w:pPr>
         <w:pStyle w:val="DocumentSubsectionHeading"/>
       </w:pPr>
-      <w:bookmarkStart w:id="206" w:name="_Toc370827614"/>
-      <w:bookmarkStart w:id="207" w:name="_Toc370827745"/>
-      <w:bookmarkStart w:id="208" w:name="_Toc372915346"/>
-      <w:bookmarkStart w:id="209" w:name="_Toc409000316"/>
+      <w:bookmarkStart w:id="205" w:name="_Toc370827614"/>
+      <w:bookmarkStart w:id="206" w:name="_Toc370827745"/>
+      <w:bookmarkStart w:id="207" w:name="_Toc372915346"/>
+      <w:bookmarkStart w:id="208" w:name="_Toc409000316"/>
       <w:r>
         <w:t>9.2</w:t>
       </w:r>
@@ -20989,10 +22944,10 @@
         <w:tab/>
         <w:t>Requirements and Design Documents</w:t>
       </w:r>
+      <w:bookmarkEnd w:id="205"/>
       <w:bookmarkEnd w:id="206"/>
       <w:bookmarkEnd w:id="207"/>
       <w:bookmarkEnd w:id="208"/>
-      <w:bookmarkEnd w:id="209"/>
     </w:p>
     <w:p>
       <w:pPr>
@@ -21006,10 +22961,10 @@
       <w:pPr>
         <w:pStyle w:val="DocumentSubsectionHeading"/>
       </w:pPr>
-      <w:bookmarkStart w:id="210" w:name="_Toc370827615"/>
-      <w:bookmarkStart w:id="211" w:name="_Toc370827746"/>
-      <w:bookmarkStart w:id="212" w:name="_Toc372915347"/>
-      <w:bookmarkStart w:id="213" w:name="_Toc409000317"/>
+      <w:bookmarkStart w:id="209" w:name="_Toc370827615"/>
+      <w:bookmarkStart w:id="210" w:name="_Toc370827746"/>
+      <w:bookmarkStart w:id="211" w:name="_Toc372915347"/>
+      <w:bookmarkStart w:id="212" w:name="_Toc409000317"/>
       <w:r>
         <w:t>9.3</w:t>
       </w:r>
@@ -21017,10 +22972,10 @@
         <w:tab/>
         <w:t>Code</w:t>
       </w:r>
+      <w:bookmarkEnd w:id="209"/>
       <w:bookmarkEnd w:id="210"/>
       <w:bookmarkEnd w:id="211"/>
       <w:bookmarkEnd w:id="212"/>
-      <w:bookmarkEnd w:id="213"/>
     </w:p>
     <w:p>
       <w:pPr>
@@ -21034,10 +22989,10 @@
       <w:pPr>
         <w:pStyle w:val="DocumentSubsectionHeading"/>
       </w:pPr>
-      <w:bookmarkStart w:id="214" w:name="_Toc370827616"/>
-      <w:bookmarkStart w:id="215" w:name="_Toc370827747"/>
-      <w:bookmarkStart w:id="216" w:name="_Toc372915348"/>
-      <w:bookmarkStart w:id="217" w:name="_Toc409000318"/>
+      <w:bookmarkStart w:id="213" w:name="_Toc370827616"/>
+      <w:bookmarkStart w:id="214" w:name="_Toc370827747"/>
+      <w:bookmarkStart w:id="215" w:name="_Toc372915348"/>
+      <w:bookmarkStart w:id="216" w:name="_Toc409000318"/>
       <w:r>
         <w:t>9.4</w:t>
       </w:r>
@@ -21045,10 +23000,10 @@
         <w:tab/>
         <w:t>Tests and Test Results</w:t>
       </w:r>
+      <w:bookmarkEnd w:id="213"/>
       <w:bookmarkEnd w:id="214"/>
       <w:bookmarkEnd w:id="215"/>
       <w:bookmarkEnd w:id="216"/>
-      <w:bookmarkEnd w:id="217"/>
     </w:p>
     <w:p>
       <w:pPr>
@@ -21062,10 +23017,10 @@
       <w:pPr>
         <w:pStyle w:val="DocumentSubsectionHeading"/>
       </w:pPr>
-      <w:bookmarkStart w:id="218" w:name="_Toc370827617"/>
-      <w:bookmarkStart w:id="219" w:name="_Toc370827748"/>
-      <w:bookmarkStart w:id="220" w:name="_Toc372915349"/>
-      <w:bookmarkStart w:id="221" w:name="_Toc409000319"/>
+      <w:bookmarkStart w:id="217" w:name="_Toc370827617"/>
+      <w:bookmarkStart w:id="218" w:name="_Toc370827748"/>
+      <w:bookmarkStart w:id="219" w:name="_Toc372915349"/>
+      <w:bookmarkStart w:id="220" w:name="_Toc409000319"/>
       <w:r>
         <w:t>9.5</w:t>
       </w:r>
@@ -21073,10 +23028,10 @@
         <w:tab/>
         <w:t>Build Process Documents</w:t>
       </w:r>
+      <w:bookmarkEnd w:id="217"/>
       <w:bookmarkEnd w:id="218"/>
       <w:bookmarkEnd w:id="219"/>
       <w:bookmarkEnd w:id="220"/>
-      <w:bookmarkEnd w:id="221"/>
     </w:p>
     <w:p>
       <w:pPr>
@@ -21090,10 +23045,10 @@
       <w:pPr>
         <w:pStyle w:val="DocumentSubsectionHeading"/>
       </w:pPr>
-      <w:bookmarkStart w:id="222" w:name="_Toc370827618"/>
-      <w:bookmarkStart w:id="223" w:name="_Toc370827749"/>
-      <w:bookmarkStart w:id="224" w:name="_Toc372915350"/>
-      <w:bookmarkStart w:id="225" w:name="_Toc409000320"/>
+      <w:bookmarkStart w:id="221" w:name="_Toc370827618"/>
+      <w:bookmarkStart w:id="222" w:name="_Toc370827749"/>
+      <w:bookmarkStart w:id="223" w:name="_Toc372915350"/>
+      <w:bookmarkStart w:id="224" w:name="_Toc409000320"/>
       <w:r>
         <w:t>9.6</w:t>
       </w:r>
@@ -21101,10 +23056,10 @@
         <w:tab/>
         <w:t>Install Process Documents</w:t>
       </w:r>
+      <w:bookmarkEnd w:id="221"/>
       <w:bookmarkEnd w:id="222"/>
       <w:bookmarkEnd w:id="223"/>
       <w:bookmarkEnd w:id="224"/>
-      <w:bookmarkEnd w:id="225"/>
     </w:p>
     <w:p>
       <w:pPr>
@@ -21118,10 +23073,10 @@
       <w:pPr>
         <w:pStyle w:val="DocumentSubsectionHeading"/>
       </w:pPr>
-      <w:bookmarkStart w:id="226" w:name="_Toc370827619"/>
-      <w:bookmarkStart w:id="227" w:name="_Toc370827750"/>
-      <w:bookmarkStart w:id="228" w:name="_Toc372915351"/>
-      <w:bookmarkStart w:id="229" w:name="_Toc409000321"/>
+      <w:bookmarkStart w:id="225" w:name="_Toc370827619"/>
+      <w:bookmarkStart w:id="226" w:name="_Toc370827750"/>
+      <w:bookmarkStart w:id="227" w:name="_Toc372915351"/>
+      <w:bookmarkStart w:id="228" w:name="_Toc409000321"/>
       <w:r>
         <w:t>9.7</w:t>
       </w:r>
@@ -21129,10 +23084,10 @@
         <w:tab/>
         <w:t>Administrator’s and/or User’s Manual</w:t>
       </w:r>
+      <w:bookmarkEnd w:id="225"/>
       <w:bookmarkEnd w:id="226"/>
       <w:bookmarkEnd w:id="227"/>
       <w:bookmarkEnd w:id="228"/>
-      <w:bookmarkEnd w:id="229"/>
     </w:p>
     <w:p>
       <w:pPr>
@@ -21146,10 +23101,10 @@
       <w:pPr>
         <w:pStyle w:val="DocumentSubsectionHeading"/>
       </w:pPr>
-      <w:bookmarkStart w:id="230" w:name="_Toc370827620"/>
-      <w:bookmarkStart w:id="231" w:name="_Toc370827751"/>
-      <w:bookmarkStart w:id="232" w:name="_Toc372915352"/>
-      <w:bookmarkStart w:id="233" w:name="_Toc409000322"/>
+      <w:bookmarkStart w:id="229" w:name="_Toc370827620"/>
+      <w:bookmarkStart w:id="230" w:name="_Toc370827751"/>
+      <w:bookmarkStart w:id="231" w:name="_Toc372915352"/>
+      <w:bookmarkStart w:id="232" w:name="_Toc409000322"/>
       <w:r>
         <w:t>9.8</w:t>
       </w:r>
@@ -21157,10 +23112,10 @@
         <w:tab/>
         <w:t>Postmortem Document</w:t>
       </w:r>
+      <w:bookmarkEnd w:id="229"/>
       <w:bookmarkEnd w:id="230"/>
       <w:bookmarkEnd w:id="231"/>
       <w:bookmarkEnd w:id="232"/>
-      <w:bookmarkEnd w:id="233"/>
     </w:p>
     <w:p>
       <w:pPr>
@@ -21174,10 +23129,10 @@
       <w:pPr>
         <w:pStyle w:val="DocumentSubsectionHeading"/>
       </w:pPr>
-      <w:bookmarkStart w:id="234" w:name="_Toc370827621"/>
-      <w:bookmarkStart w:id="235" w:name="_Toc370827752"/>
-      <w:bookmarkStart w:id="236" w:name="_Toc372915353"/>
-      <w:bookmarkStart w:id="237" w:name="_Toc409000323"/>
+      <w:bookmarkStart w:id="233" w:name="_Toc370827621"/>
+      <w:bookmarkStart w:id="234" w:name="_Toc370827752"/>
+      <w:bookmarkStart w:id="235" w:name="_Toc372915353"/>
+      <w:bookmarkStart w:id="236" w:name="_Toc409000323"/>
       <w:r>
         <w:t>9.9</w:t>
       </w:r>
@@ -21185,10 +23140,10 @@
         <w:tab/>
         <w:t>Final Report</w:t>
       </w:r>
+      <w:bookmarkEnd w:id="233"/>
       <w:bookmarkEnd w:id="234"/>
       <w:bookmarkEnd w:id="235"/>
       <w:bookmarkEnd w:id="236"/>
-      <w:bookmarkEnd w:id="237"/>
     </w:p>
     <w:p>
       <w:pPr>
@@ -21212,25 +23167,22 @@
       <w:pPr>
         <w:pStyle w:val="DocumentSectionHeading"/>
       </w:pPr>
-      <w:bookmarkStart w:id="238" w:name="_Toc370827622"/>
-      <w:bookmarkStart w:id="239" w:name="_Toc370827753"/>
-      <w:bookmarkStart w:id="240" w:name="_Toc372915354"/>
-      <w:bookmarkStart w:id="241" w:name="_Toc409000324"/>
+      <w:bookmarkStart w:id="237" w:name="_Toc370827622"/>
+      <w:bookmarkStart w:id="238" w:name="_Toc370827753"/>
+      <w:bookmarkStart w:id="239" w:name="_Toc372915354"/>
+      <w:bookmarkStart w:id="240" w:name="_Toc409000324"/>
       <w:r>
         <w:lastRenderedPageBreak/>
-        <w:t>10</w:t>
-      </w:r>
-      <w:r>
-        <w:t>.</w:t>
+        <w:t>10.</w:t>
       </w:r>
       <w:r>
         <w:tab/>
         <w:t>Definitions and Acronyms</w:t>
       </w:r>
+      <w:bookmarkEnd w:id="237"/>
       <w:bookmarkEnd w:id="238"/>
       <w:bookmarkEnd w:id="239"/>
       <w:bookmarkEnd w:id="240"/>
-      <w:bookmarkEnd w:id="241"/>
     </w:p>
     <w:p>
       <w:pPr>
@@ -21510,6 +23462,10 @@
           <w:sz w:val="36"/>
         </w:rPr>
       </w:pPr>
+    </w:p>
+    <w:p>
+      <w:bookmarkStart w:id="241" w:name="_GoBack"/>
+      <w:bookmarkEnd w:id="241"/>
     </w:p>
     <w:sectPr>
       <w:headerReference w:type="default" r:id="rId19"/>
@@ -21646,7 +23602,7 @@
           <w:rPr>
             <w:noProof/>
           </w:rPr>
-          <w:t>19</w:t>
+          <w:t>21</w:t>
         </w:r>
         <w:r>
           <w:rPr>
@@ -23063,7 +25019,7 @@
 </file>
 
 <file path=customXml/itemProps1.xml><?xml version="1.0" encoding="utf-8"?>
-<ds:datastoreItem xmlns:ds="http://schemas.openxmlformats.org/officeDocument/2006/customXml" ds:itemID="{62E974A3-9FD3-432A-B4E3-A663F6B68BCA}">
+<ds:datastoreItem xmlns:ds="http://schemas.openxmlformats.org/officeDocument/2006/customXml" ds:itemID="{FE223D8D-BA75-48AE-A48B-B99334C55A70}">
   <ds:schemaRefs>
     <ds:schemaRef ds:uri="http://schemas.openxmlformats.org/officeDocument/2006/bibliography"/>
   </ds:schemaRefs>

</xml_diff>

<commit_message>
added last section for real
</commit_message>
<xml_diff>
--- a/Documents/IBM Project Specifications.docx
+++ b/Documents/IBM Project Specifications.docx
@@ -3013,8 +3013,6 @@
           <w:fldChar w:fldCharType="end"/>
         </w:r>
       </w:hyperlink>
-      <w:bookmarkStart w:id="3" w:name="_GoBack"/>
-      <w:bookmarkEnd w:id="3"/>
     </w:p>
     <w:p>
       <w:pPr>
@@ -5379,10 +5377,10 @@
       <w:pPr>
         <w:pStyle w:val="DocumentSectionHeading"/>
       </w:pPr>
-      <w:bookmarkStart w:id="4" w:name="_Toc370827568"/>
-      <w:bookmarkStart w:id="5" w:name="_Toc370827699"/>
-      <w:bookmarkStart w:id="6" w:name="_Toc372915292"/>
-      <w:bookmarkStart w:id="7" w:name="_Toc411876998"/>
+      <w:bookmarkStart w:id="3" w:name="_Toc370827568"/>
+      <w:bookmarkStart w:id="4" w:name="_Toc370827699"/>
+      <w:bookmarkStart w:id="5" w:name="_Toc372915292"/>
+      <w:bookmarkStart w:id="6" w:name="_Toc411876998"/>
       <w:r>
         <w:lastRenderedPageBreak/>
         <w:t>1.</w:t>
@@ -5396,19 +5394,19 @@
       <w:r>
         <w:t>Vision and Objectives</w:t>
       </w:r>
+      <w:bookmarkEnd w:id="3"/>
       <w:bookmarkEnd w:id="4"/>
       <w:bookmarkEnd w:id="5"/>
       <w:bookmarkEnd w:id="6"/>
-      <w:bookmarkEnd w:id="7"/>
     </w:p>
     <w:p>
       <w:pPr>
         <w:pStyle w:val="DocumentSubsectionHeading"/>
       </w:pPr>
-      <w:bookmarkStart w:id="8" w:name="_Toc370827569"/>
-      <w:bookmarkStart w:id="9" w:name="_Toc370827700"/>
-      <w:bookmarkStart w:id="10" w:name="_Toc372915293"/>
-      <w:bookmarkStart w:id="11" w:name="_Toc411876999"/>
+      <w:bookmarkStart w:id="7" w:name="_Toc370827569"/>
+      <w:bookmarkStart w:id="8" w:name="_Toc370827700"/>
+      <w:bookmarkStart w:id="9" w:name="_Toc372915293"/>
+      <w:bookmarkStart w:id="10" w:name="_Toc411876999"/>
       <w:r>
         <w:t>1.1</w:t>
       </w:r>
@@ -5416,10 +5414,10 @@
         <w:tab/>
         <w:t>Project Scope and Vision</w:t>
       </w:r>
+      <w:bookmarkEnd w:id="7"/>
       <w:bookmarkEnd w:id="8"/>
       <w:bookmarkEnd w:id="9"/>
       <w:bookmarkEnd w:id="10"/>
-      <w:bookmarkEnd w:id="11"/>
     </w:p>
     <w:p>
       <w:pPr>
@@ -5439,10 +5437,10 @@
       <w:pPr>
         <w:pStyle w:val="DocumentSubsectionHeading"/>
       </w:pPr>
-      <w:bookmarkStart w:id="12" w:name="_Toc370827570"/>
-      <w:bookmarkStart w:id="13" w:name="_Toc370827701"/>
-      <w:bookmarkStart w:id="14" w:name="_Toc372915294"/>
-      <w:bookmarkStart w:id="15" w:name="_Toc411877000"/>
+      <w:bookmarkStart w:id="11" w:name="_Toc370827570"/>
+      <w:bookmarkStart w:id="12" w:name="_Toc370827701"/>
+      <w:bookmarkStart w:id="13" w:name="_Toc372915294"/>
+      <w:bookmarkStart w:id="14" w:name="_Toc411877000"/>
       <w:r>
         <w:t>1.2</w:t>
       </w:r>
@@ -5450,10 +5448,10 @@
         <w:tab/>
         <w:t>Project Goals and Objectives</w:t>
       </w:r>
+      <w:bookmarkEnd w:id="11"/>
       <w:bookmarkEnd w:id="12"/>
       <w:bookmarkEnd w:id="13"/>
       <w:bookmarkEnd w:id="14"/>
-      <w:bookmarkEnd w:id="15"/>
     </w:p>
     <w:p/>
     <w:tbl>
@@ -5797,10 +5795,10 @@
       <w:pPr>
         <w:pStyle w:val="DocumentSectionHeading"/>
       </w:pPr>
-      <w:bookmarkStart w:id="16" w:name="_Toc370827571"/>
-      <w:bookmarkStart w:id="17" w:name="_Toc370827702"/>
-      <w:bookmarkStart w:id="18" w:name="_Toc372915295"/>
-      <w:bookmarkStart w:id="19" w:name="_Toc411877001"/>
+      <w:bookmarkStart w:id="15" w:name="_Toc370827571"/>
+      <w:bookmarkStart w:id="16" w:name="_Toc370827702"/>
+      <w:bookmarkStart w:id="17" w:name="_Toc372915295"/>
+      <w:bookmarkStart w:id="18" w:name="_Toc411877001"/>
       <w:r>
         <w:lastRenderedPageBreak/>
         <w:t>2.</w:t>
@@ -5809,19 +5807,19 @@
         <w:tab/>
         <w:t>Project Planning</w:t>
       </w:r>
+      <w:bookmarkEnd w:id="15"/>
       <w:bookmarkEnd w:id="16"/>
       <w:bookmarkEnd w:id="17"/>
       <w:bookmarkEnd w:id="18"/>
-      <w:bookmarkEnd w:id="19"/>
     </w:p>
     <w:p>
       <w:pPr>
         <w:pStyle w:val="DocumentSubsectionHeading"/>
       </w:pPr>
-      <w:bookmarkStart w:id="20" w:name="_Toc370827572"/>
-      <w:bookmarkStart w:id="21" w:name="_Toc370827703"/>
-      <w:bookmarkStart w:id="22" w:name="_Toc372915296"/>
-      <w:bookmarkStart w:id="23" w:name="_Toc411877002"/>
+      <w:bookmarkStart w:id="19" w:name="_Toc370827572"/>
+      <w:bookmarkStart w:id="20" w:name="_Toc370827703"/>
+      <w:bookmarkStart w:id="21" w:name="_Toc372915296"/>
+      <w:bookmarkStart w:id="22" w:name="_Toc411877002"/>
       <w:r>
         <w:t>2</w:t>
       </w:r>
@@ -5832,10 +5830,10 @@
         <w:tab/>
         <w:t>Project Lifecycle</w:t>
       </w:r>
+      <w:bookmarkEnd w:id="19"/>
       <w:bookmarkEnd w:id="20"/>
       <w:bookmarkEnd w:id="21"/>
       <w:bookmarkEnd w:id="22"/>
-      <w:bookmarkEnd w:id="23"/>
     </w:p>
     <w:p>
       <w:pPr>
@@ -5849,10 +5847,10 @@
       <w:pPr>
         <w:pStyle w:val="DocumentSubsectionHeading"/>
       </w:pPr>
-      <w:bookmarkStart w:id="24" w:name="_Toc370827573"/>
-      <w:bookmarkStart w:id="25" w:name="_Toc370827704"/>
-      <w:bookmarkStart w:id="26" w:name="_Toc372915297"/>
-      <w:bookmarkStart w:id="27" w:name="_Toc411877003"/>
+      <w:bookmarkStart w:id="23" w:name="_Toc370827573"/>
+      <w:bookmarkStart w:id="24" w:name="_Toc370827704"/>
+      <w:bookmarkStart w:id="25" w:name="_Toc372915297"/>
+      <w:bookmarkStart w:id="26" w:name="_Toc411877003"/>
       <w:r>
         <w:t>2</w:t>
       </w:r>
@@ -5863,10 +5861,10 @@
         <w:tab/>
         <w:t>Project Setup</w:t>
       </w:r>
+      <w:bookmarkEnd w:id="23"/>
       <w:bookmarkEnd w:id="24"/>
       <w:bookmarkEnd w:id="25"/>
       <w:bookmarkEnd w:id="26"/>
-      <w:bookmarkEnd w:id="27"/>
     </w:p>
     <w:p>
       <w:pPr>
@@ -6149,15 +6147,15 @@
       <w:pPr>
         <w:pStyle w:val="DocumentText"/>
       </w:pPr>
-      <w:bookmarkStart w:id="28" w:name="_Toc370827579"/>
-      <w:bookmarkStart w:id="29" w:name="_Toc370827710"/>
+      <w:bookmarkStart w:id="27" w:name="_Toc370827579"/>
+      <w:bookmarkStart w:id="28" w:name="_Toc370827710"/>
     </w:p>
     <w:p>
       <w:pPr>
         <w:pStyle w:val="DocumentSubsectionHeading"/>
       </w:pPr>
-      <w:bookmarkStart w:id="30" w:name="_Toc372915298"/>
-      <w:bookmarkStart w:id="31" w:name="_Toc411877004"/>
+      <w:bookmarkStart w:id="29" w:name="_Toc372915298"/>
+      <w:bookmarkStart w:id="30" w:name="_Toc411877004"/>
       <w:r>
         <w:t>2.3</w:t>
       </w:r>
@@ -6165,10 +6163,10 @@
         <w:tab/>
         <w:t>Stakeholders</w:t>
       </w:r>
+      <w:bookmarkEnd w:id="27"/>
       <w:bookmarkEnd w:id="28"/>
       <w:bookmarkEnd w:id="29"/>
       <w:bookmarkEnd w:id="30"/>
-      <w:bookmarkEnd w:id="31"/>
     </w:p>
     <w:p>
       <w:pPr>
@@ -6474,9 +6472,9 @@
       <w:pPr>
         <w:pStyle w:val="DocumentSubsectionHeading"/>
       </w:pPr>
-      <w:bookmarkStart w:id="32" w:name="_Toc370827574"/>
-      <w:bookmarkStart w:id="33" w:name="_Toc370827705"/>
-      <w:bookmarkStart w:id="34" w:name="_Toc372915299"/>
+      <w:bookmarkStart w:id="31" w:name="_Toc370827574"/>
+      <w:bookmarkStart w:id="32" w:name="_Toc370827705"/>
+      <w:bookmarkStart w:id="33" w:name="_Toc372915299"/>
     </w:p>
     <w:p>
       <w:pPr>
@@ -6507,7 +6505,7 @@
       <w:pPr>
         <w:pStyle w:val="DocumentSubsectionHeading"/>
       </w:pPr>
-      <w:bookmarkStart w:id="35" w:name="_Toc411877005"/>
+      <w:bookmarkStart w:id="34" w:name="_Toc411877005"/>
       <w:r>
         <w:lastRenderedPageBreak/>
         <w:t>2</w:t>
@@ -6522,10 +6520,10 @@
         <w:tab/>
         <w:t>Project Resources</w:t>
       </w:r>
+      <w:bookmarkEnd w:id="31"/>
       <w:bookmarkEnd w:id="32"/>
       <w:bookmarkEnd w:id="33"/>
       <w:bookmarkEnd w:id="34"/>
-      <w:bookmarkEnd w:id="35"/>
     </w:p>
     <w:p>
       <w:pPr>
@@ -7014,10 +7012,10 @@
       <w:pPr>
         <w:pStyle w:val="DocumentSubsectionHeading"/>
       </w:pPr>
-      <w:bookmarkStart w:id="36" w:name="_Toc370827575"/>
-      <w:bookmarkStart w:id="37" w:name="_Toc370827706"/>
-      <w:bookmarkStart w:id="38" w:name="_Toc372915300"/>
-      <w:bookmarkStart w:id="39" w:name="_Toc411877006"/>
+      <w:bookmarkStart w:id="35" w:name="_Toc370827575"/>
+      <w:bookmarkStart w:id="36" w:name="_Toc370827706"/>
+      <w:bookmarkStart w:id="37" w:name="_Toc372915300"/>
+      <w:bookmarkStart w:id="38" w:name="_Toc411877006"/>
       <w:r>
         <w:t>2.5</w:t>
       </w:r>
@@ -7025,10 +7023,10 @@
         <w:tab/>
         <w:t>Assumptions</w:t>
       </w:r>
+      <w:bookmarkEnd w:id="35"/>
       <w:bookmarkEnd w:id="36"/>
       <w:bookmarkEnd w:id="37"/>
       <w:bookmarkEnd w:id="38"/>
-      <w:bookmarkEnd w:id="39"/>
     </w:p>
     <w:p>
       <w:pPr>
@@ -7253,10 +7251,10 @@
       <w:pPr>
         <w:pStyle w:val="DocumentSectionHeading"/>
       </w:pPr>
-      <w:bookmarkStart w:id="40" w:name="_Toc370827578"/>
-      <w:bookmarkStart w:id="41" w:name="_Toc370827709"/>
-      <w:bookmarkStart w:id="42" w:name="_Toc372915302"/>
-      <w:bookmarkStart w:id="43" w:name="_Toc411877007"/>
+      <w:bookmarkStart w:id="39" w:name="_Toc370827578"/>
+      <w:bookmarkStart w:id="40" w:name="_Toc370827709"/>
+      <w:bookmarkStart w:id="41" w:name="_Toc372915302"/>
+      <w:bookmarkStart w:id="42" w:name="_Toc411877007"/>
       <w:r>
         <w:t>3.</w:t>
       </w:r>
@@ -7264,17 +7262,17 @@
         <w:tab/>
         <w:t>Project Tracking</w:t>
       </w:r>
+      <w:bookmarkEnd w:id="39"/>
       <w:bookmarkEnd w:id="40"/>
       <w:bookmarkEnd w:id="41"/>
       <w:bookmarkEnd w:id="42"/>
-      <w:bookmarkEnd w:id="43"/>
     </w:p>
     <w:p>
       <w:pPr>
         <w:pStyle w:val="DocumentSubsectionHeading"/>
       </w:pPr>
-      <w:bookmarkStart w:id="44" w:name="_Toc372915303"/>
-      <w:bookmarkStart w:id="45" w:name="_Toc411877008"/>
+      <w:bookmarkStart w:id="43" w:name="_Toc372915303"/>
+      <w:bookmarkStart w:id="44" w:name="_Toc411877008"/>
       <w:r>
         <w:t>3.1</w:t>
       </w:r>
@@ -7282,8 +7280,8 @@
         <w:tab/>
         <w:t>Tracking</w:t>
       </w:r>
+      <w:bookmarkEnd w:id="43"/>
       <w:bookmarkEnd w:id="44"/>
-      <w:bookmarkEnd w:id="45"/>
     </w:p>
     <w:p>
       <w:pPr>
@@ -7597,10 +7595,10 @@
       <w:pPr>
         <w:pStyle w:val="DocumentSubsectionHeading"/>
       </w:pPr>
-      <w:bookmarkStart w:id="46" w:name="_Toc370827580"/>
-      <w:bookmarkStart w:id="47" w:name="_Toc370827711"/>
-      <w:bookmarkStart w:id="48" w:name="_Toc372915304"/>
-      <w:bookmarkStart w:id="49" w:name="_Toc411877009"/>
+      <w:bookmarkStart w:id="45" w:name="_Toc370827580"/>
+      <w:bookmarkStart w:id="46" w:name="_Toc370827711"/>
+      <w:bookmarkStart w:id="47" w:name="_Toc372915304"/>
+      <w:bookmarkStart w:id="48" w:name="_Toc411877009"/>
       <w:r>
         <w:lastRenderedPageBreak/>
         <w:t>3.2</w:t>
@@ -7609,27 +7607,27 @@
         <w:tab/>
         <w:t>Communication Plan</w:t>
       </w:r>
+      <w:bookmarkEnd w:id="45"/>
       <w:bookmarkEnd w:id="46"/>
       <w:bookmarkEnd w:id="47"/>
       <w:bookmarkEnd w:id="48"/>
+    </w:p>
+    <w:p>
+      <w:pPr>
+        <w:pStyle w:val="DocumentSub-subsectionHeading"/>
+      </w:pPr>
+      <w:bookmarkStart w:id="49" w:name="_Toc372915305"/>
+    </w:p>
+    <w:p>
+      <w:pPr>
+        <w:pStyle w:val="DocumentSub-subsectionHeading"/>
+      </w:pPr>
+      <w:bookmarkStart w:id="50" w:name="_Toc411877010"/>
+      <w:r>
+        <w:t>Regularly Scheduled Meetings</w:t>
+      </w:r>
       <w:bookmarkEnd w:id="49"/>
-    </w:p>
-    <w:p>
-      <w:pPr>
-        <w:pStyle w:val="DocumentSub-subsectionHeading"/>
-      </w:pPr>
-      <w:bookmarkStart w:id="50" w:name="_Toc372915305"/>
-    </w:p>
-    <w:p>
-      <w:pPr>
-        <w:pStyle w:val="DocumentSub-subsectionHeading"/>
-      </w:pPr>
-      <w:bookmarkStart w:id="51" w:name="_Toc411877010"/>
-      <w:r>
-        <w:t>Regularly Scheduled Meetings</w:t>
-      </w:r>
       <w:bookmarkEnd w:id="50"/>
-      <w:bookmarkEnd w:id="51"/>
     </w:p>
     <w:tbl>
       <w:tblPr>
@@ -8036,8 +8034,8 @@
       <w:pPr>
         <w:pStyle w:val="DocumentSub-subsectionHeading"/>
       </w:pPr>
-      <w:bookmarkStart w:id="52" w:name="_Toc372915306"/>
-      <w:bookmarkStart w:id="53" w:name="_Toc411877011"/>
+      <w:bookmarkStart w:id="51" w:name="_Toc372915306"/>
+      <w:bookmarkStart w:id="52" w:name="_Toc411877011"/>
       <w:r>
         <w:t xml:space="preserve">Information </w:t>
       </w:r>
@@ -8049,8 +8047,8 @@
       <w:r>
         <w:t xml:space="preserve"> Be Shared Within Our Group</w:t>
       </w:r>
+      <w:bookmarkEnd w:id="51"/>
       <w:bookmarkEnd w:id="52"/>
-      <w:bookmarkEnd w:id="53"/>
     </w:p>
     <w:tbl>
       <w:tblPr>
@@ -8413,8 +8411,8 @@
       <w:pPr>
         <w:pStyle w:val="DocumentSub-subsectionHeading"/>
       </w:pPr>
-      <w:bookmarkStart w:id="54" w:name="_Toc372915307"/>
-      <w:bookmarkStart w:id="55" w:name="_Toc411877012"/>
+      <w:bookmarkStart w:id="53" w:name="_Toc372915307"/>
+      <w:bookmarkStart w:id="54" w:name="_Toc411877012"/>
       <w:r>
         <w:t xml:space="preserve">Information </w:t>
       </w:r>
@@ -8438,8 +8436,8 @@
       <w:r>
         <w:t xml:space="preserve"> To Other Groups</w:t>
       </w:r>
+      <w:bookmarkEnd w:id="53"/>
       <w:bookmarkEnd w:id="54"/>
-      <w:bookmarkEnd w:id="55"/>
     </w:p>
     <w:tbl>
       <w:tblPr>
@@ -8850,13 +8848,13 @@
       <w:pPr>
         <w:pStyle w:val="DocumentSub-subsectionHeading"/>
       </w:pPr>
-      <w:bookmarkStart w:id="56" w:name="_Toc372915308"/>
-      <w:bookmarkStart w:id="57" w:name="_Toc411877013"/>
+      <w:bookmarkStart w:id="55" w:name="_Toc372915308"/>
+      <w:bookmarkStart w:id="56" w:name="_Toc411877013"/>
       <w:r>
         <w:t>Information Needed From Other Groups</w:t>
       </w:r>
+      <w:bookmarkEnd w:id="55"/>
       <w:bookmarkEnd w:id="56"/>
-      <w:bookmarkEnd w:id="57"/>
     </w:p>
     <w:tbl>
       <w:tblPr>
@@ -9252,10 +9250,10 @@
       <w:pPr>
         <w:pStyle w:val="DocumentSubsectionHeading"/>
       </w:pPr>
-      <w:bookmarkStart w:id="58" w:name="_Toc370827581"/>
-      <w:bookmarkStart w:id="59" w:name="_Toc370827712"/>
-      <w:bookmarkStart w:id="60" w:name="_Toc372915309"/>
-      <w:bookmarkStart w:id="61" w:name="_Toc411877014"/>
+      <w:bookmarkStart w:id="57" w:name="_Toc370827581"/>
+      <w:bookmarkStart w:id="58" w:name="_Toc370827712"/>
+      <w:bookmarkStart w:id="59" w:name="_Toc372915309"/>
+      <w:bookmarkStart w:id="60" w:name="_Toc411877014"/>
       <w:r>
         <w:t>3.3</w:t>
       </w:r>
@@ -9263,10 +9261,10 @@
         <w:tab/>
         <w:t>Deliverables</w:t>
       </w:r>
+      <w:bookmarkEnd w:id="57"/>
       <w:bookmarkEnd w:id="58"/>
       <w:bookmarkEnd w:id="59"/>
       <w:bookmarkEnd w:id="60"/>
-      <w:bookmarkEnd w:id="61"/>
     </w:p>
     <w:tbl>
       <w:tblPr>
@@ -9511,7 +9509,7 @@
             </w:r>
           </w:p>
         </w:tc>
-        <w:bookmarkStart w:id="62" w:name="Check1"/>
+        <w:bookmarkStart w:id="61" w:name="Check1"/>
         <w:tc>
           <w:tcPr>
             <w:tcW w:w="1067" w:type="dxa"/>
@@ -9570,7 +9568,7 @@
               </w:rPr>
               <w:fldChar w:fldCharType="end"/>
             </w:r>
-            <w:bookmarkEnd w:id="62"/>
+            <w:bookmarkEnd w:id="61"/>
           </w:p>
         </w:tc>
         <w:tc>
@@ -10159,15 +10157,15 @@
       <w:pPr>
         <w:pStyle w:val="DocumentSubsectionHeading"/>
       </w:pPr>
-      <w:bookmarkStart w:id="63" w:name="_Toc370827582"/>
-      <w:bookmarkStart w:id="64" w:name="_Toc370827713"/>
-      <w:bookmarkStart w:id="65" w:name="_Toc372915310"/>
+      <w:bookmarkStart w:id="62" w:name="_Toc370827582"/>
+      <w:bookmarkStart w:id="63" w:name="_Toc370827713"/>
+      <w:bookmarkStart w:id="64" w:name="_Toc372915310"/>
     </w:p>
     <w:p>
       <w:pPr>
         <w:pStyle w:val="DocumentSubsectionHeading"/>
       </w:pPr>
-      <w:bookmarkStart w:id="66" w:name="_Toc411877015"/>
+      <w:bookmarkStart w:id="65" w:name="_Toc411877015"/>
       <w:r>
         <w:lastRenderedPageBreak/>
         <w:t>3.4</w:t>
@@ -10176,10 +10174,10 @@
         <w:tab/>
         <w:t>Project Metrics</w:t>
       </w:r>
+      <w:bookmarkEnd w:id="62"/>
       <w:bookmarkEnd w:id="63"/>
       <w:bookmarkEnd w:id="64"/>
       <w:bookmarkEnd w:id="65"/>
-      <w:bookmarkEnd w:id="66"/>
     </w:p>
     <w:p>
       <w:pPr>
@@ -10595,9 +10593,9 @@
           <w:sz w:val="36"/>
         </w:rPr>
       </w:pPr>
-      <w:bookmarkStart w:id="67" w:name="_Toc370827583"/>
-      <w:bookmarkStart w:id="68" w:name="_Toc370827714"/>
-      <w:bookmarkStart w:id="69" w:name="_Toc372915311"/>
+      <w:bookmarkStart w:id="66" w:name="_Toc370827583"/>
+      <w:bookmarkStart w:id="67" w:name="_Toc370827714"/>
+      <w:bookmarkStart w:id="68" w:name="_Toc372915311"/>
       <w:r>
         <w:br w:type="page"/>
       </w:r>
@@ -10606,7 +10604,7 @@
       <w:pPr>
         <w:pStyle w:val="DocumentSectionHeading"/>
       </w:pPr>
-      <w:bookmarkStart w:id="70" w:name="_Toc411877016"/>
+      <w:bookmarkStart w:id="69" w:name="_Toc411877016"/>
       <w:r>
         <w:lastRenderedPageBreak/>
         <w:t>4.</w:t>
@@ -10615,22 +10613,22 @@
         <w:tab/>
         <w:t>Requirements</w:t>
       </w:r>
+      <w:bookmarkEnd w:id="66"/>
       <w:bookmarkEnd w:id="67"/>
       <w:bookmarkEnd w:id="68"/>
+      <w:r>
+        <w:t xml:space="preserve"> (User Stories)</w:t>
+      </w:r>
       <w:bookmarkEnd w:id="69"/>
-      <w:r>
-        <w:t xml:space="preserve"> (User Stories)</w:t>
-      </w:r>
-      <w:bookmarkEnd w:id="70"/>
     </w:p>
     <w:p>
       <w:pPr>
         <w:pStyle w:val="DocumentSubsectionHeading"/>
       </w:pPr>
-      <w:bookmarkStart w:id="71" w:name="_Toc370827584"/>
-      <w:bookmarkStart w:id="72" w:name="_Toc370827715"/>
-      <w:bookmarkStart w:id="73" w:name="_Toc372915312"/>
-      <w:bookmarkStart w:id="74" w:name="_Toc411877017"/>
+      <w:bookmarkStart w:id="70" w:name="_Toc370827584"/>
+      <w:bookmarkStart w:id="71" w:name="_Toc370827715"/>
+      <w:bookmarkStart w:id="72" w:name="_Toc372915312"/>
+      <w:bookmarkStart w:id="73" w:name="_Toc411877017"/>
       <w:r>
         <w:t>4.1</w:t>
       </w:r>
@@ -10638,10 +10636,10 @@
         <w:tab/>
         <w:t>Overall Description</w:t>
       </w:r>
+      <w:bookmarkEnd w:id="70"/>
       <w:bookmarkEnd w:id="71"/>
       <w:bookmarkEnd w:id="72"/>
       <w:bookmarkEnd w:id="73"/>
-      <w:bookmarkEnd w:id="74"/>
     </w:p>
     <w:p>
       <w:pPr>
@@ -10791,10 +10789,10 @@
       <w:pPr>
         <w:pStyle w:val="DocumentSubsectionHeading"/>
       </w:pPr>
-      <w:bookmarkStart w:id="75" w:name="_Toc370827585"/>
-      <w:bookmarkStart w:id="76" w:name="_Toc370827716"/>
-      <w:bookmarkStart w:id="77" w:name="_Toc372915313"/>
-      <w:bookmarkStart w:id="78" w:name="_Toc411877018"/>
+      <w:bookmarkStart w:id="74" w:name="_Toc370827585"/>
+      <w:bookmarkStart w:id="75" w:name="_Toc370827716"/>
+      <w:bookmarkStart w:id="76" w:name="_Toc372915313"/>
+      <w:bookmarkStart w:id="77" w:name="_Toc411877018"/>
       <w:r>
         <w:t>4.2</w:t>
       </w:r>
@@ -10802,10 +10800,10 @@
         <w:tab/>
         <w:t>Users and Roles</w:t>
       </w:r>
+      <w:bookmarkEnd w:id="74"/>
       <w:bookmarkEnd w:id="75"/>
       <w:bookmarkEnd w:id="76"/>
       <w:bookmarkEnd w:id="77"/>
-      <w:bookmarkEnd w:id="78"/>
     </w:p>
     <w:p>
       <w:pPr>
@@ -11087,10 +11085,10 @@
       <w:pPr>
         <w:pStyle w:val="DocumentSubsectionHeading"/>
       </w:pPr>
-      <w:bookmarkStart w:id="79" w:name="_Toc370827586"/>
-      <w:bookmarkStart w:id="80" w:name="_Toc370827717"/>
-      <w:bookmarkStart w:id="81" w:name="_Toc372915314"/>
-      <w:bookmarkStart w:id="82" w:name="_Toc411877019"/>
+      <w:bookmarkStart w:id="78" w:name="_Toc370827586"/>
+      <w:bookmarkStart w:id="79" w:name="_Toc370827717"/>
+      <w:bookmarkStart w:id="80" w:name="_Toc372915314"/>
+      <w:bookmarkStart w:id="81" w:name="_Toc411877019"/>
       <w:r>
         <w:t>4.3</w:t>
       </w:r>
@@ -11098,10 +11096,10 @@
         <w:tab/>
         <w:t>Use Case Diagrams</w:t>
       </w:r>
+      <w:bookmarkEnd w:id="78"/>
       <w:bookmarkEnd w:id="79"/>
       <w:bookmarkEnd w:id="80"/>
       <w:bookmarkEnd w:id="81"/>
-      <w:bookmarkEnd w:id="82"/>
     </w:p>
     <w:p>
       <w:pPr>
@@ -11194,7 +11192,7 @@
           <v:shape id="_x0000_i1025" type="#_x0000_t75" style="width:468pt;height:306.35pt" o:ole="">
             <v:imagedata r:id="rId12" o:title=""/>
           </v:shape>
-          <o:OLEObject Type="Embed" ProgID="Visio.Drawing.15" ShapeID="_x0000_i1025" DrawAspect="Content" ObjectID="_1485618895" r:id="rId13"/>
+          <o:OLEObject Type="Embed" ProgID="Visio.Drawing.15" ShapeID="_x0000_i1025" DrawAspect="Content" ObjectID="_1485619080" r:id="rId13"/>
         </w:object>
       </w:r>
     </w:p>
@@ -11217,7 +11215,7 @@
           <v:shape id="_x0000_i1026" type="#_x0000_t75" style="width:468pt;height:211.9pt" o:ole="">
             <v:imagedata r:id="rId14" o:title=""/>
           </v:shape>
-          <o:OLEObject Type="Embed" ProgID="Visio.Drawing.15" ShapeID="_x0000_i1026" DrawAspect="Content" ObjectID="_1485618896" r:id="rId15"/>
+          <o:OLEObject Type="Embed" ProgID="Visio.Drawing.15" ShapeID="_x0000_i1026" DrawAspect="Content" ObjectID="_1485619081" r:id="rId15"/>
         </w:object>
       </w:r>
     </w:p>
@@ -11225,23 +11223,23 @@
       <w:pPr>
         <w:pStyle w:val="DocumentSubsectionHeading"/>
       </w:pPr>
-      <w:bookmarkStart w:id="83" w:name="_Toc370827587"/>
-      <w:bookmarkStart w:id="84" w:name="_Toc370827718"/>
-      <w:bookmarkStart w:id="85" w:name="_Toc372915315"/>
-      <w:bookmarkStart w:id="86" w:name="_Toc411877020"/>
+      <w:bookmarkStart w:id="82" w:name="_Toc370827587"/>
+      <w:bookmarkStart w:id="83" w:name="_Toc370827718"/>
+      <w:bookmarkStart w:id="84" w:name="_Toc372915315"/>
+      <w:bookmarkStart w:id="85" w:name="_Toc411877020"/>
       <w:r>
         <w:t>4.4</w:t>
       </w:r>
       <w:r>
         <w:tab/>
       </w:r>
+      <w:bookmarkEnd w:id="82"/>
       <w:bookmarkEnd w:id="83"/>
       <w:bookmarkEnd w:id="84"/>
+      <w:r>
+        <w:t>User Stories (Requirements)</w:t>
+      </w:r>
       <w:bookmarkEnd w:id="85"/>
-      <w:r>
-        <w:t>User Stories (Requirements)</w:t>
-      </w:r>
-      <w:bookmarkEnd w:id="86"/>
     </w:p>
     <w:p>
       <w:r>
@@ -14484,23 +14482,23 @@
       <w:pPr>
         <w:pStyle w:val="DocumentSubsectionHeading"/>
       </w:pPr>
-      <w:bookmarkStart w:id="87" w:name="_Toc370827588"/>
-      <w:bookmarkStart w:id="88" w:name="_Toc370827719"/>
-      <w:bookmarkStart w:id="89" w:name="_Toc372915316"/>
-      <w:bookmarkStart w:id="90" w:name="_Toc411877021"/>
+      <w:bookmarkStart w:id="86" w:name="_Toc370827588"/>
+      <w:bookmarkStart w:id="87" w:name="_Toc370827719"/>
+      <w:bookmarkStart w:id="88" w:name="_Toc372915316"/>
+      <w:bookmarkStart w:id="89" w:name="_Toc411877021"/>
       <w:r>
         <w:t>4.5</w:t>
       </w:r>
       <w:r>
         <w:tab/>
       </w:r>
+      <w:bookmarkEnd w:id="86"/>
       <w:bookmarkEnd w:id="87"/>
       <w:bookmarkEnd w:id="88"/>
+      <w:r>
+        <w:t>User Story Acceptance Criteria</w:t>
+      </w:r>
       <w:bookmarkEnd w:id="89"/>
-      <w:r>
-        <w:t>User Story Acceptance Criteria</w:t>
-      </w:r>
-      <w:bookmarkEnd w:id="90"/>
     </w:p>
     <w:p>
       <w:pPr>
@@ -16081,10 +16079,10 @@
       <w:pPr>
         <w:pStyle w:val="DocumentSubsectionHeading"/>
       </w:pPr>
-      <w:bookmarkStart w:id="91" w:name="_Toc370827589"/>
-      <w:bookmarkStart w:id="92" w:name="_Toc370827720"/>
-      <w:bookmarkStart w:id="93" w:name="_Toc372915317"/>
-      <w:bookmarkStart w:id="94" w:name="_Toc411877022"/>
+      <w:bookmarkStart w:id="90" w:name="_Toc370827589"/>
+      <w:bookmarkStart w:id="91" w:name="_Toc370827720"/>
+      <w:bookmarkStart w:id="92" w:name="_Toc372915317"/>
+      <w:bookmarkStart w:id="93" w:name="_Toc411877022"/>
       <w:r>
         <w:t>4.6</w:t>
       </w:r>
@@ -16092,10 +16090,10 @@
         <w:tab/>
         <w:t>Constraints and Limitations</w:t>
       </w:r>
+      <w:bookmarkEnd w:id="90"/>
       <w:bookmarkEnd w:id="91"/>
       <w:bookmarkEnd w:id="92"/>
       <w:bookmarkEnd w:id="93"/>
-      <w:bookmarkEnd w:id="94"/>
     </w:p>
     <w:p>
       <w:pPr>
@@ -16422,10 +16420,10 @@
       <w:pPr>
         <w:pStyle w:val="DocumentSectionHeading"/>
       </w:pPr>
-      <w:bookmarkStart w:id="95" w:name="_Toc370827590"/>
-      <w:bookmarkStart w:id="96" w:name="_Toc370827721"/>
-      <w:bookmarkStart w:id="97" w:name="_Toc372915318"/>
-      <w:bookmarkStart w:id="98" w:name="_Toc411877023"/>
+      <w:bookmarkStart w:id="94" w:name="_Toc370827590"/>
+      <w:bookmarkStart w:id="95" w:name="_Toc370827721"/>
+      <w:bookmarkStart w:id="96" w:name="_Toc372915318"/>
+      <w:bookmarkStart w:id="97" w:name="_Toc411877023"/>
       <w:r>
         <w:lastRenderedPageBreak/>
         <w:t>5.</w:t>
@@ -16434,19 +16432,19 @@
         <w:tab/>
         <w:t>Design</w:t>
       </w:r>
+      <w:bookmarkEnd w:id="94"/>
       <w:bookmarkEnd w:id="95"/>
       <w:bookmarkEnd w:id="96"/>
       <w:bookmarkEnd w:id="97"/>
-      <w:bookmarkEnd w:id="98"/>
     </w:p>
     <w:p>
       <w:pPr>
         <w:pStyle w:val="DocumentSubsectionHeading"/>
       </w:pPr>
-      <w:bookmarkStart w:id="99" w:name="_Toc370827591"/>
-      <w:bookmarkStart w:id="100" w:name="_Toc370827722"/>
-      <w:bookmarkStart w:id="101" w:name="_Toc372915319"/>
-      <w:bookmarkStart w:id="102" w:name="_Toc411877024"/>
+      <w:bookmarkStart w:id="98" w:name="_Toc370827591"/>
+      <w:bookmarkStart w:id="99" w:name="_Toc370827722"/>
+      <w:bookmarkStart w:id="100" w:name="_Toc372915319"/>
+      <w:bookmarkStart w:id="101" w:name="_Toc411877024"/>
       <w:r>
         <w:t>5.1</w:t>
       </w:r>
@@ -16454,10 +16452,10 @@
         <w:tab/>
         <w:t>Introduction</w:t>
       </w:r>
+      <w:bookmarkEnd w:id="98"/>
       <w:bookmarkEnd w:id="99"/>
       <w:bookmarkEnd w:id="100"/>
       <w:bookmarkEnd w:id="101"/>
-      <w:bookmarkEnd w:id="102"/>
     </w:p>
     <w:p>
       <w:pPr>
@@ -16519,10 +16517,10 @@
       <w:pPr>
         <w:pStyle w:val="DocumentSubsectionHeading"/>
       </w:pPr>
-      <w:bookmarkStart w:id="103" w:name="_Toc370827592"/>
-      <w:bookmarkStart w:id="104" w:name="_Toc370827723"/>
-      <w:bookmarkStart w:id="105" w:name="_Toc372915320"/>
-      <w:bookmarkStart w:id="106" w:name="_Toc411877025"/>
+      <w:bookmarkStart w:id="102" w:name="_Toc370827592"/>
+      <w:bookmarkStart w:id="103" w:name="_Toc370827723"/>
+      <w:bookmarkStart w:id="104" w:name="_Toc372915320"/>
+      <w:bookmarkStart w:id="105" w:name="_Toc411877025"/>
       <w:r>
         <w:t>5.2</w:t>
       </w:r>
@@ -16530,10 +16528,10 @@
         <w:tab/>
         <w:t>Scope</w:t>
       </w:r>
+      <w:bookmarkEnd w:id="102"/>
       <w:bookmarkEnd w:id="103"/>
       <w:bookmarkEnd w:id="104"/>
       <w:bookmarkEnd w:id="105"/>
-      <w:bookmarkEnd w:id="106"/>
     </w:p>
     <w:p>
       <w:pPr>
@@ -16555,10 +16553,10 @@
       <w:pPr>
         <w:pStyle w:val="DocumentSubsectionHeading"/>
       </w:pPr>
-      <w:bookmarkStart w:id="107" w:name="_Toc370827593"/>
-      <w:bookmarkStart w:id="108" w:name="_Toc370827724"/>
-      <w:bookmarkStart w:id="109" w:name="_Toc372915321"/>
-      <w:bookmarkStart w:id="110" w:name="_Toc411877026"/>
+      <w:bookmarkStart w:id="106" w:name="_Toc370827593"/>
+      <w:bookmarkStart w:id="107" w:name="_Toc370827724"/>
+      <w:bookmarkStart w:id="108" w:name="_Toc372915321"/>
+      <w:bookmarkStart w:id="109" w:name="_Toc411877026"/>
       <w:r>
         <w:t>5.3</w:t>
       </w:r>
@@ -16566,10 +16564,10 @@
         <w:tab/>
         <w:t>High-Level Component Design</w:t>
       </w:r>
+      <w:bookmarkEnd w:id="106"/>
       <w:bookmarkEnd w:id="107"/>
       <w:bookmarkEnd w:id="108"/>
       <w:bookmarkEnd w:id="109"/>
-      <w:bookmarkEnd w:id="110"/>
       <w:r>
         <w:t xml:space="preserve"> </w:t>
       </w:r>
@@ -16622,10 +16620,10 @@
       <w:pPr>
         <w:pStyle w:val="DocumentSubsectionHeading"/>
       </w:pPr>
-      <w:bookmarkStart w:id="111" w:name="_Toc370827594"/>
-      <w:bookmarkStart w:id="112" w:name="_Toc370827725"/>
-      <w:bookmarkStart w:id="113" w:name="_Toc372915322"/>
-      <w:bookmarkStart w:id="114" w:name="_Toc411877027"/>
+      <w:bookmarkStart w:id="110" w:name="_Toc370827594"/>
+      <w:bookmarkStart w:id="111" w:name="_Toc370827725"/>
+      <w:bookmarkStart w:id="112" w:name="_Toc372915322"/>
+      <w:bookmarkStart w:id="113" w:name="_Toc411877027"/>
       <w:r>
         <w:t>5.4</w:t>
       </w:r>
@@ -16633,10 +16631,10 @@
         <w:tab/>
         <w:t>Activity Diagrams</w:t>
       </w:r>
+      <w:bookmarkEnd w:id="110"/>
       <w:bookmarkEnd w:id="111"/>
       <w:bookmarkEnd w:id="112"/>
       <w:bookmarkEnd w:id="113"/>
-      <w:bookmarkEnd w:id="114"/>
     </w:p>
     <w:p>
       <w:pPr>
@@ -16655,7 +16653,7 @@
           <v:shape id="_x0000_i1027" type="#_x0000_t75" style="width:468pt;height:45.5pt" o:ole="">
             <v:imagedata r:id="rId16" o:title=""/>
           </v:shape>
-          <o:OLEObject Type="Embed" ProgID="Visio.Drawing.11" ShapeID="_x0000_i1027" DrawAspect="Content" ObjectID="_1485618897" r:id="rId17"/>
+          <o:OLEObject Type="Embed" ProgID="Visio.Drawing.11" ShapeID="_x0000_i1027" DrawAspect="Content" ObjectID="_1485619082" r:id="rId17"/>
         </w:object>
       </w:r>
     </w:p>
@@ -16671,8 +16669,8 @@
       <w:pPr>
         <w:pStyle w:val="DocumentSubsectionHeading"/>
       </w:pPr>
-      <w:bookmarkStart w:id="115" w:name="_Toc372915325"/>
-      <w:bookmarkStart w:id="116" w:name="_Toc411877028"/>
+      <w:bookmarkStart w:id="114" w:name="_Toc372915325"/>
+      <w:bookmarkStart w:id="115" w:name="_Toc411877028"/>
       <w:r>
         <w:lastRenderedPageBreak/>
         <w:t>5.6</w:t>
@@ -16681,11 +16679,11 @@
         <w:tab/>
         <w:t xml:space="preserve">Data </w:t>
       </w:r>
+      <w:bookmarkEnd w:id="114"/>
+      <w:r>
+        <w:t>Flow</w:t>
+      </w:r>
       <w:bookmarkEnd w:id="115"/>
-      <w:r>
-        <w:t>Flow</w:t>
-      </w:r>
-      <w:bookmarkEnd w:id="116"/>
     </w:p>
     <w:p>
       <w:r>
@@ -16769,10 +16767,10 @@
       <w:pPr>
         <w:pStyle w:val="DocumentSubsectionHeading"/>
       </w:pPr>
-      <w:bookmarkStart w:id="117" w:name="_Toc370827597"/>
-      <w:bookmarkStart w:id="118" w:name="_Toc370827728"/>
-      <w:bookmarkStart w:id="119" w:name="_Toc372915326"/>
-      <w:bookmarkStart w:id="120" w:name="_Toc411877029"/>
+      <w:bookmarkStart w:id="116" w:name="_Toc370827597"/>
+      <w:bookmarkStart w:id="117" w:name="_Toc370827728"/>
+      <w:bookmarkStart w:id="118" w:name="_Toc372915326"/>
+      <w:bookmarkStart w:id="119" w:name="_Toc411877029"/>
       <w:r>
         <w:t>5.7</w:t>
       </w:r>
@@ -16780,9 +16778,35 @@
         <w:tab/>
         <w:t>Alternative Designs and Design Rationale</w:t>
       </w:r>
+      <w:bookmarkEnd w:id="116"/>
       <w:bookmarkEnd w:id="117"/>
       <w:bookmarkEnd w:id="118"/>
       <w:bookmarkEnd w:id="119"/>
+    </w:p>
+    <w:p>
+      <w:pPr>
+        <w:pStyle w:val="DocumentText"/>
+      </w:pPr>
+      <w:r>
+        <w:t xml:space="preserve">In order to allow automatic deployment of our system our group had two candidate automation technologies, Chef and </w:t>
+      </w:r>
+      <w:proofErr w:type="spellStart"/>
+      <w:r>
+        <w:t>Ansible</w:t>
+      </w:r>
+      <w:proofErr w:type="spellEnd"/>
+      <w:r>
+        <w:t xml:space="preserve">.  Chef is a configuration management tool that streamlines server configuration based on user written “recipes”.  </w:t>
+      </w:r>
+      <w:proofErr w:type="spellStart"/>
+      <w:r>
+        <w:t>Ansible</w:t>
+      </w:r>
+      <w:proofErr w:type="spellEnd"/>
+      <w:r>
+        <w:t xml:space="preserve"> is a platform for configuring and managing computers by managing nodes over SSH. Although both technologies our viable for our solution we chose chef because it has more extensive documentation and a more developed GUI.</w:t>
+      </w:r>
+      <w:bookmarkStart w:id="120" w:name="_GoBack"/>
       <w:bookmarkEnd w:id="120"/>
     </w:p>
     <w:p>
@@ -16790,6 +16814,7 @@
         <w:pStyle w:val="DocumentText"/>
       </w:pPr>
       <w:r>
+        <w:lastRenderedPageBreak/>
         <w:t xml:space="preserve">&lt;&lt; Provide information regarding other designs which were considered, but not chosen. Provide rationale for why the chosen design was selected over the alternative candidate designs. &gt;&gt; </w:t>
       </w:r>
     </w:p>
@@ -18681,7 +18706,7 @@
           <w:rPr>
             <w:noProof/>
           </w:rPr>
-          <w:t>19</w:t>
+          <w:t>20</w:t>
         </w:r>
         <w:r>
           <w:rPr>
@@ -20098,7 +20123,7 @@
 </file>
 
 <file path=customXml/itemProps1.xml><?xml version="1.0" encoding="utf-8"?>
-<ds:datastoreItem xmlns:ds="http://schemas.openxmlformats.org/officeDocument/2006/customXml" ds:itemID="{E53DB4EC-0E8A-4219-802D-C3854B39C50A}">
+<ds:datastoreItem xmlns:ds="http://schemas.openxmlformats.org/officeDocument/2006/customXml" ds:itemID="{A2BE9C14-1884-4B05-BA3C-1830A5E8DE88}">
   <ds:schemaRefs>
     <ds:schemaRef ds:uri="http://schemas.openxmlformats.org/officeDocument/2006/bibliography"/>
   </ds:schemaRefs>

</xml_diff>

<commit_message>
added benchmark to specifications document added notes weekly notes folder and basic questions
</commit_message>
<xml_diff>
--- a/Documents/IBM Project Specifications.docx
+++ b/Documents/IBM Project Specifications.docx
@@ -56,16 +56,8 @@
         <w:rPr>
           <w:sz w:val="28"/>
         </w:rPr>
-        <w:t xml:space="preserve">Scott </w:t>
-      </w:r>
-      <w:proofErr w:type="spellStart"/>
-      <w:r>
-        <w:rPr>
-          <w:sz w:val="28"/>
-        </w:rPr>
-        <w:t>Rotvold</w:t>
-      </w:r>
-      <w:proofErr w:type="spellEnd"/>
+        <w:t>Scott Rotvold</w:t>
+      </w:r>
     </w:p>
     <w:p>
       <w:pPr>
@@ -96,16 +88,8 @@
         <w:rPr>
           <w:sz w:val="28"/>
         </w:rPr>
-        <w:t xml:space="preserve">Brandon </w:t>
-      </w:r>
-      <w:proofErr w:type="spellStart"/>
-      <w:r>
-        <w:rPr>
-          <w:sz w:val="28"/>
-        </w:rPr>
-        <w:t>Ebersohl</w:t>
-      </w:r>
-      <w:proofErr w:type="spellEnd"/>
+        <w:t>Brandon Ebersohl</w:t>
+      </w:r>
     </w:p>
     <w:p>
       <w:pPr>
@@ -5984,25 +5968,7 @@
                 <w:sz w:val="24"/>
                 <w:szCs w:val="24"/>
               </w:rPr>
-              <w:t xml:space="preserve">GitHub, Windows &amp; Linux, Jenkins, Graphite v. </w:t>
-            </w:r>
-            <w:proofErr w:type="spellStart"/>
-            <w:r>
-              <w:rPr>
-                <w:rFonts w:ascii="Times New Roman" w:hAnsi="Times New Roman"/>
-                <w:sz w:val="24"/>
-                <w:szCs w:val="24"/>
-              </w:rPr>
-              <w:t>Grafana</w:t>
-            </w:r>
-            <w:proofErr w:type="spellEnd"/>
-            <w:r>
-              <w:rPr>
-                <w:rFonts w:ascii="Times New Roman" w:hAnsi="Times New Roman"/>
-                <w:sz w:val="24"/>
-                <w:szCs w:val="24"/>
-              </w:rPr>
-              <w:t>, Python</w:t>
+              <w:t>GitHub, Windows &amp; Linux, Jenkins, Graphite v. Grafana, Python</w:t>
             </w:r>
           </w:p>
         </w:tc>
@@ -6256,13 +6222,8 @@
               <w:t>Sponsor</w:t>
             </w:r>
             <w:r>
-              <w:t xml:space="preserve">: Jake </w:t>
-            </w:r>
-            <w:proofErr w:type="spellStart"/>
-            <w:r>
-              <w:t>Morlock</w:t>
-            </w:r>
-            <w:proofErr w:type="spellEnd"/>
+              <w:t>: Jake Morlock</w:t>
+            </w:r>
           </w:p>
         </w:tc>
       </w:tr>
@@ -6288,13 +6249,8 @@
               <w:t>Sponsor</w:t>
             </w:r>
             <w:r>
-              <w:t xml:space="preserve">: Mathew </w:t>
-            </w:r>
-            <w:proofErr w:type="spellStart"/>
-            <w:r>
-              <w:t>Odden</w:t>
-            </w:r>
-            <w:proofErr w:type="spellEnd"/>
+              <w:t>: Mathew Odden</w:t>
+            </w:r>
           </w:p>
         </w:tc>
       </w:tr>
@@ -6320,13 +6276,8 @@
               <w:t>Sponsor</w:t>
             </w:r>
             <w:r>
-              <w:t xml:space="preserve">: Adam </w:t>
-            </w:r>
-            <w:proofErr w:type="spellStart"/>
-            <w:r>
-              <w:t>Reznechek</w:t>
-            </w:r>
-            <w:proofErr w:type="spellEnd"/>
+              <w:t>: Adam Reznechek</w:t>
+            </w:r>
           </w:p>
         </w:tc>
       </w:tr>
@@ -6376,13 +6327,8 @@
               <w:t>Team member</w:t>
             </w:r>
             <w:r>
-              <w:t xml:space="preserve">: Scott </w:t>
-            </w:r>
-            <w:proofErr w:type="spellStart"/>
-            <w:r>
-              <w:t>Rotvold</w:t>
-            </w:r>
-            <w:proofErr w:type="spellEnd"/>
+              <w:t>: Scott Rotvold</w:t>
+            </w:r>
           </w:p>
         </w:tc>
       </w:tr>
@@ -6456,13 +6402,8 @@
           </w:tcPr>
           <w:p>
             <w:r>
-              <w:t xml:space="preserve">Team member: Brandon </w:t>
-            </w:r>
-            <w:proofErr w:type="spellStart"/>
-            <w:r>
-              <w:t>Ebersohl</w:t>
-            </w:r>
-            <w:proofErr w:type="spellEnd"/>
+              <w:t>Team member: Brandon Ebersohl</w:t>
+            </w:r>
           </w:p>
         </w:tc>
       </w:tr>
@@ -7388,15 +7329,7 @@
           </w:tcPr>
           <w:p>
             <w:r>
-              <w:t xml:space="preserve">e. g. Project code will be stored in a </w:t>
-            </w:r>
-            <w:proofErr w:type="spellStart"/>
-            <w:r>
-              <w:t>git</w:t>
-            </w:r>
-            <w:proofErr w:type="spellEnd"/>
-            <w:r>
-              <w:t>-hub account.</w:t>
+              <w:t>e. g. Project code will be stored in a git-hub account.</w:t>
             </w:r>
           </w:p>
         </w:tc>
@@ -7411,11 +7344,9 @@
             </w:r>
           </w:p>
           <w:p>
-            <w:proofErr w:type="spellStart"/>
             <w:r>
               <w:t>IBM_Capstone_Project</w:t>
             </w:r>
-            <w:proofErr w:type="spellEnd"/>
           </w:p>
         </w:tc>
       </w:tr>
@@ -7437,15 +7368,7 @@
           </w:tcPr>
           <w:p>
             <w:r>
-              <w:t xml:space="preserve">e. g. Bug tracking will be done with </w:t>
-            </w:r>
-            <w:proofErr w:type="spellStart"/>
-            <w:r>
-              <w:t>Trac</w:t>
-            </w:r>
-            <w:proofErr w:type="spellEnd"/>
-            <w:r>
-              <w:t>.</w:t>
+              <w:t>e. g. Bug tracking will be done with Trac.</w:t>
             </w:r>
           </w:p>
         </w:tc>
@@ -7461,13 +7384,8 @@
           </w:p>
           <w:p>
             <w:r>
-              <w:t>2015/spring/csci445s15ibm/</w:t>
-            </w:r>
-            <w:proofErr w:type="spellStart"/>
-            <w:r>
-              <w:t>trac</w:t>
-            </w:r>
-            <w:proofErr w:type="spellEnd"/>
+              <w:t>2015/spring/csci445s15ibm/trac</w:t>
+            </w:r>
           </w:p>
         </w:tc>
       </w:tr>
@@ -7488,21 +7406,8 @@
             <w:tcW w:w="3451" w:type="dxa"/>
           </w:tcPr>
           <w:p>
-            <w:proofErr w:type="gramStart"/>
-            <w:r>
-              <w:t>e</w:t>
-            </w:r>
-            <w:proofErr w:type="gramEnd"/>
-            <w:r>
-              <w:t xml:space="preserve">. g. The project schedule will be stored in the </w:t>
-            </w:r>
-            <w:proofErr w:type="spellStart"/>
-            <w:r>
-              <w:t>git</w:t>
-            </w:r>
-            <w:proofErr w:type="spellEnd"/>
-            <w:r>
-              <w:t xml:space="preserve"> repository.</w:t>
+            <w:r>
+              <w:t>e. g. The project schedule will be stored in the git repository.</w:t>
             </w:r>
           </w:p>
         </w:tc>
@@ -7517,11 +7422,9 @@
             </w:r>
           </w:p>
           <w:p>
-            <w:proofErr w:type="spellStart"/>
             <w:r>
               <w:t>IBM_Capstone_Project</w:t>
             </w:r>
-            <w:proofErr w:type="spellEnd"/>
           </w:p>
         </w:tc>
       </w:tr>
@@ -8037,15 +7940,7 @@
       <w:bookmarkStart w:id="51" w:name="_Toc372915306"/>
       <w:bookmarkStart w:id="52" w:name="_Toc411877011"/>
       <w:r>
-        <w:t xml:space="preserve">Information </w:t>
-      </w:r>
-      <w:proofErr w:type="gramStart"/>
-      <w:r>
-        <w:t>To</w:t>
-      </w:r>
-      <w:proofErr w:type="gramEnd"/>
-      <w:r>
-        <w:t xml:space="preserve"> Be Shared Within Our Group</w:t>
+        <w:t>Information To Be Shared Within Our Group</w:t>
       </w:r>
       <w:bookmarkEnd w:id="51"/>
       <w:bookmarkEnd w:id="52"/>
@@ -8414,15 +8309,7 @@
       <w:bookmarkStart w:id="53" w:name="_Toc372915307"/>
       <w:bookmarkStart w:id="54" w:name="_Toc411877012"/>
       <w:r>
-        <w:t xml:space="preserve">Information </w:t>
-      </w:r>
-      <w:proofErr w:type="gramStart"/>
-      <w:r>
-        <w:t>To</w:t>
-      </w:r>
-      <w:proofErr w:type="gramEnd"/>
-      <w:r>
-        <w:t xml:space="preserve"> </w:t>
+        <w:t xml:space="preserve">Information To </w:t>
       </w:r>
       <w:r>
         <w:t xml:space="preserve">Be </w:t>
@@ -8817,7 +8704,6 @@
               </w:rPr>
               <w:t xml:space="preserve">Email and </w:t>
             </w:r>
-            <w:proofErr w:type="spellStart"/>
             <w:r>
               <w:rPr>
                 <w:rFonts w:ascii="Times New Roman" w:hAnsi="Times New Roman"/>
@@ -8825,7 +8711,6 @@
               </w:rPr>
               <w:t>Git</w:t>
             </w:r>
-            <w:proofErr w:type="spellEnd"/>
             <w:r>
               <w:rPr>
                 <w:rFonts w:ascii="Times New Roman" w:hAnsi="Times New Roman"/>
@@ -10772,17 +10657,7 @@
         <w:ind w:firstLine="720"/>
       </w:pPr>
       <w:r>
-        <w:t xml:space="preserve">There is a possibility and requested addition to make the project self-deployable and a one file install using a system called Chef.  Chef will provide the user with </w:t>
-      </w:r>
-      <w:proofErr w:type="spellStart"/>
-      <w:proofErr w:type="gramStart"/>
-      <w:r>
-        <w:t>a</w:t>
-      </w:r>
-      <w:proofErr w:type="spellEnd"/>
-      <w:proofErr w:type="gramEnd"/>
-      <w:r>
-        <w:t xml:space="preserve"> all in one setup package to provide an easy setup for the users.  This will make the deployment much less of a hassle and will lower the required level of knowledge for the person administering the metric system to their Jenkins database.  This feature is however, an optional feature and will not be implemented until the core metric system has been completed to the customer’s satisfaction.</w:t>
+        <w:t>There is a possibility and requested addition to make the project self-deployable and a one file install using a system called Chef.  Chef will provide the user with a all in one setup package to provide an easy setup for the users.  This will make the deployment much less of a hassle and will lower the required level of knowledge for the person administering the metric system to their Jenkins database.  This feature is however, an optional feature and will not be implemented until the core metric system has been completed to the customer’s satisfaction.</w:t>
       </w:r>
     </w:p>
     <w:p>
@@ -11192,7 +11067,7 @@
           <v:shape id="_x0000_i1025" type="#_x0000_t75" style="width:468pt;height:306.35pt" o:ole="">
             <v:imagedata r:id="rId12" o:title=""/>
           </v:shape>
-          <o:OLEObject Type="Embed" ProgID="Visio.Drawing.15" ShapeID="_x0000_i1025" DrawAspect="Content" ObjectID="_1485619080" r:id="rId13"/>
+          <o:OLEObject Type="Embed" ProgID="Visio.Drawing.15" ShapeID="_x0000_i1025" DrawAspect="Content" ObjectID="_1485713943" r:id="rId13"/>
         </w:object>
       </w:r>
     </w:p>
@@ -11215,7 +11090,7 @@
           <v:shape id="_x0000_i1026" type="#_x0000_t75" style="width:468pt;height:211.9pt" o:ole="">
             <v:imagedata r:id="rId14" o:title=""/>
           </v:shape>
-          <o:OLEObject Type="Embed" ProgID="Visio.Drawing.15" ShapeID="_x0000_i1026" DrawAspect="Content" ObjectID="_1485619081" r:id="rId15"/>
+          <o:OLEObject Type="Embed" ProgID="Visio.Drawing.15" ShapeID="_x0000_i1026" DrawAspect="Content" ObjectID="_1485713944" r:id="rId15"/>
         </w:object>
       </w:r>
     </w:p>
@@ -11418,8 +11293,25 @@
         <w:t>User Story Points Benchmark</w:t>
       </w:r>
       <w:r>
-        <w:t xml:space="preserve"> – All team members agree that creating a 3D model of a helicopter for use in this system would be worth 5 points.  All team members have had previous experience building 3D models from their gaming class.</w:t>
-      </w:r>
+        <w:t xml:space="preserve"> – All tea</w:t>
+      </w:r>
+      <w:r>
+        <w:t>m members agree that setting up a git repository</w:t>
+      </w:r>
+      <w:r>
+        <w:t xml:space="preserve"> for use</w:t>
+      </w:r>
+      <w:r>
+        <w:t xml:space="preserve"> in this system would be worth 5</w:t>
+      </w:r>
+      <w:r>
+        <w:t xml:space="preserve"> points.  </w:t>
+      </w:r>
+      <w:r>
+        <w:t>All members have had previous experience with git.</w:t>
+      </w:r>
+      <w:bookmarkStart w:id="86" w:name="_GoBack"/>
+      <w:bookmarkEnd w:id="86"/>
     </w:p>
     <w:p>
       <w:pPr>
@@ -12607,11 +12499,7 @@
               <w:snapToGrid w:val="0"/>
             </w:pPr>
             <w:r>
-              <w:t xml:space="preserve">As a user I want 3D models to face the correct direction when moving </w:t>
-            </w:r>
-            <w:r>
-              <w:lastRenderedPageBreak/>
-              <w:t>so that it is intuitive to understand where they are heading</w:t>
+              <w:t>As a user I want 3D models to face the correct direction when moving so that it is intuitive to understand where they are heading</w:t>
             </w:r>
           </w:p>
         </w:tc>
@@ -12639,7 +12527,6 @@
               <w:rPr>
                 <w:b/>
               </w:rPr>
-              <w:lastRenderedPageBreak/>
               <w:t>T</w:t>
             </w:r>
           </w:p>
@@ -14482,23 +14369,23 @@
       <w:pPr>
         <w:pStyle w:val="DocumentSubsectionHeading"/>
       </w:pPr>
-      <w:bookmarkStart w:id="86" w:name="_Toc370827588"/>
-      <w:bookmarkStart w:id="87" w:name="_Toc370827719"/>
-      <w:bookmarkStart w:id="88" w:name="_Toc372915316"/>
-      <w:bookmarkStart w:id="89" w:name="_Toc411877021"/>
+      <w:bookmarkStart w:id="87" w:name="_Toc370827588"/>
+      <w:bookmarkStart w:id="88" w:name="_Toc370827719"/>
+      <w:bookmarkStart w:id="89" w:name="_Toc372915316"/>
+      <w:bookmarkStart w:id="90" w:name="_Toc411877021"/>
       <w:r>
         <w:t>4.5</w:t>
       </w:r>
       <w:r>
         <w:tab/>
       </w:r>
-      <w:bookmarkEnd w:id="86"/>
       <w:bookmarkEnd w:id="87"/>
       <w:bookmarkEnd w:id="88"/>
+      <w:bookmarkEnd w:id="89"/>
       <w:r>
         <w:t>User Story Acceptance Criteria</w:t>
       </w:r>
-      <w:bookmarkEnd w:id="89"/>
+      <w:bookmarkEnd w:id="90"/>
     </w:p>
     <w:p>
       <w:pPr>
@@ -14548,11 +14435,11 @@
         <w:pStyle w:val="DocumentText"/>
       </w:pPr>
       <w:r>
-        <w:t xml:space="preserve">Remember that not all user stories are necessarily functional. User stories can also specify the need for security (e.g. who can and cannot use a system), globalization (e.g. descriptions and </w:t>
+        <w:t xml:space="preserve">Remember that not all user stories are necessarily functional. User stories can also specify the need for security (e.g. who can and cannot use a system), globalization (e.g. descriptions and other strings will not be hard coded so that the software can be translated into other languages </w:t>
       </w:r>
       <w:r>
         <w:lastRenderedPageBreak/>
-        <w:t>other strings will not be hard coded so that the software can be translated into other languages more easily), portability (e.g. developing an iPhone application to be compatible with other smart phone platforms like Android or Windows Phone) accessibility (e.g. the program complying with ADA guidelines), availability (e.g. the system will be able to reboot in under 2 minutes in the event of failure.), etc.  &gt;&gt;</w:t>
+        <w:t>more easily), portability (e.g. developing an iPhone application to be compatible with other smart phone platforms like Android or Windows Phone) accessibility (e.g. the program complying with ADA guidelines), availability (e.g. the system will be able to reboot in under 2 minutes in the event of failure.), etc.  &gt;&gt;</w:t>
       </w:r>
     </w:p>
     <w:tbl>
@@ -15976,11 +15863,7 @@
               <w:snapToGrid w:val="0"/>
             </w:pPr>
             <w:r>
-              <w:t xml:space="preserve">Admins will be designated accounts that have access to the historical editing </w:t>
-            </w:r>
-            <w:r>
-              <w:lastRenderedPageBreak/>
-              <w:t>webpage</w:t>
+              <w:t>Admins will be designated accounts that have access to the historical editing webpage</w:t>
             </w:r>
           </w:p>
         </w:tc>
@@ -16002,12 +15885,7 @@
               <w:jc w:val="center"/>
             </w:pPr>
             <w:r>
-              <w:lastRenderedPageBreak/>
-              <w:t xml:space="preserve">Attempt to access historical page  using user and admin accounts to ensure proper </w:t>
-            </w:r>
-            <w:r>
-              <w:lastRenderedPageBreak/>
-              <w:t>privileges are designated</w:t>
+              <w:t>Attempt to access historical page  using user and admin accounts to ensure proper privileges are designated</w:t>
             </w:r>
           </w:p>
         </w:tc>
@@ -16079,10 +15957,10 @@
       <w:pPr>
         <w:pStyle w:val="DocumentSubsectionHeading"/>
       </w:pPr>
-      <w:bookmarkStart w:id="90" w:name="_Toc370827589"/>
-      <w:bookmarkStart w:id="91" w:name="_Toc370827720"/>
-      <w:bookmarkStart w:id="92" w:name="_Toc372915317"/>
-      <w:bookmarkStart w:id="93" w:name="_Toc411877022"/>
+      <w:bookmarkStart w:id="91" w:name="_Toc370827589"/>
+      <w:bookmarkStart w:id="92" w:name="_Toc370827720"/>
+      <w:bookmarkStart w:id="93" w:name="_Toc372915317"/>
+      <w:bookmarkStart w:id="94" w:name="_Toc411877022"/>
       <w:r>
         <w:t>4.6</w:t>
       </w:r>
@@ -16090,10 +15968,10 @@
         <w:tab/>
         <w:t>Constraints and Limitations</w:t>
       </w:r>
-      <w:bookmarkEnd w:id="90"/>
       <w:bookmarkEnd w:id="91"/>
       <w:bookmarkEnd w:id="92"/>
       <w:bookmarkEnd w:id="93"/>
+      <w:bookmarkEnd w:id="94"/>
     </w:p>
     <w:p>
       <w:pPr>
@@ -16420,10 +16298,10 @@
       <w:pPr>
         <w:pStyle w:val="DocumentSectionHeading"/>
       </w:pPr>
-      <w:bookmarkStart w:id="94" w:name="_Toc370827590"/>
-      <w:bookmarkStart w:id="95" w:name="_Toc370827721"/>
-      <w:bookmarkStart w:id="96" w:name="_Toc372915318"/>
-      <w:bookmarkStart w:id="97" w:name="_Toc411877023"/>
+      <w:bookmarkStart w:id="95" w:name="_Toc370827590"/>
+      <w:bookmarkStart w:id="96" w:name="_Toc370827721"/>
+      <w:bookmarkStart w:id="97" w:name="_Toc372915318"/>
+      <w:bookmarkStart w:id="98" w:name="_Toc411877023"/>
       <w:r>
         <w:lastRenderedPageBreak/>
         <w:t>5.</w:t>
@@ -16432,19 +16310,19 @@
         <w:tab/>
         <w:t>Design</w:t>
       </w:r>
-      <w:bookmarkEnd w:id="94"/>
       <w:bookmarkEnd w:id="95"/>
       <w:bookmarkEnd w:id="96"/>
       <w:bookmarkEnd w:id="97"/>
+      <w:bookmarkEnd w:id="98"/>
     </w:p>
     <w:p>
       <w:pPr>
         <w:pStyle w:val="DocumentSubsectionHeading"/>
       </w:pPr>
-      <w:bookmarkStart w:id="98" w:name="_Toc370827591"/>
-      <w:bookmarkStart w:id="99" w:name="_Toc370827722"/>
-      <w:bookmarkStart w:id="100" w:name="_Toc372915319"/>
-      <w:bookmarkStart w:id="101" w:name="_Toc411877024"/>
+      <w:bookmarkStart w:id="99" w:name="_Toc370827591"/>
+      <w:bookmarkStart w:id="100" w:name="_Toc370827722"/>
+      <w:bookmarkStart w:id="101" w:name="_Toc372915319"/>
+      <w:bookmarkStart w:id="102" w:name="_Toc411877024"/>
       <w:r>
         <w:t>5.1</w:t>
       </w:r>
@@ -16452,41 +16330,17 @@
         <w:tab/>
         <w:t>Introduction</w:t>
       </w:r>
-      <w:bookmarkEnd w:id="98"/>
       <w:bookmarkEnd w:id="99"/>
       <w:bookmarkEnd w:id="100"/>
       <w:bookmarkEnd w:id="101"/>
+      <w:bookmarkEnd w:id="102"/>
     </w:p>
     <w:p>
       <w:pPr>
         <w:pStyle w:val="Style3"/>
       </w:pPr>
       <w:r>
-        <w:t xml:space="preserve">The major aspects of this project are </w:t>
-      </w:r>
-      <w:proofErr w:type="spellStart"/>
-      <w:r>
-        <w:t>Grafana</w:t>
-      </w:r>
-      <w:proofErr w:type="spellEnd"/>
-      <w:r>
-        <w:t xml:space="preserve">, Graphite, Carbon, Whisper, and Chef.  </w:t>
-      </w:r>
-      <w:proofErr w:type="spellStart"/>
-      <w:r>
-        <w:t>Grafana</w:t>
-      </w:r>
-      <w:proofErr w:type="spellEnd"/>
-      <w:r>
-        <w:t xml:space="preserve"> is the front end web interface.  Graphite is the main portion of this project which includes Carbon, a listening service, and </w:t>
-      </w:r>
-      <w:proofErr w:type="gramStart"/>
-      <w:r>
-        <w:t>whisper ,</w:t>
-      </w:r>
-      <w:proofErr w:type="gramEnd"/>
-      <w:r>
-        <w:t xml:space="preserve"> a database library used for storing time-series data.  The implementation of Chef is to allow distributed configuration of Jenkins servers automatically.</w:t>
+        <w:t>The major aspects of this project are Grafana, Graphite, Carbon, Whisper, and Chef.  Grafana is the front end web interface.  Graphite is the main portion of this project which includes Carbon, a listening service, and whisper , a database library used for storing time-series data.  The implementation of Chef is to allow distributed configuration of Jenkins servers automatically.</w:t>
       </w:r>
     </w:p>
     <w:p>
@@ -16494,33 +16348,17 @@
         <w:pStyle w:val="Style3"/>
       </w:pPr>
       <w:r>
-        <w:t xml:space="preserve"> &lt;&lt; Briefly describe the major aspects of the design and, if applicable, how a developer will use it. For example: “Create and post a General Ledger transaction using the </w:t>
-      </w:r>
-      <w:proofErr w:type="spellStart"/>
-      <w:r>
-        <w:t>glTrx</w:t>
-      </w:r>
-      <w:proofErr w:type="spellEnd"/>
-      <w:r>
-        <w:t xml:space="preserve"> routines. Perform account inquiries with </w:t>
-      </w:r>
-      <w:proofErr w:type="spellStart"/>
-      <w:r>
-        <w:t>gjJournal</w:t>
-      </w:r>
-      <w:proofErr w:type="spellEnd"/>
-      <w:r>
-        <w:t xml:space="preserve"> routines.” &gt;&gt;</w:t>
+        <w:t xml:space="preserve"> &lt;&lt; Briefly describe the major aspects of the design and, if applicable, how a developer will use it. For example: “Create and post a General Ledger transaction using the glTrx routines. Perform account inquiries with gjJournal routines.” &gt;&gt;</w:t>
       </w:r>
     </w:p>
     <w:p>
       <w:pPr>
         <w:pStyle w:val="DocumentSubsectionHeading"/>
       </w:pPr>
-      <w:bookmarkStart w:id="102" w:name="_Toc370827592"/>
-      <w:bookmarkStart w:id="103" w:name="_Toc370827723"/>
-      <w:bookmarkStart w:id="104" w:name="_Toc372915320"/>
-      <w:bookmarkStart w:id="105" w:name="_Toc411877025"/>
+      <w:bookmarkStart w:id="103" w:name="_Toc370827592"/>
+      <w:bookmarkStart w:id="104" w:name="_Toc370827723"/>
+      <w:bookmarkStart w:id="105" w:name="_Toc372915320"/>
+      <w:bookmarkStart w:id="106" w:name="_Toc411877025"/>
       <w:r>
         <w:t>5.2</w:t>
       </w:r>
@@ -16528,10 +16366,10 @@
         <w:tab/>
         <w:t>Scope</w:t>
       </w:r>
-      <w:bookmarkEnd w:id="102"/>
       <w:bookmarkEnd w:id="103"/>
       <w:bookmarkEnd w:id="104"/>
       <w:bookmarkEnd w:id="105"/>
+      <w:bookmarkEnd w:id="106"/>
     </w:p>
     <w:p>
       <w:pPr>
@@ -16553,10 +16391,10 @@
       <w:pPr>
         <w:pStyle w:val="DocumentSubsectionHeading"/>
       </w:pPr>
-      <w:bookmarkStart w:id="106" w:name="_Toc370827593"/>
-      <w:bookmarkStart w:id="107" w:name="_Toc370827724"/>
-      <w:bookmarkStart w:id="108" w:name="_Toc372915321"/>
-      <w:bookmarkStart w:id="109" w:name="_Toc411877026"/>
+      <w:bookmarkStart w:id="107" w:name="_Toc370827593"/>
+      <w:bookmarkStart w:id="108" w:name="_Toc370827724"/>
+      <w:bookmarkStart w:id="109" w:name="_Toc372915321"/>
+      <w:bookmarkStart w:id="110" w:name="_Toc411877026"/>
       <w:r>
         <w:t>5.3</w:t>
       </w:r>
@@ -16564,10 +16402,10 @@
         <w:tab/>
         <w:t>High-Level Component Design</w:t>
       </w:r>
-      <w:bookmarkEnd w:id="106"/>
       <w:bookmarkEnd w:id="107"/>
       <w:bookmarkEnd w:id="108"/>
       <w:bookmarkEnd w:id="109"/>
+      <w:bookmarkEnd w:id="110"/>
       <w:r>
         <w:t xml:space="preserve"> </w:t>
       </w:r>
@@ -16586,44 +16424,23 @@
         <w:t xml:space="preserve"> Jenkins</w:t>
       </w:r>
       <w:r>
-        <w:t xml:space="preserve">, and </w:t>
-      </w:r>
-      <w:proofErr w:type="spellStart"/>
-      <w:r>
-        <w:t>Grafana</w:t>
-      </w:r>
-      <w:proofErr w:type="spellEnd"/>
+        <w:t>, and Grafana</w:t>
+      </w:r>
       <w:r>
         <w:t xml:space="preserve">.  Starting with Graphite it is the main monitoring tool.  This will be explained by the individual components which are as follows.  The first component which will be explained is Carbon.  This is a listening service which passively listens for data.  The second component is Whisper which is a database data structure.  The purpose of Whisper is to allow many simultaneous reads and writes.  This is important for allowing a large amount of data to be handled.  The last aspect of our project is Jenkins which is a continuous integration service.  This </w:t>
       </w:r>
       <w:r>
-        <w:t xml:space="preserve">we will not directly be using, setting up automated tests, but instead we will be using metrics from Jenkins servers to feed into Graphite.  The last portion of this project is </w:t>
-      </w:r>
-      <w:proofErr w:type="spellStart"/>
-      <w:r>
-        <w:t>Grafana</w:t>
-      </w:r>
-      <w:proofErr w:type="spellEnd"/>
-      <w:r>
-        <w:t xml:space="preserve">.  </w:t>
-      </w:r>
-      <w:proofErr w:type="spellStart"/>
-      <w:r>
-        <w:t>Grafana</w:t>
-      </w:r>
-      <w:proofErr w:type="spellEnd"/>
-      <w:r>
-        <w:t xml:space="preserve"> is the graph creation web application which we will be using to display the graphs on a web page.</w:t>
+        <w:t>we will not directly be using, setting up automated tests, but instead we will be using metrics from Jenkins servers to feed into Graphite.  The last portion of this project is Grafana.  Grafana is the graph creation web application which we will be using to display the graphs on a web page.</w:t>
       </w:r>
     </w:p>
     <w:p>
       <w:pPr>
         <w:pStyle w:val="DocumentSubsectionHeading"/>
       </w:pPr>
-      <w:bookmarkStart w:id="110" w:name="_Toc370827594"/>
-      <w:bookmarkStart w:id="111" w:name="_Toc370827725"/>
-      <w:bookmarkStart w:id="112" w:name="_Toc372915322"/>
-      <w:bookmarkStart w:id="113" w:name="_Toc411877027"/>
+      <w:bookmarkStart w:id="111" w:name="_Toc370827594"/>
+      <w:bookmarkStart w:id="112" w:name="_Toc370827725"/>
+      <w:bookmarkStart w:id="113" w:name="_Toc372915322"/>
+      <w:bookmarkStart w:id="114" w:name="_Toc411877027"/>
       <w:r>
         <w:t>5.4</w:t>
       </w:r>
@@ -16631,10 +16448,10 @@
         <w:tab/>
         <w:t>Activity Diagrams</w:t>
       </w:r>
-      <w:bookmarkEnd w:id="110"/>
       <w:bookmarkEnd w:id="111"/>
       <w:bookmarkEnd w:id="112"/>
       <w:bookmarkEnd w:id="113"/>
+      <w:bookmarkEnd w:id="114"/>
     </w:p>
     <w:p>
       <w:pPr>
@@ -16653,7 +16470,7 @@
           <v:shape id="_x0000_i1027" type="#_x0000_t75" style="width:468pt;height:45.5pt" o:ole="">
             <v:imagedata r:id="rId16" o:title=""/>
           </v:shape>
-          <o:OLEObject Type="Embed" ProgID="Visio.Drawing.11" ShapeID="_x0000_i1027" DrawAspect="Content" ObjectID="_1485619082" r:id="rId17"/>
+          <o:OLEObject Type="Embed" ProgID="Visio.Drawing.11" ShapeID="_x0000_i1027" DrawAspect="Content" ObjectID="_1485713945" r:id="rId17"/>
         </w:object>
       </w:r>
     </w:p>
@@ -16669,8 +16486,8 @@
       <w:pPr>
         <w:pStyle w:val="DocumentSubsectionHeading"/>
       </w:pPr>
-      <w:bookmarkStart w:id="114" w:name="_Toc372915325"/>
-      <w:bookmarkStart w:id="115" w:name="_Toc411877028"/>
+      <w:bookmarkStart w:id="115" w:name="_Toc372915325"/>
+      <w:bookmarkStart w:id="116" w:name="_Toc411877028"/>
       <w:r>
         <w:lastRenderedPageBreak/>
         <w:t>5.6</w:t>
@@ -16679,23 +16496,15 @@
         <w:tab/>
         <w:t xml:space="preserve">Data </w:t>
       </w:r>
-      <w:bookmarkEnd w:id="114"/>
+      <w:bookmarkEnd w:id="115"/>
       <w:r>
         <w:t>Flow</w:t>
       </w:r>
-      <w:bookmarkEnd w:id="115"/>
-    </w:p>
-    <w:p>
-      <w:r>
-        <w:t xml:space="preserve">The dataflow in the architecture will be based around the Jenkins instances pushing data.  This data will then be interpreted by Carbon and written to whisper files.  From here </w:t>
-      </w:r>
-      <w:proofErr w:type="spellStart"/>
-      <w:r>
-        <w:t>Grafana</w:t>
-      </w:r>
-      <w:proofErr w:type="spellEnd"/>
-      <w:r>
-        <w:t xml:space="preserve"> will read the data from the whisper files and display them on the website.  This architecture will require us to have knowledge about how long </w:t>
+      <w:bookmarkEnd w:id="116"/>
+    </w:p>
+    <w:p>
+      <w:r>
+        <w:t xml:space="preserve">The dataflow in the architecture will be based around the Jenkins instances pushing data.  This data will then be interpreted by Carbon and written to whisper files.  From here Grafana will read the data from the whisper files and display them on the website.  This architecture will require us to have knowledge about how long </w:t>
       </w:r>
       <w:r>
         <w:t>data points should be kept.  In addition we will have to interface with Jenkins, probably via plugins, to push this data into Carbon.</w:t>
@@ -16767,10 +16576,10 @@
       <w:pPr>
         <w:pStyle w:val="DocumentSubsectionHeading"/>
       </w:pPr>
-      <w:bookmarkStart w:id="116" w:name="_Toc370827597"/>
-      <w:bookmarkStart w:id="117" w:name="_Toc370827728"/>
-      <w:bookmarkStart w:id="118" w:name="_Toc372915326"/>
-      <w:bookmarkStart w:id="119" w:name="_Toc411877029"/>
+      <w:bookmarkStart w:id="117" w:name="_Toc370827597"/>
+      <w:bookmarkStart w:id="118" w:name="_Toc370827728"/>
+      <w:bookmarkStart w:id="119" w:name="_Toc372915326"/>
+      <w:bookmarkStart w:id="120" w:name="_Toc411877029"/>
       <w:r>
         <w:t>5.7</w:t>
       </w:r>
@@ -16778,36 +16587,18 @@
         <w:tab/>
         <w:t>Alternative Designs and Design Rationale</w:t>
       </w:r>
-      <w:bookmarkEnd w:id="116"/>
       <w:bookmarkEnd w:id="117"/>
       <w:bookmarkEnd w:id="118"/>
       <w:bookmarkEnd w:id="119"/>
+      <w:bookmarkEnd w:id="120"/>
     </w:p>
     <w:p>
       <w:pPr>
         <w:pStyle w:val="DocumentText"/>
       </w:pPr>
       <w:r>
-        <w:t xml:space="preserve">In order to allow automatic deployment of our system our group had two candidate automation technologies, Chef and </w:t>
-      </w:r>
-      <w:proofErr w:type="spellStart"/>
-      <w:r>
-        <w:t>Ansible</w:t>
-      </w:r>
-      <w:proofErr w:type="spellEnd"/>
-      <w:r>
-        <w:t xml:space="preserve">.  Chef is a configuration management tool that streamlines server configuration based on user written “recipes”.  </w:t>
-      </w:r>
-      <w:proofErr w:type="spellStart"/>
-      <w:r>
-        <w:t>Ansible</w:t>
-      </w:r>
-      <w:proofErr w:type="spellEnd"/>
-      <w:r>
-        <w:t xml:space="preserve"> is a platform for configuring and managing computers by managing nodes over SSH. Although both technologies our viable for our solution we chose chef because it has more extensive documentation and a more developed GUI.</w:t>
-      </w:r>
-      <w:bookmarkStart w:id="120" w:name="_GoBack"/>
-      <w:bookmarkEnd w:id="120"/>
+        <w:t>In order to allow automatic deployment of our system our group had two candidate automation technologies, Chef and Ansible.  Chef is a configuration management tool that streamlines server configuration based on user written “recipes”.  Ansible is a platform for configuring and managing computers by managing nodes over SSH. Although both technologies our viable for our solution we chose chef because it has more extensive documentation and a more developed GUI.</w:t>
+      </w:r>
     </w:p>
     <w:p>
       <w:pPr>
@@ -18706,7 +18497,7 @@
           <w:rPr>
             <w:noProof/>
           </w:rPr>
-          <w:t>20</w:t>
+          <w:t>9</w:t>
         </w:r>
         <w:r>
           <w:rPr>
@@ -20123,7 +19914,7 @@
 </file>
 
 <file path=customXml/itemProps1.xml><?xml version="1.0" encoding="utf-8"?>
-<ds:datastoreItem xmlns:ds="http://schemas.openxmlformats.org/officeDocument/2006/customXml" ds:itemID="{A2BE9C14-1884-4B05-BA3C-1830A5E8DE88}">
+<ds:datastoreItem xmlns:ds="http://schemas.openxmlformats.org/officeDocument/2006/customXml" ds:itemID="{EC07EE9D-1561-4D59-AA5F-D4BC44AC29DA}">
   <ds:schemaRefs>
     <ds:schemaRef ds:uri="http://schemas.openxmlformats.org/officeDocument/2006/bibliography"/>
   </ds:schemaRefs>

</xml_diff>

<commit_message>
Updated project specifications document based upon the reccomendations from Damian.
</commit_message>
<xml_diff>
--- a/Documents/IBM Project Specifications.docx
+++ b/Documents/IBM Project Specifications.docx
@@ -1,6 +1,6 @@
 
 <file path=word/document.xml><?xml version="1.0" encoding="utf-8"?>
-<w:document xmlns:wpc="http://schemas.microsoft.com/office/word/2010/wordprocessingCanvas" xmlns:mc="http://schemas.openxmlformats.org/markup-compatibility/2006" xmlns:o="urn:schemas-microsoft-com:office:office" xmlns:r="http://schemas.openxmlformats.org/officeDocument/2006/relationships" xmlns:m="http://schemas.openxmlformats.org/officeDocument/2006/math" xmlns:v="urn:schemas-microsoft-com:vml" xmlns:wp14="http://schemas.microsoft.com/office/word/2010/wordprocessingDrawing" xmlns:wp="http://schemas.openxmlformats.org/drawingml/2006/wordprocessingDrawing" xmlns:w10="urn:schemas-microsoft-com:office:word" xmlns:w="http://schemas.openxmlformats.org/wordprocessingml/2006/main" xmlns:w14="http://schemas.microsoft.com/office/word/2010/wordml" xmlns:wpg="http://schemas.microsoft.com/office/word/2010/wordprocessingGroup" xmlns:wpi="http://schemas.microsoft.com/office/word/2010/wordprocessingInk" xmlns:wne="http://schemas.microsoft.com/office/word/2006/wordml" xmlns:wps="http://schemas.microsoft.com/office/word/2010/wordprocessingShape" mc:Ignorable="w14 wp14">
+<w:document xmlns:wpc="http://schemas.microsoft.com/office/word/2010/wordprocessingCanvas" xmlns:mc="http://schemas.openxmlformats.org/markup-compatibility/2006" xmlns:o="urn:schemas-microsoft-com:office:office" xmlns:r="http://schemas.openxmlformats.org/officeDocument/2006/relationships" xmlns:m="http://schemas.openxmlformats.org/officeDocument/2006/math" xmlns:v="urn:schemas-microsoft-com:vml" xmlns:wp14="http://schemas.microsoft.com/office/word/2010/wordprocessingDrawing" xmlns:wp="http://schemas.openxmlformats.org/drawingml/2006/wordprocessingDrawing" xmlns:w10="urn:schemas-microsoft-com:office:word" xmlns:w="http://schemas.openxmlformats.org/wordprocessingml/2006/main" xmlns:w14="http://schemas.microsoft.com/office/word/2010/wordml" xmlns:w15="http://schemas.microsoft.com/office/word/2012/wordml" xmlns:wpg="http://schemas.microsoft.com/office/word/2010/wordprocessingGroup" xmlns:wpi="http://schemas.microsoft.com/office/word/2010/wordprocessingInk" xmlns:wne="http://schemas.microsoft.com/office/word/2006/wordml" xmlns:wps="http://schemas.microsoft.com/office/word/2010/wordprocessingShape" mc:Ignorable="w14 w15 wp14">
   <w:body>
     <w:p>
       <w:pPr>
@@ -128,7 +128,7 @@
           <w:sz w:val="28"/>
         </w:rPr>
         <w:sectPr>
-          <w:footerReference w:type="default" r:id="rId8"/>
+          <w:footerReference w:type="default" r:id="rId7"/>
           <w:pgSz w:w="12240" w:h="15840"/>
           <w:pgMar w:top="1440" w:right="1440" w:bottom="1440" w:left="1440" w:header="720" w:footer="720" w:gutter="0"/>
           <w:pgNumType w:fmt="lowerRoman" w:start="1"/>
@@ -188,8 +188,8 @@
           <w:u w:val="single"/>
         </w:rPr>
         <w:sectPr>
-          <w:headerReference w:type="default" r:id="rId9"/>
-          <w:footerReference w:type="default" r:id="rId10"/>
+          <w:headerReference w:type="default" r:id="rId8"/>
+          <w:footerReference w:type="default" r:id="rId9"/>
           <w:pgSz w:w="12240" w:h="15840"/>
           <w:pgMar w:top="1440" w:right="1440" w:bottom="1440" w:left="1440" w:header="720" w:footer="720" w:gutter="0"/>
           <w:pgNumType w:fmt="lowerRoman" w:start="2"/>
@@ -5414,7 +5414,13 @@
         </w:rPr>
       </w:pPr>
       <w:r>
-        <w:t>The purpose of this project is to create a real-time display of metrics to be viewed in a dashboard via web browser.  First, we will research into different technologies needed for the process of collecting and storing metrics.  We will store these metrics in a graphing database and gather them using our code written in Python.  We hope to create a user-friendly and customizable portal for displaying these metrics that will assist in monitoring and evaluating the health and availability of system</w:t>
+        <w:t>The purpose of this project is to create a real-time display of metrics to be viewed in a dashboard via web browser.  First, we will research into different technologies needed for the process of collecting and storing metrics.  We will store these metrics in a graphing database and gather them using our code written in Python.  We hope to create a user-friendly and customizable portal for displaying these metrics that will assist in monitoring and evaluating the health and availability of</w:t>
+      </w:r>
+      <w:r>
+        <w:t xml:space="preserve"> the</w:t>
+      </w:r>
+      <w:r>
+        <w:t xml:space="preserve"> system</w:t>
       </w:r>
       <w:r>
         <w:t>’</w:t>
@@ -5723,8 +5729,18 @@
                 <w:sz w:val="24"/>
                 <w:szCs w:val="24"/>
               </w:rPr>
-              <w:t>Create a user-friendly dashboard  that allows users to view the gathered metrics in either graph form or other representations using Grafana</w:t>
-            </w:r>
+              <w:t xml:space="preserve">Create a user-friendly dashboard  that allows users to view the gathered metrics in either graph form or other representations using </w:t>
+            </w:r>
+            <w:proofErr w:type="spellStart"/>
+            <w:r>
+              <w:rPr>
+                <w:rFonts w:ascii="Times New Roman" w:hAnsi="Times New Roman"/>
+                <w:sz w:val="24"/>
+                <w:szCs w:val="24"/>
+              </w:rPr>
+              <w:t>Grafana</w:t>
+            </w:r>
+            <w:proofErr w:type="spellEnd"/>
           </w:p>
         </w:tc>
       </w:tr>
@@ -5773,7 +5789,25 @@
                 <w:sz w:val="24"/>
                 <w:szCs w:val="24"/>
               </w:rPr>
-              <w:t>Create a flexible framework that can be deployed within IBM’s Cloud Solution’s development infrastructure using Ansible for automated deployment</w:t>
+              <w:t xml:space="preserve">Create a flexible framework that can be deployed within IBM’s Cloud Solution’s development infrastructure using </w:t>
+            </w:r>
+            <w:proofErr w:type="spellStart"/>
+            <w:r>
+              <w:rPr>
+                <w:rFonts w:ascii="Times New Roman" w:hAnsi="Times New Roman"/>
+                <w:sz w:val="24"/>
+                <w:szCs w:val="24"/>
+              </w:rPr>
+              <w:t>Ansible</w:t>
+            </w:r>
+            <w:proofErr w:type="spellEnd"/>
+            <w:r>
+              <w:rPr>
+                <w:rFonts w:ascii="Times New Roman" w:hAnsi="Times New Roman"/>
+                <w:sz w:val="24"/>
+                <w:szCs w:val="24"/>
+              </w:rPr>
+              <w:t xml:space="preserve"> for automated deployment</w:t>
             </w:r>
           </w:p>
         </w:tc>
@@ -5993,22 +6027,42 @@
               </w:rPr>
               <w:t xml:space="preserve">dows &amp; Linux, Jenkins, Graphite, </w:t>
             </w:r>
+            <w:proofErr w:type="spellStart"/>
             <w:r>
               <w:rPr>
                 <w:rFonts w:ascii="Times New Roman" w:hAnsi="Times New Roman"/>
                 <w:sz w:val="24"/>
                 <w:szCs w:val="24"/>
               </w:rPr>
-              <w:t>Grafana, Python</w:t>
-            </w:r>
+              <w:t>Grafana</w:t>
+            </w:r>
+            <w:proofErr w:type="spellEnd"/>
             <w:r>
               <w:rPr>
                 <w:rFonts w:ascii="Times New Roman" w:hAnsi="Times New Roman"/>
                 <w:sz w:val="24"/>
                 <w:szCs w:val="24"/>
               </w:rPr>
-              <w:t>, Ansible</w:t>
-            </w:r>
+              <w:t>, Python</w:t>
+            </w:r>
+            <w:r>
+              <w:rPr>
+                <w:rFonts w:ascii="Times New Roman" w:hAnsi="Times New Roman"/>
+                <w:sz w:val="24"/>
+                <w:szCs w:val="24"/>
+              </w:rPr>
+              <w:t xml:space="preserve">, </w:t>
+            </w:r>
+            <w:proofErr w:type="spellStart"/>
+            <w:r>
+              <w:rPr>
+                <w:rFonts w:ascii="Times New Roman" w:hAnsi="Times New Roman"/>
+                <w:sz w:val="24"/>
+                <w:szCs w:val="24"/>
+              </w:rPr>
+              <w:t>Ansible</w:t>
+            </w:r>
+            <w:proofErr w:type="spellEnd"/>
           </w:p>
         </w:tc>
       </w:tr>
@@ -6261,8 +6315,13 @@
           </w:tcPr>
           <w:p>
             <w:r>
-              <w:t>Jake Morlock</w:t>
-            </w:r>
+              <w:t xml:space="preserve">Jake </w:t>
+            </w:r>
+            <w:proofErr w:type="spellStart"/>
+            <w:r>
+              <w:t>Morlock</w:t>
+            </w:r>
+            <w:proofErr w:type="spellEnd"/>
           </w:p>
         </w:tc>
         <w:tc>
@@ -6285,8 +6344,13 @@
           </w:tcPr>
           <w:p>
             <w:r>
-              <w:t>Mathew Odden</w:t>
-            </w:r>
+              <w:t xml:space="preserve">Mathew </w:t>
+            </w:r>
+            <w:proofErr w:type="spellStart"/>
+            <w:r>
+              <w:t>Odden</w:t>
+            </w:r>
+            <w:proofErr w:type="spellEnd"/>
           </w:p>
         </w:tc>
         <w:tc>
@@ -6309,8 +6373,13 @@
           </w:tcPr>
           <w:p>
             <w:r>
-              <w:t>Adam Reznechek</w:t>
-            </w:r>
+              <w:t xml:space="preserve">Adam </w:t>
+            </w:r>
+            <w:proofErr w:type="spellStart"/>
+            <w:r>
+              <w:t>Reznechek</w:t>
+            </w:r>
+            <w:proofErr w:type="spellEnd"/>
           </w:p>
         </w:tc>
         <w:tc>
@@ -7369,7 +7438,15 @@
           </w:tcPr>
           <w:p>
             <w:r>
-              <w:t>e. g. Project code will be stored in a git-hub account.</w:t>
+              <w:t xml:space="preserve">e. g. Project code will be stored in a </w:t>
+            </w:r>
+            <w:proofErr w:type="spellStart"/>
+            <w:r>
+              <w:t>git</w:t>
+            </w:r>
+            <w:proofErr w:type="spellEnd"/>
+            <w:r>
+              <w:t>-hub account.</w:t>
             </w:r>
           </w:p>
         </w:tc>
@@ -7384,9 +7461,11 @@
             </w:r>
           </w:p>
           <w:p>
+            <w:proofErr w:type="spellStart"/>
             <w:r>
               <w:t>IBM_Capstone_Project</w:t>
             </w:r>
+            <w:proofErr w:type="spellEnd"/>
           </w:p>
         </w:tc>
       </w:tr>
@@ -7408,7 +7487,15 @@
           </w:tcPr>
           <w:p>
             <w:r>
-              <w:t>e. g. Bug tracking will be done with Trac.</w:t>
+              <w:t xml:space="preserve">e. g. Bug tracking will be done with </w:t>
+            </w:r>
+            <w:proofErr w:type="spellStart"/>
+            <w:r>
+              <w:t>Trac</w:t>
+            </w:r>
+            <w:proofErr w:type="spellEnd"/>
+            <w:r>
+              <w:t>.</w:t>
             </w:r>
           </w:p>
         </w:tc>
@@ -7424,8 +7511,13 @@
           </w:p>
           <w:p>
             <w:r>
-              <w:t>2015/spring/csci445s15ibm/trac</w:t>
-            </w:r>
+              <w:t>2015/spring/csci445s15ibm/</w:t>
+            </w:r>
+            <w:proofErr w:type="spellStart"/>
+            <w:r>
+              <w:t>trac</w:t>
+            </w:r>
+            <w:proofErr w:type="spellEnd"/>
           </w:p>
         </w:tc>
       </w:tr>
@@ -7446,8 +7538,21 @@
             <w:tcW w:w="3451" w:type="dxa"/>
           </w:tcPr>
           <w:p>
-            <w:r>
-              <w:t>e. g. The project schedule will be stored in the git repository.</w:t>
+            <w:proofErr w:type="gramStart"/>
+            <w:r>
+              <w:t>e</w:t>
+            </w:r>
+            <w:proofErr w:type="gramEnd"/>
+            <w:r>
+              <w:t xml:space="preserve">. g. The project schedule will be stored in the </w:t>
+            </w:r>
+            <w:proofErr w:type="spellStart"/>
+            <w:r>
+              <w:t>git</w:t>
+            </w:r>
+            <w:proofErr w:type="spellEnd"/>
+            <w:r>
+              <w:t xml:space="preserve"> repository.</w:t>
             </w:r>
           </w:p>
         </w:tc>
@@ -7462,9 +7567,11 @@
             </w:r>
           </w:p>
           <w:p>
+            <w:proofErr w:type="spellStart"/>
             <w:r>
               <w:t>IBM_Capstone_Project</w:t>
             </w:r>
+            <w:proofErr w:type="spellEnd"/>
           </w:p>
         </w:tc>
       </w:tr>
@@ -7973,7 +8080,15 @@
       <w:bookmarkStart w:id="52" w:name="_Toc411877011"/>
       <w:r>
         <w:lastRenderedPageBreak/>
-        <w:t>Information To Be Shared Within Our Group</w:t>
+        <w:t xml:space="preserve">Information </w:t>
+      </w:r>
+      <w:proofErr w:type="gramStart"/>
+      <w:r>
+        <w:t>To</w:t>
+      </w:r>
+      <w:proofErr w:type="gramEnd"/>
+      <w:r>
+        <w:t xml:space="preserve"> Be Shared Within Our Group</w:t>
       </w:r>
       <w:bookmarkEnd w:id="51"/>
       <w:bookmarkEnd w:id="52"/>
@@ -8342,7 +8457,15 @@
       <w:bookmarkStart w:id="53" w:name="_Toc372915307"/>
       <w:bookmarkStart w:id="54" w:name="_Toc411877012"/>
       <w:r>
-        <w:t xml:space="preserve">Information To </w:t>
+        <w:t xml:space="preserve">Information </w:t>
+      </w:r>
+      <w:proofErr w:type="gramStart"/>
+      <w:r>
+        <w:t>To</w:t>
+      </w:r>
+      <w:proofErr w:type="gramEnd"/>
+      <w:r>
+        <w:t xml:space="preserve"> </w:t>
       </w:r>
       <w:r>
         <w:t xml:space="preserve">Be </w:t>
@@ -8737,6 +8860,7 @@
               </w:rPr>
               <w:t xml:space="preserve">Email and </w:t>
             </w:r>
+            <w:proofErr w:type="spellStart"/>
             <w:r>
               <w:rPr>
                 <w:rFonts w:ascii="Times New Roman" w:hAnsi="Times New Roman"/>
@@ -8744,6 +8868,7 @@
               </w:rPr>
               <w:t>Git</w:t>
             </w:r>
+            <w:proofErr w:type="spellEnd"/>
             <w:r>
               <w:rPr>
                 <w:rFonts w:ascii="Times New Roman" w:hAnsi="Times New Roman"/>
@@ -10475,7 +10600,7 @@
                     </pic:cNvPicPr>
                   </pic:nvPicPr>
                   <pic:blipFill>
-                    <a:blip r:embed="rId11">
+                    <a:blip r:embed="rId10">
                       <a:extLst>
                         <a:ext uri="{28A0092B-C50C-407E-A947-70E740481C1C}">
                           <a14:useLocalDpi xmlns:a14="http://schemas.microsoft.com/office/drawing/2010/main" val="0"/>
@@ -10525,7 +10650,7 @@
         </w:rPr>
         <w:t xml:space="preserve">Image taken from the Graphite website: </w:t>
       </w:r>
-      <w:hyperlink r:id="rId12" w:history="1">
+      <w:hyperlink r:id="rId11" w:history="1">
         <w:r>
           <w:rPr>
             <w:rStyle w:val="Hyperlink"/>
@@ -10560,15 +10685,19 @@
       <w:r>
         <w:t xml:space="preserve">There is a possibility and requested addition to make the project self-deployable and a one file install using a system called </w:t>
       </w:r>
+      <w:proofErr w:type="spellStart"/>
       <w:r>
         <w:t>Ansible</w:t>
       </w:r>
+      <w:proofErr w:type="spellEnd"/>
       <w:r>
         <w:t xml:space="preserve">.  </w:t>
       </w:r>
+      <w:proofErr w:type="spellStart"/>
       <w:r>
         <w:t>Ansible</w:t>
       </w:r>
+      <w:proofErr w:type="spellEnd"/>
       <w:r>
         <w:t xml:space="preserve"> will provide the user with a</w:t>
       </w:r>
@@ -10839,10 +10968,10 @@
             <v:path o:extrusionok="f" gradientshapeok="t" o:connecttype="rect"/>
             <o:lock v:ext="edit" aspectratio="t"/>
           </v:shapetype>
-          <v:shape id="_x0000_i1025" type="#_x0000_t75" style="width:468pt;height:306.75pt" o:ole="">
-            <v:imagedata r:id="rId13" o:title=""/>
+          <v:shape id="_x0000_i1025" type="#_x0000_t75" style="width:468pt;height:306.5pt" o:ole="">
+            <v:imagedata r:id="rId12" o:title=""/>
           </v:shape>
-          <o:OLEObject Type="Embed" ProgID="Visio.Drawing.15" ShapeID="_x0000_i1025" DrawAspect="Content" ObjectID="_1489335346" r:id="rId14"/>
+          <o:OLEObject Type="Embed" ProgID="Visio.Drawing.15" ShapeID="_x0000_i1025" DrawAspect="Content" ObjectID="_1490517528" r:id="rId13"/>
         </w:object>
       </w:r>
     </w:p>
@@ -10862,10 +10991,10 @@
       </w:pPr>
       <w:r>
         <w:object w:dxaOrig="10771" w:dyaOrig="4890">
-          <v:shape id="_x0000_i1026" type="#_x0000_t75" style="width:468pt;height:212.25pt" o:ole="">
-            <v:imagedata r:id="rId15" o:title=""/>
+          <v:shape id="_x0000_i1026" type="#_x0000_t75" style="width:468pt;height:212pt" o:ole="">
+            <v:imagedata r:id="rId14" o:title=""/>
           </v:shape>
-          <o:OLEObject Type="Embed" ProgID="Visio.Drawing.15" ShapeID="_x0000_i1026" DrawAspect="Content" ObjectID="_1489335347" r:id="rId16"/>
+          <o:OLEObject Type="Embed" ProgID="Visio.Drawing.15" ShapeID="_x0000_i1026" DrawAspect="Content" ObjectID="_1490517529" r:id="rId15"/>
         </w:object>
       </w:r>
     </w:p>
@@ -10912,7 +11041,15 @@
         <w:t xml:space="preserve"> – All tea</w:t>
       </w:r>
       <w:r>
-        <w:t>m members agree that setting up a git repository</w:t>
+        <w:t xml:space="preserve">m members agree that setting up a </w:t>
+      </w:r>
+      <w:proofErr w:type="spellStart"/>
+      <w:r>
+        <w:t>git</w:t>
+      </w:r>
+      <w:proofErr w:type="spellEnd"/>
+      <w:r>
+        <w:t xml:space="preserve"> repository</w:t>
       </w:r>
       <w:r>
         <w:t xml:space="preserve"> for use</w:t>
@@ -10924,7 +11061,15 @@
         <w:t xml:space="preserve"> points.  </w:t>
       </w:r>
       <w:r>
-        <w:t>All members have had previous experience with git.</w:t>
+        <w:t xml:space="preserve">All members have had previous experience with </w:t>
+      </w:r>
+      <w:proofErr w:type="spellStart"/>
+      <w:r>
+        <w:t>git</w:t>
+      </w:r>
+      <w:proofErr w:type="spellEnd"/>
+      <w:r>
+        <w:t>.</w:t>
       </w:r>
     </w:p>
     <w:tbl>
@@ -10936,8 +11081,8 @@
       </w:tblPr>
       <w:tblGrid>
         <w:gridCol w:w="803"/>
-        <w:gridCol w:w="812"/>
-        <w:gridCol w:w="7200"/>
+        <w:gridCol w:w="1530"/>
+        <w:gridCol w:w="6482"/>
         <w:gridCol w:w="876"/>
         <w:gridCol w:w="876"/>
       </w:tblGrid>
@@ -10972,7 +11117,7 @@
         </w:tc>
         <w:tc>
           <w:tcPr>
-            <w:tcW w:w="812" w:type="dxa"/>
+            <w:tcW w:w="1530" w:type="dxa"/>
             <w:tcBorders>
               <w:top w:val="single" w:sz="4" w:space="0" w:color="000000"/>
               <w:left w:val="single" w:sz="4" w:space="0" w:color="000000"/>
@@ -10999,7 +11144,7 @@
         </w:tc>
         <w:tc>
           <w:tcPr>
-            <w:tcW w:w="7200" w:type="dxa"/>
+            <w:tcW w:w="6482" w:type="dxa"/>
             <w:tcBorders>
               <w:top w:val="single" w:sz="4" w:space="0" w:color="000000"/>
               <w:left w:val="single" w:sz="4" w:space="0" w:color="000000"/>
@@ -11105,7 +11250,7 @@
         </w:tc>
         <w:tc>
           <w:tcPr>
-            <w:tcW w:w="812" w:type="dxa"/>
+            <w:tcW w:w="1530" w:type="dxa"/>
             <w:tcBorders>
               <w:top w:val="single" w:sz="4" w:space="0" w:color="000000"/>
               <w:left w:val="single" w:sz="4" w:space="0" w:color="000000"/>
@@ -11125,7 +11270,7 @@
         </w:tc>
         <w:tc>
           <w:tcPr>
-            <w:tcW w:w="7200" w:type="dxa"/>
+            <w:tcW w:w="6482" w:type="dxa"/>
             <w:tcBorders>
               <w:top w:val="single" w:sz="4" w:space="0" w:color="000000"/>
               <w:left w:val="single" w:sz="4" w:space="0" w:color="000000"/>
@@ -11222,7 +11367,7 @@
         </w:tc>
         <w:tc>
           <w:tcPr>
-            <w:tcW w:w="812" w:type="dxa"/>
+            <w:tcW w:w="1530" w:type="dxa"/>
             <w:tcBorders>
               <w:top w:val="single" w:sz="4" w:space="0" w:color="000000"/>
               <w:left w:val="single" w:sz="4" w:space="0" w:color="000000"/>
@@ -11242,7 +11387,7 @@
         </w:tc>
         <w:tc>
           <w:tcPr>
-            <w:tcW w:w="7200" w:type="dxa"/>
+            <w:tcW w:w="6482" w:type="dxa"/>
             <w:tcBorders>
               <w:top w:val="single" w:sz="4" w:space="0" w:color="000000"/>
               <w:left w:val="single" w:sz="4" w:space="0" w:color="000000"/>
@@ -11342,7 +11487,7 @@
         </w:tc>
         <w:tc>
           <w:tcPr>
-            <w:tcW w:w="812" w:type="dxa"/>
+            <w:tcW w:w="1530" w:type="dxa"/>
             <w:tcBorders>
               <w:top w:val="single" w:sz="4" w:space="0" w:color="000000"/>
               <w:left w:val="single" w:sz="4" w:space="0" w:color="000000"/>
@@ -11362,7 +11507,7 @@
         </w:tc>
         <w:tc>
           <w:tcPr>
-            <w:tcW w:w="7200" w:type="dxa"/>
+            <w:tcW w:w="6482" w:type="dxa"/>
             <w:tcBorders>
               <w:top w:val="single" w:sz="4" w:space="0" w:color="000000"/>
               <w:left w:val="single" w:sz="4" w:space="0" w:color="000000"/>
@@ -11462,7 +11607,7 @@
         </w:tc>
         <w:tc>
           <w:tcPr>
-            <w:tcW w:w="812" w:type="dxa"/>
+            <w:tcW w:w="1530" w:type="dxa"/>
             <w:tcBorders>
               <w:top w:val="single" w:sz="4" w:space="0" w:color="000000"/>
               <w:left w:val="single" w:sz="4" w:space="0" w:color="000000"/>
@@ -11482,7 +11627,7 @@
         </w:tc>
         <w:tc>
           <w:tcPr>
-            <w:tcW w:w="7200" w:type="dxa"/>
+            <w:tcW w:w="6482" w:type="dxa"/>
             <w:tcBorders>
               <w:top w:val="single" w:sz="4" w:space="0" w:color="000000"/>
               <w:left w:val="single" w:sz="4" w:space="0" w:color="000000"/>
@@ -11582,7 +11727,7 @@
         </w:tc>
         <w:tc>
           <w:tcPr>
-            <w:tcW w:w="812" w:type="dxa"/>
+            <w:tcW w:w="1530" w:type="dxa"/>
             <w:tcBorders>
               <w:top w:val="single" w:sz="4" w:space="0" w:color="000000"/>
               <w:left w:val="single" w:sz="4" w:space="0" w:color="000000"/>
@@ -11602,7 +11747,7 @@
         </w:tc>
         <w:tc>
           <w:tcPr>
-            <w:tcW w:w="7200" w:type="dxa"/>
+            <w:tcW w:w="6482" w:type="dxa"/>
             <w:tcBorders>
               <w:top w:val="single" w:sz="4" w:space="0" w:color="000000"/>
               <w:left w:val="single" w:sz="4" w:space="0" w:color="000000"/>
@@ -11702,7 +11847,7 @@
         </w:tc>
         <w:tc>
           <w:tcPr>
-            <w:tcW w:w="812" w:type="dxa"/>
+            <w:tcW w:w="1530" w:type="dxa"/>
             <w:tcBorders>
               <w:top w:val="single" w:sz="4" w:space="0" w:color="000000"/>
               <w:left w:val="single" w:sz="4" w:space="0" w:color="000000"/>
@@ -11722,7 +11867,7 @@
         </w:tc>
         <w:tc>
           <w:tcPr>
-            <w:tcW w:w="7200" w:type="dxa"/>
+            <w:tcW w:w="6482" w:type="dxa"/>
             <w:tcBorders>
               <w:top w:val="single" w:sz="4" w:space="0" w:color="000000"/>
               <w:left w:val="single" w:sz="4" w:space="0" w:color="000000"/>
@@ -11822,7 +11967,7 @@
         </w:tc>
         <w:tc>
           <w:tcPr>
-            <w:tcW w:w="812" w:type="dxa"/>
+            <w:tcW w:w="1530" w:type="dxa"/>
             <w:tcBorders>
               <w:top w:val="single" w:sz="4" w:space="0" w:color="000000"/>
               <w:left w:val="single" w:sz="4" w:space="0" w:color="000000"/>
@@ -11842,7 +11987,7 @@
         </w:tc>
         <w:tc>
           <w:tcPr>
-            <w:tcW w:w="7200" w:type="dxa"/>
+            <w:tcW w:w="6482" w:type="dxa"/>
             <w:tcBorders>
               <w:top w:val="single" w:sz="4" w:space="0" w:color="000000"/>
               <w:left w:val="single" w:sz="4" w:space="0" w:color="000000"/>
@@ -11948,7 +12093,7 @@
         </w:tc>
         <w:tc>
           <w:tcPr>
-            <w:tcW w:w="812" w:type="dxa"/>
+            <w:tcW w:w="1530" w:type="dxa"/>
             <w:tcBorders>
               <w:top w:val="single" w:sz="4" w:space="0" w:color="000000"/>
               <w:left w:val="single" w:sz="4" w:space="0" w:color="000000"/>
@@ -11968,7 +12113,7 @@
         </w:tc>
         <w:tc>
           <w:tcPr>
-            <w:tcW w:w="7200" w:type="dxa"/>
+            <w:tcW w:w="6482" w:type="dxa"/>
             <w:tcBorders>
               <w:top w:val="single" w:sz="4" w:space="0" w:color="000000"/>
               <w:left w:val="single" w:sz="4" w:space="0" w:color="000000"/>
@@ -12068,7 +12213,7 @@
         </w:tc>
         <w:tc>
           <w:tcPr>
-            <w:tcW w:w="812" w:type="dxa"/>
+            <w:tcW w:w="1530" w:type="dxa"/>
             <w:tcBorders>
               <w:top w:val="single" w:sz="4" w:space="0" w:color="000000"/>
               <w:left w:val="single" w:sz="4" w:space="0" w:color="000000"/>
@@ -12088,7 +12233,7 @@
         </w:tc>
         <w:tc>
           <w:tcPr>
-            <w:tcW w:w="7200" w:type="dxa"/>
+            <w:tcW w:w="6482" w:type="dxa"/>
             <w:tcBorders>
               <w:top w:val="single" w:sz="4" w:space="0" w:color="000000"/>
               <w:left w:val="single" w:sz="4" w:space="0" w:color="000000"/>
@@ -12188,7 +12333,7 @@
         </w:tc>
         <w:tc>
           <w:tcPr>
-            <w:tcW w:w="812" w:type="dxa"/>
+            <w:tcW w:w="1530" w:type="dxa"/>
             <w:tcBorders>
               <w:top w:val="single" w:sz="4" w:space="0" w:color="000000"/>
               <w:left w:val="single" w:sz="4" w:space="0" w:color="000000"/>
@@ -12208,7 +12353,7 @@
         </w:tc>
         <w:tc>
           <w:tcPr>
-            <w:tcW w:w="7200" w:type="dxa"/>
+            <w:tcW w:w="6482" w:type="dxa"/>
             <w:tcBorders>
               <w:top w:val="single" w:sz="4" w:space="0" w:color="000000"/>
               <w:left w:val="single" w:sz="4" w:space="0" w:color="000000"/>
@@ -12308,7 +12453,7 @@
         </w:tc>
         <w:tc>
           <w:tcPr>
-            <w:tcW w:w="812" w:type="dxa"/>
+            <w:tcW w:w="1530" w:type="dxa"/>
             <w:tcBorders>
               <w:top w:val="single" w:sz="4" w:space="0" w:color="000000"/>
               <w:left w:val="single" w:sz="4" w:space="0" w:color="000000"/>
@@ -12328,7 +12473,7 @@
         </w:tc>
         <w:tc>
           <w:tcPr>
-            <w:tcW w:w="7200" w:type="dxa"/>
+            <w:tcW w:w="6482" w:type="dxa"/>
             <w:tcBorders>
               <w:top w:val="single" w:sz="4" w:space="0" w:color="000000"/>
               <w:left w:val="single" w:sz="4" w:space="0" w:color="000000"/>
@@ -12428,7 +12573,7 @@
         </w:tc>
         <w:tc>
           <w:tcPr>
-            <w:tcW w:w="812" w:type="dxa"/>
+            <w:tcW w:w="1530" w:type="dxa"/>
             <w:tcBorders>
               <w:top w:val="single" w:sz="4" w:space="0" w:color="000000"/>
               <w:left w:val="single" w:sz="4" w:space="0" w:color="000000"/>
@@ -12448,7 +12593,7 @@
         </w:tc>
         <w:tc>
           <w:tcPr>
-            <w:tcW w:w="7200" w:type="dxa"/>
+            <w:tcW w:w="6482" w:type="dxa"/>
             <w:tcBorders>
               <w:top w:val="single" w:sz="4" w:space="0" w:color="000000"/>
               <w:left w:val="single" w:sz="4" w:space="0" w:color="000000"/>
@@ -12548,7 +12693,7 @@
         </w:tc>
         <w:tc>
           <w:tcPr>
-            <w:tcW w:w="812" w:type="dxa"/>
+            <w:tcW w:w="1530" w:type="dxa"/>
             <w:tcBorders>
               <w:top w:val="single" w:sz="4" w:space="0" w:color="000000"/>
               <w:left w:val="single" w:sz="4" w:space="0" w:color="000000"/>
@@ -12568,7 +12713,7 @@
         </w:tc>
         <w:tc>
           <w:tcPr>
-            <w:tcW w:w="7200" w:type="dxa"/>
+            <w:tcW w:w="6482" w:type="dxa"/>
             <w:tcBorders>
               <w:top w:val="single" w:sz="4" w:space="0" w:color="000000"/>
               <w:left w:val="single" w:sz="4" w:space="0" w:color="000000"/>
@@ -12697,7 +12842,6 @@
       <w:bookmarkStart w:id="88" w:name="_Toc372915316"/>
       <w:bookmarkStart w:id="89" w:name="_Toc411877021"/>
       <w:r>
-        <w:lastRenderedPageBreak/>
         <w:t>4.5</w:t>
       </w:r>
       <w:r>
@@ -12918,8 +13062,13 @@
               <w:jc w:val="center"/>
             </w:pPr>
             <w:r>
-              <w:t>Setup Github</w:t>
-            </w:r>
+              <w:t xml:space="preserve">Setup </w:t>
+            </w:r>
+            <w:proofErr w:type="spellStart"/>
+            <w:r>
+              <w:t>Github</w:t>
+            </w:r>
+            <w:proofErr w:type="spellEnd"/>
           </w:p>
         </w:tc>
         <w:tc>
@@ -12940,8 +13089,13 @@
               <w:jc w:val="center"/>
             </w:pPr>
             <w:r>
-              <w:t>Make sure that all users can commit changes to Github</w:t>
-            </w:r>
+              <w:t xml:space="preserve">Make sure that all users can commit changes to </w:t>
+            </w:r>
+            <w:proofErr w:type="spellStart"/>
+            <w:r>
+              <w:t>Github</w:t>
+            </w:r>
+            <w:proofErr w:type="spellEnd"/>
           </w:p>
         </w:tc>
       </w:tr>
@@ -13879,6 +14033,7 @@
       <w:bookmarkStart w:id="92" w:name="_Toc372915317"/>
       <w:bookmarkStart w:id="93" w:name="_Toc411877022"/>
       <w:r>
+        <w:lastRenderedPageBreak/>
         <w:t>4.6</w:t>
       </w:r>
       <w:r>
@@ -13925,7 +14080,6 @@
               <w:rPr>
                 <w:b/>
               </w:rPr>
-              <w:lastRenderedPageBreak/>
               <w:t>Constraint</w:t>
             </w:r>
           </w:p>
@@ -14162,13 +14316,26 @@
         <w:pStyle w:val="Style3"/>
       </w:pPr>
       <w:r>
-        <w:t xml:space="preserve">The major aspects of this project are Grafana, Graphite, Carbon, Whisper, and Chef.  Grafana is the front end web interface.  Graphite is the main portion of this project which includes Carbon, a listening service, and </w:t>
-      </w:r>
-      <w:r>
-        <w:t>whisper,</w:t>
-      </w:r>
-      <w:r>
-        <w:t xml:space="preserve"> a database library used for storing time-series data.  The implementation of Chef is to allow distributed configuration of Jenkins servers automatically.</w:t>
+        <w:t xml:space="preserve">The </w:t>
+      </w:r>
+      <w:r>
+        <w:t xml:space="preserve">major goal of this project is to take existing graphing, deployment, and metric logging technologies and repurposing those technologies to track the build metrics on a continuous integration system.  These metrics provide a useful data set to find what part of the system may be creating problems such as bottlenecks, frequent errors and commonly submitted bug fixes.  The technologies chosen to solve this are: </w:t>
+      </w:r>
+      <w:proofErr w:type="spellStart"/>
+      <w:r>
+        <w:t>Grafana</w:t>
+      </w:r>
+      <w:proofErr w:type="spellEnd"/>
+      <w:r>
+        <w:t xml:space="preserve"> to display the metrics shown, </w:t>
+      </w:r>
+      <w:proofErr w:type="spellStart"/>
+      <w:r>
+        <w:t>Ansible</w:t>
+      </w:r>
+      <w:proofErr w:type="spellEnd"/>
+      <w:r>
+        <w:t xml:space="preserve"> will be used to make the deployment easier, and finally Jenkins is the current platform used for continuous integration by IBM.</w:t>
       </w:r>
     </w:p>
     <w:p>
@@ -14196,7 +14363,21 @@
         <w:pStyle w:val="Style3"/>
       </w:pPr>
       <w:r>
-        <w:t>This design is intended to be a high level description of this project.  Due to the many different technologies being used any low level questions will need to be directed to the creators of the appropriate technology.</w:t>
+        <w:t>The primary scope of this project is to use existing technologies to create a dashboard</w:t>
+      </w:r>
+      <w:r>
+        <w:t>.</w:t>
+      </w:r>
+      <w:r>
+        <w:t xml:space="preserve">  In addition to this, IBM has requested that once the primary scope of the project is obtained, a system to automatically deploy the graphing software should be created, which we have chosen </w:t>
+      </w:r>
+      <w:proofErr w:type="spellStart"/>
+      <w:r>
+        <w:t>Ansible</w:t>
+      </w:r>
+      <w:proofErr w:type="spellEnd"/>
+      <w:r>
+        <w:t xml:space="preserve"> to accomplish.</w:t>
       </w:r>
     </w:p>
     <w:p>
@@ -14236,13 +14417,34 @@
         <w:t xml:space="preserve"> Jenkins</w:t>
       </w:r>
       <w:r>
-        <w:t>, and Grafana</w:t>
-      </w:r>
+        <w:t xml:space="preserve">, and </w:t>
+      </w:r>
+      <w:proofErr w:type="spellStart"/>
+      <w:r>
+        <w:t>Grafana</w:t>
+      </w:r>
+      <w:proofErr w:type="spellEnd"/>
       <w:r>
         <w:t xml:space="preserve">.  Starting with Graphite it is the main monitoring tool.  This will be explained by the individual components which are as follows.  The first component which will be explained is Carbon.  This is a listening service which passively listens for data.  The second component is Whisper which is a database data structure.  The purpose of Whisper is to allow many simultaneous reads and writes.  This is important for allowing a large amount of data to be handled.  The last aspect of our project is Jenkins which is a continuous integration service.  This </w:t>
       </w:r>
       <w:r>
-        <w:t>we will not directly be using, setting up automated tests, but instead we will be using metrics from Jenkins servers to feed into Graphite.  The last portion of this project is Grafana.  Grafana is the graph creation web application which we will be using to display the graphs on a web page.</w:t>
+        <w:t xml:space="preserve">we will not directly be using, setting up automated tests, but instead we will be using metrics from Jenkins servers to feed into Graphite.  The last portion of this project is </w:t>
+      </w:r>
+      <w:proofErr w:type="spellStart"/>
+      <w:r>
+        <w:t>Grafana</w:t>
+      </w:r>
+      <w:proofErr w:type="spellEnd"/>
+      <w:r>
+        <w:t xml:space="preserve">.  </w:t>
+      </w:r>
+      <w:proofErr w:type="spellStart"/>
+      <w:r>
+        <w:t>Grafana</w:t>
+      </w:r>
+      <w:proofErr w:type="spellEnd"/>
+      <w:r>
+        <w:t xml:space="preserve"> is the graph creation web application which we will be using to display the graphs on a web page.</w:t>
       </w:r>
     </w:p>
     <w:p>
@@ -14279,10 +14481,10 @@
       </w:pPr>
       <w:r>
         <w:object w:dxaOrig="22925" w:dyaOrig="2234">
-          <v:shape id="_x0000_i1027" type="#_x0000_t75" style="width:468pt;height:45.75pt" o:ole="">
-            <v:imagedata r:id="rId17" o:title=""/>
+          <v:shape id="_x0000_i1027" type="#_x0000_t75" style="width:467.5pt;height:46pt" o:ole="">
+            <v:imagedata r:id="rId16" o:title=""/>
           </v:shape>
-          <o:OLEObject Type="Embed" ProgID="Visio.Drawing.11" ShapeID="_x0000_i1027" DrawAspect="Content" ObjectID="_1489335348" r:id="rId18"/>
+          <o:OLEObject Type="Embed" ProgID="Visio.Drawing.11" ShapeID="_x0000_i1027" DrawAspect="Content" ObjectID="_1490517530" r:id="rId17"/>
         </w:object>
       </w:r>
     </w:p>
@@ -14307,10 +14509,49 @@
     </w:p>
     <w:p>
       <w:r>
-        <w:t xml:space="preserve">The dataflow in the architecture will be based around the Jenkins instances pushing data.  This data will then be interpreted by Carbon and written to whisper files.  From here Grafana will read the data from the whisper files and display them on the website.  This architecture will require us to have knowledge about how long </w:t>
-      </w:r>
-      <w:r>
-        <w:t>data points should be kept.  In addition we will have to interface with Jenkins, probably via plugins, to push this data into Carbon.</w:t>
+        <w:t xml:space="preserve">The dataflow in the architecture will be based around the Jenkins instances pushing data.  This data will then be interpreted by Carbon and written to whisper files.  From here </w:t>
+      </w:r>
+      <w:proofErr w:type="spellStart"/>
+      <w:r>
+        <w:t>Grafana</w:t>
+      </w:r>
+      <w:proofErr w:type="spellEnd"/>
+      <w:r>
+        <w:t xml:space="preserve"> will read the data from the whisper files and display them on the website.  This architecture will require us to have knowledge about how long </w:t>
+      </w:r>
+      <w:r>
+        <w:t xml:space="preserve">data points should be kept.  In addition we will have to </w:t>
+      </w:r>
+      <w:r>
+        <w:lastRenderedPageBreak/>
+        <w:t>interface with Jenkins, probably via plugins, to push this data into Carbon.</w:t>
+      </w:r>
+      <w:r>
+        <w:t xml:space="preserve">  </w:t>
+      </w:r>
+    </w:p>
+    <w:p>
+      <w:pPr>
+        <w:ind w:firstLine="720"/>
+      </w:pPr>
+      <w:r>
+        <w:t xml:space="preserve">In the diagram below, metrics are first pushed into the carbon listener server using an existing graphite plugin in the Jenkins continuous integration server. Next, this data is turned into Whisper objects which are stored in a database on the </w:t>
+      </w:r>
+      <w:proofErr w:type="spellStart"/>
+      <w:r>
+        <w:t>Grafana</w:t>
+      </w:r>
+      <w:proofErr w:type="spellEnd"/>
+      <w:r>
+        <w:t xml:space="preserve"> server.  Finally, those compiled metrics are them pushed to the </w:t>
+      </w:r>
+      <w:proofErr w:type="spellStart"/>
+      <w:r>
+        <w:t>Grafana</w:t>
+      </w:r>
+      <w:proofErr w:type="spellEnd"/>
+      <w:r>
+        <w:t xml:space="preserve"> web application and then the user may choose which metrics to graph and how to graph them.</w:t>
       </w:r>
     </w:p>
     <w:p>
@@ -14319,7 +14560,6 @@
           <w:noProof/>
           <w:lang w:eastAsia="en-US"/>
         </w:rPr>
-        <w:lastRenderedPageBreak/>
         <w:drawing>
           <wp:inline distT="0" distB="0" distL="0" distR="0" wp14:anchorId="6C67AB66" wp14:editId="60274C02">
             <wp:extent cx="5943600" cy="4523105"/>
@@ -14338,7 +14578,7 @@
                     </pic:cNvPicPr>
                   </pic:nvPicPr>
                   <pic:blipFill>
-                    <a:blip r:embed="rId11">
+                    <a:blip r:embed="rId10">
                       <a:extLst>
                         <a:ext uri="{28A0092B-C50C-407E-A947-70E740481C1C}">
                           <a14:useLocalDpi xmlns:a14="http://schemas.microsoft.com/office/drawing/2010/main" val="0"/>
@@ -14370,6 +14610,7 @@
         </w:drawing>
       </w:r>
     </w:p>
+    <w:p/>
     <w:p>
       <w:pPr>
         <w:pStyle w:val="DocumentSubsectionHeading"/>
@@ -14395,17 +14636,50 @@
         <w:pStyle w:val="DocumentText"/>
       </w:pPr>
       <w:r>
-        <w:t xml:space="preserve">In order to allow automatic deployment of our system our group had two candidate automation technologies, Chef and Ansible.  Chef is a configuration management tool that streamlines server configuration based on user written “recipes”.  Ansible is a platform for configuring and managing computers by managing nodes over SSH. Although both technologies our viable for our solution we chose </w:t>
-      </w:r>
+        <w:t xml:space="preserve">In order to allow automatic deployment of our system our group had two candidate automation technologies, Chef and </w:t>
+      </w:r>
+      <w:proofErr w:type="spellStart"/>
       <w:r>
         <w:t>Ansible</w:t>
       </w:r>
+      <w:proofErr w:type="spellEnd"/>
+      <w:r>
+        <w:t xml:space="preserve">.  Chef is a configuration management tool that streamlines server configuration based on user written “recipes”.  </w:t>
+      </w:r>
+      <w:proofErr w:type="spellStart"/>
+      <w:r>
+        <w:t>Ansible</w:t>
+      </w:r>
+      <w:proofErr w:type="spellEnd"/>
+      <w:r>
+        <w:t xml:space="preserve"> is a platform for configuring and managing computers by managing nodes over SSH. Although both technologies our viable for our solution we chose </w:t>
+      </w:r>
+      <w:proofErr w:type="spellStart"/>
+      <w:r>
+        <w:t>Ansible</w:t>
+      </w:r>
+      <w:proofErr w:type="spellEnd"/>
       <w:r>
         <w:t xml:space="preserve"> because it </w:t>
       </w:r>
       <w:r>
         <w:t xml:space="preserve">proved to have more capabilities for what we need to deploy our project.  </w:t>
       </w:r>
+    </w:p>
+    <w:p>
+      <w:pPr>
+        <w:pStyle w:val="DocumentText"/>
+      </w:pPr>
+    </w:p>
+    <w:p>
+      <w:pPr>
+        <w:pStyle w:val="DocumentText"/>
+      </w:pPr>
+    </w:p>
+    <w:p>
+      <w:pPr>
+        <w:pStyle w:val="DocumentText"/>
+      </w:pPr>
       <w:bookmarkStart w:id="120" w:name="_GoBack"/>
       <w:bookmarkEnd w:id="120"/>
     </w:p>
@@ -14418,6 +14692,7 @@
       <w:bookmarkStart w:id="123" w:name="_Toc372915330"/>
       <w:bookmarkStart w:id="124" w:name="_Toc411877030"/>
       <w:r>
+        <w:lastRenderedPageBreak/>
         <w:t>6.</w:t>
       </w:r>
       <w:r>
@@ -14506,7 +14781,6 @@
           <w:b/>
           <w:sz w:val="36"/>
         </w:rPr>
-        <w:lastRenderedPageBreak/>
         <w:br w:type="page"/>
       </w:r>
     </w:p>
@@ -14864,6 +15138,49 @@
             <w:pPr>
               <w:jc w:val="center"/>
             </w:pPr>
+            <w:hyperlink r:id="rId18" w:history="1">
+              <w:r>
+                <w:rPr>
+                  <w:rStyle w:val="Hyperlink"/>
+                </w:rPr>
+                <w:t>Link</w:t>
+              </w:r>
+            </w:hyperlink>
+          </w:p>
+        </w:tc>
+      </w:tr>
+      <w:tr>
+        <w:tc>
+          <w:tcPr>
+            <w:tcW w:w="1998" w:type="dxa"/>
+            <w:vAlign w:val="center"/>
+          </w:tcPr>
+          <w:p>
+            <w:r>
+              <w:t xml:space="preserve">User Database </w:t>
+            </w:r>
+          </w:p>
+        </w:tc>
+        <w:tc>
+          <w:tcPr>
+            <w:tcW w:w="6660" w:type="dxa"/>
+            <w:vAlign w:val="center"/>
+          </w:tcPr>
+          <w:p>
+            <w:r>
+              <w:t xml:space="preserve">Access to company’s Active Directory to test authentication for users. </w:t>
+            </w:r>
+          </w:p>
+        </w:tc>
+        <w:tc>
+          <w:tcPr>
+            <w:tcW w:w="1033" w:type="dxa"/>
+            <w:vAlign w:val="center"/>
+          </w:tcPr>
+          <w:p>
+            <w:pPr>
+              <w:jc w:val="center"/>
+            </w:pPr>
             <w:hyperlink r:id="rId19" w:history="1">
               <w:r>
                 <w:rPr>
@@ -14883,7 +15200,7 @@
           </w:tcPr>
           <w:p>
             <w:r>
-              <w:t xml:space="preserve">User Database </w:t>
+              <w:t>Order Database</w:t>
             </w:r>
           </w:p>
         </w:tc>
@@ -14894,7 +15211,7 @@
           </w:tcPr>
           <w:p>
             <w:r>
-              <w:t xml:space="preserve">Access to company’s Active Directory to test authentication for users. </w:t>
+              <w:t xml:space="preserve">Stub data for unit tests. </w:t>
             </w:r>
           </w:p>
         </w:tc>
@@ -14908,49 +15225,6 @@
               <w:jc w:val="center"/>
             </w:pPr>
             <w:hyperlink r:id="rId20" w:history="1">
-              <w:r>
-                <w:rPr>
-                  <w:rStyle w:val="Hyperlink"/>
-                </w:rPr>
-                <w:t>Link</w:t>
-              </w:r>
-            </w:hyperlink>
-          </w:p>
-        </w:tc>
-      </w:tr>
-      <w:tr>
-        <w:tc>
-          <w:tcPr>
-            <w:tcW w:w="1998" w:type="dxa"/>
-            <w:vAlign w:val="center"/>
-          </w:tcPr>
-          <w:p>
-            <w:r>
-              <w:t>Order Database</w:t>
-            </w:r>
-          </w:p>
-        </w:tc>
-        <w:tc>
-          <w:tcPr>
-            <w:tcW w:w="6660" w:type="dxa"/>
-            <w:vAlign w:val="center"/>
-          </w:tcPr>
-          <w:p>
-            <w:r>
-              <w:t xml:space="preserve">Stub data for unit tests. </w:t>
-            </w:r>
-          </w:p>
-        </w:tc>
-        <w:tc>
-          <w:tcPr>
-            <w:tcW w:w="1033" w:type="dxa"/>
-            <w:vAlign w:val="center"/>
-          </w:tcPr>
-          <w:p>
-            <w:pPr>
-              <w:jc w:val="center"/>
-            </w:pPr>
-            <w:hyperlink r:id="rId21" w:history="1">
               <w:r>
                 <w:rPr>
                   <w:rStyle w:val="Hyperlink"/>
@@ -16149,8 +16423,8 @@
     </w:p>
     <w:p/>
     <w:sectPr>
-      <w:headerReference w:type="default" r:id="rId22"/>
-      <w:footerReference w:type="default" r:id="rId23"/>
+      <w:headerReference w:type="default" r:id="rId21"/>
+      <w:footerReference w:type="default" r:id="rId22"/>
       <w:pgSz w:w="12240" w:h="15840"/>
       <w:pgMar w:top="1440" w:right="1440" w:bottom="1440" w:left="1440" w:header="720" w:footer="720" w:gutter="0"/>
       <w:pgNumType w:start="1"/>
@@ -16162,7 +16436,7 @@
 </file>
 
 <file path=word/endnotes.xml><?xml version="1.0" encoding="utf-8"?>
-<w:endnotes xmlns:wpc="http://schemas.microsoft.com/office/word/2010/wordprocessingCanvas" xmlns:mc="http://schemas.openxmlformats.org/markup-compatibility/2006" xmlns:o="urn:schemas-microsoft-com:office:office" xmlns:r="http://schemas.openxmlformats.org/officeDocument/2006/relationships" xmlns:m="http://schemas.openxmlformats.org/officeDocument/2006/math" xmlns:v="urn:schemas-microsoft-com:vml" xmlns:wp14="http://schemas.microsoft.com/office/word/2010/wordprocessingDrawing" xmlns:wp="http://schemas.openxmlformats.org/drawingml/2006/wordprocessingDrawing" xmlns:w10="urn:schemas-microsoft-com:office:word" xmlns:w="http://schemas.openxmlformats.org/wordprocessingml/2006/main" xmlns:w14="http://schemas.microsoft.com/office/word/2010/wordml" xmlns:wpg="http://schemas.microsoft.com/office/word/2010/wordprocessingGroup" xmlns:wpi="http://schemas.microsoft.com/office/word/2010/wordprocessingInk" xmlns:wne="http://schemas.microsoft.com/office/word/2006/wordml" xmlns:wps="http://schemas.microsoft.com/office/word/2010/wordprocessingShape" mc:Ignorable="w14 wp14">
+<w:endnotes xmlns:wpc="http://schemas.microsoft.com/office/word/2010/wordprocessingCanvas" xmlns:mc="http://schemas.openxmlformats.org/markup-compatibility/2006" xmlns:o="urn:schemas-microsoft-com:office:office" xmlns:r="http://schemas.openxmlformats.org/officeDocument/2006/relationships" xmlns:m="http://schemas.openxmlformats.org/officeDocument/2006/math" xmlns:v="urn:schemas-microsoft-com:vml" xmlns:wp14="http://schemas.microsoft.com/office/word/2010/wordprocessingDrawing" xmlns:wp="http://schemas.openxmlformats.org/drawingml/2006/wordprocessingDrawing" xmlns:w10="urn:schemas-microsoft-com:office:word" xmlns:w="http://schemas.openxmlformats.org/wordprocessingml/2006/main" xmlns:w14="http://schemas.microsoft.com/office/word/2010/wordml" xmlns:w15="http://schemas.microsoft.com/office/word/2012/wordml" xmlns:wpg="http://schemas.microsoft.com/office/word/2010/wordprocessingGroup" xmlns:wpi="http://schemas.microsoft.com/office/word/2010/wordprocessingInk" xmlns:wne="http://schemas.microsoft.com/office/word/2006/wordml" xmlns:wps="http://schemas.microsoft.com/office/word/2010/wordprocessingShape" mc:Ignorable="w14 w15 wp14">
   <w:endnote w:type="separator" w:id="-1">
     <w:p>
       <w:r>
@@ -16181,7 +16455,7 @@
 </file>
 
 <file path=word/footer1.xml><?xml version="1.0" encoding="utf-8"?>
-<w:ftr xmlns:wpc="http://schemas.microsoft.com/office/word/2010/wordprocessingCanvas" xmlns:mc="http://schemas.openxmlformats.org/markup-compatibility/2006" xmlns:o="urn:schemas-microsoft-com:office:office" xmlns:r="http://schemas.openxmlformats.org/officeDocument/2006/relationships" xmlns:m="http://schemas.openxmlformats.org/officeDocument/2006/math" xmlns:v="urn:schemas-microsoft-com:vml" xmlns:wp14="http://schemas.microsoft.com/office/word/2010/wordprocessingDrawing" xmlns:wp="http://schemas.openxmlformats.org/drawingml/2006/wordprocessingDrawing" xmlns:w10="urn:schemas-microsoft-com:office:word" xmlns:w="http://schemas.openxmlformats.org/wordprocessingml/2006/main" xmlns:w14="http://schemas.microsoft.com/office/word/2010/wordml" xmlns:wpg="http://schemas.microsoft.com/office/word/2010/wordprocessingGroup" xmlns:wpi="http://schemas.microsoft.com/office/word/2010/wordprocessingInk" xmlns:wne="http://schemas.microsoft.com/office/word/2006/wordml" xmlns:wps="http://schemas.microsoft.com/office/word/2010/wordprocessingShape" mc:Ignorable="w14 wp14">
+<w:ftr xmlns:wpc="http://schemas.microsoft.com/office/word/2010/wordprocessingCanvas" xmlns:mc="http://schemas.openxmlformats.org/markup-compatibility/2006" xmlns:o="urn:schemas-microsoft-com:office:office" xmlns:r="http://schemas.openxmlformats.org/officeDocument/2006/relationships" xmlns:m="http://schemas.openxmlformats.org/officeDocument/2006/math" xmlns:v="urn:schemas-microsoft-com:vml" xmlns:wp14="http://schemas.microsoft.com/office/word/2010/wordprocessingDrawing" xmlns:wp="http://schemas.openxmlformats.org/drawingml/2006/wordprocessingDrawing" xmlns:w10="urn:schemas-microsoft-com:office:word" xmlns:w="http://schemas.openxmlformats.org/wordprocessingml/2006/main" xmlns:w14="http://schemas.microsoft.com/office/word/2010/wordml" xmlns:w15="http://schemas.microsoft.com/office/word/2012/wordml" xmlns:wpg="http://schemas.microsoft.com/office/word/2010/wordprocessingGroup" xmlns:wpi="http://schemas.microsoft.com/office/word/2010/wordprocessingInk" xmlns:wne="http://schemas.microsoft.com/office/word/2006/wordml" xmlns:wps="http://schemas.microsoft.com/office/word/2010/wordprocessingShape" mc:Ignorable="w14 w15 wp14">
   <w:p>
     <w:pPr>
       <w:pStyle w:val="Footer"/>
@@ -16197,7 +16471,7 @@
 </file>
 
 <file path=word/footer2.xml><?xml version="1.0" encoding="utf-8"?>
-<w:ftr xmlns:wpc="http://schemas.microsoft.com/office/word/2010/wordprocessingCanvas" xmlns:mc="http://schemas.openxmlformats.org/markup-compatibility/2006" xmlns:o="urn:schemas-microsoft-com:office:office" xmlns:r="http://schemas.openxmlformats.org/officeDocument/2006/relationships" xmlns:m="http://schemas.openxmlformats.org/officeDocument/2006/math" xmlns:v="urn:schemas-microsoft-com:vml" xmlns:wp14="http://schemas.microsoft.com/office/word/2010/wordprocessingDrawing" xmlns:wp="http://schemas.openxmlformats.org/drawingml/2006/wordprocessingDrawing" xmlns:w10="urn:schemas-microsoft-com:office:word" xmlns:w="http://schemas.openxmlformats.org/wordprocessingml/2006/main" xmlns:w14="http://schemas.microsoft.com/office/word/2010/wordml" xmlns:wpg="http://schemas.microsoft.com/office/word/2010/wordprocessingGroup" xmlns:wpi="http://schemas.microsoft.com/office/word/2010/wordprocessingInk" xmlns:wne="http://schemas.microsoft.com/office/word/2006/wordml" xmlns:wps="http://schemas.microsoft.com/office/word/2010/wordprocessingShape" mc:Ignorable="w14 wp14">
+<w:ftr xmlns:wpc="http://schemas.microsoft.com/office/word/2010/wordprocessingCanvas" xmlns:mc="http://schemas.openxmlformats.org/markup-compatibility/2006" xmlns:o="urn:schemas-microsoft-com:office:office" xmlns:r="http://schemas.openxmlformats.org/officeDocument/2006/relationships" xmlns:m="http://schemas.openxmlformats.org/officeDocument/2006/math" xmlns:v="urn:schemas-microsoft-com:vml" xmlns:wp14="http://schemas.microsoft.com/office/word/2010/wordprocessingDrawing" xmlns:wp="http://schemas.openxmlformats.org/drawingml/2006/wordprocessingDrawing" xmlns:w10="urn:schemas-microsoft-com:office:word" xmlns:w="http://schemas.openxmlformats.org/wordprocessingml/2006/main" xmlns:w14="http://schemas.microsoft.com/office/word/2010/wordml" xmlns:w15="http://schemas.microsoft.com/office/word/2012/wordml" xmlns:wpg="http://schemas.microsoft.com/office/word/2010/wordprocessingGroup" xmlns:wpi="http://schemas.microsoft.com/office/word/2010/wordprocessingInk" xmlns:wne="http://schemas.microsoft.com/office/word/2006/wordml" xmlns:wps="http://schemas.microsoft.com/office/word/2010/wordprocessingShape" mc:Ignorable="w14 w15 wp14">
   <w:sdt>
     <w:sdtPr>
       <w:id w:val="-1604878987"/>
@@ -16250,7 +16524,7 @@
 </file>
 
 <file path=word/footer3.xml><?xml version="1.0" encoding="utf-8"?>
-<w:ftr xmlns:wpc="http://schemas.microsoft.com/office/word/2010/wordprocessingCanvas" xmlns:mc="http://schemas.openxmlformats.org/markup-compatibility/2006" xmlns:o="urn:schemas-microsoft-com:office:office" xmlns:r="http://schemas.openxmlformats.org/officeDocument/2006/relationships" xmlns:m="http://schemas.openxmlformats.org/officeDocument/2006/math" xmlns:v="urn:schemas-microsoft-com:vml" xmlns:wp14="http://schemas.microsoft.com/office/word/2010/wordprocessingDrawing" xmlns:wp="http://schemas.openxmlformats.org/drawingml/2006/wordprocessingDrawing" xmlns:w10="urn:schemas-microsoft-com:office:word" xmlns:w="http://schemas.openxmlformats.org/wordprocessingml/2006/main" xmlns:w14="http://schemas.microsoft.com/office/word/2010/wordml" xmlns:wpg="http://schemas.microsoft.com/office/word/2010/wordprocessingGroup" xmlns:wpi="http://schemas.microsoft.com/office/word/2010/wordprocessingInk" xmlns:wne="http://schemas.microsoft.com/office/word/2006/wordml" xmlns:wps="http://schemas.microsoft.com/office/word/2010/wordprocessingShape" mc:Ignorable="w14 wp14">
+<w:ftr xmlns:wpc="http://schemas.microsoft.com/office/word/2010/wordprocessingCanvas" xmlns:mc="http://schemas.openxmlformats.org/markup-compatibility/2006" xmlns:o="urn:schemas-microsoft-com:office:office" xmlns:r="http://schemas.openxmlformats.org/officeDocument/2006/relationships" xmlns:m="http://schemas.openxmlformats.org/officeDocument/2006/math" xmlns:v="urn:schemas-microsoft-com:vml" xmlns:wp14="http://schemas.microsoft.com/office/word/2010/wordprocessingDrawing" xmlns:wp="http://schemas.openxmlformats.org/drawingml/2006/wordprocessingDrawing" xmlns:w10="urn:schemas-microsoft-com:office:word" xmlns:w="http://schemas.openxmlformats.org/wordprocessingml/2006/main" xmlns:w14="http://schemas.microsoft.com/office/word/2010/wordml" xmlns:w15="http://schemas.microsoft.com/office/word/2012/wordml" xmlns:wpg="http://schemas.microsoft.com/office/word/2010/wordprocessingGroup" xmlns:wpi="http://schemas.microsoft.com/office/word/2010/wordprocessingInk" xmlns:wne="http://schemas.microsoft.com/office/word/2006/wordml" xmlns:wps="http://schemas.microsoft.com/office/word/2010/wordprocessingShape" mc:Ignorable="w14 w15 wp14">
   <w:sdt>
     <w:sdtPr>
       <w:id w:val="-870142799"/>
@@ -16283,7 +16557,7 @@
           <w:rPr>
             <w:noProof/>
           </w:rPr>
-          <w:t>12</w:t>
+          <w:t>13</w:t>
         </w:r>
         <w:r>
           <w:rPr>
@@ -16303,7 +16577,7 @@
 </file>
 
 <file path=word/footnotes.xml><?xml version="1.0" encoding="utf-8"?>
-<w:footnotes xmlns:wpc="http://schemas.microsoft.com/office/word/2010/wordprocessingCanvas" xmlns:mc="http://schemas.openxmlformats.org/markup-compatibility/2006" xmlns:o="urn:schemas-microsoft-com:office:office" xmlns:r="http://schemas.openxmlformats.org/officeDocument/2006/relationships" xmlns:m="http://schemas.openxmlformats.org/officeDocument/2006/math" xmlns:v="urn:schemas-microsoft-com:vml" xmlns:wp14="http://schemas.microsoft.com/office/word/2010/wordprocessingDrawing" xmlns:wp="http://schemas.openxmlformats.org/drawingml/2006/wordprocessingDrawing" xmlns:w10="urn:schemas-microsoft-com:office:word" xmlns:w="http://schemas.openxmlformats.org/wordprocessingml/2006/main" xmlns:w14="http://schemas.microsoft.com/office/word/2010/wordml" xmlns:wpg="http://schemas.microsoft.com/office/word/2010/wordprocessingGroup" xmlns:wpi="http://schemas.microsoft.com/office/word/2010/wordprocessingInk" xmlns:wne="http://schemas.microsoft.com/office/word/2006/wordml" xmlns:wps="http://schemas.microsoft.com/office/word/2010/wordprocessingShape" mc:Ignorable="w14 wp14">
+<w:footnotes xmlns:wpc="http://schemas.microsoft.com/office/word/2010/wordprocessingCanvas" xmlns:mc="http://schemas.openxmlformats.org/markup-compatibility/2006" xmlns:o="urn:schemas-microsoft-com:office:office" xmlns:r="http://schemas.openxmlformats.org/officeDocument/2006/relationships" xmlns:m="http://schemas.openxmlformats.org/officeDocument/2006/math" xmlns:v="urn:schemas-microsoft-com:vml" xmlns:wp14="http://schemas.microsoft.com/office/word/2010/wordprocessingDrawing" xmlns:wp="http://schemas.openxmlformats.org/drawingml/2006/wordprocessingDrawing" xmlns:w10="urn:schemas-microsoft-com:office:word" xmlns:w="http://schemas.openxmlformats.org/wordprocessingml/2006/main" xmlns:w14="http://schemas.microsoft.com/office/word/2010/wordml" xmlns:w15="http://schemas.microsoft.com/office/word/2012/wordml" xmlns:wpg="http://schemas.microsoft.com/office/word/2010/wordprocessingGroup" xmlns:wpi="http://schemas.microsoft.com/office/word/2010/wordprocessingInk" xmlns:wne="http://schemas.microsoft.com/office/word/2006/wordml" xmlns:wps="http://schemas.microsoft.com/office/word/2010/wordprocessingShape" mc:Ignorable="w14 w15 wp14">
   <w:footnote w:type="separator" w:id="-1">
     <w:p>
       <w:r>
@@ -16322,7 +16596,7 @@
 </file>
 
 <file path=word/header1.xml><?xml version="1.0" encoding="utf-8"?>
-<w:hdr xmlns:wpc="http://schemas.microsoft.com/office/word/2010/wordprocessingCanvas" xmlns:mc="http://schemas.openxmlformats.org/markup-compatibility/2006" xmlns:o="urn:schemas-microsoft-com:office:office" xmlns:r="http://schemas.openxmlformats.org/officeDocument/2006/relationships" xmlns:m="http://schemas.openxmlformats.org/officeDocument/2006/math" xmlns:v="urn:schemas-microsoft-com:vml" xmlns:wp14="http://schemas.microsoft.com/office/word/2010/wordprocessingDrawing" xmlns:wp="http://schemas.openxmlformats.org/drawingml/2006/wordprocessingDrawing" xmlns:w10="urn:schemas-microsoft-com:office:word" xmlns:w="http://schemas.openxmlformats.org/wordprocessingml/2006/main" xmlns:w14="http://schemas.microsoft.com/office/word/2010/wordml" xmlns:wpg="http://schemas.microsoft.com/office/word/2010/wordprocessingGroup" xmlns:wpi="http://schemas.microsoft.com/office/word/2010/wordprocessingInk" xmlns:wne="http://schemas.microsoft.com/office/word/2006/wordml" xmlns:wps="http://schemas.microsoft.com/office/word/2010/wordprocessingShape" mc:Ignorable="w14 wp14">
+<w:hdr xmlns:wpc="http://schemas.microsoft.com/office/word/2010/wordprocessingCanvas" xmlns:mc="http://schemas.openxmlformats.org/markup-compatibility/2006" xmlns:o="urn:schemas-microsoft-com:office:office" xmlns:r="http://schemas.openxmlformats.org/officeDocument/2006/relationships" xmlns:m="http://schemas.openxmlformats.org/officeDocument/2006/math" xmlns:v="urn:schemas-microsoft-com:vml" xmlns:wp14="http://schemas.microsoft.com/office/word/2010/wordprocessingDrawing" xmlns:wp="http://schemas.openxmlformats.org/drawingml/2006/wordprocessingDrawing" xmlns:w10="urn:schemas-microsoft-com:office:word" xmlns:w="http://schemas.openxmlformats.org/wordprocessingml/2006/main" xmlns:w14="http://schemas.microsoft.com/office/word/2010/wordml" xmlns:w15="http://schemas.microsoft.com/office/word/2012/wordml" xmlns:wpg="http://schemas.microsoft.com/office/word/2010/wordprocessingGroup" xmlns:wpi="http://schemas.microsoft.com/office/word/2010/wordprocessingInk" xmlns:wne="http://schemas.microsoft.com/office/word/2006/wordml" xmlns:wps="http://schemas.microsoft.com/office/word/2010/wordprocessingShape" mc:Ignorable="w14 w15 wp14">
   <w:p>
     <w:pPr>
       <w:pStyle w:val="Header"/>
@@ -16332,7 +16606,7 @@
 </file>
 
 <file path=word/header2.xml><?xml version="1.0" encoding="utf-8"?>
-<w:hdr xmlns:wpc="http://schemas.microsoft.com/office/word/2010/wordprocessingCanvas" xmlns:mc="http://schemas.openxmlformats.org/markup-compatibility/2006" xmlns:o="urn:schemas-microsoft-com:office:office" xmlns:r="http://schemas.openxmlformats.org/officeDocument/2006/relationships" xmlns:m="http://schemas.openxmlformats.org/officeDocument/2006/math" xmlns:v="urn:schemas-microsoft-com:vml" xmlns:wp14="http://schemas.microsoft.com/office/word/2010/wordprocessingDrawing" xmlns:wp="http://schemas.openxmlformats.org/drawingml/2006/wordprocessingDrawing" xmlns:w10="urn:schemas-microsoft-com:office:word" xmlns:w="http://schemas.openxmlformats.org/wordprocessingml/2006/main" xmlns:w14="http://schemas.microsoft.com/office/word/2010/wordml" xmlns:wpg="http://schemas.microsoft.com/office/word/2010/wordprocessingGroup" xmlns:wpi="http://schemas.microsoft.com/office/word/2010/wordprocessingInk" xmlns:wne="http://schemas.microsoft.com/office/word/2006/wordml" xmlns:wps="http://schemas.microsoft.com/office/word/2010/wordprocessingShape" mc:Ignorable="w14 wp14">
+<w:hdr xmlns:wpc="http://schemas.microsoft.com/office/word/2010/wordprocessingCanvas" xmlns:mc="http://schemas.openxmlformats.org/markup-compatibility/2006" xmlns:o="urn:schemas-microsoft-com:office:office" xmlns:r="http://schemas.openxmlformats.org/officeDocument/2006/relationships" xmlns:m="http://schemas.openxmlformats.org/officeDocument/2006/math" xmlns:v="urn:schemas-microsoft-com:vml" xmlns:wp14="http://schemas.microsoft.com/office/word/2010/wordprocessingDrawing" xmlns:wp="http://schemas.openxmlformats.org/drawingml/2006/wordprocessingDrawing" xmlns:w10="urn:schemas-microsoft-com:office:word" xmlns:w="http://schemas.openxmlformats.org/wordprocessingml/2006/main" xmlns:w14="http://schemas.microsoft.com/office/word/2010/wordml" xmlns:w15="http://schemas.microsoft.com/office/word/2012/wordml" xmlns:wpg="http://schemas.microsoft.com/office/word/2010/wordprocessingGroup" xmlns:wpi="http://schemas.microsoft.com/office/word/2010/wordprocessingInk" xmlns:wne="http://schemas.microsoft.com/office/word/2006/wordml" xmlns:wps="http://schemas.microsoft.com/office/word/2010/wordprocessingShape" mc:Ignorable="w14 w15 wp14">
   <w:p>
     <w:pPr>
       <w:pStyle w:val="Header"/>
@@ -16342,7 +16616,7 @@
 </file>
 
 <file path=word/styles.xml><?xml version="1.0" encoding="utf-8"?>
-<w:styles xmlns:mc="http://schemas.openxmlformats.org/markup-compatibility/2006" xmlns:r="http://schemas.openxmlformats.org/officeDocument/2006/relationships" xmlns:w="http://schemas.openxmlformats.org/wordprocessingml/2006/main" xmlns:w14="http://schemas.microsoft.com/office/word/2010/wordml" mc:Ignorable="w14">
+<w:styles xmlns:mc="http://schemas.openxmlformats.org/markup-compatibility/2006" xmlns:r="http://schemas.openxmlformats.org/officeDocument/2006/relationships" xmlns:w="http://schemas.openxmlformats.org/wordprocessingml/2006/main" xmlns:w14="http://schemas.microsoft.com/office/word/2010/wordml" xmlns:w15="http://schemas.microsoft.com/office/word/2012/wordml" mc:Ignorable="w14 w15">
   <w:docDefaults>
     <w:rPrDefault>
       <w:rPr>
@@ -16358,979 +16632,378 @@
       </w:pPr>
     </w:pPrDefault>
   </w:docDefaults>
-  <w:latentStyles w:defLockedState="0" w:defUIPriority="99" w:defSemiHidden="1" w:defUnhideWhenUsed="1" w:defQFormat="0" w:count="267">
-    <w:lsdException w:name="Normal" w:semiHidden="0" w:uiPriority="0" w:unhideWhenUsed="0" w:qFormat="1"/>
-    <w:lsdException w:name="heading 1" w:semiHidden="0" w:uiPriority="9" w:unhideWhenUsed="0" w:qFormat="1"/>
-    <w:lsdException w:name="heading 2" w:uiPriority="9" w:qFormat="1"/>
-    <w:lsdException w:name="heading 3" w:uiPriority="9" w:qFormat="1"/>
-    <w:lsdException w:name="heading 4" w:uiPriority="9" w:qFormat="1"/>
-    <w:lsdException w:name="heading 5" w:uiPriority="9" w:qFormat="1"/>
-    <w:lsdException w:name="heading 6" w:uiPriority="9" w:qFormat="1"/>
-    <w:lsdException w:name="heading 7" w:uiPriority="9" w:qFormat="1"/>
-    <w:lsdException w:name="heading 8" w:uiPriority="9" w:qFormat="1"/>
-    <w:lsdException w:name="heading 9" w:uiPriority="9" w:qFormat="1"/>
-    <w:lsdException w:name="toc 1" w:uiPriority="39"/>
-    <w:lsdException w:name="toc 2" w:uiPriority="39"/>
-    <w:lsdException w:name="toc 3" w:uiPriority="39"/>
-    <w:lsdException w:name="toc 4" w:uiPriority="39"/>
-    <w:lsdException w:name="toc 5" w:uiPriority="39"/>
-    <w:lsdException w:name="toc 6" w:uiPriority="39"/>
-    <w:lsdException w:name="toc 7" w:uiPriority="39"/>
-    <w:lsdException w:name="toc 8" w:uiPriority="39"/>
-    <w:lsdException w:name="toc 9" w:uiPriority="39"/>
-    <w:lsdException w:name="caption" w:uiPriority="35" w:qFormat="1"/>
-    <w:lsdException w:name="Title" w:semiHidden="0" w:uiPriority="10" w:unhideWhenUsed="0" w:qFormat="1"/>
-    <w:lsdException w:name="Default Paragraph Font" w:uiPriority="1"/>
-    <w:lsdException w:name="Subtitle" w:semiHidden="0" w:uiPriority="11" w:unhideWhenUsed="0" w:qFormat="1"/>
-    <w:lsdException w:name="Strong" w:semiHidden="0" w:uiPriority="22" w:unhideWhenUsed="0" w:qFormat="1"/>
-    <w:lsdException w:name="Emphasis" w:semiHidden="0" w:uiPriority="20" w:unhideWhenUsed="0" w:qFormat="1"/>
-    <w:lsdException w:name="Table Grid" w:semiHidden="0" w:uiPriority="59" w:unhideWhenUsed="0"/>
-    <w:lsdException w:name="Placeholder Text" w:unhideWhenUsed="0"/>
-    <w:lsdException w:name="No Spacing" w:semiHidden="0" w:uiPriority="1" w:unhideWhenUsed="0" w:qFormat="1"/>
-    <w:lsdException w:name="Light Shading" w:semiHidden="0" w:uiPriority="60" w:unhideWhenUsed="0"/>
-    <w:lsdException w:name="Light List" w:semiHidden="0" w:uiPriority="61" w:unhideWhenUsed="0"/>
-    <w:lsdException w:name="Light Grid" w:semiHidden="0" w:uiPriority="62" w:unhideWhenUsed="0"/>
-    <w:lsdException w:name="Medium Shading 1" w:semiHidden="0" w:uiPriority="63" w:unhideWhenUsed="0"/>
-    <w:lsdException w:name="Medium Shading 2" w:semiHidden="0" w:uiPriority="64" w:unhideWhenUsed="0"/>
-    <w:lsdException w:name="Medium List 1" w:semiHidden="0" w:uiPriority="65" w:unhideWhenUsed="0"/>
-    <w:lsdException w:name="Medium List 2" w:semiHidden="0" w:uiPriority="66" w:unhideWhenUsed="0"/>
-    <w:lsdException w:name="Medium Grid 1" w:semiHidden="0" w:uiPriority="67" w:unhideWhenUsed="0"/>
-    <w:lsdException w:name="Medium Grid 2" w:semiHidden="0" w:uiPriority="68" w:unhideWhenUsed="0"/>
-    <w:lsdException w:name="Medium Grid 3" w:semiHidden="0" w:uiPriority="69" w:unhideWhenUsed="0"/>
-    <w:lsdException w:name="Dark List" w:semiHidden="0" w:uiPriority="70" w:unhideWhenUsed="0"/>
-    <w:lsdException w:name="Colorful Shading" w:semiHidden="0" w:uiPriority="71" w:unhideWhenUsed="0"/>
-    <w:lsdException w:name="Colorful List" w:semiHidden="0" w:uiPriority="72" w:unhideWhenUsed="0"/>
-    <w:lsdException w:name="Colorful Grid" w:semiHidden="0" w:uiPriority="73" w:unhideWhenUsed="0"/>
-    <w:lsdException w:name="Light Shading Accent 1" w:semiHidden="0" w:uiPriority="60" w:unhideWhenUsed="0"/>
-    <w:lsdException w:name="Light List Accent 1" w:semiHidden="0" w:uiPriority="61" w:unhideWhenUsed="0"/>
-    <w:lsdException w:name="Light Grid Accent 1" w:semiHidden="0" w:uiPriority="62" w:unhideWhenUsed="0"/>
-    <w:lsdException w:name="Medium Shading 1 Accent 1" w:semiHidden="0" w:uiPriority="63" w:unhideWhenUsed="0"/>
-    <w:lsdException w:name="Medium Shading 2 Accent 1" w:semiHidden="0" w:uiPriority="64" w:unhideWhenUsed="0"/>
-    <w:lsdException w:name="Medium List 1 Accent 1" w:semiHidden="0" w:uiPriority="65" w:unhideWhenUsed="0"/>
-    <w:lsdException w:name="Revision" w:unhideWhenUsed="0"/>
-    <w:lsdException w:name="List Paragraph" w:semiHidden="0" w:uiPriority="34" w:unhideWhenUsed="0" w:qFormat="1"/>
-    <w:lsdException w:name="Quote" w:semiHidden="0" w:uiPriority="29" w:unhideWhenUsed="0" w:qFormat="1"/>
-    <w:lsdException w:name="Intense Quote" w:semiHidden="0" w:uiPriority="30" w:unhideWhenUsed="0" w:qFormat="1"/>
-    <w:lsdException w:name="Medium List 2 Accent 1" w:semiHidden="0" w:uiPriority="66" w:unhideWhenUsed="0"/>
-    <w:lsdException w:name="Medium Grid 1 Accent 1" w:semiHidden="0" w:uiPriority="67" w:unhideWhenUsed="0"/>
-    <w:lsdException w:name="Medium Grid 2 Accent 1" w:semiHidden="0" w:uiPriority="68" w:unhideWhenUsed="0"/>
-    <w:lsdException w:name="Medium Grid 3 Accent 1" w:semiHidden="0" w:uiPriority="69" w:unhideWhenUsed="0"/>
-    <w:lsdException w:name="Dark List Accent 1" w:semiHidden="0" w:uiPriority="70" w:unhideWhenUsed="0"/>
-    <w:lsdException w:name="Colorful Shading Accent 1" w:semiHidden="0" w:uiPriority="71" w:unhideWhenUsed="0"/>
-    <w:lsdException w:name="Colorful List Accent 1" w:semiHidden="0" w:uiPriority="72" w:unhideWhenUsed="0"/>
-    <w:lsdException w:name="Colorful Grid Accent 1" w:semiHidden="0" w:uiPriority="73" w:unhideWhenUsed="0"/>
-    <w:lsdException w:name="Light Shading Accent 2" w:semiHidden="0" w:uiPriority="60" w:unhideWhenUsed="0"/>
-    <w:lsdException w:name="Light List Accent 2" w:semiHidden="0" w:uiPriority="61" w:unhideWhenUsed="0"/>
-    <w:lsdException w:name="Light Grid Accent 2" w:semiHidden="0" w:uiPriority="62" w:unhideWhenUsed="0"/>
-    <w:lsdException w:name="Medium Shading 1 Accent 2" w:semiHidden="0" w:uiPriority="63" w:unhideWhenUsed="0"/>
-    <w:lsdException w:name="Medium Shading 2 Accent 2" w:semiHidden="0" w:uiPriority="64" w:unhideWhenUsed="0"/>
-    <w:lsdException w:name="Medium List 1 Accent 2" w:semiHidden="0" w:uiPriority="65" w:unhideWhenUsed="0"/>
-    <w:lsdException w:name="Medium List 2 Accent 2" w:semiHidden="0" w:uiPriority="66" w:unhideWhenUsed="0"/>
-    <w:lsdException w:name="Medium Grid 1 Accent 2" w:semiHidden="0" w:uiPriority="67" w:unhideWhenUsed="0"/>
-    <w:lsdException w:name="Medium Grid 2 Accent 2" w:semiHidden="0" w:uiPriority="68" w:unhideWhenUsed="0"/>
-    <w:lsdException w:name="Medium Grid 3 Accent 2" w:semiHidden="0" w:uiPriority="69" w:unhideWhenUsed="0"/>
-    <w:lsdException w:name="Dark List Accent 2" w:semiHidden="0" w:uiPriority="70" w:unhideWhenUsed="0"/>
-    <w:lsdException w:name="Colorful Shading Accent 2" w:semiHidden="0" w:uiPriority="71" w:unhideWhenUsed="0"/>
-    <w:lsdException w:name="Colorful List Accent 2" w:semiHidden="0" w:uiPriority="72" w:unhideWhenUsed="0"/>
-    <w:lsdException w:name="Colorful Grid Accent 2" w:semiHidden="0" w:uiPriority="73" w:unhideWhenUsed="0"/>
-    <w:lsdException w:name="Light Shading Accent 3" w:semiHidden="0" w:uiPriority="60" w:unhideWhenUsed="0"/>
-    <w:lsdException w:name="Light List Accent 3" w:semiHidden="0" w:uiPriority="61" w:unhideWhenUsed="0"/>
-    <w:lsdException w:name="Light Grid Accent 3" w:semiHidden="0" w:uiPriority="62" w:unhideWhenUsed="0"/>
-    <w:lsdException w:name="Medium Shading 1 Accent 3" w:semiHidden="0" w:uiPriority="63" w:unhideWhenUsed="0"/>
-    <w:lsdException w:name="Medium Shading 2 Accent 3" w:semiHidden="0" w:uiPriority="64" w:unhideWhenUsed="0"/>
-    <w:lsdException w:name="Medium List 1 Accent 3" w:semiHidden="0" w:uiPriority="65" w:unhideWhenUsed="0"/>
-    <w:lsdException w:name="Medium List 2 Accent 3" w:semiHidden="0" w:uiPriority="66" w:unhideWhenUsed="0"/>
-    <w:lsdException w:name="Medium Grid 1 Accent 3" w:semiHidden="0" w:uiPriority="67" w:unhideWhenUsed="0"/>
-    <w:lsdException w:name="Medium Grid 2 Accent 3" w:semiHidden="0" w:uiPriority="68" w:unhideWhenUsed="0"/>
-    <w:lsdException w:name="Medium Grid 3 Accent 3" w:semiHidden="0" w:uiPriority="69" w:unhideWhenUsed="0"/>
-    <w:lsdException w:name="Dark List Accent 3" w:semiHidden="0" w:uiPriority="70" w:unhideWhenUsed="0"/>
-    <w:lsdException w:name="Colorful Shading Accent 3" w:semiHidden="0" w:uiPriority="71" w:unhideWhenUsed="0"/>
-    <w:lsdException w:name="Colorful List Accent 3" w:semiHidden="0" w:uiPriority="72" w:unhideWhenUsed="0"/>
-    <w:lsdException w:name="Colorful Grid Accent 3" w:semiHidden="0" w:uiPriority="73" w:unhideWhenUsed="0"/>
-    <w:lsdException w:name="Light Shading Accent 4" w:semiHidden="0" w:uiPriority="60" w:unhideWhenUsed="0"/>
-    <w:lsdException w:name="Light List Accent 4" w:semiHidden="0" w:uiPriority="61" w:unhideWhenUsed="0"/>
-    <w:lsdException w:name="Light Grid Accent 4" w:semiHidden="0" w:uiPriority="62" w:unhideWhenUsed="0"/>
-    <w:lsdException w:name="Medium Shading 1 Accent 4" w:semiHidden="0" w:uiPriority="63" w:unhideWhenUsed="0"/>
-    <w:lsdException w:name="Medium Shading 2 Accent 4" w:semiHidden="0" w:uiPriority="64" w:unhideWhenUsed="0"/>
-    <w:lsdException w:name="Medium List 1 Accent 4" w:semiHidden="0" w:uiPriority="65" w:unhideWhenUsed="0"/>
-    <w:lsdException w:name="Medium List 2 Accent 4" w:semiHidden="0" w:uiPriority="66" w:unhideWhenUsed="0"/>
-    <w:lsdException w:name="Medium Grid 1 Accent 4" w:semiHidden="0" w:uiPriority="67" w:unhideWhenUsed="0"/>
-    <w:lsdException w:name="Medium Grid 2 Accent 4" w:semiHidden="0" w:uiPriority="68" w:unhideWhenUsed="0"/>
-    <w:lsdException w:name="Medium Grid 3 Accent 4" w:semiHidden="0" w:uiPriority="69" w:unhideWhenUsed="0"/>
-    <w:lsdException w:name="Dark List Accent 4" w:semiHidden="0" w:uiPriority="70" w:unhideWhenUsed="0"/>
-    <w:lsdException w:name="Colorful Shading Accent 4" w:semiHidden="0" w:uiPriority="71" w:unhideWhenUsed="0"/>
-    <w:lsdException w:name="Colorful List Accent 4" w:semiHidden="0" w:uiPriority="72" w:unhideWhenUsed="0"/>
-    <w:lsdException w:name="Colorful Grid Accent 4" w:semiHidden="0" w:uiPriority="73" w:unhideWhenUsed="0"/>
-    <w:lsdException w:name="Light Shading Accent 5" w:semiHidden="0" w:uiPriority="60" w:unhideWhenUsed="0"/>
-    <w:lsdException w:name="Light List Accent 5" w:semiHidden="0" w:uiPriority="61" w:unhideWhenUsed="0"/>
-    <w:lsdException w:name="Light Grid Accent 5" w:semiHidden="0" w:uiPriority="62" w:unhideWhenUsed="0"/>
-    <w:lsdException w:name="Medium Shading 1 Accent 5" w:semiHidden="0" w:uiPriority="63" w:unhideWhenUsed="0"/>
-    <w:lsdException w:name="Medium Shading 2 Accent 5" w:semiHidden="0" w:uiPriority="64" w:unhideWhenUsed="0"/>
-    <w:lsdException w:name="Medium List 1 Accent 5" w:semiHidden="0" w:uiPriority="65" w:unhideWhenUsed="0"/>
-    <w:lsdException w:name="Medium List 2 Accent 5" w:semiHidden="0" w:uiPriority="66" w:unhideWhenUsed="0"/>
-    <w:lsdException w:name="Medium Grid 1 Accent 5" w:semiHidden="0" w:uiPriority="67" w:unhideWhenUsed="0"/>
-    <w:lsdException w:name="Medium Grid 2 Accent 5" w:semiHidden="0" w:uiPriority="68" w:unhideWhenUsed="0"/>
-    <w:lsdException w:name="Medium Grid 3 Accent 5" w:semiHidden="0" w:uiPriority="69" w:unhideWhenUsed="0"/>
-    <w:lsdException w:name="Dark List Accent 5" w:semiHidden="0" w:uiPriority="70" w:unhideWhenUsed="0"/>
-    <w:lsdException w:name="Colorful Shading Accent 5" w:semiHidden="0" w:uiPriority="71" w:unhideWhenUsed="0"/>
-    <w:lsdException w:name="Colorful List Accent 5" w:semiHidden="0" w:uiPriority="72" w:unhideWhenUsed="0"/>
-    <w:lsdException w:name="Colorful Grid Accent 5" w:semiHidden="0" w:uiPriority="73" w:unhideWhenUsed="0"/>
-    <w:lsdException w:name="Light Shading Accent 6" w:semiHidden="0" w:uiPriority="60" w:unhideWhenUsed="0"/>
-    <w:lsdException w:name="Light List Accent 6" w:semiHidden="0" w:uiPriority="61" w:unhideWhenUsed="0"/>
-    <w:lsdException w:name="Light Grid Accent 6" w:semiHidden="0" w:uiPriority="62" w:unhideWhenUsed="0"/>
-    <w:lsdException w:name="Medium Shading 1 Accent 6" w:semiHidden="0" w:uiPriority="63" w:unhideWhenUsed="0"/>
-    <w:lsdException w:name="Medium Shading 2 Accent 6" w:semiHidden="0" w:uiPriority="64" w:unhideWhenUsed="0"/>
-    <w:lsdException w:name="Medium List 1 Accent 6" w:semiHidden="0" w:uiPriority="65" w:unhideWhenUsed="0"/>
-    <w:lsdException w:name="Medium List 2 Accent 6" w:semiHidden="0" w:uiPriority="66" w:unhideWhenUsed="0"/>
-    <w:lsdException w:name="Medium Grid 1 Accent 6" w:semiHidden="0" w:uiPriority="67" w:unhideWhenUsed="0"/>
-    <w:lsdException w:name="Medium Grid 2 Accent 6" w:semiHidden="0" w:uiPriority="68" w:unhideWhenUsed="0"/>
-    <w:lsdException w:name="Medium Grid 3 Accent 6" w:semiHidden="0" w:uiPriority="69" w:unhideWhenUsed="0"/>
-    <w:lsdException w:name="Dark List Accent 6" w:semiHidden="0" w:uiPriority="70" w:unhideWhenUsed="0"/>
-    <w:lsdException w:name="Colorful Shading Accent 6" w:semiHidden="0" w:uiPriority="71" w:unhideWhenUsed="0"/>
-    <w:lsdException w:name="Colorful List Accent 6" w:semiHidden="0" w:uiPriority="72" w:unhideWhenUsed="0"/>
-    <w:lsdException w:name="Colorful Grid Accent 6" w:semiHidden="0" w:uiPriority="73" w:unhideWhenUsed="0"/>
-    <w:lsdException w:name="Subtle Emphasis" w:semiHidden="0" w:uiPriority="19" w:unhideWhenUsed="0" w:qFormat="1"/>
-    <w:lsdException w:name="Intense Emphasis" w:semiHidden="0" w:uiPriority="21" w:unhideWhenUsed="0" w:qFormat="1"/>
-    <w:lsdException w:name="Subtle Reference" w:semiHidden="0" w:uiPriority="31" w:unhideWhenUsed="0" w:qFormat="1"/>
-    <w:lsdException w:name="Intense Reference" w:semiHidden="0" w:uiPriority="32" w:unhideWhenUsed="0" w:qFormat="1"/>
-    <w:lsdException w:name="Book Title" w:semiHidden="0" w:uiPriority="33" w:unhideWhenUsed="0" w:qFormat="1"/>
-    <w:lsdException w:name="Bibliography" w:uiPriority="37"/>
-    <w:lsdException w:name="TOC Heading" w:uiPriority="39" w:qFormat="1"/>
-  </w:latentStyles>
-  <w:style w:type="paragraph" w:default="1" w:styleId="Normal">
-    <w:name w:val="Normal"/>
-    <w:qFormat/>
-    <w:rsid w:val="00E22074"/>
-    <w:pPr>
-      <w:widowControl w:val="0"/>
-      <w:suppressAutoHyphens/>
-      <w:spacing w:after="0" w:line="240" w:lineRule="auto"/>
-    </w:pPr>
-    <w:rPr>
-      <w:rFonts w:ascii="Times New Roman" w:eastAsia="Times New Roman" w:hAnsi="Times New Roman" w:cs="Times New Roman"/>
-      <w:sz w:val="24"/>
-      <w:szCs w:val="24"/>
-      <w:lang w:eastAsia="ar-SA"/>
-    </w:rPr>
-  </w:style>
-  <w:style w:type="paragraph" w:styleId="Heading1">
-    <w:name w:val="heading 1"/>
-    <w:basedOn w:val="Normal"/>
-    <w:next w:val="Normal"/>
-    <w:link w:val="Heading1Char"/>
-    <w:uiPriority w:val="9"/>
-    <w:qFormat/>
-    <w:rsid w:val="00462F75"/>
-    <w:pPr>
-      <w:keepNext/>
-      <w:keepLines/>
-      <w:spacing w:before="480"/>
-      <w:outlineLvl w:val="0"/>
-    </w:pPr>
-    <w:rPr>
-      <w:rFonts w:asciiTheme="majorHAnsi" w:eastAsiaTheme="majorEastAsia" w:hAnsiTheme="majorHAnsi" w:cstheme="majorBidi"/>
-      <w:b/>
-      <w:bCs/>
-      <w:color w:val="365F91" w:themeColor="accent1" w:themeShade="BF"/>
-      <w:sz w:val="28"/>
-      <w:szCs w:val="28"/>
-    </w:rPr>
-  </w:style>
-  <w:style w:type="paragraph" w:styleId="Heading2">
-    <w:name w:val="heading 2"/>
-    <w:basedOn w:val="Normal"/>
-    <w:next w:val="Normal"/>
-    <w:link w:val="Heading2Char"/>
-    <w:uiPriority w:val="9"/>
-    <w:semiHidden/>
-    <w:unhideWhenUsed/>
-    <w:qFormat/>
-    <w:rsid w:val="00462F75"/>
-    <w:pPr>
-      <w:keepNext/>
-      <w:keepLines/>
-      <w:spacing w:before="200"/>
-      <w:outlineLvl w:val="1"/>
-    </w:pPr>
-    <w:rPr>
-      <w:rFonts w:asciiTheme="majorHAnsi" w:eastAsiaTheme="majorEastAsia" w:hAnsiTheme="majorHAnsi" w:cstheme="majorBidi"/>
-      <w:b/>
-      <w:bCs/>
-      <w:color w:val="4F81BD" w:themeColor="accent1"/>
-      <w:sz w:val="26"/>
-      <w:szCs w:val="26"/>
-    </w:rPr>
-  </w:style>
-  <w:style w:type="paragraph" w:styleId="Heading3">
-    <w:name w:val="heading 3"/>
-    <w:basedOn w:val="Normal"/>
-    <w:next w:val="Normal"/>
-    <w:link w:val="Heading3Char"/>
-    <w:uiPriority w:val="9"/>
-    <w:semiHidden/>
-    <w:unhideWhenUsed/>
-    <w:qFormat/>
-    <w:rsid w:val="00462F75"/>
-    <w:pPr>
-      <w:keepNext/>
-      <w:keepLines/>
-      <w:spacing w:before="200"/>
-      <w:outlineLvl w:val="2"/>
-    </w:pPr>
-    <w:rPr>
-      <w:rFonts w:asciiTheme="majorHAnsi" w:eastAsiaTheme="majorEastAsia" w:hAnsiTheme="majorHAnsi" w:cstheme="majorBidi"/>
-      <w:b/>
-      <w:bCs/>
-      <w:color w:val="4F81BD" w:themeColor="accent1"/>
-    </w:rPr>
-  </w:style>
-  <w:style w:type="character" w:default="1" w:styleId="DefaultParagraphFont">
-    <w:name w:val="Default Paragraph Font"/>
-    <w:uiPriority w:val="1"/>
-    <w:semiHidden/>
-    <w:unhideWhenUsed/>
-  </w:style>
-  <w:style w:type="table" w:default="1" w:styleId="TableNormal">
-    <w:name w:val="Normal Table"/>
-    <w:uiPriority w:val="99"/>
-    <w:semiHidden/>
-    <w:unhideWhenUsed/>
-    <w:tblPr>
-      <w:tblInd w:w="0" w:type="dxa"/>
-      <w:tblCellMar>
-        <w:top w:w="0" w:type="dxa"/>
-        <w:left w:w="108" w:type="dxa"/>
-        <w:bottom w:w="0" w:type="dxa"/>
-        <w:right w:w="108" w:type="dxa"/>
-      </w:tblCellMar>
-    </w:tblPr>
-  </w:style>
-  <w:style w:type="numbering" w:default="1" w:styleId="NoList">
-    <w:name w:val="No List"/>
-    <w:uiPriority w:val="99"/>
-    <w:semiHidden/>
-    <w:unhideWhenUsed/>
-  </w:style>
-  <w:style w:type="paragraph" w:styleId="ListParagraph">
-    <w:name w:val="List Paragraph"/>
-    <w:basedOn w:val="Normal"/>
-    <w:uiPriority w:val="34"/>
-    <w:qFormat/>
-    <w:rsid w:val="00E22074"/>
-    <w:pPr>
-      <w:ind w:left="720"/>
-      <w:contextualSpacing/>
-    </w:pPr>
-  </w:style>
-  <w:style w:type="paragraph" w:customStyle="1" w:styleId="text">
-    <w:name w:val="text"/>
-    <w:aliases w:val="x,x Char Char,x Char Char Char"/>
-    <w:basedOn w:val="Normal"/>
-    <w:link w:val="textChar"/>
-    <w:rsid w:val="00E22074"/>
-    <w:pPr>
-      <w:widowControl/>
-      <w:suppressAutoHyphens w:val="0"/>
-      <w:spacing w:before="20" w:after="20"/>
-    </w:pPr>
-    <w:rPr>
-      <w:rFonts w:ascii="ACaslon Regular" w:hAnsi="ACaslon Regular"/>
-      <w:sz w:val="20"/>
-      <w:szCs w:val="20"/>
-      <w:lang w:eastAsia="en-US"/>
-    </w:rPr>
-  </w:style>
-  <w:style w:type="character" w:customStyle="1" w:styleId="textChar">
-    <w:name w:val="text Char"/>
-    <w:link w:val="text"/>
-    <w:rsid w:val="00E22074"/>
-    <w:rPr>
-      <w:rFonts w:ascii="ACaslon Regular" w:eastAsia="Times New Roman" w:hAnsi="ACaslon Regular" w:cs="Times New Roman"/>
-      <w:sz w:val="20"/>
-      <w:szCs w:val="20"/>
-    </w:rPr>
-  </w:style>
-  <w:style w:type="paragraph" w:customStyle="1" w:styleId="Level2">
-    <w:name w:val="Level 2"/>
-    <w:aliases w:val="2"/>
-    <w:basedOn w:val="Normal"/>
-    <w:link w:val="Level2Char"/>
-    <w:rsid w:val="00501FF0"/>
-    <w:pPr>
-      <w:keepNext/>
-      <w:widowControl/>
-      <w:suppressAutoHyphens w:val="0"/>
-      <w:spacing w:before="120" w:after="120"/>
-    </w:pPr>
-    <w:rPr>
-      <w:rFonts w:ascii="Arial" w:hAnsi="Arial"/>
-      <w:b/>
-      <w:szCs w:val="20"/>
-      <w:lang w:eastAsia="en-US"/>
-    </w:rPr>
-  </w:style>
-  <w:style w:type="paragraph" w:customStyle="1" w:styleId="BoxTitle">
-    <w:name w:val="Box Title"/>
-    <w:aliases w:val="b"/>
-    <w:basedOn w:val="Normal"/>
-    <w:rsid w:val="0014721E"/>
-    <w:pPr>
-      <w:keepNext/>
-      <w:widowControl/>
-      <w:suppressAutoHyphens w:val="0"/>
-      <w:spacing w:before="20"/>
-      <w:jc w:val="center"/>
-    </w:pPr>
-    <w:rPr>
-      <w:rFonts w:ascii="Arial Narrow" w:hAnsi="Arial Narrow"/>
-      <w:b/>
-      <w:sz w:val="22"/>
-      <w:szCs w:val="20"/>
-      <w:lang w:eastAsia="en-US"/>
-    </w:rPr>
-  </w:style>
-  <w:style w:type="paragraph" w:customStyle="1" w:styleId="label">
-    <w:name w:val="label"/>
-    <w:aliases w:val="l"/>
-    <w:basedOn w:val="Normal"/>
-    <w:rsid w:val="0014721E"/>
-    <w:pPr>
-      <w:widowControl/>
-      <w:suppressAutoHyphens w:val="0"/>
-      <w:spacing w:before="20"/>
-    </w:pPr>
-    <w:rPr>
-      <w:rFonts w:ascii="Arial Narrow" w:hAnsi="Arial Narrow"/>
-      <w:b/>
-      <w:sz w:val="20"/>
-      <w:szCs w:val="20"/>
-      <w:lang w:eastAsia="en-US"/>
-    </w:rPr>
-  </w:style>
-  <w:style w:type="paragraph" w:styleId="NormalWeb">
-    <w:name w:val="Normal (Web)"/>
-    <w:basedOn w:val="Normal"/>
-    <w:uiPriority w:val="99"/>
-    <w:semiHidden/>
-    <w:unhideWhenUsed/>
-    <w:rsid w:val="003E1207"/>
-    <w:pPr>
-      <w:widowControl/>
-      <w:suppressAutoHyphens w:val="0"/>
-      <w:spacing w:before="100" w:beforeAutospacing="1" w:after="100" w:afterAutospacing="1"/>
-    </w:pPr>
-    <w:rPr>
-      <w:lang w:eastAsia="en-US"/>
-    </w:rPr>
-  </w:style>
-  <w:style w:type="paragraph" w:styleId="BalloonText">
-    <w:name w:val="Balloon Text"/>
-    <w:basedOn w:val="Normal"/>
-    <w:link w:val="BalloonTextChar"/>
-    <w:uiPriority w:val="99"/>
-    <w:semiHidden/>
-    <w:unhideWhenUsed/>
-    <w:rsid w:val="003E1207"/>
-    <w:rPr>
-      <w:rFonts w:ascii="Tahoma" w:hAnsi="Tahoma" w:cs="Tahoma"/>
-      <w:sz w:val="16"/>
-      <w:szCs w:val="16"/>
-    </w:rPr>
-  </w:style>
-  <w:style w:type="character" w:customStyle="1" w:styleId="BalloonTextChar">
-    <w:name w:val="Balloon Text Char"/>
-    <w:basedOn w:val="DefaultParagraphFont"/>
-    <w:link w:val="BalloonText"/>
-    <w:uiPriority w:val="99"/>
-    <w:semiHidden/>
-    <w:rsid w:val="003E1207"/>
-    <w:rPr>
-      <w:rFonts w:ascii="Tahoma" w:eastAsia="Times New Roman" w:hAnsi="Tahoma" w:cs="Tahoma"/>
-      <w:sz w:val="16"/>
-      <w:szCs w:val="16"/>
-      <w:lang w:eastAsia="ar-SA"/>
-    </w:rPr>
-  </w:style>
-  <w:style w:type="paragraph" w:customStyle="1" w:styleId="NormalTable">
-    <w:name w:val="NormalTable"/>
-    <w:basedOn w:val="Normal"/>
-    <w:rsid w:val="005C771A"/>
-  </w:style>
-  <w:style w:type="paragraph" w:customStyle="1" w:styleId="Style1">
-    <w:name w:val="Style1"/>
-    <w:qFormat/>
-    <w:rsid w:val="005C771A"/>
-    <w:pPr>
-      <w:shd w:val="clear" w:color="auto" w:fill="FFFFFF"/>
-      <w:spacing w:after="120" w:line="240" w:lineRule="auto"/>
-    </w:pPr>
-    <w:rPr>
-      <w:rFonts w:ascii="Times New Roman" w:eastAsia="Times New Roman" w:hAnsi="Times New Roman" w:cs="Times New Roman"/>
-      <w:b/>
-      <w:sz w:val="36"/>
-      <w:szCs w:val="20"/>
-    </w:rPr>
-  </w:style>
-  <w:style w:type="paragraph" w:customStyle="1" w:styleId="Style2">
-    <w:name w:val="Style2"/>
-    <w:qFormat/>
-    <w:rsid w:val="005C771A"/>
-    <w:pPr>
-      <w:spacing w:after="120" w:line="240" w:lineRule="auto"/>
-    </w:pPr>
-    <w:rPr>
-      <w:rFonts w:ascii="Times New Roman" w:eastAsia="Times New Roman" w:hAnsi="Times New Roman" w:cs="Times New Roman"/>
-      <w:b/>
-      <w:sz w:val="32"/>
-      <w:szCs w:val="20"/>
-    </w:rPr>
-  </w:style>
-  <w:style w:type="paragraph" w:customStyle="1" w:styleId="Style3">
-    <w:name w:val="Style3"/>
-    <w:qFormat/>
-    <w:rsid w:val="005C771A"/>
-    <w:pPr>
-      <w:spacing w:after="120" w:line="240" w:lineRule="auto"/>
-    </w:pPr>
-    <w:rPr>
-      <w:rFonts w:ascii="Times New Roman" w:eastAsia="Times New Roman" w:hAnsi="Times New Roman" w:cs="Times New Roman"/>
-      <w:sz w:val="24"/>
-      <w:szCs w:val="20"/>
-    </w:rPr>
-  </w:style>
-  <w:style w:type="character" w:styleId="CommentReference">
-    <w:name w:val="annotation reference"/>
-    <w:basedOn w:val="DefaultParagraphFont"/>
-    <w:uiPriority w:val="99"/>
-    <w:semiHidden/>
-    <w:unhideWhenUsed/>
-    <w:rsid w:val="005B7D36"/>
-    <w:rPr>
-      <w:sz w:val="16"/>
-      <w:szCs w:val="16"/>
-    </w:rPr>
-  </w:style>
-  <w:style w:type="paragraph" w:styleId="CommentText">
-    <w:name w:val="annotation text"/>
-    <w:basedOn w:val="Normal"/>
-    <w:link w:val="CommentTextChar"/>
-    <w:uiPriority w:val="99"/>
-    <w:semiHidden/>
-    <w:unhideWhenUsed/>
-    <w:rsid w:val="005B7D36"/>
-    <w:rPr>
-      <w:sz w:val="20"/>
-      <w:szCs w:val="20"/>
-    </w:rPr>
-  </w:style>
-  <w:style w:type="character" w:customStyle="1" w:styleId="CommentTextChar">
-    <w:name w:val="Comment Text Char"/>
-    <w:basedOn w:val="DefaultParagraphFont"/>
-    <w:link w:val="CommentText"/>
-    <w:uiPriority w:val="99"/>
-    <w:semiHidden/>
-    <w:rsid w:val="005B7D36"/>
-    <w:rPr>
-      <w:rFonts w:ascii="Times New Roman" w:eastAsia="Times New Roman" w:hAnsi="Times New Roman" w:cs="Times New Roman"/>
-      <w:sz w:val="20"/>
-      <w:szCs w:val="20"/>
-      <w:lang w:eastAsia="ar-SA"/>
-    </w:rPr>
-  </w:style>
-  <w:style w:type="paragraph" w:styleId="CommentSubject">
-    <w:name w:val="annotation subject"/>
-    <w:basedOn w:val="CommentText"/>
-    <w:next w:val="CommentText"/>
-    <w:link w:val="CommentSubjectChar"/>
-    <w:uiPriority w:val="99"/>
-    <w:semiHidden/>
-    <w:unhideWhenUsed/>
-    <w:rsid w:val="005B7D36"/>
-    <w:rPr>
-      <w:b/>
-      <w:bCs/>
-    </w:rPr>
-  </w:style>
-  <w:style w:type="character" w:customStyle="1" w:styleId="CommentSubjectChar">
-    <w:name w:val="Comment Subject Char"/>
-    <w:basedOn w:val="CommentTextChar"/>
-    <w:link w:val="CommentSubject"/>
-    <w:uiPriority w:val="99"/>
-    <w:semiHidden/>
-    <w:rsid w:val="005B7D36"/>
-    <w:rPr>
-      <w:rFonts w:ascii="Times New Roman" w:eastAsia="Times New Roman" w:hAnsi="Times New Roman" w:cs="Times New Roman"/>
-      <w:b/>
-      <w:bCs/>
-      <w:sz w:val="20"/>
-      <w:szCs w:val="20"/>
-      <w:lang w:eastAsia="ar-SA"/>
-    </w:rPr>
-  </w:style>
-  <w:style w:type="paragraph" w:customStyle="1" w:styleId="DocumentSectionHeading">
-    <w:name w:val="Document Section Heading"/>
-    <w:basedOn w:val="Normal"/>
-    <w:link w:val="DocumentSectionHeadingChar"/>
-    <w:qFormat/>
-    <w:rsid w:val="00601F5C"/>
-    <w:pPr>
-      <w:widowControl/>
-      <w:suppressAutoHyphens w:val="0"/>
-      <w:spacing w:after="200" w:line="276" w:lineRule="auto"/>
-    </w:pPr>
-    <w:rPr>
-      <w:b/>
-      <w:sz w:val="36"/>
-    </w:rPr>
-  </w:style>
-  <w:style w:type="paragraph" w:customStyle="1" w:styleId="DocumentSubsectionHeading">
-    <w:name w:val="Document Subsection Heading"/>
-    <w:basedOn w:val="Normal"/>
-    <w:link w:val="DocumentSubsectionHeadingChar"/>
-    <w:qFormat/>
-    <w:rsid w:val="00601F5C"/>
-    <w:pPr>
-      <w:widowControl/>
-      <w:suppressAutoHyphens w:val="0"/>
-      <w:spacing w:after="200"/>
-    </w:pPr>
-    <w:rPr>
-      <w:b/>
-      <w:sz w:val="32"/>
-    </w:rPr>
-  </w:style>
-  <w:style w:type="character" w:customStyle="1" w:styleId="DocumentSectionHeadingChar">
-    <w:name w:val="Document Section Heading Char"/>
-    <w:basedOn w:val="DefaultParagraphFont"/>
-    <w:link w:val="DocumentSectionHeading"/>
-    <w:rsid w:val="00601F5C"/>
-    <w:rPr>
-      <w:rFonts w:ascii="Times New Roman" w:eastAsia="Times New Roman" w:hAnsi="Times New Roman" w:cs="Times New Roman"/>
-      <w:b/>
-      <w:sz w:val="36"/>
-      <w:szCs w:val="24"/>
-      <w:lang w:eastAsia="ar-SA"/>
-    </w:rPr>
-  </w:style>
-  <w:style w:type="paragraph" w:customStyle="1" w:styleId="DocumentText">
-    <w:name w:val="Document Text"/>
-    <w:basedOn w:val="Normal"/>
-    <w:link w:val="DocumentTextChar"/>
-    <w:qFormat/>
-    <w:rsid w:val="00601F5C"/>
-    <w:pPr>
-      <w:widowControl/>
-      <w:suppressAutoHyphens w:val="0"/>
-      <w:spacing w:after="200"/>
-    </w:pPr>
-  </w:style>
-  <w:style w:type="character" w:customStyle="1" w:styleId="DocumentSubsectionHeadingChar">
-    <w:name w:val="Document Subsection Heading Char"/>
-    <w:basedOn w:val="DefaultParagraphFont"/>
-    <w:link w:val="DocumentSubsectionHeading"/>
-    <w:rsid w:val="00601F5C"/>
-    <w:rPr>
-      <w:rFonts w:ascii="Times New Roman" w:eastAsia="Times New Roman" w:hAnsi="Times New Roman" w:cs="Times New Roman"/>
-      <w:b/>
-      <w:sz w:val="32"/>
-      <w:szCs w:val="24"/>
-      <w:lang w:eastAsia="ar-SA"/>
-    </w:rPr>
-  </w:style>
-  <w:style w:type="character" w:styleId="Hyperlink">
-    <w:name w:val="Hyperlink"/>
-    <w:basedOn w:val="DefaultParagraphFont"/>
-    <w:uiPriority w:val="99"/>
-    <w:unhideWhenUsed/>
-    <w:rsid w:val="006A01CF"/>
-    <w:rPr>
-      <w:color w:val="0000FF" w:themeColor="hyperlink"/>
-      <w:u w:val="single"/>
-    </w:rPr>
-  </w:style>
-  <w:style w:type="character" w:customStyle="1" w:styleId="DocumentTextChar">
-    <w:name w:val="Document Text Char"/>
-    <w:basedOn w:val="DefaultParagraphFont"/>
-    <w:link w:val="DocumentText"/>
-    <w:rsid w:val="00601F5C"/>
-    <w:rPr>
-      <w:rFonts w:ascii="Times New Roman" w:eastAsia="Times New Roman" w:hAnsi="Times New Roman" w:cs="Times New Roman"/>
-      <w:sz w:val="24"/>
-      <w:szCs w:val="24"/>
-      <w:lang w:eastAsia="ar-SA"/>
-    </w:rPr>
-  </w:style>
-  <w:style w:type="character" w:styleId="FollowedHyperlink">
-    <w:name w:val="FollowedHyperlink"/>
-    <w:basedOn w:val="DefaultParagraphFont"/>
-    <w:uiPriority w:val="99"/>
-    <w:semiHidden/>
-    <w:unhideWhenUsed/>
-    <w:rsid w:val="006A01CF"/>
-    <w:rPr>
-      <w:color w:val="800080" w:themeColor="followedHyperlink"/>
-      <w:u w:val="single"/>
-    </w:rPr>
-  </w:style>
-  <w:style w:type="character" w:customStyle="1" w:styleId="Heading1Char">
-    <w:name w:val="Heading 1 Char"/>
-    <w:basedOn w:val="DefaultParagraphFont"/>
-    <w:link w:val="Heading1"/>
-    <w:uiPriority w:val="9"/>
-    <w:rsid w:val="00462F75"/>
-    <w:rPr>
-      <w:rFonts w:asciiTheme="majorHAnsi" w:eastAsiaTheme="majorEastAsia" w:hAnsiTheme="majorHAnsi" w:cstheme="majorBidi"/>
-      <w:b/>
-      <w:bCs/>
-      <w:color w:val="365F91" w:themeColor="accent1" w:themeShade="BF"/>
-      <w:sz w:val="28"/>
-      <w:szCs w:val="28"/>
-      <w:lang w:eastAsia="ar-SA"/>
-    </w:rPr>
-  </w:style>
-  <w:style w:type="character" w:customStyle="1" w:styleId="Heading2Char">
-    <w:name w:val="Heading 2 Char"/>
-    <w:basedOn w:val="DefaultParagraphFont"/>
-    <w:link w:val="Heading2"/>
-    <w:uiPriority w:val="9"/>
-    <w:semiHidden/>
-    <w:rsid w:val="00462F75"/>
-    <w:rPr>
-      <w:rFonts w:asciiTheme="majorHAnsi" w:eastAsiaTheme="majorEastAsia" w:hAnsiTheme="majorHAnsi" w:cstheme="majorBidi"/>
-      <w:b/>
-      <w:bCs/>
-      <w:color w:val="4F81BD" w:themeColor="accent1"/>
-      <w:sz w:val="26"/>
-      <w:szCs w:val="26"/>
-      <w:lang w:eastAsia="ar-SA"/>
-    </w:rPr>
-  </w:style>
-  <w:style w:type="character" w:customStyle="1" w:styleId="Heading3Char">
-    <w:name w:val="Heading 3 Char"/>
-    <w:basedOn w:val="DefaultParagraphFont"/>
-    <w:link w:val="Heading3"/>
-    <w:uiPriority w:val="9"/>
-    <w:semiHidden/>
-    <w:rsid w:val="00462F75"/>
-    <w:rPr>
-      <w:rFonts w:asciiTheme="majorHAnsi" w:eastAsiaTheme="majorEastAsia" w:hAnsiTheme="majorHAnsi" w:cstheme="majorBidi"/>
-      <w:b/>
-      <w:bCs/>
-      <w:color w:val="4F81BD" w:themeColor="accent1"/>
-      <w:sz w:val="24"/>
-      <w:szCs w:val="24"/>
-      <w:lang w:eastAsia="ar-SA"/>
-    </w:rPr>
-  </w:style>
-  <w:style w:type="paragraph" w:styleId="TOC1">
-    <w:name w:val="toc 1"/>
-    <w:basedOn w:val="Normal"/>
-    <w:next w:val="Normal"/>
-    <w:autoRedefine/>
-    <w:uiPriority w:val="39"/>
-    <w:unhideWhenUsed/>
-    <w:rsid w:val="00462F75"/>
-    <w:pPr>
-      <w:spacing w:after="100"/>
-    </w:pPr>
-  </w:style>
-  <w:style w:type="paragraph" w:styleId="TOC2">
-    <w:name w:val="toc 2"/>
-    <w:basedOn w:val="Normal"/>
-    <w:next w:val="Normal"/>
-    <w:autoRedefine/>
-    <w:uiPriority w:val="39"/>
-    <w:unhideWhenUsed/>
-    <w:rsid w:val="00462F75"/>
-    <w:pPr>
-      <w:spacing w:after="100"/>
-      <w:ind w:left="240"/>
-    </w:pPr>
-  </w:style>
-  <w:style w:type="paragraph" w:customStyle="1" w:styleId="DocumentSub-subsectionHeading">
-    <w:name w:val="Document Sub-subsection Heading"/>
-    <w:basedOn w:val="Level2"/>
-    <w:link w:val="DocumentSub-subsectionHeadingChar"/>
-    <w:qFormat/>
-    <w:rsid w:val="00214F37"/>
-    <w:rPr>
-      <w:rFonts w:ascii="Times New Roman" w:hAnsi="Times New Roman"/>
-      <w:sz w:val="28"/>
-    </w:rPr>
-  </w:style>
-  <w:style w:type="paragraph" w:styleId="TOC3">
-    <w:name w:val="toc 3"/>
-    <w:basedOn w:val="Normal"/>
-    <w:next w:val="Normal"/>
-    <w:autoRedefine/>
-    <w:uiPriority w:val="39"/>
-    <w:unhideWhenUsed/>
-    <w:rsid w:val="00D7501E"/>
-    <w:pPr>
-      <w:spacing w:after="100"/>
-      <w:ind w:left="480"/>
-    </w:pPr>
-  </w:style>
-  <w:style w:type="character" w:customStyle="1" w:styleId="Level2Char">
-    <w:name w:val="Level 2 Char"/>
-    <w:aliases w:val="2 Char"/>
-    <w:basedOn w:val="DefaultParagraphFont"/>
-    <w:link w:val="Level2"/>
-    <w:rsid w:val="00D7501E"/>
-    <w:rPr>
-      <w:rFonts w:ascii="Arial" w:eastAsia="Times New Roman" w:hAnsi="Arial" w:cs="Times New Roman"/>
-      <w:b/>
-      <w:sz w:val="24"/>
-      <w:szCs w:val="20"/>
-    </w:rPr>
-  </w:style>
-  <w:style w:type="character" w:customStyle="1" w:styleId="DocumentSub-subsectionHeadingChar">
-    <w:name w:val="Document Sub-subsection Heading Char"/>
-    <w:basedOn w:val="Level2Char"/>
-    <w:link w:val="DocumentSub-subsectionHeading"/>
-    <w:rsid w:val="00214F37"/>
-    <w:rPr>
-      <w:rFonts w:ascii="Times New Roman" w:eastAsia="Times New Roman" w:hAnsi="Times New Roman" w:cs="Times New Roman"/>
-      <w:b/>
-      <w:sz w:val="28"/>
-      <w:szCs w:val="20"/>
-    </w:rPr>
-  </w:style>
-  <w:style w:type="paragraph" w:styleId="Header">
-    <w:name w:val="header"/>
-    <w:basedOn w:val="Normal"/>
-    <w:link w:val="HeaderChar"/>
-    <w:uiPriority w:val="99"/>
-    <w:unhideWhenUsed/>
-    <w:rsid w:val="00F479C9"/>
-    <w:pPr>
-      <w:tabs>
-        <w:tab w:val="center" w:pos="4680"/>
-        <w:tab w:val="right" w:pos="9360"/>
-      </w:tabs>
-    </w:pPr>
-  </w:style>
-  <w:style w:type="character" w:customStyle="1" w:styleId="HeaderChar">
-    <w:name w:val="Header Char"/>
-    <w:basedOn w:val="DefaultParagraphFont"/>
-    <w:link w:val="Header"/>
-    <w:uiPriority w:val="99"/>
-    <w:rsid w:val="00F479C9"/>
-    <w:rPr>
-      <w:rFonts w:ascii="Times New Roman" w:eastAsia="Times New Roman" w:hAnsi="Times New Roman" w:cs="Times New Roman"/>
-      <w:sz w:val="24"/>
-      <w:szCs w:val="24"/>
-      <w:lang w:eastAsia="ar-SA"/>
-    </w:rPr>
-  </w:style>
-  <w:style w:type="paragraph" w:styleId="Footer">
-    <w:name w:val="footer"/>
-    <w:basedOn w:val="Normal"/>
-    <w:link w:val="FooterChar"/>
-    <w:uiPriority w:val="99"/>
-    <w:unhideWhenUsed/>
-    <w:rsid w:val="00F479C9"/>
-    <w:pPr>
-      <w:tabs>
-        <w:tab w:val="center" w:pos="4680"/>
-        <w:tab w:val="right" w:pos="9360"/>
-      </w:tabs>
-    </w:pPr>
-  </w:style>
-  <w:style w:type="character" w:customStyle="1" w:styleId="FooterChar">
-    <w:name w:val="Footer Char"/>
-    <w:basedOn w:val="DefaultParagraphFont"/>
-    <w:link w:val="Footer"/>
-    <w:uiPriority w:val="99"/>
-    <w:rsid w:val="00F479C9"/>
-    <w:rPr>
-      <w:rFonts w:ascii="Times New Roman" w:eastAsia="Times New Roman" w:hAnsi="Times New Roman" w:cs="Times New Roman"/>
-      <w:sz w:val="24"/>
-      <w:szCs w:val="24"/>
-      <w:lang w:eastAsia="ar-SA"/>
-    </w:rPr>
-  </w:style>
-  <w:style w:type="paragraph" w:customStyle="1" w:styleId="DocumentSub-sub-subsectionHeading">
-    <w:name w:val="Document Sub-sub-subsection Heading"/>
-    <w:basedOn w:val="DocumentSub-subsectionHeading"/>
-    <w:qFormat/>
-    <w:rsid w:val="00214F37"/>
-    <w:rPr>
-      <w:i/>
-      <w:sz w:val="24"/>
-    </w:rPr>
-  </w:style>
-  <w:style w:type="paragraph" w:styleId="TOC4">
-    <w:name w:val="toc 4"/>
-    <w:basedOn w:val="Normal"/>
-    <w:next w:val="Normal"/>
-    <w:autoRedefine/>
-    <w:uiPriority w:val="39"/>
-    <w:unhideWhenUsed/>
-    <w:rsid w:val="006960B7"/>
-    <w:pPr>
-      <w:spacing w:after="100"/>
-      <w:ind w:left="720"/>
-    </w:pPr>
-  </w:style>
-</w:styles>
-</file>
-
-<file path=word/stylesWithEffects.xml><?xml version="1.0" encoding="utf-8"?>
-<w:styles xmlns:wpc="http://schemas.microsoft.com/office/word/2010/wordprocessingCanvas" xmlns:mc="http://schemas.openxmlformats.org/markup-compatibility/2006" xmlns:o="urn:schemas-microsoft-com:office:office" xmlns:r="http://schemas.openxmlformats.org/officeDocument/2006/relationships" xmlns:m="http://schemas.openxmlformats.org/officeDocument/2006/math" xmlns:v="urn:schemas-microsoft-com:vml" xmlns:wp14="http://schemas.microsoft.com/office/word/2010/wordprocessingDrawing" xmlns:wp="http://schemas.openxmlformats.org/drawingml/2006/wordprocessingDrawing" xmlns:w10="urn:schemas-microsoft-com:office:word" xmlns:w="http://schemas.openxmlformats.org/wordprocessingml/2006/main" xmlns:w14="http://schemas.microsoft.com/office/word/2010/wordml" xmlns:wpg="http://schemas.microsoft.com/office/word/2010/wordprocessingGroup" xmlns:wpi="http://schemas.microsoft.com/office/word/2010/wordprocessingInk" xmlns:wne="http://schemas.microsoft.com/office/word/2006/wordml" xmlns:wps="http://schemas.microsoft.com/office/word/2010/wordprocessingShape" mc:Ignorable="w14 wp14">
-  <w:docDefaults>
-    <w:rPrDefault>
-      <w:rPr>
-        <w:rFonts w:asciiTheme="minorHAnsi" w:eastAsiaTheme="minorHAnsi" w:hAnsiTheme="minorHAnsi" w:cstheme="minorBidi"/>
-        <w:sz w:val="22"/>
-        <w:szCs w:val="22"/>
-        <w:lang w:val="en-US" w:eastAsia="en-US" w:bidi="ar-SA"/>
-      </w:rPr>
-    </w:rPrDefault>
-    <w:pPrDefault>
-      <w:pPr>
-        <w:spacing w:after="200" w:line="276" w:lineRule="auto"/>
-      </w:pPr>
-    </w:pPrDefault>
-  </w:docDefaults>
-  <w:latentStyles w:defLockedState="0" w:defUIPriority="99" w:defSemiHidden="1" w:defUnhideWhenUsed="1" w:defQFormat="0" w:count="267">
-    <w:lsdException w:name="Normal" w:semiHidden="0" w:uiPriority="0" w:unhideWhenUsed="0" w:qFormat="1"/>
-    <w:lsdException w:name="heading 1" w:semiHidden="0" w:uiPriority="9" w:unhideWhenUsed="0" w:qFormat="1"/>
-    <w:lsdException w:name="heading 2" w:uiPriority="9" w:qFormat="1"/>
-    <w:lsdException w:name="heading 3" w:uiPriority="9" w:qFormat="1"/>
-    <w:lsdException w:name="heading 4" w:uiPriority="9" w:qFormat="1"/>
-    <w:lsdException w:name="heading 5" w:uiPriority="9" w:qFormat="1"/>
-    <w:lsdException w:name="heading 6" w:uiPriority="9" w:qFormat="1"/>
-    <w:lsdException w:name="heading 7" w:uiPriority="9" w:qFormat="1"/>
-    <w:lsdException w:name="heading 8" w:uiPriority="9" w:qFormat="1"/>
-    <w:lsdException w:name="heading 9" w:uiPriority="9" w:qFormat="1"/>
-    <w:lsdException w:name="toc 1" w:uiPriority="39"/>
-    <w:lsdException w:name="toc 2" w:uiPriority="39"/>
-    <w:lsdException w:name="toc 3" w:uiPriority="39"/>
-    <w:lsdException w:name="toc 4" w:uiPriority="39"/>
-    <w:lsdException w:name="toc 5" w:uiPriority="39"/>
-    <w:lsdException w:name="toc 6" w:uiPriority="39"/>
-    <w:lsdException w:name="toc 7" w:uiPriority="39"/>
-    <w:lsdException w:name="toc 8" w:uiPriority="39"/>
-    <w:lsdException w:name="toc 9" w:uiPriority="39"/>
-    <w:lsdException w:name="caption" w:uiPriority="35" w:qFormat="1"/>
-    <w:lsdException w:name="Title" w:semiHidden="0" w:uiPriority="10" w:unhideWhenUsed="0" w:qFormat="1"/>
-    <w:lsdException w:name="Default Paragraph Font" w:uiPriority="1"/>
-    <w:lsdException w:name="Subtitle" w:semiHidden="0" w:uiPriority="11" w:unhideWhenUsed="0" w:qFormat="1"/>
-    <w:lsdException w:name="Strong" w:semiHidden="0" w:uiPriority="22" w:unhideWhenUsed="0" w:qFormat="1"/>
-    <w:lsdException w:name="Emphasis" w:semiHidden="0" w:uiPriority="20" w:unhideWhenUsed="0" w:qFormat="1"/>
-    <w:lsdException w:name="Table Grid" w:semiHidden="0" w:uiPriority="59" w:unhideWhenUsed="0"/>
-    <w:lsdException w:name="Placeholder Text" w:unhideWhenUsed="0"/>
-    <w:lsdException w:name="No Spacing" w:semiHidden="0" w:uiPriority="1" w:unhideWhenUsed="0" w:qFormat="1"/>
-    <w:lsdException w:name="Light Shading" w:semiHidden="0" w:uiPriority="60" w:unhideWhenUsed="0"/>
-    <w:lsdException w:name="Light List" w:semiHidden="0" w:uiPriority="61" w:unhideWhenUsed="0"/>
-    <w:lsdException w:name="Light Grid" w:semiHidden="0" w:uiPriority="62" w:unhideWhenUsed="0"/>
-    <w:lsdException w:name="Medium Shading 1" w:semiHidden="0" w:uiPriority="63" w:unhideWhenUsed="0"/>
-    <w:lsdException w:name="Medium Shading 2" w:semiHidden="0" w:uiPriority="64" w:unhideWhenUsed="0"/>
-    <w:lsdException w:name="Medium List 1" w:semiHidden="0" w:uiPriority="65" w:unhideWhenUsed="0"/>
-    <w:lsdException w:name="Medium List 2" w:semiHidden="0" w:uiPriority="66" w:unhideWhenUsed="0"/>
-    <w:lsdException w:name="Medium Grid 1" w:semiHidden="0" w:uiPriority="67" w:unhideWhenUsed="0"/>
-    <w:lsdException w:name="Medium Grid 2" w:semiHidden="0" w:uiPriority="68" w:unhideWhenUsed="0"/>
-    <w:lsdException w:name="Medium Grid 3" w:semiHidden="0" w:uiPriority="69" w:unhideWhenUsed="0"/>
-    <w:lsdException w:name="Dark List" w:semiHidden="0" w:uiPriority="70" w:unhideWhenUsed="0"/>
-    <w:lsdException w:name="Colorful Shading" w:semiHidden="0" w:uiPriority="71" w:unhideWhenUsed="0"/>
-    <w:lsdException w:name="Colorful List" w:semiHidden="0" w:uiPriority="72" w:unhideWhenUsed="0"/>
-    <w:lsdException w:name="Colorful Grid" w:semiHidden="0" w:uiPriority="73" w:unhideWhenUsed="0"/>
-    <w:lsdException w:name="Light Shading Accent 1" w:semiHidden="0" w:uiPriority="60" w:unhideWhenUsed="0"/>
-    <w:lsdException w:name="Light List Accent 1" w:semiHidden="0" w:uiPriority="61" w:unhideWhenUsed="0"/>
-    <w:lsdException w:name="Light Grid Accent 1" w:semiHidden="0" w:uiPriority="62" w:unhideWhenUsed="0"/>
-    <w:lsdException w:name="Medium Shading 1 Accent 1" w:semiHidden="0" w:uiPriority="63" w:unhideWhenUsed="0"/>
-    <w:lsdException w:name="Medium Shading 2 Accent 1" w:semiHidden="0" w:uiPriority="64" w:unhideWhenUsed="0"/>
-    <w:lsdException w:name="Medium List 1 Accent 1" w:semiHidden="0" w:uiPriority="65" w:unhideWhenUsed="0"/>
-    <w:lsdException w:name="Revision" w:unhideWhenUsed="0"/>
-    <w:lsdException w:name="List Paragraph" w:semiHidden="0" w:uiPriority="34" w:unhideWhenUsed="0" w:qFormat="1"/>
-    <w:lsdException w:name="Quote" w:semiHidden="0" w:uiPriority="29" w:unhideWhenUsed="0" w:qFormat="1"/>
-    <w:lsdException w:name="Intense Quote" w:semiHidden="0" w:uiPriority="30" w:unhideWhenUsed="0" w:qFormat="1"/>
-    <w:lsdException w:name="Medium List 2 Accent 1" w:semiHidden="0" w:uiPriority="66" w:unhideWhenUsed="0"/>
-    <w:lsdException w:name="Medium Grid 1 Accent 1" w:semiHidden="0" w:uiPriority="67" w:unhideWhenUsed="0"/>
-    <w:lsdException w:name="Medium Grid 2 Accent 1" w:semiHidden="0" w:uiPriority="68" w:unhideWhenUsed="0"/>
-    <w:lsdException w:name="Medium Grid 3 Accent 1" w:semiHidden="0" w:uiPriority="69" w:unhideWhenUsed="0"/>
-    <w:lsdException w:name="Dark List Accent 1" w:semiHidden="0" w:uiPriority="70" w:unhideWhenUsed="0"/>
-    <w:lsdException w:name="Colorful Shading Accent 1" w:semiHidden="0" w:uiPriority="71" w:unhideWhenUsed="0"/>
-    <w:lsdException w:name="Colorful List Accent 1" w:semiHidden="0" w:uiPriority="72" w:unhideWhenUsed="0"/>
-    <w:lsdException w:name="Colorful Grid Accent 1" w:semiHidden="0" w:uiPriority="73" w:unhideWhenUsed="0"/>
-    <w:lsdException w:name="Light Shading Accent 2" w:semiHidden="0" w:uiPriority="60" w:unhideWhenUsed="0"/>
-    <w:lsdException w:name="Light List Accent 2" w:semiHidden="0" w:uiPriority="61" w:unhideWhenUsed="0"/>
-    <w:lsdException w:name="Light Grid Accent 2" w:semiHidden="0" w:uiPriority="62" w:unhideWhenUsed="0"/>
-    <w:lsdException w:name="Medium Shading 1 Accent 2" w:semiHidden="0" w:uiPriority="63" w:unhideWhenUsed="0"/>
-    <w:lsdException w:name="Medium Shading 2 Accent 2" w:semiHidden="0" w:uiPriority="64" w:unhideWhenUsed="0"/>
-    <w:lsdException w:name="Medium List 1 Accent 2" w:semiHidden="0" w:uiPriority="65" w:unhideWhenUsed="0"/>
-    <w:lsdException w:name="Medium List 2 Accent 2" w:semiHidden="0" w:uiPriority="66" w:unhideWhenUsed="0"/>
-    <w:lsdException w:name="Medium Grid 1 Accent 2" w:semiHidden="0" w:uiPriority="67" w:unhideWhenUsed="0"/>
-    <w:lsdException w:name="Medium Grid 2 Accent 2" w:semiHidden="0" w:uiPriority="68" w:unhideWhenUsed="0"/>
-    <w:lsdException w:name="Medium Grid 3 Accent 2" w:semiHidden="0" w:uiPriority="69" w:unhideWhenUsed="0"/>
-    <w:lsdException w:name="Dark List Accent 2" w:semiHidden="0" w:uiPriority="70" w:unhideWhenUsed="0"/>
-    <w:lsdException w:name="Colorful Shading Accent 2" w:semiHidden="0" w:uiPriority="71" w:unhideWhenUsed="0"/>
-    <w:lsdException w:name="Colorful List Accent 2" w:semiHidden="0" w:uiPriority="72" w:unhideWhenUsed="0"/>
-    <w:lsdException w:name="Colorful Grid Accent 2" w:semiHidden="0" w:uiPriority="73" w:unhideWhenUsed="0"/>
-    <w:lsdException w:name="Light Shading Accent 3" w:semiHidden="0" w:uiPriority="60" w:unhideWhenUsed="0"/>
-    <w:lsdException w:name="Light List Accent 3" w:semiHidden="0" w:uiPriority="61" w:unhideWhenUsed="0"/>
-    <w:lsdException w:name="Light Grid Accent 3" w:semiHidden="0" w:uiPriority="62" w:unhideWhenUsed="0"/>
-    <w:lsdException w:name="Medium Shading 1 Accent 3" w:semiHidden="0" w:uiPriority="63" w:unhideWhenUsed="0"/>
-    <w:lsdException w:name="Medium Shading 2 Accent 3" w:semiHidden="0" w:uiPriority="64" w:unhideWhenUsed="0"/>
-    <w:lsdException w:name="Medium List 1 Accent 3" w:semiHidden="0" w:uiPriority="65" w:unhideWhenUsed="0"/>
-    <w:lsdException w:name="Medium List 2 Accent 3" w:semiHidden="0" w:uiPriority="66" w:unhideWhenUsed="0"/>
-    <w:lsdException w:name="Medium Grid 1 Accent 3" w:semiHidden="0" w:uiPriority="67" w:unhideWhenUsed="0"/>
-    <w:lsdException w:name="Medium Grid 2 Accent 3" w:semiHidden="0" w:uiPriority="68" w:unhideWhenUsed="0"/>
-    <w:lsdException w:name="Medium Grid 3 Accent 3" w:semiHidden="0" w:uiPriority="69" w:unhideWhenUsed="0"/>
-    <w:lsdException w:name="Dark List Accent 3" w:semiHidden="0" w:uiPriority="70" w:unhideWhenUsed="0"/>
-    <w:lsdException w:name="Colorful Shading Accent 3" w:semiHidden="0" w:uiPriority="71" w:unhideWhenUsed="0"/>
-    <w:lsdException w:name="Colorful List Accent 3" w:semiHidden="0" w:uiPriority="72" w:unhideWhenUsed="0"/>
-    <w:lsdException w:name="Colorful Grid Accent 3" w:semiHidden="0" w:uiPriority="73" w:unhideWhenUsed="0"/>
-    <w:lsdException w:name="Light Shading Accent 4" w:semiHidden="0" w:uiPriority="60" w:unhideWhenUsed="0"/>
-    <w:lsdException w:name="Light List Accent 4" w:semiHidden="0" w:uiPriority="61" w:unhideWhenUsed="0"/>
-    <w:lsdException w:name="Light Grid Accent 4" w:semiHidden="0" w:uiPriority="62" w:unhideWhenUsed="0"/>
-    <w:lsdException w:name="Medium Shading 1 Accent 4" w:semiHidden="0" w:uiPriority="63" w:unhideWhenUsed="0"/>
-    <w:lsdException w:name="Medium Shading 2 Accent 4" w:semiHidden="0" w:uiPriority="64" w:unhideWhenUsed="0"/>
-    <w:lsdException w:name="Medium List 1 Accent 4" w:semiHidden="0" w:uiPriority="65" w:unhideWhenUsed="0"/>
-    <w:lsdException w:name="Medium List 2 Accent 4" w:semiHidden="0" w:uiPriority="66" w:unhideWhenUsed="0"/>
-    <w:lsdException w:name="Medium Grid 1 Accent 4" w:semiHidden="0" w:uiPriority="67" w:unhideWhenUsed="0"/>
-    <w:lsdException w:name="Medium Grid 2 Accent 4" w:semiHidden="0" w:uiPriority="68" w:unhideWhenUsed="0"/>
-    <w:lsdException w:name="Medium Grid 3 Accent 4" w:semiHidden="0" w:uiPriority="69" w:unhideWhenUsed="0"/>
-    <w:lsdException w:name="Dark List Accent 4" w:semiHidden="0" w:uiPriority="70" w:unhideWhenUsed="0"/>
-    <w:lsdException w:name="Colorful Shading Accent 4" w:semiHidden="0" w:uiPriority="71" w:unhideWhenUsed="0"/>
-    <w:lsdException w:name="Colorful List Accent 4" w:semiHidden="0" w:uiPriority="72" w:unhideWhenUsed="0"/>
-    <w:lsdException w:name="Colorful Grid Accent 4" w:semiHidden="0" w:uiPriority="73" w:unhideWhenUsed="0"/>
-    <w:lsdException w:name="Light Shading Accent 5" w:semiHidden="0" w:uiPriority="60" w:unhideWhenUsed="0"/>
-    <w:lsdException w:name="Light List Accent 5" w:semiHidden="0" w:uiPriority="61" w:unhideWhenUsed="0"/>
-    <w:lsdException w:name="Light Grid Accent 5" w:semiHidden="0" w:uiPriority="62" w:unhideWhenUsed="0"/>
-    <w:lsdException w:name="Medium Shading 1 Accent 5" w:semiHidden="0" w:uiPriority="63" w:unhideWhenUsed="0"/>
-    <w:lsdException w:name="Medium Shading 2 Accent 5" w:semiHidden="0" w:uiPriority="64" w:unhideWhenUsed="0"/>
-    <w:lsdException w:name="Medium List 1 Accent 5" w:semiHidden="0" w:uiPriority="65" w:unhideWhenUsed="0"/>
-    <w:lsdException w:name="Medium List 2 Accent 5" w:semiHidden="0" w:uiPriority="66" w:unhideWhenUsed="0"/>
-    <w:lsdException w:name="Medium Grid 1 Accent 5" w:semiHidden="0" w:uiPriority="67" w:unhideWhenUsed="0"/>
-    <w:lsdException w:name="Medium Grid 2 Accent 5" w:semiHidden="0" w:uiPriority="68" w:unhideWhenUsed="0"/>
-    <w:lsdException w:name="Medium Grid 3 Accent 5" w:semiHidden="0" w:uiPriority="69" w:unhideWhenUsed="0"/>
-    <w:lsdException w:name="Dark List Accent 5" w:semiHidden="0" w:uiPriority="70" w:unhideWhenUsed="0"/>
-    <w:lsdException w:name="Colorful Shading Accent 5" w:semiHidden="0" w:uiPriority="71" w:unhideWhenUsed="0"/>
-    <w:lsdException w:name="Colorful List Accent 5" w:semiHidden="0" w:uiPriority="72" w:unhideWhenUsed="0"/>
-    <w:lsdException w:name="Colorful Grid Accent 5" w:semiHidden="0" w:uiPriority="73" w:unhideWhenUsed="0"/>
-    <w:lsdException w:name="Light Shading Accent 6" w:semiHidden="0" w:uiPriority="60" w:unhideWhenUsed="0"/>
-    <w:lsdException w:name="Light List Accent 6" w:semiHidden="0" w:uiPriority="61" w:unhideWhenUsed="0"/>
-    <w:lsdException w:name="Light Grid Accent 6" w:semiHidden="0" w:uiPriority="62" w:unhideWhenUsed="0"/>
-    <w:lsdException w:name="Medium Shading 1 Accent 6" w:semiHidden="0" w:uiPriority="63" w:unhideWhenUsed="0"/>
-    <w:lsdException w:name="Medium Shading 2 Accent 6" w:semiHidden="0" w:uiPriority="64" w:unhideWhenUsed="0"/>
-    <w:lsdException w:name="Medium List 1 Accent 6" w:semiHidden="0" w:uiPriority="65" w:unhideWhenUsed="0"/>
-    <w:lsdException w:name="Medium List 2 Accent 6" w:semiHidden="0" w:uiPriority="66" w:unhideWhenUsed="0"/>
-    <w:lsdException w:name="Medium Grid 1 Accent 6" w:semiHidden="0" w:uiPriority="67" w:unhideWhenUsed="0"/>
-    <w:lsdException w:name="Medium Grid 2 Accent 6" w:semiHidden="0" w:uiPriority="68" w:unhideWhenUsed="0"/>
-    <w:lsdException w:name="Medium Grid 3 Accent 6" w:semiHidden="0" w:uiPriority="69" w:unhideWhenUsed="0"/>
-    <w:lsdException w:name="Dark List Accent 6" w:semiHidden="0" w:uiPriority="70" w:unhideWhenUsed="0"/>
-    <w:lsdException w:name="Colorful Shading Accent 6" w:semiHidden="0" w:uiPriority="71" w:unhideWhenUsed="0"/>
-    <w:lsdException w:name="Colorful List Accent 6" w:semiHidden="0" w:uiPriority="72" w:unhideWhenUsed="0"/>
-    <w:lsdException w:name="Colorful Grid Accent 6" w:semiHidden="0" w:uiPriority="73" w:unhideWhenUsed="0"/>
-    <w:lsdException w:name="Subtle Emphasis" w:semiHidden="0" w:uiPriority="19" w:unhideWhenUsed="0" w:qFormat="1"/>
-    <w:lsdException w:name="Intense Emphasis" w:semiHidden="0" w:uiPriority="21" w:unhideWhenUsed="0" w:qFormat="1"/>
-    <w:lsdException w:name="Subtle Reference" w:semiHidden="0" w:uiPriority="31" w:unhideWhenUsed="0" w:qFormat="1"/>
-    <w:lsdException w:name="Intense Reference" w:semiHidden="0" w:uiPriority="32" w:unhideWhenUsed="0" w:qFormat="1"/>
-    <w:lsdException w:name="Book Title" w:semiHidden="0" w:uiPriority="33" w:unhideWhenUsed="0" w:qFormat="1"/>
-    <w:lsdException w:name="Bibliography" w:uiPriority="37"/>
-    <w:lsdException w:name="TOC Heading" w:uiPriority="39" w:qFormat="1"/>
+  <w:latentStyles w:defLockedState="0" w:defUIPriority="99" w:defSemiHidden="0" w:defUnhideWhenUsed="0" w:defQFormat="0" w:count="371">
+    <w:lsdException w:name="Normal" w:uiPriority="0" w:qFormat="1"/>
+    <w:lsdException w:name="heading 1" w:uiPriority="9" w:qFormat="1"/>
+    <w:lsdException w:name="heading 2" w:semiHidden="1" w:uiPriority="9" w:unhideWhenUsed="1" w:qFormat="1"/>
+    <w:lsdException w:name="heading 3" w:semiHidden="1" w:uiPriority="9" w:unhideWhenUsed="1" w:qFormat="1"/>
+    <w:lsdException w:name="heading 4" w:semiHidden="1" w:uiPriority="9" w:unhideWhenUsed="1" w:qFormat="1"/>
+    <w:lsdException w:name="heading 5" w:semiHidden="1" w:uiPriority="9" w:unhideWhenUsed="1" w:qFormat="1"/>
+    <w:lsdException w:name="heading 6" w:semiHidden="1" w:uiPriority="9" w:unhideWhenUsed="1" w:qFormat="1"/>
+    <w:lsdException w:name="heading 7" w:semiHidden="1" w:uiPriority="9" w:unhideWhenUsed="1" w:qFormat="1"/>
+    <w:lsdException w:name="heading 8" w:semiHidden="1" w:uiPriority="9" w:unhideWhenUsed="1" w:qFormat="1"/>
+    <w:lsdException w:name="heading 9" w:semiHidden="1" w:uiPriority="9" w:unhideWhenUsed="1" w:qFormat="1"/>
+    <w:lsdException w:name="index 1" w:semiHidden="1" w:unhideWhenUsed="1"/>
+    <w:lsdException w:name="index 2" w:semiHidden="1" w:unhideWhenUsed="1"/>
+    <w:lsdException w:name="index 3" w:semiHidden="1" w:unhideWhenUsed="1"/>
+    <w:lsdException w:name="index 4" w:semiHidden="1" w:unhideWhenUsed="1"/>
+    <w:lsdException w:name="index 5" w:semiHidden="1" w:unhideWhenUsed="1"/>
+    <w:lsdException w:name="index 6" w:semiHidden="1" w:unhideWhenUsed="1"/>
+    <w:lsdException w:name="index 7" w:semiHidden="1" w:unhideWhenUsed="1"/>
+    <w:lsdException w:name="index 8" w:semiHidden="1" w:unhideWhenUsed="1"/>
+    <w:lsdException w:name="index 9" w:semiHidden="1" w:unhideWhenUsed="1"/>
+    <w:lsdException w:name="toc 1" w:semiHidden="1" w:uiPriority="39" w:unhideWhenUsed="1"/>
+    <w:lsdException w:name="toc 2" w:semiHidden="1" w:uiPriority="39" w:unhideWhenUsed="1"/>
+    <w:lsdException w:name="toc 3" w:semiHidden="1" w:uiPriority="39" w:unhideWhenUsed="1"/>
+    <w:lsdException w:name="toc 4" w:semiHidden="1" w:uiPriority="39" w:unhideWhenUsed="1"/>
+    <w:lsdException w:name="toc 5" w:semiHidden="1" w:uiPriority="39" w:unhideWhenUsed="1"/>
+    <w:lsdException w:name="toc 6" w:semiHidden="1" w:uiPriority="39" w:unhideWhenUsed="1"/>
+    <w:lsdException w:name="toc 7" w:semiHidden="1" w:uiPriority="39" w:unhideWhenUsed="1"/>
+    <w:lsdException w:name="toc 8" w:semiHidden="1" w:uiPriority="39" w:unhideWhenUsed="1"/>
+    <w:lsdException w:name="toc 9" w:semiHidden="1" w:uiPriority="39" w:unhideWhenUsed="1"/>
+    <w:lsdException w:name="Normal Indent" w:semiHidden="1" w:unhideWhenUsed="1"/>
+    <w:lsdException w:name="footnote text" w:semiHidden="1" w:unhideWhenUsed="1"/>
+    <w:lsdException w:name="annotation text" w:semiHidden="1" w:unhideWhenUsed="1"/>
+    <w:lsdException w:name="header" w:semiHidden="1" w:unhideWhenUsed="1"/>
+    <w:lsdException w:name="footer" w:semiHidden="1" w:unhideWhenUsed="1"/>
+    <w:lsdException w:name="index heading" w:semiHidden="1" w:unhideWhenUsed="1"/>
+    <w:lsdException w:name="caption" w:semiHidden="1" w:uiPriority="35" w:unhideWhenUsed="1" w:qFormat="1"/>
+    <w:lsdException w:name="table of figures" w:semiHidden="1" w:unhideWhenUsed="1"/>
+    <w:lsdException w:name="envelope address" w:semiHidden="1" w:unhideWhenUsed="1"/>
+    <w:lsdException w:name="envelope return" w:semiHidden="1" w:unhideWhenUsed="1"/>
+    <w:lsdException w:name="footnote reference" w:semiHidden="1" w:unhideWhenUsed="1"/>
+    <w:lsdException w:name="annotation reference" w:semiHidden="1" w:unhideWhenUsed="1"/>
+    <w:lsdException w:name="line number" w:semiHidden="1" w:unhideWhenUsed="1"/>
+    <w:lsdException w:name="page number" w:semiHidden="1" w:unhideWhenUsed="1"/>
+    <w:lsdException w:name="endnote reference" w:semiHidden="1" w:unhideWhenUsed="1"/>
+    <w:lsdException w:name="endnote text" w:semiHidden="1" w:unhideWhenUsed="1"/>
+    <w:lsdException w:name="table of authorities" w:semiHidden="1" w:unhideWhenUsed="1"/>
+    <w:lsdException w:name="macro" w:semiHidden="1" w:unhideWhenUsed="1"/>
+    <w:lsdException w:name="toa heading" w:semiHidden="1" w:unhideWhenUsed="1"/>
+    <w:lsdException w:name="List" w:semiHidden="1" w:unhideWhenUsed="1"/>
+    <w:lsdException w:name="List Bullet" w:semiHidden="1" w:unhideWhenUsed="1"/>
+    <w:lsdException w:name="List Number" w:semiHidden="1" w:unhideWhenUsed="1"/>
+    <w:lsdException w:name="List 2" w:semiHidden="1" w:unhideWhenUsed="1"/>
+    <w:lsdException w:name="List 3" w:semiHidden="1" w:unhideWhenUsed="1"/>
+    <w:lsdException w:name="List 4" w:semiHidden="1" w:unhideWhenUsed="1"/>
+    <w:lsdException w:name="List 5" w:semiHidden="1" w:unhideWhenUsed="1"/>
+    <w:lsdException w:name="List Bullet 2" w:semiHidden="1" w:unhideWhenUsed="1"/>
+    <w:lsdException w:name="List Bullet 3" w:semiHidden="1" w:unhideWhenUsed="1"/>
+    <w:lsdException w:name="List Bullet 4" w:semiHidden="1" w:unhideWhenUsed="1"/>
+    <w:lsdException w:name="List Bullet 5" w:semiHidden="1" w:unhideWhenUsed="1"/>
+    <w:lsdException w:name="List Number 2" w:semiHidden="1" w:unhideWhenUsed="1"/>
+    <w:lsdException w:name="List Number 3" w:semiHidden="1" w:unhideWhenUsed="1"/>
+    <w:lsdException w:name="List Number 4" w:semiHidden="1" w:unhideWhenUsed="1"/>
+    <w:lsdException w:name="List Number 5" w:semiHidden="1" w:unhideWhenUsed="1"/>
+    <w:lsdException w:name="Title" w:uiPriority="10" w:qFormat="1"/>
+    <w:lsdException w:name="Closing" w:semiHidden="1" w:unhideWhenUsed="1"/>
+    <w:lsdException w:name="Signature" w:semiHidden="1" w:unhideWhenUsed="1"/>
+    <w:lsdException w:name="Default Paragraph Font" w:semiHidden="1" w:uiPriority="1" w:unhideWhenUsed="1"/>
+    <w:lsdException w:name="Body Text" w:semiHidden="1" w:unhideWhenUsed="1"/>
+    <w:lsdException w:name="Body Text Indent" w:semiHidden="1" w:unhideWhenUsed="1"/>
+    <w:lsdException w:name="List Continue" w:semiHidden="1" w:unhideWhenUsed="1"/>
+    <w:lsdException w:name="List Continue 2" w:semiHidden="1" w:unhideWhenUsed="1"/>
+    <w:lsdException w:name="List Continue 3" w:semiHidden="1" w:unhideWhenUsed="1"/>
+    <w:lsdException w:name="List Continue 4" w:semiHidden="1" w:unhideWhenUsed="1"/>
+    <w:lsdException w:name="List Continue 5" w:semiHidden="1" w:unhideWhenUsed="1"/>
+    <w:lsdException w:name="Message Header" w:semiHidden="1" w:unhideWhenUsed="1"/>
+    <w:lsdException w:name="Subtitle" w:uiPriority="11" w:qFormat="1"/>
+    <w:lsdException w:name="Salutation" w:semiHidden="1" w:unhideWhenUsed="1"/>
+    <w:lsdException w:name="Date" w:semiHidden="1" w:unhideWhenUsed="1"/>
+    <w:lsdException w:name="Body Text First Indent" w:semiHidden="1" w:unhideWhenUsed="1"/>
+    <w:lsdException w:name="Body Text First Indent 2" w:semiHidden="1" w:unhideWhenUsed="1"/>
+    <w:lsdException w:name="Note Heading" w:semiHidden="1" w:unhideWhenUsed="1"/>
+    <w:lsdException w:name="Body Text 2" w:semiHidden="1" w:unhideWhenUsed="1"/>
+    <w:lsdException w:name="Body Text 3" w:semiHidden="1" w:unhideWhenUsed="1"/>
+    <w:lsdException w:name="Body Text Indent 2" w:semiHidden="1" w:unhideWhenUsed="1"/>
+    <w:lsdException w:name="Body Text Indent 3" w:semiHidden="1" w:unhideWhenUsed="1"/>
+    <w:lsdException w:name="Block Text" w:semiHidden="1" w:unhideWhenUsed="1"/>
+    <w:lsdException w:name="Hyperlink" w:semiHidden="1" w:unhideWhenUsed="1"/>
+    <w:lsdException w:name="FollowedHyperlink" w:semiHidden="1" w:unhideWhenUsed="1"/>
+    <w:lsdException w:name="Strong" w:uiPriority="22" w:qFormat="1"/>
+    <w:lsdException w:name="Emphasis" w:uiPriority="20" w:qFormat="1"/>
+    <w:lsdException w:name="Document Map" w:semiHidden="1" w:unhideWhenUsed="1"/>
+    <w:lsdException w:name="Plain Text" w:semiHidden="1" w:unhideWhenUsed="1"/>
+    <w:lsdException w:name="E-mail Signature" w:semiHidden="1" w:unhideWhenUsed="1"/>
+    <w:lsdException w:name="HTML Top of Form" w:semiHidden="1" w:unhideWhenUsed="1"/>
+    <w:lsdException w:name="HTML Bottom of Form" w:semiHidden="1" w:unhideWhenUsed="1"/>
+    <w:lsdException w:name="Normal (Web)" w:semiHidden="1" w:unhideWhenUsed="1"/>
+    <w:lsdException w:name="HTML Acronym" w:semiHidden="1" w:unhideWhenUsed="1"/>
+    <w:lsdException w:name="HTML Address" w:semiHidden="1" w:unhideWhenUsed="1"/>
+    <w:lsdException w:name="HTML Cite" w:semiHidden="1" w:unhideWhenUsed="1"/>
+    <w:lsdException w:name="HTML Code" w:semiHidden="1" w:unhideWhenUsed="1"/>
+    <w:lsdException w:name="HTML Definition" w:semiHidden="1" w:unhideWhenUsed="1"/>
+    <w:lsdException w:name="HTML Keyboard" w:semiHidden="1" w:unhideWhenUsed="1"/>
+    <w:lsdException w:name="HTML Preformatted" w:semiHidden="1" w:unhideWhenUsed="1"/>
+    <w:lsdException w:name="HTML Sample" w:semiHidden="1" w:unhideWhenUsed="1"/>
+    <w:lsdException w:name="HTML Typewriter" w:semiHidden="1" w:unhideWhenUsed="1"/>
+    <w:lsdException w:name="HTML Variable" w:semiHidden="1" w:unhideWhenUsed="1"/>
+    <w:lsdException w:name="Normal Table" w:semiHidden="1" w:unhideWhenUsed="1"/>
+    <w:lsdException w:name="annotation subject" w:semiHidden="1" w:unhideWhenUsed="1"/>
+    <w:lsdException w:name="No List" w:semiHidden="1" w:unhideWhenUsed="1"/>
+    <w:lsdException w:name="Outline List 1" w:semiHidden="1" w:unhideWhenUsed="1"/>
+    <w:lsdException w:name="Outline List 2" w:semiHidden="1" w:unhideWhenUsed="1"/>
+    <w:lsdException w:name="Outline List 3" w:semiHidden="1" w:unhideWhenUsed="1"/>
+    <w:lsdException w:name="Table Simple 1" w:semiHidden="1" w:unhideWhenUsed="1"/>
+    <w:lsdException w:name="Table Simple 2" w:semiHidden="1" w:unhideWhenUsed="1"/>
+    <w:lsdException w:name="Table Simple 3" w:semiHidden="1" w:unhideWhenUsed="1"/>
+    <w:lsdException w:name="Table Classic 1" w:semiHidden="1" w:unhideWhenUsed="1"/>
+    <w:lsdException w:name="Table Classic 2" w:semiHidden="1" w:unhideWhenUsed="1"/>
+    <w:lsdException w:name="Table Classic 3" w:semiHidden="1" w:unhideWhenUsed="1"/>
+    <w:lsdException w:name="Table Classic 4" w:semiHidden="1" w:unhideWhenUsed="1"/>
+    <w:lsdException w:name="Table Colorful 1" w:semiHidden="1" w:unhideWhenUsed="1"/>
+    <w:lsdException w:name="Table Colorful 2" w:semiHidden="1" w:unhideWhenUsed="1"/>
+    <w:lsdException w:name="Table Colorful 3" w:semiHidden="1" w:unhideWhenUsed="1"/>
+    <w:lsdException w:name="Table Columns 1" w:semiHidden="1" w:unhideWhenUsed="1"/>
+    <w:lsdException w:name="Table Columns 2" w:semiHidden="1" w:unhideWhenUsed="1"/>
+    <w:lsdException w:name="Table Columns 3" w:semiHidden="1" w:unhideWhenUsed="1"/>
+    <w:lsdException w:name="Table Columns 4" w:semiHidden="1" w:unhideWhenUsed="1"/>
+    <w:lsdException w:name="Table Columns 5" w:semiHidden="1" w:unhideWhenUsed="1"/>
+    <w:lsdException w:name="Table Grid 1" w:semiHidden="1" w:unhideWhenUsed="1"/>
+    <w:lsdException w:name="Table Grid 2" w:semiHidden="1" w:unhideWhenUsed="1"/>
+    <w:lsdException w:name="Table Grid 3" w:semiHidden="1" w:unhideWhenUsed="1"/>
+    <w:lsdException w:name="Table Grid 4" w:semiHidden="1" w:unhideWhenUsed="1"/>
+    <w:lsdException w:name="Table Grid 5" w:semiHidden="1" w:unhideWhenUsed="1"/>
+    <w:lsdException w:name="Table Grid 6" w:semiHidden="1" w:unhideWhenUsed="1"/>
+    <w:lsdException w:name="Table Grid 7" w:semiHidden="1" w:unhideWhenUsed="1"/>
+    <w:lsdException w:name="Table Grid 8" w:semiHidden="1" w:unhideWhenUsed="1"/>
+    <w:lsdException w:name="Table List 1" w:semiHidden="1" w:unhideWhenUsed="1"/>
+    <w:lsdException w:name="Table List 2" w:semiHidden="1" w:unhideWhenUsed="1"/>
+    <w:lsdException w:name="Table List 3" w:semiHidden="1" w:unhideWhenUsed="1"/>
+    <w:lsdException w:name="Table List 4" w:semiHidden="1" w:unhideWhenUsed="1"/>
+    <w:lsdException w:name="Table List 5" w:semiHidden="1" w:unhideWhenUsed="1"/>
+    <w:lsdException w:name="Table List 6" w:semiHidden="1" w:unhideWhenUsed="1"/>
+    <w:lsdException w:name="Table List 7" w:semiHidden="1" w:unhideWhenUsed="1"/>
+    <w:lsdException w:name="Table List 8" w:semiHidden="1" w:unhideWhenUsed="1"/>
+    <w:lsdException w:name="Table 3D effects 1" w:semiHidden="1" w:unhideWhenUsed="1"/>
+    <w:lsdException w:name="Table 3D effects 2" w:semiHidden="1" w:unhideWhenUsed="1"/>
+    <w:lsdException w:name="Table 3D effects 3" w:semiHidden="1" w:unhideWhenUsed="1"/>
+    <w:lsdException w:name="Table Contemporary" w:semiHidden="1" w:unhideWhenUsed="1"/>
+    <w:lsdException w:name="Table Elegant" w:semiHidden="1" w:unhideWhenUsed="1"/>
+    <w:lsdException w:name="Table Professional" w:semiHidden="1" w:unhideWhenUsed="1"/>
+    <w:lsdException w:name="Table Subtle 1" w:semiHidden="1" w:unhideWhenUsed="1"/>
+    <w:lsdException w:name="Table Subtle 2" w:semiHidden="1" w:unhideWhenUsed="1"/>
+    <w:lsdException w:name="Table Web 1" w:semiHidden="1" w:unhideWhenUsed="1"/>
+    <w:lsdException w:name="Table Web 2" w:semiHidden="1" w:unhideWhenUsed="1"/>
+    <w:lsdException w:name="Table Web 3" w:semiHidden="1" w:unhideWhenUsed="1"/>
+    <w:lsdException w:name="Balloon Text" w:semiHidden="1" w:unhideWhenUsed="1"/>
+    <w:lsdException w:name="Table Grid" w:uiPriority="59"/>
+    <w:lsdException w:name="Table Theme" w:semiHidden="1" w:unhideWhenUsed="1"/>
+    <w:lsdException w:name="Placeholder Text" w:semiHidden="1"/>
+    <w:lsdException w:name="No Spacing" w:uiPriority="1" w:qFormat="1"/>
+    <w:lsdException w:name="Light Shading" w:uiPriority="60"/>
+    <w:lsdException w:name="Light List" w:uiPriority="61"/>
+    <w:lsdException w:name="Light Grid" w:uiPriority="62"/>
+    <w:lsdException w:name="Medium Shading 1" w:uiPriority="63"/>
+    <w:lsdException w:name="Medium Shading 2" w:uiPriority="64"/>
+    <w:lsdException w:name="Medium List 1" w:uiPriority="65"/>
+    <w:lsdException w:name="Medium List 2" w:uiPriority="66"/>
+    <w:lsdException w:name="Medium Grid 1" w:uiPriority="67"/>
+    <w:lsdException w:name="Medium Grid 2" w:uiPriority="68"/>
+    <w:lsdException w:name="Medium Grid 3" w:uiPriority="69"/>
+    <w:lsdException w:name="Dark List" w:uiPriority="70"/>
+    <w:lsdException w:name="Colorful Shading" w:uiPriority="71"/>
+    <w:lsdException w:name="Colorful List" w:uiPriority="72"/>
+    <w:lsdException w:name="Colorful Grid" w:uiPriority="73"/>
+    <w:lsdException w:name="Light Shading Accent 1" w:uiPriority="60"/>
+    <w:lsdException w:name="Light List Accent 1" w:uiPriority="61"/>
+    <w:lsdException w:name="Light Grid Accent 1" w:uiPriority="62"/>
+    <w:lsdException w:name="Medium Shading 1 Accent 1" w:uiPriority="63"/>
+    <w:lsdException w:name="Medium Shading 2 Accent 1" w:uiPriority="64"/>
+    <w:lsdException w:name="Medium List 1 Accent 1" w:uiPriority="65"/>
+    <w:lsdException w:name="Revision" w:semiHidden="1"/>
+    <w:lsdException w:name="List Paragraph" w:uiPriority="34" w:qFormat="1"/>
+    <w:lsdException w:name="Quote" w:uiPriority="29" w:qFormat="1"/>
+    <w:lsdException w:name="Intense Quote" w:uiPriority="30" w:qFormat="1"/>
+    <w:lsdException w:name="Medium List 2 Accent 1" w:uiPriority="66"/>
+    <w:lsdException w:name="Medium Grid 1 Accent 1" w:uiPriority="67"/>
+    <w:lsdException w:name="Medium Grid 2 Accent 1" w:uiPriority="68"/>
+    <w:lsdException w:name="Medium Grid 3 Accent 1" w:uiPriority="69"/>
+    <w:lsdException w:name="Dark List Accent 1" w:uiPriority="70"/>
+    <w:lsdException w:name="Colorful Shading Accent 1" w:uiPriority="71"/>
+    <w:lsdException w:name="Colorful List Accent 1" w:uiPriority="72"/>
+    <w:lsdException w:name="Colorful Grid Accent 1" w:uiPriority="73"/>
+    <w:lsdException w:name="Light Shading Accent 2" w:uiPriority="60"/>
+    <w:lsdException w:name="Light List Accent 2" w:uiPriority="61"/>
+    <w:lsdException w:name="Light Grid Accent 2" w:uiPriority="62"/>
+    <w:lsdException w:name="Medium Shading 1 Accent 2" w:uiPriority="63"/>
+    <w:lsdException w:name="Medium Shading 2 Accent 2" w:uiPriority="64"/>
+    <w:lsdException w:name="Medium List 1 Accent 2" w:uiPriority="65"/>
+    <w:lsdException w:name="Medium List 2 Accent 2" w:uiPriority="66"/>
+    <w:lsdException w:name="Medium Grid 1 Accent 2" w:uiPriority="67"/>
+    <w:lsdException w:name="Medium Grid 2 Accent 2" w:uiPriority="68"/>
+    <w:lsdException w:name="Medium Grid 3 Accent 2" w:uiPriority="69"/>
+    <w:lsdException w:name="Dark List Accent 2" w:uiPriority="70"/>
+    <w:lsdException w:name="Colorful Shading Accent 2" w:uiPriority="71"/>
+    <w:lsdException w:name="Colorful List Accent 2" w:uiPriority="72"/>
+    <w:lsdException w:name="Colorful Grid Accent 2" w:uiPriority="73"/>
+    <w:lsdException w:name="Light Shading Accent 3" w:uiPriority="60"/>
+    <w:lsdException w:name="Light List Accent 3" w:uiPriority="61"/>
+    <w:lsdException w:name="Light Grid Accent 3" w:uiPriority="62"/>
+    <w:lsdException w:name="Medium Shading 1 Accent 3" w:uiPriority="63"/>
+    <w:lsdException w:name="Medium Shading 2 Accent 3" w:uiPriority="64"/>
+    <w:lsdException w:name="Medium List 1 Accent 3" w:uiPriority="65"/>
+    <w:lsdException w:name="Medium List 2 Accent 3" w:uiPriority="66"/>
+    <w:lsdException w:name="Medium Grid 1 Accent 3" w:uiPriority="67"/>
+    <w:lsdException w:name="Medium Grid 2 Accent 3" w:uiPriority="68"/>
+    <w:lsdException w:name="Medium Grid 3 Accent 3" w:uiPriority="69"/>
+    <w:lsdException w:name="Dark List Accent 3" w:uiPriority="70"/>
+    <w:lsdException w:name="Colorful Shading Accent 3" w:uiPriority="71"/>
+    <w:lsdException w:name="Colorful List Accent 3" w:uiPriority="72"/>
+    <w:lsdException w:name="Colorful Grid Accent 3" w:uiPriority="73"/>
+    <w:lsdException w:name="Light Shading Accent 4" w:uiPriority="60"/>
+    <w:lsdException w:name="Light List Accent 4" w:uiPriority="61"/>
+    <w:lsdException w:name="Light Grid Accent 4" w:uiPriority="62"/>
+    <w:lsdException w:name="Medium Shading 1 Accent 4" w:uiPriority="63"/>
+    <w:lsdException w:name="Medium Shading 2 Accent 4" w:uiPriority="64"/>
+    <w:lsdException w:name="Medium List 1 Accent 4" w:uiPriority="65"/>
+    <w:lsdException w:name="Medium List 2 Accent 4" w:uiPriority="66"/>
+    <w:lsdException w:name="Medium Grid 1 Accent 4" w:uiPriority="67"/>
+    <w:lsdException w:name="Medium Grid 2 Accent 4" w:uiPriority="68"/>
+    <w:lsdException w:name="Medium Grid 3 Accent 4" w:uiPriority="69"/>
+    <w:lsdException w:name="Dark List Accent 4" w:uiPriority="70"/>
+    <w:lsdException w:name="Colorful Shading Accent 4" w:uiPriority="71"/>
+    <w:lsdException w:name="Colorful List Accent 4" w:uiPriority="72"/>
+    <w:lsdException w:name="Colorful Grid Accent 4" w:uiPriority="73"/>
+    <w:lsdException w:name="Light Shading Accent 5" w:uiPriority="60"/>
+    <w:lsdException w:name="Light List Accent 5" w:uiPriority="61"/>
+    <w:lsdException w:name="Light Grid Accent 5" w:uiPriority="62"/>
+    <w:lsdException w:name="Medium Shading 1 Accent 5" w:uiPriority="63"/>
+    <w:lsdException w:name="Medium Shading 2 Accent 5" w:uiPriority="64"/>
+    <w:lsdException w:name="Medium List 1 Accent 5" w:uiPriority="65"/>
+    <w:lsdException w:name="Medium List 2 Accent 5" w:uiPriority="66"/>
+    <w:lsdException w:name="Medium Grid 1 Accent 5" w:uiPriority="67"/>
+    <w:lsdException w:name="Medium Grid 2 Accent 5" w:uiPriority="68"/>
+    <w:lsdException w:name="Medium Grid 3 Accent 5" w:uiPriority="69"/>
+    <w:lsdException w:name="Dark List Accent 5" w:uiPriority="70"/>
+    <w:lsdException w:name="Colorful Shading Accent 5" w:uiPriority="71"/>
+    <w:lsdException w:name="Colorful List Accent 5" w:uiPriority="72"/>
+    <w:lsdException w:name="Colorful Grid Accent 5" w:uiPriority="73"/>
+    <w:lsdException w:name="Light Shading Accent 6" w:uiPriority="60"/>
+    <w:lsdException w:name="Light List Accent 6" w:uiPriority="61"/>
+    <w:lsdException w:name="Light Grid Accent 6" w:uiPriority="62"/>
+    <w:lsdException w:name="Medium Shading 1 Accent 6" w:uiPriority="63"/>
+    <w:lsdException w:name="Medium Shading 2 Accent 6" w:uiPriority="64"/>
+    <w:lsdException w:name="Medium List 1 Accent 6" w:uiPriority="65"/>
+    <w:lsdException w:name="Medium List 2 Accent 6" w:uiPriority="66"/>
+    <w:lsdException w:name="Medium Grid 1 Accent 6" w:uiPriority="67"/>
+    <w:lsdException w:name="Medium Grid 2 Accent 6" w:uiPriority="68"/>
+    <w:lsdException w:name="Medium Grid 3 Accent 6" w:uiPriority="69"/>
+    <w:lsdException w:name="Dark List Accent 6" w:uiPriority="70"/>
+    <w:lsdException w:name="Colorful Shading Accent 6" w:uiPriority="71"/>
+    <w:lsdException w:name="Colorful List Accent 6" w:uiPriority="72"/>
+    <w:lsdException w:name="Colorful Grid Accent 6" w:uiPriority="73"/>
+    <w:lsdException w:name="Subtle Emphasis" w:uiPriority="19" w:qFormat="1"/>
+    <w:lsdException w:name="Intense Emphasis" w:uiPriority="21" w:qFormat="1"/>
+    <w:lsdException w:name="Subtle Reference" w:uiPriority="31" w:qFormat="1"/>
+    <w:lsdException w:name="Intense Reference" w:uiPriority="32" w:qFormat="1"/>
+    <w:lsdException w:name="Book Title" w:uiPriority="33" w:qFormat="1"/>
+    <w:lsdException w:name="Bibliography" w:semiHidden="1" w:uiPriority="37" w:unhideWhenUsed="1"/>
+    <w:lsdException w:name="TOC Heading" w:semiHidden="1" w:uiPriority="39" w:unhideWhenUsed="1" w:qFormat="1"/>
+    <w:lsdException w:name="Plain Table 1" w:uiPriority="41"/>
+    <w:lsdException w:name="Plain Table 2" w:uiPriority="42"/>
+    <w:lsdException w:name="Plain Table 3" w:uiPriority="43"/>
+    <w:lsdException w:name="Plain Table 4" w:uiPriority="44"/>
+    <w:lsdException w:name="Plain Table 5" w:uiPriority="45"/>
+    <w:lsdException w:name="Grid Table Light" w:uiPriority="40"/>
+    <w:lsdException w:name="Grid Table 1 Light" w:uiPriority="46"/>
+    <w:lsdException w:name="Grid Table 2" w:uiPriority="47"/>
+    <w:lsdException w:name="Grid Table 3" w:uiPriority="48"/>
+    <w:lsdException w:name="Grid Table 4" w:uiPriority="49"/>
+    <w:lsdException w:name="Grid Table 5 Dark" w:uiPriority="50"/>
+    <w:lsdException w:name="Grid Table 6 Colorful" w:uiPriority="51"/>
+    <w:lsdException w:name="Grid Table 7 Colorful" w:uiPriority="52"/>
+    <w:lsdException w:name="Grid Table 1 Light Accent 1" w:uiPriority="46"/>
+    <w:lsdException w:name="Grid Table 2 Accent 1" w:uiPriority="47"/>
+    <w:lsdException w:name="Grid Table 3 Accent 1" w:uiPriority="48"/>
+    <w:lsdException w:name="Grid Table 4 Accent 1" w:uiPriority="49"/>
+    <w:lsdException w:name="Grid Table 5 Dark Accent 1" w:uiPriority="50"/>
+    <w:lsdException w:name="Grid Table 6 Colorful Accent 1" w:uiPriority="51"/>
+    <w:lsdException w:name="Grid Table 7 Colorful Accent 1" w:uiPriority="52"/>
+    <w:lsdException w:name="Grid Table 1 Light Accent 2" w:uiPriority="46"/>
+    <w:lsdException w:name="Grid Table 2 Accent 2" w:uiPriority="47"/>
+    <w:lsdException w:name="Grid Table 3 Accent 2" w:uiPriority="48"/>
+    <w:lsdException w:name="Grid Table 4 Accent 2" w:uiPriority="49"/>
+    <w:lsdException w:name="Grid Table 5 Dark Accent 2" w:uiPriority="50"/>
+    <w:lsdException w:name="Grid Table 6 Colorful Accent 2" w:uiPriority="51"/>
+    <w:lsdException w:name="Grid Table 7 Colorful Accent 2" w:uiPriority="52"/>
+    <w:lsdException w:name="Grid Table 1 Light Accent 3" w:uiPriority="46"/>
+    <w:lsdException w:name="Grid Table 2 Accent 3" w:uiPriority="47"/>
+    <w:lsdException w:name="Grid Table 3 Accent 3" w:uiPriority="48"/>
+    <w:lsdException w:name="Grid Table 4 Accent 3" w:uiPriority="49"/>
+    <w:lsdException w:name="Grid Table 5 Dark Accent 3" w:uiPriority="50"/>
+    <w:lsdException w:name="Grid Table 6 Colorful Accent 3" w:uiPriority="51"/>
+    <w:lsdException w:name="Grid Table 7 Colorful Accent 3" w:uiPriority="52"/>
+    <w:lsdException w:name="Grid Table 1 Light Accent 4" w:uiPriority="46"/>
+    <w:lsdException w:name="Grid Table 2 Accent 4" w:uiPriority="47"/>
+    <w:lsdException w:name="Grid Table 3 Accent 4" w:uiPriority="48"/>
+    <w:lsdException w:name="Grid Table 4 Accent 4" w:uiPriority="49"/>
+    <w:lsdException w:name="Grid Table 5 Dark Accent 4" w:uiPriority="50"/>
+    <w:lsdException w:name="Grid Table 6 Colorful Accent 4" w:uiPriority="51"/>
+    <w:lsdException w:name="Grid Table 7 Colorful Accent 4" w:uiPriority="52"/>
+    <w:lsdException w:name="Grid Table 1 Light Accent 5" w:uiPriority="46"/>
+    <w:lsdException w:name="Grid Table 2 Accent 5" w:uiPriority="47"/>
+    <w:lsdException w:name="Grid Table 3 Accent 5" w:uiPriority="48"/>
+    <w:lsdException w:name="Grid Table 4 Accent 5" w:uiPriority="49"/>
+    <w:lsdException w:name="Grid Table 5 Dark Accent 5" w:uiPriority="50"/>
+    <w:lsdException w:name="Grid Table 6 Colorful Accent 5" w:uiPriority="51"/>
+    <w:lsdException w:name="Grid Table 7 Colorful Accent 5" w:uiPriority="52"/>
+    <w:lsdException w:name="Grid Table 1 Light Accent 6" w:uiPriority="46"/>
+    <w:lsdException w:name="Grid Table 2 Accent 6" w:uiPriority="47"/>
+    <w:lsdException w:name="Grid Table 3 Accent 6" w:uiPriority="48"/>
+    <w:lsdException w:name="Grid Table 4 Accent 6" w:uiPriority="49"/>
+    <w:lsdException w:name="Grid Table 5 Dark Accent 6" w:uiPriority="50"/>
+    <w:lsdException w:name="Grid Table 6 Colorful Accent 6" w:uiPriority="51"/>
+    <w:lsdException w:name="Grid Table 7 Colorful Accent 6" w:uiPriority="52"/>
+    <w:lsdException w:name="List Table 1 Light" w:uiPriority="46"/>
+    <w:lsdException w:name="List Table 2" w:uiPriority="47"/>
+    <w:lsdException w:name="List Table 3" w:uiPriority="48"/>
+    <w:lsdException w:name="List Table 4" w:uiPriority="49"/>
+    <w:lsdException w:name="List Table 5 Dark" w:uiPriority="50"/>
+    <w:lsdException w:name="List Table 6 Colorful" w:uiPriority="51"/>
+    <w:lsdException w:name="List Table 7 Colorful" w:uiPriority="52"/>
+    <w:lsdException w:name="List Table 1 Light Accent 1" w:uiPriority="46"/>
+    <w:lsdException w:name="List Table 2 Accent 1" w:uiPriority="47"/>
+    <w:lsdException w:name="List Table 3 Accent 1" w:uiPriority="48"/>
+    <w:lsdException w:name="List Table 4 Accent 1" w:uiPriority="49"/>
+    <w:lsdException w:name="List Table 5 Dark Accent 1" w:uiPriority="50"/>
+    <w:lsdException w:name="List Table 6 Colorful Accent 1" w:uiPriority="51"/>
+    <w:lsdException w:name="List Table 7 Colorful Accent 1" w:uiPriority="52"/>
+    <w:lsdException w:name="List Table 1 Light Accent 2" w:uiPriority="46"/>
+    <w:lsdException w:name="List Table 2 Accent 2" w:uiPriority="47"/>
+    <w:lsdException w:name="List Table 3 Accent 2" w:uiPriority="48"/>
+    <w:lsdException w:name="List Table 4 Accent 2" w:uiPriority="49"/>
+    <w:lsdException w:name="List Table 5 Dark Accent 2" w:uiPriority="50"/>
+    <w:lsdException w:name="List Table 6 Colorful Accent 2" w:uiPriority="51"/>
+    <w:lsdException w:name="List Table 7 Colorful Accent 2" w:uiPriority="52"/>
+    <w:lsdException w:name="List Table 1 Light Accent 3" w:uiPriority="46"/>
+    <w:lsdException w:name="List Table 2 Accent 3" w:uiPriority="47"/>
+    <w:lsdException w:name="List Table 3 Accent 3" w:uiPriority="48"/>
+    <w:lsdException w:name="List Table 4 Accent 3" w:uiPriority="49"/>
+    <w:lsdException w:name="List Table 5 Dark Accent 3" w:uiPriority="50"/>
+    <w:lsdException w:name="List Table 6 Colorful Accent 3" w:uiPriority="51"/>
+    <w:lsdException w:name="List Table 7 Colorful Accent 3" w:uiPriority="52"/>
+    <w:lsdException w:name="List Table 1 Light Accent 4" w:uiPriority="46"/>
+    <w:lsdException w:name="List Table 2 Accent 4" w:uiPriority="47"/>
+    <w:lsdException w:name="List Table 3 Accent 4" w:uiPriority="48"/>
+    <w:lsdException w:name="List Table 4 Accent 4" w:uiPriority="49"/>
+    <w:lsdException w:name="List Table 5 Dark Accent 4" w:uiPriority="50"/>
+    <w:lsdException w:name="List Table 6 Colorful Accent 4" w:uiPriority="51"/>
+    <w:lsdException w:name="List Table 7 Colorful Accent 4" w:uiPriority="52"/>
+    <w:lsdException w:name="List Table 1 Light Accent 5" w:uiPriority="46"/>
+    <w:lsdException w:name="List Table 2 Accent 5" w:uiPriority="47"/>
+    <w:lsdException w:name="List Table 3 Accent 5" w:uiPriority="48"/>
+    <w:lsdException w:name="List Table 4 Accent 5" w:uiPriority="49"/>
+    <w:lsdException w:name="List Table 5 Dark Accent 5" w:uiPriority="50"/>
+    <w:lsdException w:name="List Table 6 Colorful Accent 5" w:uiPriority="51"/>
+    <w:lsdException w:name="List Table 7 Colorful Accent 5" w:uiPriority="52"/>
+    <w:lsdException w:name="List Table 1 Light Accent 6" w:uiPriority="46"/>
+    <w:lsdException w:name="List Table 2 Accent 6" w:uiPriority="47"/>
+    <w:lsdException w:name="List Table 3 Accent 6" w:uiPriority="48"/>
+    <w:lsdException w:name="List Table 4 Accent 6" w:uiPriority="49"/>
+    <w:lsdException w:name="List Table 5 Dark Accent 6" w:uiPriority="50"/>
+    <w:lsdException w:name="List Table 6 Colorful Accent 6" w:uiPriority="51"/>
+    <w:lsdException w:name="List Table 7 Colorful Accent 6" w:uiPriority="52"/>
   </w:latentStyles>
   <w:style w:type="paragraph" w:default="1" w:styleId="Normal">
     <w:name w:val="Normal"/>
@@ -18301,7 +17974,7 @@
 </file>
 
 <file path=customXml/itemProps1.xml><?xml version="1.0" encoding="utf-8"?>
-<ds:datastoreItem xmlns:ds="http://schemas.openxmlformats.org/officeDocument/2006/customXml" ds:itemID="{7A75B1C4-F1C4-4B70-9CC1-9DFC9623CD1E}">
+<ds:datastoreItem xmlns:ds="http://schemas.openxmlformats.org/officeDocument/2006/customXml" ds:itemID="{E22FE244-A659-4E4C-80C3-D3C0603506FA}">
   <ds:schemaRefs>
     <ds:schemaRef ds:uri="http://schemas.openxmlformats.org/officeDocument/2006/bibliography"/>
   </ds:schemaRefs>

</xml_diff>

<commit_message>
Updated sections 8- 10 of the project specifications document.
</commit_message>
<xml_diff>
--- a/Documents/IBM Project Specifications.docx
+++ b/Documents/IBM Project Specifications.docx
@@ -5871,6 +5871,7 @@
     <w:p>
       <w:pPr>
         <w:pStyle w:val="DocumentText"/>
+        <w:ind w:firstLine="720"/>
       </w:pPr>
       <w:r>
         <w:t xml:space="preserve">The team will use an agile approach.  Our sponsors have outlined our project with three different phases.  Our team will research the different technologies that we could use for this project to create a development plan that will be best for our project.  We will work in iterations while continuously communicating with each other and with our sponsors.  </w:t>
@@ -10913,6 +10914,7 @@
     <w:p/>
     <w:p/>
     <w:p/>
+    <w:p/>
     <w:p>
       <w:pPr>
         <w:pStyle w:val="DocumentSubsectionHeading"/>
@@ -10922,6 +10924,7 @@
       <w:bookmarkStart w:id="80" w:name="_Toc372915314"/>
       <w:bookmarkStart w:id="81" w:name="_Toc411877019"/>
       <w:r>
+        <w:lastRenderedPageBreak/>
         <w:t>4.3</w:t>
       </w:r>
       <w:r>
@@ -10939,7 +10942,6 @@
         <w:jc w:val="center"/>
       </w:pPr>
       <w:r>
-        <w:lastRenderedPageBreak/>
         <w:t>User and Admin Running System Use Case</w:t>
       </w:r>
     </w:p>
@@ -10971,7 +10973,7 @@
           <v:shape id="_x0000_i1025" type="#_x0000_t75" style="width:468pt;height:306.5pt" o:ole="">
             <v:imagedata r:id="rId12" o:title=""/>
           </v:shape>
-          <o:OLEObject Type="Embed" ProgID="Visio.Drawing.15" ShapeID="_x0000_i1025" DrawAspect="Content" ObjectID="_1490517528" r:id="rId13"/>
+          <o:OLEObject Type="Embed" ProgID="Visio.Drawing.15" ShapeID="_x0000_i1025" DrawAspect="Content" ObjectID="_1490559990" r:id="rId13"/>
         </w:object>
       </w:r>
     </w:p>
@@ -10994,7 +10996,7 @@
           <v:shape id="_x0000_i1026" type="#_x0000_t75" style="width:468pt;height:212pt" o:ole="">
             <v:imagedata r:id="rId14" o:title=""/>
           </v:shape>
-          <o:OLEObject Type="Embed" ProgID="Visio.Drawing.15" ShapeID="_x0000_i1026" DrawAspect="Content" ObjectID="_1490517529" r:id="rId15"/>
+          <o:OLEObject Type="Embed" ProgID="Visio.Drawing.15" ShapeID="_x0000_i1026" DrawAspect="Content" ObjectID="_1490559991" r:id="rId15"/>
         </w:object>
       </w:r>
     </w:p>
@@ -11013,6 +11015,7 @@
       <w:bookmarkStart w:id="84" w:name="_Toc372915315"/>
       <w:bookmarkStart w:id="85" w:name="_Toc411877020"/>
       <w:r>
+        <w:lastRenderedPageBreak/>
         <w:t>4.4</w:t>
       </w:r>
       <w:r>
@@ -11034,7 +11037,6 @@
         <w:rPr>
           <w:b/>
         </w:rPr>
-        <w:lastRenderedPageBreak/>
         <w:t>User Story Points Benchmark</w:t>
       </w:r>
       <w:r>
@@ -14314,6 +14316,7 @@
     <w:p>
       <w:pPr>
         <w:pStyle w:val="Style3"/>
+        <w:ind w:firstLine="720"/>
       </w:pPr>
       <w:r>
         <w:t xml:space="preserve">The </w:t>
@@ -14361,6 +14364,7 @@
     <w:p>
       <w:pPr>
         <w:pStyle w:val="Style3"/>
+        <w:ind w:firstLine="720"/>
       </w:pPr>
       <w:r>
         <w:t>The primary scope of this project is to use existing technologies to create a dashboard</w:t>
@@ -14406,6 +14410,7 @@
     <w:p>
       <w:pPr>
         <w:pStyle w:val="Style3"/>
+        <w:ind w:firstLine="720"/>
       </w:pPr>
       <w:r>
         <w:t>The main components of this project ar</w:t>
@@ -14484,7 +14489,7 @@
           <v:shape id="_x0000_i1027" type="#_x0000_t75" style="width:467.5pt;height:46pt" o:ole="">
             <v:imagedata r:id="rId16" o:title=""/>
           </v:shape>
-          <o:OLEObject Type="Embed" ProgID="Visio.Drawing.11" ShapeID="_x0000_i1027" DrawAspect="Content" ObjectID="_1490517530" r:id="rId17"/>
+          <o:OLEObject Type="Embed" ProgID="Visio.Drawing.11" ShapeID="_x0000_i1027" DrawAspect="Content" ObjectID="_1490559992" r:id="rId17"/>
         </w:object>
       </w:r>
     </w:p>
@@ -14634,6 +14639,7 @@
     <w:p>
       <w:pPr>
         <w:pStyle w:val="DocumentText"/>
+        <w:ind w:firstLine="720"/>
       </w:pPr>
       <w:r>
         <w:t xml:space="preserve">In order to allow automatic deployment of our system our group had two candidate automation technologies, Chef and </w:t>
@@ -14680,47 +14686,49 @@
       <w:pPr>
         <w:pStyle w:val="DocumentText"/>
       </w:pPr>
-      <w:bookmarkStart w:id="120" w:name="_GoBack"/>
+    </w:p>
+    <w:p>
+      <w:pPr>
+        <w:pStyle w:val="DocumentSectionHeading"/>
+      </w:pPr>
+      <w:bookmarkStart w:id="120" w:name="_Toc101329409"/>
+      <w:bookmarkStart w:id="121" w:name="_Toc370827608"/>
+      <w:bookmarkStart w:id="122" w:name="_Toc370827739"/>
+      <w:bookmarkStart w:id="123" w:name="_Toc372915340"/>
+      <w:bookmarkStart w:id="124" w:name="_Toc411877040"/>
+      <w:r>
+        <w:lastRenderedPageBreak/>
+        <w:t>8</w:t>
+      </w:r>
+      <w:r>
+        <w:t>.</w:t>
+      </w:r>
+      <w:r>
+        <w:tab/>
+      </w:r>
       <w:bookmarkEnd w:id="120"/>
-    </w:p>
-    <w:p>
-      <w:pPr>
-        <w:pStyle w:val="DocumentSectionHeading"/>
-      </w:pPr>
-      <w:bookmarkStart w:id="121" w:name="_Toc370827598"/>
-      <w:bookmarkStart w:id="122" w:name="_Toc370827729"/>
-      <w:bookmarkStart w:id="123" w:name="_Toc372915330"/>
-      <w:bookmarkStart w:id="124" w:name="_Toc411877030"/>
-      <w:r>
-        <w:lastRenderedPageBreak/>
-        <w:t>6.</w:t>
-      </w:r>
-      <w:r>
-        <w:tab/>
-        <w:t>User Interface</w:t>
+      <w:r>
+        <w:t>Project Closure</w:t>
       </w:r>
       <w:bookmarkEnd w:id="121"/>
       <w:bookmarkEnd w:id="122"/>
       <w:bookmarkEnd w:id="123"/>
       <w:bookmarkEnd w:id="124"/>
-      <w:r>
-        <w:t xml:space="preserve"> </w:t>
-      </w:r>
     </w:p>
     <w:p>
       <w:pPr>
         <w:pStyle w:val="DocumentSubsectionHeading"/>
       </w:pPr>
-      <w:bookmarkStart w:id="125" w:name="_Toc370827599"/>
-      <w:bookmarkStart w:id="126" w:name="_Toc370827730"/>
-      <w:bookmarkStart w:id="127" w:name="_Toc372915331"/>
-      <w:bookmarkStart w:id="128" w:name="_Toc411877031"/>
-      <w:r>
-        <w:t>6.1</w:t>
+      <w:bookmarkStart w:id="125" w:name="_Toc370827609"/>
+      <w:bookmarkStart w:id="126" w:name="_Toc370827740"/>
+      <w:bookmarkStart w:id="127" w:name="_Toc372915341"/>
+      <w:bookmarkStart w:id="128" w:name="_Toc411877041"/>
+      <w:r>
+        <w:t>8.1</w:t>
       </w:r>
       <w:r>
         <w:tab/>
-        <w:t>UI Description</w:t>
+        <w:t>Goals / Vision</w:t>
       </w:r>
       <w:bookmarkEnd w:id="125"/>
       <w:bookmarkEnd w:id="126"/>
@@ -14729,41 +14737,129 @@
     </w:p>
     <w:p>
       <w:pPr>
-        <w:pStyle w:val="Style3"/>
-      </w:pPr>
-      <w:r>
-        <w:t xml:space="preserve">&lt;&lt; Provide a brief description of the UI that will be used in this program and how users will interact with the program. &gt;&gt; </w:t>
+        <w:widowControl/>
+        <w:suppressAutoHyphens w:val="0"/>
+        <w:spacing w:after="200"/>
+        <w:ind w:firstLine="720"/>
+        <w:rPr>
+          <w:b/>
+        </w:rPr>
+      </w:pPr>
+      <w:bookmarkStart w:id="129" w:name="_Toc370827610"/>
+      <w:bookmarkStart w:id="130" w:name="_Toc370827741"/>
+      <w:bookmarkStart w:id="131" w:name="_Toc372915342"/>
+      <w:bookmarkStart w:id="132" w:name="_Toc411877042"/>
+      <w:r>
+        <w:t xml:space="preserve">Overall, our group was able to accomplish the goals set before us by IBM for our capstone project.  We delivered a metric tracking system with a real time graphical user interface that is able to communicate with multiple continuous integration servers simultaneously.    </w:t>
+      </w:r>
+      <w:r>
+        <w:t xml:space="preserve">Through the use of the existing Graphing package </w:t>
+      </w:r>
+      <w:proofErr w:type="spellStart"/>
+      <w:r>
+        <w:t>Grafana</w:t>
+      </w:r>
+      <w:proofErr w:type="spellEnd"/>
+      <w:r>
+        <w:t xml:space="preserve">, we were able to configure the baseline codebase to interact with the Jenkins continuous integration metrics in a way that is useful to the IBM team.  </w:t>
+      </w:r>
+      <w:proofErr w:type="spellStart"/>
+      <w:r>
+        <w:t>Grafana</w:t>
+      </w:r>
+      <w:proofErr w:type="spellEnd"/>
+      <w:r>
+        <w:t xml:space="preserve"> is able to display data such as build time, where the build </w:t>
+      </w:r>
+      <w:r>
+        <w:t>originated</w:t>
+      </w:r>
+      <w:r>
+        <w:t xml:space="preserve"> from, </w:t>
+      </w:r>
+      <w:r>
+        <w:t xml:space="preserve">what was changed etc.  This data can then be dynamically displayed in any way the user desires to have them displayed as </w:t>
+      </w:r>
+      <w:proofErr w:type="spellStart"/>
+      <w:r>
+        <w:t>Grafana</w:t>
+      </w:r>
+      <w:proofErr w:type="spellEnd"/>
+      <w:r>
+        <w:t xml:space="preserve"> allows custom graphing schemas to be saved by each individual user.  Finally, an</w:t>
+      </w:r>
+      <w:bookmarkStart w:id="133" w:name="_GoBack"/>
+      <w:bookmarkEnd w:id="133"/>
+      <w:r>
+        <w:t xml:space="preserve"> </w:t>
+      </w:r>
+      <w:proofErr w:type="spellStart"/>
+      <w:r>
+        <w:t>Ansible</w:t>
+      </w:r>
+      <w:proofErr w:type="spellEnd"/>
+      <w:r>
+        <w:t xml:space="preserve"> playbook or automatic deployment schema was created to make the process of installing and configuring the project as easy as possible for the user.  </w:t>
+      </w:r>
+      <w:proofErr w:type="spellStart"/>
+      <w:r>
+        <w:t>Ansible</w:t>
+      </w:r>
+      <w:proofErr w:type="spellEnd"/>
+      <w:r>
+        <w:t xml:space="preserve"> will make the solution as close to a 1 click install solution as humanly possible making the time between install and useful uptime minimal.</w:t>
       </w:r>
     </w:p>
     <w:p>
       <w:pPr>
         <w:pStyle w:val="DocumentSubsectionHeading"/>
       </w:pPr>
-      <w:bookmarkStart w:id="129" w:name="_Toc370827600"/>
-      <w:bookmarkStart w:id="130" w:name="_Toc370827731"/>
-      <w:bookmarkStart w:id="131" w:name="_Toc372915332"/>
-      <w:bookmarkStart w:id="132" w:name="_Toc411877032"/>
-      <w:r>
-        <w:t>6.2</w:t>
+      <w:r>
+        <w:t>8.2</w:t>
       </w:r>
       <w:r>
         <w:tab/>
-        <w:t>UI Mockup</w:t>
+        <w:t>Delivered Solution</w:t>
       </w:r>
       <w:bookmarkEnd w:id="129"/>
       <w:bookmarkEnd w:id="130"/>
       <w:bookmarkEnd w:id="131"/>
       <w:bookmarkEnd w:id="132"/>
-      <w:r>
-        <w:t xml:space="preserve"> </w:t>
-      </w:r>
-    </w:p>
-    <w:p>
-      <w:pPr>
-        <w:pStyle w:val="Style3"/>
-      </w:pPr>
-      <w:r>
-        <w:t xml:space="preserve">&lt;&lt; Create a mockup of the user interface. This can be a simple drawing that demonstrates key parts of the user interface or a screenshot of a prototype created within an IDE. &gt;&gt; </w:t>
+    </w:p>
+    <w:p>
+      <w:pPr>
+        <w:pStyle w:val="DocumentText"/>
+      </w:pPr>
+      <w:r>
+        <w:t xml:space="preserve">&lt;&lt; Provide a high-level description of what was planned and what is being delivered.  &gt;&gt; </w:t>
+      </w:r>
+    </w:p>
+    <w:p>
+      <w:pPr>
+        <w:pStyle w:val="DocumentSubsectionHeading"/>
+      </w:pPr>
+      <w:bookmarkStart w:id="134" w:name="_Toc370827611"/>
+      <w:bookmarkStart w:id="135" w:name="_Toc370827742"/>
+      <w:bookmarkStart w:id="136" w:name="_Toc372915343"/>
+      <w:bookmarkStart w:id="137" w:name="_Toc411877043"/>
+      <w:r>
+        <w:t>8.3</w:t>
+      </w:r>
+      <w:r>
+        <w:tab/>
+        <w:t>Remaining Work</w:t>
+      </w:r>
+      <w:bookmarkEnd w:id="134"/>
+      <w:bookmarkEnd w:id="135"/>
+      <w:bookmarkEnd w:id="136"/>
+      <w:bookmarkEnd w:id="137"/>
+    </w:p>
+    <w:p>
+      <w:pPr>
+        <w:pStyle w:val="DocumentText"/>
+      </w:pPr>
+      <w:r>
+        <w:t>&lt;&lt; Provide a short summary of what should be done next, ways of further improving the project, or any additional recommendations. &gt;&gt;</w:t>
       </w:r>
     </w:p>
     <w:p>
@@ -14771,16 +14867,8 @@
         <w:widowControl/>
         <w:suppressAutoHyphens w:val="0"/>
         <w:spacing w:after="200" w:line="276" w:lineRule="auto"/>
-        <w:rPr>
-          <w:b/>
-          <w:sz w:val="36"/>
-        </w:rPr>
-      </w:pPr>
-      <w:r>
-        <w:rPr>
-          <w:b/>
-          <w:sz w:val="36"/>
-        </w:rPr>
+      </w:pPr>
+      <w:r>
         <w:br w:type="page"/>
       </w:r>
     </w:p>
@@ -14788,931 +14876,204 @@
       <w:pPr>
         <w:pStyle w:val="DocumentSectionHeading"/>
       </w:pPr>
-      <w:bookmarkStart w:id="133" w:name="_Toc370827601"/>
-      <w:bookmarkStart w:id="134" w:name="_Toc370827732"/>
-      <w:bookmarkStart w:id="135" w:name="_Toc372915333"/>
-      <w:bookmarkStart w:id="136" w:name="_Toc411877033"/>
+      <w:bookmarkStart w:id="138" w:name="_Toc370827612"/>
+      <w:bookmarkStart w:id="139" w:name="_Toc370827743"/>
+      <w:bookmarkStart w:id="140" w:name="_Toc372915344"/>
+      <w:bookmarkStart w:id="141" w:name="_Toc411877044"/>
       <w:r>
         <w:lastRenderedPageBreak/>
-        <w:t>7.</w:t>
+        <w:t>9.</w:t>
       </w:r>
       <w:r>
         <w:tab/>
-        <w:t>Test Plan</w:t>
-      </w:r>
-      <w:bookmarkEnd w:id="133"/>
-      <w:bookmarkEnd w:id="134"/>
-      <w:bookmarkEnd w:id="135"/>
-      <w:bookmarkEnd w:id="136"/>
-      <w:r>
-        <w:t xml:space="preserve"> </w:t>
-      </w:r>
-    </w:p>
-    <w:p>
-      <w:pPr>
-        <w:pStyle w:val="DocumentSubsectionHeading"/>
-      </w:pPr>
-      <w:bookmarkStart w:id="137" w:name="_Toc370827602"/>
-      <w:bookmarkStart w:id="138" w:name="_Toc370827733"/>
-      <w:bookmarkStart w:id="139" w:name="_Toc372915334"/>
-      <w:bookmarkStart w:id="140" w:name="_Toc411877034"/>
-      <w:r>
-        <w:t>7.1</w:t>
-      </w:r>
-      <w:r>
-        <w:tab/>
-        <w:t>Test Plan Description</w:t>
-      </w:r>
-      <w:bookmarkEnd w:id="137"/>
+        <w:t>Deliverables</w:t>
+      </w:r>
       <w:bookmarkEnd w:id="138"/>
       <w:bookmarkEnd w:id="139"/>
       <w:bookmarkEnd w:id="140"/>
+      <w:bookmarkEnd w:id="141"/>
     </w:p>
     <w:p>
       <w:pPr>
         <w:pStyle w:val="DocumentText"/>
-        <w:rPr>
-          <w:b/>
-          <w:sz w:val="32"/>
-        </w:rPr>
-      </w:pPr>
-      <w:r>
-        <w:t>&lt;&lt; Provide a brief description of how testing will be conducted for this project. &gt;&gt;</w:t>
+      </w:pPr>
+      <w:r>
+        <w:t xml:space="preserve">&lt;&lt; </w:t>
+      </w:r>
+      <w:r>
+        <w:t>Th</w:t>
+      </w:r>
+      <w:r>
+        <w:t xml:space="preserve">is section contains information on the location of any deliverables for the project. If there are none for a particular category, indicate that it is not applicable. Otherwise provide the name of any files, etc. and where they can be found. &gt;&gt; </w:t>
       </w:r>
     </w:p>
     <w:p>
       <w:pPr>
         <w:pStyle w:val="DocumentSubsectionHeading"/>
       </w:pPr>
-      <w:bookmarkStart w:id="141" w:name="_Toc370827603"/>
-      <w:bookmarkStart w:id="142" w:name="_Toc370827734"/>
-      <w:bookmarkStart w:id="143" w:name="_Toc372915335"/>
-      <w:bookmarkStart w:id="144" w:name="_Toc411877035"/>
-      <w:r>
-        <w:t>7.2</w:t>
+      <w:bookmarkStart w:id="142" w:name="_Toc370827613"/>
+      <w:bookmarkStart w:id="143" w:name="_Toc370827744"/>
+      <w:bookmarkStart w:id="144" w:name="_Toc372915345"/>
+      <w:bookmarkStart w:id="145" w:name="_Toc411877045"/>
+      <w:r>
+        <w:t>9</w:t>
+      </w:r>
+      <w:r>
+        <w:t>.1</w:t>
       </w:r>
       <w:r>
         <w:tab/>
-        <w:t>Testing Tools</w:t>
-      </w:r>
-      <w:bookmarkEnd w:id="141"/>
+      </w:r>
+      <w:r>
+        <w:t>Study Results</w:t>
+      </w:r>
       <w:bookmarkEnd w:id="142"/>
       <w:bookmarkEnd w:id="143"/>
       <w:bookmarkEnd w:id="144"/>
+      <w:bookmarkEnd w:id="145"/>
     </w:p>
     <w:p>
       <w:pPr>
         <w:pStyle w:val="DocumentText"/>
       </w:pPr>
       <w:r>
-        <w:t>&lt;&lt; Provide a brief description of any testing tools, suites, etc. that will be used to assist with testing the project’s code. &gt;&gt;</w:t>
-      </w:r>
-    </w:p>
-    <w:tbl>
-      <w:tblPr>
-        <w:tblW w:w="9691" w:type="dxa"/>
-        <w:tblBorders>
-          <w:top w:val="single" w:sz="4" w:space="0" w:color="000000"/>
-          <w:left w:val="single" w:sz="4" w:space="0" w:color="000000"/>
-          <w:bottom w:val="single" w:sz="4" w:space="0" w:color="000000"/>
-          <w:right w:val="single" w:sz="4" w:space="0" w:color="000000"/>
-          <w:insideH w:val="single" w:sz="4" w:space="0" w:color="000000"/>
-          <w:insideV w:val="single" w:sz="4" w:space="0" w:color="000000"/>
-        </w:tblBorders>
-        <w:tblLook w:val="04A0" w:firstRow="1" w:lastRow="0" w:firstColumn="1" w:lastColumn="0" w:noHBand="0" w:noVBand="1"/>
-      </w:tblPr>
-      <w:tblGrid>
-        <w:gridCol w:w="1998"/>
-        <w:gridCol w:w="7693"/>
-      </w:tblGrid>
-      <w:tr>
-        <w:tc>
-          <w:tcPr>
-            <w:tcW w:w="1998" w:type="dxa"/>
-            <w:shd w:val="clear" w:color="auto" w:fill="D9D9D9"/>
-            <w:vAlign w:val="center"/>
-          </w:tcPr>
-          <w:p>
-            <w:pPr>
-              <w:jc w:val="center"/>
-              <w:rPr>
-                <w:b/>
-              </w:rPr>
-            </w:pPr>
-            <w:r>
-              <w:rPr>
-                <w:b/>
-              </w:rPr>
-              <w:t>Tool</w:t>
-            </w:r>
-          </w:p>
-        </w:tc>
-        <w:tc>
-          <w:tcPr>
-            <w:tcW w:w="7693" w:type="dxa"/>
-            <w:shd w:val="clear" w:color="auto" w:fill="D9D9D9"/>
-            <w:vAlign w:val="center"/>
-          </w:tcPr>
-          <w:p>
-            <w:pPr>
-              <w:jc w:val="center"/>
-              <w:rPr>
-                <w:b/>
-              </w:rPr>
-            </w:pPr>
-            <w:r>
-              <w:rPr>
-                <w:b/>
-              </w:rPr>
-              <w:t>Description / Function</w:t>
-            </w:r>
-          </w:p>
-        </w:tc>
-      </w:tr>
-      <w:tr>
-        <w:tc>
-          <w:tcPr>
-            <w:tcW w:w="1998" w:type="dxa"/>
-            <w:vAlign w:val="center"/>
-          </w:tcPr>
-          <w:p>
-            <w:r>
-              <w:t>Jenkins</w:t>
-            </w:r>
-          </w:p>
-        </w:tc>
-        <w:tc>
-          <w:tcPr>
-            <w:tcW w:w="7693" w:type="dxa"/>
-            <w:vAlign w:val="center"/>
-          </w:tcPr>
-          <w:p>
-            <w:r>
-              <w:t xml:space="preserve">Continuous integration and regression testing. </w:t>
-            </w:r>
-          </w:p>
-        </w:tc>
-      </w:tr>
-      <w:tr>
-        <w:tc>
-          <w:tcPr>
-            <w:tcW w:w="1998" w:type="dxa"/>
-            <w:vAlign w:val="center"/>
-          </w:tcPr>
-          <w:p/>
-        </w:tc>
-        <w:tc>
-          <w:tcPr>
-            <w:tcW w:w="7693" w:type="dxa"/>
-            <w:vAlign w:val="center"/>
-          </w:tcPr>
-          <w:p/>
-        </w:tc>
-      </w:tr>
-      <w:tr>
-        <w:tc>
-          <w:tcPr>
-            <w:tcW w:w="1998" w:type="dxa"/>
-            <w:vAlign w:val="center"/>
-          </w:tcPr>
-          <w:p/>
-        </w:tc>
-        <w:tc>
-          <w:tcPr>
-            <w:tcW w:w="7693" w:type="dxa"/>
-            <w:vAlign w:val="center"/>
-          </w:tcPr>
-          <w:p/>
-        </w:tc>
-      </w:tr>
-    </w:tbl>
-    <w:p>
-      <w:pPr>
-        <w:widowControl/>
-        <w:suppressAutoHyphens w:val="0"/>
-        <w:rPr>
-          <w:b/>
-        </w:rPr>
-      </w:pPr>
+        <w:t xml:space="preserve">&lt;&lt; The location of the results of any studies performed as part of this project. &gt;&gt; </w:t>
+      </w:r>
     </w:p>
     <w:p>
       <w:pPr>
         <w:pStyle w:val="DocumentSubsectionHeading"/>
       </w:pPr>
-      <w:bookmarkStart w:id="145" w:name="_Toc370827604"/>
-      <w:bookmarkStart w:id="146" w:name="_Toc370827735"/>
-      <w:bookmarkStart w:id="147" w:name="_Toc372915336"/>
-      <w:bookmarkStart w:id="148" w:name="_Toc411877036"/>
-      <w:r>
-        <w:t>7.3</w:t>
+      <w:bookmarkStart w:id="146" w:name="_Toc370827614"/>
+      <w:bookmarkStart w:id="147" w:name="_Toc370827745"/>
+      <w:bookmarkStart w:id="148" w:name="_Toc372915346"/>
+      <w:bookmarkStart w:id="149" w:name="_Toc411877046"/>
+      <w:r>
+        <w:t>9.2</w:t>
       </w:r>
       <w:r>
         <w:tab/>
-        <w:t>Test Data</w:t>
-      </w:r>
-      <w:bookmarkEnd w:id="145"/>
+        <w:t>Requirements and Design Documents</w:t>
+      </w:r>
       <w:bookmarkEnd w:id="146"/>
       <w:bookmarkEnd w:id="147"/>
       <w:bookmarkEnd w:id="148"/>
-    </w:p>
-    <w:p>
-      <w:pPr>
-        <w:pStyle w:val="DocumentText"/>
-      </w:pPr>
-      <w:r>
-        <w:t>&lt;&lt; Identify any data that will be necessary as part of the test process. &gt;&gt;</w:t>
-      </w:r>
-    </w:p>
-    <w:tbl>
-      <w:tblPr>
-        <w:tblW w:w="9691" w:type="dxa"/>
-        <w:tblBorders>
-          <w:top w:val="single" w:sz="4" w:space="0" w:color="000000"/>
-          <w:left w:val="single" w:sz="4" w:space="0" w:color="000000"/>
-          <w:bottom w:val="single" w:sz="4" w:space="0" w:color="000000"/>
-          <w:right w:val="single" w:sz="4" w:space="0" w:color="000000"/>
-          <w:insideH w:val="single" w:sz="4" w:space="0" w:color="000000"/>
-          <w:insideV w:val="single" w:sz="4" w:space="0" w:color="000000"/>
-        </w:tblBorders>
-        <w:tblLook w:val="04A0" w:firstRow="1" w:lastRow="0" w:firstColumn="1" w:lastColumn="0" w:noHBand="0" w:noVBand="1"/>
-      </w:tblPr>
-      <w:tblGrid>
-        <w:gridCol w:w="1998"/>
-        <w:gridCol w:w="6660"/>
-        <w:gridCol w:w="1033"/>
-      </w:tblGrid>
-      <w:tr>
-        <w:tc>
-          <w:tcPr>
-            <w:tcW w:w="1998" w:type="dxa"/>
-            <w:shd w:val="clear" w:color="auto" w:fill="D9D9D9"/>
-            <w:vAlign w:val="center"/>
-          </w:tcPr>
-          <w:p>
-            <w:pPr>
-              <w:jc w:val="center"/>
-              <w:rPr>
-                <w:b/>
-              </w:rPr>
-            </w:pPr>
-            <w:r>
-              <w:rPr>
-                <w:b/>
-              </w:rPr>
-              <w:t>Data</w:t>
-            </w:r>
-          </w:p>
-        </w:tc>
-        <w:tc>
-          <w:tcPr>
-            <w:tcW w:w="6660" w:type="dxa"/>
-            <w:shd w:val="clear" w:color="auto" w:fill="D9D9D9"/>
-            <w:vAlign w:val="center"/>
-          </w:tcPr>
-          <w:p>
-            <w:pPr>
-              <w:jc w:val="center"/>
-              <w:rPr>
-                <w:b/>
-              </w:rPr>
-            </w:pPr>
-            <w:r>
-              <w:rPr>
-                <w:b/>
-              </w:rPr>
-              <w:t>Description</w:t>
-            </w:r>
-          </w:p>
-        </w:tc>
-        <w:tc>
-          <w:tcPr>
-            <w:tcW w:w="1033" w:type="dxa"/>
-            <w:shd w:val="clear" w:color="auto" w:fill="D9D9D9"/>
-            <w:vAlign w:val="center"/>
-          </w:tcPr>
-          <w:p>
-            <w:pPr>
-              <w:jc w:val="center"/>
-              <w:rPr>
-                <w:b/>
-              </w:rPr>
-            </w:pPr>
-            <w:r>
-              <w:rPr>
-                <w:b/>
-              </w:rPr>
-              <w:t>Link</w:t>
-            </w:r>
-          </w:p>
-        </w:tc>
-      </w:tr>
-      <w:tr>
-        <w:tc>
-          <w:tcPr>
-            <w:tcW w:w="1998" w:type="dxa"/>
-            <w:vAlign w:val="center"/>
-          </w:tcPr>
-          <w:p>
-            <w:r>
-              <w:t>Sample Data</w:t>
-            </w:r>
-          </w:p>
-        </w:tc>
-        <w:tc>
-          <w:tcPr>
-            <w:tcW w:w="6660" w:type="dxa"/>
-            <w:vAlign w:val="center"/>
-          </w:tcPr>
-          <w:p>
-            <w:r>
-              <w:t xml:space="preserve">Sample data of known good and bad examples construct unit tests. </w:t>
-            </w:r>
-          </w:p>
-        </w:tc>
-        <w:tc>
-          <w:tcPr>
-            <w:tcW w:w="1033" w:type="dxa"/>
-            <w:vAlign w:val="center"/>
-          </w:tcPr>
-          <w:p>
-            <w:pPr>
-              <w:jc w:val="center"/>
-            </w:pPr>
-            <w:hyperlink r:id="rId18" w:history="1">
-              <w:r>
-                <w:rPr>
-                  <w:rStyle w:val="Hyperlink"/>
-                </w:rPr>
-                <w:t>Link</w:t>
-              </w:r>
-            </w:hyperlink>
-          </w:p>
-        </w:tc>
-      </w:tr>
-      <w:tr>
-        <w:tc>
-          <w:tcPr>
-            <w:tcW w:w="1998" w:type="dxa"/>
-            <w:vAlign w:val="center"/>
-          </w:tcPr>
-          <w:p>
-            <w:r>
-              <w:t xml:space="preserve">User Database </w:t>
-            </w:r>
-          </w:p>
-        </w:tc>
-        <w:tc>
-          <w:tcPr>
-            <w:tcW w:w="6660" w:type="dxa"/>
-            <w:vAlign w:val="center"/>
-          </w:tcPr>
-          <w:p>
-            <w:r>
-              <w:t xml:space="preserve">Access to company’s Active Directory to test authentication for users. </w:t>
-            </w:r>
-          </w:p>
-        </w:tc>
-        <w:tc>
-          <w:tcPr>
-            <w:tcW w:w="1033" w:type="dxa"/>
-            <w:vAlign w:val="center"/>
-          </w:tcPr>
-          <w:p>
-            <w:pPr>
-              <w:jc w:val="center"/>
-            </w:pPr>
-            <w:hyperlink r:id="rId19" w:history="1">
-              <w:r>
-                <w:rPr>
-                  <w:rStyle w:val="Hyperlink"/>
-                </w:rPr>
-                <w:t>Link</w:t>
-              </w:r>
-            </w:hyperlink>
-          </w:p>
-        </w:tc>
-      </w:tr>
-      <w:tr>
-        <w:tc>
-          <w:tcPr>
-            <w:tcW w:w="1998" w:type="dxa"/>
-            <w:vAlign w:val="center"/>
-          </w:tcPr>
-          <w:p>
-            <w:r>
-              <w:t>Order Database</w:t>
-            </w:r>
-          </w:p>
-        </w:tc>
-        <w:tc>
-          <w:tcPr>
-            <w:tcW w:w="6660" w:type="dxa"/>
-            <w:vAlign w:val="center"/>
-          </w:tcPr>
-          <w:p>
-            <w:r>
-              <w:t xml:space="preserve">Stub data for unit tests. </w:t>
-            </w:r>
-          </w:p>
-        </w:tc>
-        <w:tc>
-          <w:tcPr>
-            <w:tcW w:w="1033" w:type="dxa"/>
-            <w:vAlign w:val="center"/>
-          </w:tcPr>
-          <w:p>
-            <w:pPr>
-              <w:jc w:val="center"/>
-            </w:pPr>
-            <w:hyperlink r:id="rId20" w:history="1">
-              <w:r>
-                <w:rPr>
-                  <w:rStyle w:val="Hyperlink"/>
-                </w:rPr>
-                <w:t>Link</w:t>
-              </w:r>
-            </w:hyperlink>
-          </w:p>
-        </w:tc>
-      </w:tr>
-    </w:tbl>
-    <w:p>
-      <w:pPr>
-        <w:widowControl/>
-        <w:suppressAutoHyphens w:val="0"/>
-      </w:pPr>
+      <w:bookmarkEnd w:id="149"/>
     </w:p>
     <w:p>
       <w:pPr>
         <w:pStyle w:val="DocumentSubsectionHeading"/>
-      </w:pPr>
-      <w:bookmarkStart w:id="149" w:name="_Toc370827605"/>
-      <w:bookmarkStart w:id="150" w:name="_Toc370827736"/>
-      <w:bookmarkStart w:id="151" w:name="_Toc372915337"/>
-      <w:bookmarkStart w:id="152" w:name="_Toc411877037"/>
-      <w:r>
-        <w:t>7.4</w:t>
+        <w:rPr>
+          <w:b w:val="0"/>
+          <w:sz w:val="24"/>
+        </w:rPr>
+      </w:pPr>
+      <w:r>
+        <w:rPr>
+          <w:b w:val="0"/>
+          <w:sz w:val="24"/>
+        </w:rPr>
+        <w:t>https://github.com/the0ldknighte/IBM_Capstone_Project/tree/master/Documents</w:t>
+      </w:r>
+    </w:p>
+    <w:p>
+      <w:pPr>
+        <w:pStyle w:val="DocumentSubsectionHeading"/>
+      </w:pPr>
+      <w:bookmarkStart w:id="150" w:name="_Toc370827615"/>
+      <w:bookmarkStart w:id="151" w:name="_Toc370827746"/>
+      <w:bookmarkStart w:id="152" w:name="_Toc372915347"/>
+      <w:bookmarkStart w:id="153" w:name="_Toc411877047"/>
+      <w:r>
+        <w:t>9.3</w:t>
       </w:r>
       <w:r>
         <w:tab/>
-        <w:t>Test Types and Frequency</w:t>
-      </w:r>
-      <w:bookmarkEnd w:id="149"/>
+        <w:t>Code</w:t>
+      </w:r>
       <w:bookmarkEnd w:id="150"/>
       <w:bookmarkEnd w:id="151"/>
       <w:bookmarkEnd w:id="152"/>
+      <w:bookmarkEnd w:id="153"/>
     </w:p>
     <w:p>
       <w:pPr>
         <w:pStyle w:val="DocumentText"/>
       </w:pPr>
       <w:r>
-        <w:t>&lt;&lt; Provide a list of all the different types of tests that will be performed as part of this project, a brief description of each, and the frequency with which each test will be conducted. &gt;&gt;</w:t>
-      </w:r>
-    </w:p>
-    <w:tbl>
-      <w:tblPr>
-        <w:tblW w:w="9691" w:type="dxa"/>
-        <w:tblBorders>
-          <w:top w:val="single" w:sz="4" w:space="0" w:color="000000"/>
-          <w:left w:val="single" w:sz="4" w:space="0" w:color="000000"/>
-          <w:bottom w:val="single" w:sz="4" w:space="0" w:color="000000"/>
-          <w:right w:val="single" w:sz="4" w:space="0" w:color="000000"/>
-          <w:insideH w:val="single" w:sz="4" w:space="0" w:color="000000"/>
-          <w:insideV w:val="single" w:sz="4" w:space="0" w:color="000000"/>
-        </w:tblBorders>
-        <w:tblLook w:val="04A0" w:firstRow="1" w:lastRow="0" w:firstColumn="1" w:lastColumn="0" w:noHBand="0" w:noVBand="1"/>
-      </w:tblPr>
-      <w:tblGrid>
-        <w:gridCol w:w="1998"/>
-        <w:gridCol w:w="4410"/>
-        <w:gridCol w:w="3283"/>
-      </w:tblGrid>
-      <w:tr>
-        <w:tc>
-          <w:tcPr>
-            <w:tcW w:w="1998" w:type="dxa"/>
-            <w:shd w:val="clear" w:color="auto" w:fill="D9D9D9"/>
-            <w:vAlign w:val="center"/>
-          </w:tcPr>
-          <w:p>
-            <w:pPr>
-              <w:jc w:val="center"/>
-              <w:rPr>
-                <w:b/>
-              </w:rPr>
-            </w:pPr>
-            <w:r>
-              <w:rPr>
-                <w:b/>
-              </w:rPr>
-              <w:t>Type</w:t>
-            </w:r>
-          </w:p>
-        </w:tc>
-        <w:tc>
-          <w:tcPr>
-            <w:tcW w:w="4410" w:type="dxa"/>
-            <w:shd w:val="clear" w:color="auto" w:fill="D9D9D9"/>
-            <w:vAlign w:val="center"/>
-          </w:tcPr>
-          <w:p>
-            <w:pPr>
-              <w:jc w:val="center"/>
-              <w:rPr>
-                <w:b/>
-              </w:rPr>
-            </w:pPr>
-            <w:r>
-              <w:rPr>
-                <w:b/>
-              </w:rPr>
-              <w:t xml:space="preserve">Description </w:t>
-            </w:r>
-          </w:p>
-        </w:tc>
-        <w:tc>
-          <w:tcPr>
-            <w:tcW w:w="3283" w:type="dxa"/>
-            <w:shd w:val="clear" w:color="auto" w:fill="D9D9D9"/>
-            <w:vAlign w:val="center"/>
-          </w:tcPr>
-          <w:p>
-            <w:pPr>
-              <w:jc w:val="center"/>
-              <w:rPr>
-                <w:b/>
-              </w:rPr>
-            </w:pPr>
-            <w:r>
-              <w:rPr>
-                <w:b/>
-              </w:rPr>
-              <w:t>Frequency</w:t>
-            </w:r>
-          </w:p>
-        </w:tc>
-      </w:tr>
-      <w:tr>
-        <w:tc>
-          <w:tcPr>
-            <w:tcW w:w="1998" w:type="dxa"/>
-            <w:vAlign w:val="center"/>
-          </w:tcPr>
-          <w:p>
-            <w:r>
-              <w:t>Integration Test</w:t>
-            </w:r>
-          </w:p>
-        </w:tc>
-        <w:tc>
-          <w:tcPr>
-            <w:tcW w:w="4410" w:type="dxa"/>
-            <w:vAlign w:val="center"/>
-          </w:tcPr>
-          <w:p>
-            <w:r>
-              <w:t>Integration test of existing code</w:t>
-            </w:r>
-          </w:p>
-        </w:tc>
-        <w:tc>
-          <w:tcPr>
-            <w:tcW w:w="3283" w:type="dxa"/>
-            <w:vAlign w:val="center"/>
-          </w:tcPr>
-          <w:p>
-            <w:r>
-              <w:t>Weekly starting with Sprint 3</w:t>
-            </w:r>
-          </w:p>
-        </w:tc>
-      </w:tr>
-      <w:tr>
-        <w:tc>
-          <w:tcPr>
-            <w:tcW w:w="1998" w:type="dxa"/>
-            <w:vAlign w:val="center"/>
-          </w:tcPr>
-          <w:p>
-            <w:r>
-              <w:t>Regression Test</w:t>
-            </w:r>
-          </w:p>
-        </w:tc>
-        <w:tc>
-          <w:tcPr>
-            <w:tcW w:w="4410" w:type="dxa"/>
-            <w:vAlign w:val="center"/>
-          </w:tcPr>
-          <w:p>
-            <w:r>
-              <w:t>Run unit tests against all code</w:t>
-            </w:r>
-          </w:p>
-        </w:tc>
-        <w:tc>
-          <w:tcPr>
-            <w:tcW w:w="3283" w:type="dxa"/>
-            <w:vAlign w:val="center"/>
-          </w:tcPr>
-          <w:p>
-            <w:r>
-              <w:t>Daily (2:00 AM)</w:t>
-            </w:r>
-          </w:p>
-        </w:tc>
-      </w:tr>
-      <w:tr>
-        <w:tc>
-          <w:tcPr>
-            <w:tcW w:w="1998" w:type="dxa"/>
-            <w:vAlign w:val="center"/>
-          </w:tcPr>
-          <w:p>
-            <w:r>
-              <w:t>Usability Test</w:t>
-            </w:r>
-          </w:p>
-        </w:tc>
-        <w:tc>
-          <w:tcPr>
-            <w:tcW w:w="4410" w:type="dxa"/>
-            <w:vAlign w:val="center"/>
-          </w:tcPr>
-          <w:p>
-            <w:r>
-              <w:t xml:space="preserve">Perform manual usability test of UI. </w:t>
-            </w:r>
-          </w:p>
-        </w:tc>
-        <w:tc>
-          <w:tcPr>
-            <w:tcW w:w="3283" w:type="dxa"/>
-            <w:vAlign w:val="center"/>
-          </w:tcPr>
-          <w:p>
-            <w:r>
-              <w:t>Every Sprint</w:t>
-            </w:r>
-          </w:p>
-        </w:tc>
-      </w:tr>
-    </w:tbl>
-    <w:p>
-      <w:pPr>
-        <w:widowControl/>
-        <w:suppressAutoHyphens w:val="0"/>
-        <w:rPr>
-          <w:b/>
-        </w:rPr>
-      </w:pPr>
+        <w:t xml:space="preserve">&lt;&lt; The location of any code written for this project. &gt;&gt; </w:t>
+      </w:r>
     </w:p>
     <w:p>
       <w:pPr>
         <w:pStyle w:val="DocumentSubsectionHeading"/>
       </w:pPr>
-      <w:bookmarkStart w:id="153" w:name="_Toc370827606"/>
-      <w:bookmarkStart w:id="154" w:name="_Toc370827737"/>
-      <w:bookmarkStart w:id="155" w:name="_Toc372915338"/>
-      <w:bookmarkStart w:id="156" w:name="_Toc411877038"/>
-      <w:r>
-        <w:t>7.5</w:t>
+      <w:bookmarkStart w:id="154" w:name="_Toc370827616"/>
+      <w:bookmarkStart w:id="155" w:name="_Toc370827747"/>
+      <w:bookmarkStart w:id="156" w:name="_Toc372915348"/>
+      <w:bookmarkStart w:id="157" w:name="_Toc411877048"/>
+      <w:r>
+        <w:t>9.4</w:t>
       </w:r>
       <w:r>
         <w:tab/>
-        <w:t>Test Coverage</w:t>
-      </w:r>
-      <w:bookmarkEnd w:id="153"/>
+        <w:t>Tests and Test Results</w:t>
+      </w:r>
       <w:bookmarkEnd w:id="154"/>
       <w:bookmarkEnd w:id="155"/>
       <w:bookmarkEnd w:id="156"/>
+      <w:bookmarkEnd w:id="157"/>
     </w:p>
     <w:p>
       <w:pPr>
         <w:pStyle w:val="DocumentText"/>
       </w:pPr>
       <w:r>
-        <w:t>&lt;&lt; Identify components or other aspects of the project that will not be tested and provide rationale for that reasoning. &gt;&gt;</w:t>
-      </w:r>
-    </w:p>
-    <w:tbl>
-      <w:tblPr>
-        <w:tblW w:w="9691" w:type="dxa"/>
-        <w:tblBorders>
-          <w:top w:val="single" w:sz="4" w:space="0" w:color="000000"/>
-          <w:left w:val="single" w:sz="4" w:space="0" w:color="000000"/>
-          <w:bottom w:val="single" w:sz="4" w:space="0" w:color="000000"/>
-          <w:right w:val="single" w:sz="4" w:space="0" w:color="000000"/>
-          <w:insideH w:val="single" w:sz="4" w:space="0" w:color="000000"/>
-          <w:insideV w:val="single" w:sz="4" w:space="0" w:color="000000"/>
-        </w:tblBorders>
-        <w:tblLook w:val="04A0" w:firstRow="1" w:lastRow="0" w:firstColumn="1" w:lastColumn="0" w:noHBand="0" w:noVBand="1"/>
-      </w:tblPr>
-      <w:tblGrid>
-        <w:gridCol w:w="1998"/>
-        <w:gridCol w:w="7693"/>
-      </w:tblGrid>
-      <w:tr>
-        <w:trPr>
-          <w:trHeight w:hRule="exact" w:val="374"/>
-        </w:trPr>
-        <w:tc>
-          <w:tcPr>
-            <w:tcW w:w="1998" w:type="dxa"/>
-            <w:shd w:val="clear" w:color="auto" w:fill="D9D9D9"/>
-            <w:vAlign w:val="center"/>
-          </w:tcPr>
-          <w:p>
-            <w:pPr>
-              <w:jc w:val="center"/>
-              <w:rPr>
-                <w:b/>
-              </w:rPr>
-            </w:pPr>
-            <w:r>
-              <w:rPr>
-                <w:b/>
-              </w:rPr>
-              <w:t>Component</w:t>
-            </w:r>
-          </w:p>
-        </w:tc>
-        <w:tc>
-          <w:tcPr>
-            <w:tcW w:w="7693" w:type="dxa"/>
-            <w:shd w:val="clear" w:color="auto" w:fill="D9D9D9"/>
-            <w:vAlign w:val="center"/>
-          </w:tcPr>
-          <w:p>
-            <w:pPr>
-              <w:jc w:val="center"/>
-              <w:rPr>
-                <w:b/>
-              </w:rPr>
-            </w:pPr>
-            <w:r>
-              <w:rPr>
-                <w:b/>
-              </w:rPr>
-              <w:t>Rationale</w:t>
-            </w:r>
-          </w:p>
-        </w:tc>
-      </w:tr>
-      <w:tr>
-        <w:tc>
-          <w:tcPr>
-            <w:tcW w:w="1998" w:type="dxa"/>
-            <w:vAlign w:val="center"/>
-          </w:tcPr>
-          <w:p>
-            <w:r>
-              <w:t>Req. 720</w:t>
-            </w:r>
-          </w:p>
-        </w:tc>
-        <w:tc>
-          <w:tcPr>
-            <w:tcW w:w="7693" w:type="dxa"/>
-            <w:vAlign w:val="center"/>
-          </w:tcPr>
-          <w:p>
-            <w:r>
-              <w:t>Do not have sufficient time to generate stub data.</w:t>
-            </w:r>
-          </w:p>
-        </w:tc>
-      </w:tr>
-      <w:tr>
-        <w:tc>
-          <w:tcPr>
-            <w:tcW w:w="1998" w:type="dxa"/>
-            <w:vAlign w:val="center"/>
-          </w:tcPr>
-          <w:p/>
-        </w:tc>
-        <w:tc>
-          <w:tcPr>
-            <w:tcW w:w="7693" w:type="dxa"/>
-            <w:vAlign w:val="center"/>
-          </w:tcPr>
-          <w:p/>
-        </w:tc>
-      </w:tr>
-      <w:tr>
-        <w:tc>
-          <w:tcPr>
-            <w:tcW w:w="1998" w:type="dxa"/>
-            <w:vAlign w:val="center"/>
-          </w:tcPr>
-          <w:p/>
-        </w:tc>
-        <w:tc>
-          <w:tcPr>
-            <w:tcW w:w="7693" w:type="dxa"/>
-            <w:vAlign w:val="center"/>
-          </w:tcPr>
-          <w:p/>
-        </w:tc>
-      </w:tr>
-    </w:tbl>
-    <w:p>
-      <w:pPr>
-        <w:widowControl/>
-        <w:suppressAutoHyphens w:val="0"/>
-        <w:spacing w:after="200"/>
-        <w:rPr>
-          <w:b/>
-          <w:sz w:val="32"/>
-        </w:rPr>
-      </w:pPr>
+        <w:t>&lt;&lt; The location of any tests (unit, regression, etc.), test results, or other testing documents. &gt;&gt;</w:t>
+      </w:r>
     </w:p>
     <w:p>
       <w:pPr>
         <w:pStyle w:val="DocumentSubsectionHeading"/>
       </w:pPr>
-      <w:bookmarkStart w:id="157" w:name="_Toc370827607"/>
-      <w:bookmarkStart w:id="158" w:name="_Toc370827738"/>
-      <w:bookmarkStart w:id="159" w:name="_Toc372915339"/>
-      <w:bookmarkStart w:id="160" w:name="_Toc411877039"/>
-      <w:r>
-        <w:lastRenderedPageBreak/>
-        <w:t>7.6</w:t>
+      <w:bookmarkStart w:id="158" w:name="_Toc370827617"/>
+      <w:bookmarkStart w:id="159" w:name="_Toc370827748"/>
+      <w:bookmarkStart w:id="160" w:name="_Toc372915349"/>
+      <w:bookmarkStart w:id="161" w:name="_Toc411877049"/>
+      <w:r>
+        <w:t>9.5</w:t>
       </w:r>
       <w:r>
         <w:tab/>
-        <w:t>Test Location</w:t>
-      </w:r>
-      <w:bookmarkEnd w:id="157"/>
+        <w:t>Build Process Documents</w:t>
+      </w:r>
       <w:bookmarkEnd w:id="158"/>
       <w:bookmarkEnd w:id="159"/>
       <w:bookmarkEnd w:id="160"/>
-    </w:p>
-    <w:p>
-      <w:pPr>
-        <w:widowControl/>
-        <w:suppressAutoHyphens w:val="0"/>
-        <w:spacing w:after="200"/>
-        <w:rPr>
-          <w:b/>
-          <w:sz w:val="32"/>
-        </w:rPr>
-      </w:pPr>
-      <w:r>
-        <w:t>&lt;&lt; Indicate where unit tests, test cases, etc. are being stored &gt;&gt;</w:t>
-      </w:r>
-    </w:p>
-    <w:p>
-      <w:pPr>
-        <w:pStyle w:val="Style1"/>
-      </w:pPr>
-    </w:p>
-    <w:p>
-      <w:pPr>
-        <w:pStyle w:val="Style1"/>
-      </w:pPr>
-    </w:p>
-    <w:p>
-      <w:pPr>
-        <w:widowControl/>
-        <w:suppressAutoHyphens w:val="0"/>
-        <w:spacing w:after="200" w:line="276" w:lineRule="auto"/>
-        <w:rPr>
-          <w:b/>
-          <w:sz w:val="36"/>
-        </w:rPr>
-      </w:pPr>
-      <w:r>
-        <w:rPr>
-          <w:b/>
-          <w:sz w:val="36"/>
-        </w:rPr>
-        <w:br w:type="page"/>
-      </w:r>
-    </w:p>
-    <w:p>
-      <w:pPr>
-        <w:pStyle w:val="DocumentSectionHeading"/>
-      </w:pPr>
-      <w:bookmarkStart w:id="161" w:name="_Toc101329409"/>
-      <w:bookmarkStart w:id="162" w:name="_Toc370827608"/>
-      <w:bookmarkStart w:id="163" w:name="_Toc370827739"/>
-      <w:bookmarkStart w:id="164" w:name="_Toc372915340"/>
-      <w:bookmarkStart w:id="165" w:name="_Toc411877040"/>
-      <w:r>
-        <w:lastRenderedPageBreak/>
-        <w:t>8</w:t>
-      </w:r>
-      <w:r>
-        <w:t>.</w:t>
+      <w:bookmarkEnd w:id="161"/>
+    </w:p>
+    <w:p>
+      <w:pPr>
+        <w:pStyle w:val="DocumentText"/>
+      </w:pPr>
+      <w:r>
+        <w:t>&lt;&lt; The location of any documents detailing build processes. &gt;&gt;</w:t>
+      </w:r>
+    </w:p>
+    <w:p>
+      <w:pPr>
+        <w:pStyle w:val="DocumentSubsectionHeading"/>
+      </w:pPr>
+      <w:bookmarkStart w:id="162" w:name="_Toc370827618"/>
+      <w:bookmarkStart w:id="163" w:name="_Toc370827749"/>
+      <w:bookmarkStart w:id="164" w:name="_Toc372915350"/>
+      <w:bookmarkStart w:id="165" w:name="_Toc411877050"/>
+      <w:r>
+        <w:t>9.6</w:t>
       </w:r>
       <w:r>
         <w:tab/>
-      </w:r>
-      <w:bookmarkEnd w:id="161"/>
-      <w:r>
-        <w:t>Project Closure</w:t>
+        <w:t>Install Process Documents</w:t>
       </w:r>
       <w:bookmarkEnd w:id="162"/>
       <w:bookmarkEnd w:id="163"/>
@@ -15721,18 +15082,26 @@
     </w:p>
     <w:p>
       <w:pPr>
+        <w:pStyle w:val="DocumentText"/>
+      </w:pPr>
+      <w:r>
+        <w:t>&lt;&lt; The location of any documents describing installation processes. &gt;&gt;</w:t>
+      </w:r>
+    </w:p>
+    <w:p>
+      <w:pPr>
         <w:pStyle w:val="DocumentSubsectionHeading"/>
       </w:pPr>
-      <w:bookmarkStart w:id="166" w:name="_Toc370827609"/>
-      <w:bookmarkStart w:id="167" w:name="_Toc370827740"/>
-      <w:bookmarkStart w:id="168" w:name="_Toc372915341"/>
-      <w:bookmarkStart w:id="169" w:name="_Toc411877041"/>
-      <w:r>
-        <w:t>8.1</w:t>
+      <w:bookmarkStart w:id="166" w:name="_Toc370827619"/>
+      <w:bookmarkStart w:id="167" w:name="_Toc370827750"/>
+      <w:bookmarkStart w:id="168" w:name="_Toc372915351"/>
+      <w:bookmarkStart w:id="169" w:name="_Toc411877051"/>
+      <w:r>
+        <w:t>9.7</w:t>
       </w:r>
       <w:r>
         <w:tab/>
-        <w:t>Goals / Vision</w:t>
+        <w:t>Administrator’s and/or User’s Manual</w:t>
       </w:r>
       <w:bookmarkEnd w:id="166"/>
       <w:bookmarkEnd w:id="167"/>
@@ -15741,32 +15110,26 @@
     </w:p>
     <w:p>
       <w:pPr>
-        <w:pStyle w:val="DocumentText"/>
-      </w:pPr>
-      <w:r>
-        <w:rPr>
-          <w:b/>
-        </w:rPr>
-        <w:t xml:space="preserve">&lt;&lt; </w:t>
-      </w:r>
-      <w:r>
-        <w:t>Provide an update to the vision statement that was originally stated in the Project Initiation document. &gt;&gt;</w:t>
+        <w:spacing w:after="120"/>
+      </w:pPr>
+      <w:r>
+        <w:t>&lt;&lt; The location of any manuals, or help documentation. &gt;&gt;</w:t>
       </w:r>
     </w:p>
     <w:p>
       <w:pPr>
         <w:pStyle w:val="DocumentSubsectionHeading"/>
       </w:pPr>
-      <w:bookmarkStart w:id="170" w:name="_Toc370827610"/>
-      <w:bookmarkStart w:id="171" w:name="_Toc370827741"/>
-      <w:bookmarkStart w:id="172" w:name="_Toc372915342"/>
-      <w:bookmarkStart w:id="173" w:name="_Toc411877042"/>
-      <w:r>
-        <w:t>8.2</w:t>
+      <w:bookmarkStart w:id="170" w:name="_Toc370827620"/>
+      <w:bookmarkStart w:id="171" w:name="_Toc370827751"/>
+      <w:bookmarkStart w:id="172" w:name="_Toc372915352"/>
+      <w:bookmarkStart w:id="173" w:name="_Toc411877052"/>
+      <w:r>
+        <w:t>9.8</w:t>
       </w:r>
       <w:r>
         <w:tab/>
-        <w:t>Delivered Solution</w:t>
+        <w:t>Postmortem Document</w:t>
       </w:r>
       <w:bookmarkEnd w:id="170"/>
       <w:bookmarkEnd w:id="171"/>
@@ -15775,26 +15138,34 @@
     </w:p>
     <w:p>
       <w:pPr>
-        <w:pStyle w:val="DocumentText"/>
-      </w:pPr>
-      <w:r>
-        <w:t xml:space="preserve">&lt;&lt; Provide a high-level description of what was planned and what is being delivered.  &gt;&gt; </w:t>
-      </w:r>
-    </w:p>
-    <w:p>
-      <w:pPr>
         <w:pStyle w:val="DocumentSubsectionHeading"/>
-      </w:pPr>
-      <w:bookmarkStart w:id="174" w:name="_Toc370827611"/>
-      <w:bookmarkStart w:id="175" w:name="_Toc370827742"/>
-      <w:bookmarkStart w:id="176" w:name="_Toc372915343"/>
-      <w:bookmarkStart w:id="177" w:name="_Toc411877043"/>
-      <w:r>
-        <w:t>8.3</w:t>
+        <w:rPr>
+          <w:b w:val="0"/>
+          <w:sz w:val="24"/>
+        </w:rPr>
+      </w:pPr>
+      <w:r>
+        <w:rPr>
+          <w:b w:val="0"/>
+          <w:sz w:val="24"/>
+        </w:rPr>
+        <w:t>https://github.com/the0ldknighte/IBM_Capstone_Project/tree/master/Documents</w:t>
+      </w:r>
+    </w:p>
+    <w:p>
+      <w:pPr>
+        <w:pStyle w:val="DocumentSubsectionHeading"/>
+      </w:pPr>
+      <w:bookmarkStart w:id="174" w:name="_Toc370827621"/>
+      <w:bookmarkStart w:id="175" w:name="_Toc370827752"/>
+      <w:bookmarkStart w:id="176" w:name="_Toc372915353"/>
+      <w:bookmarkStart w:id="177" w:name="_Toc411877053"/>
+      <w:r>
+        <w:t>9.9</w:t>
       </w:r>
       <w:r>
         <w:tab/>
-        <w:t>Remaining Work</w:t>
+        <w:t>Final Report</w:t>
       </w:r>
       <w:bookmarkEnd w:id="174"/>
       <w:bookmarkEnd w:id="175"/>
@@ -15803,10 +15174,10 @@
     </w:p>
     <w:p>
       <w:pPr>
-        <w:pStyle w:val="DocumentText"/>
-      </w:pPr>
-      <w:r>
-        <w:t>&lt;&lt; Provide a short summary of what should be done next, ways of further improving the project, or any additional recommendations. &gt;&gt;</w:t>
+        <w:spacing w:after="120"/>
+      </w:pPr>
+      <w:r>
+        <w:t>&lt;&lt; The location of the Final Report document. &gt;&gt;</w:t>
       </w:r>
     </w:p>
     <w:p>
@@ -15823,332 +15194,22 @@
       <w:pPr>
         <w:pStyle w:val="DocumentSectionHeading"/>
       </w:pPr>
-      <w:bookmarkStart w:id="178" w:name="_Toc370827612"/>
-      <w:bookmarkStart w:id="179" w:name="_Toc370827743"/>
-      <w:bookmarkStart w:id="180" w:name="_Toc372915344"/>
-      <w:bookmarkStart w:id="181" w:name="_Toc411877044"/>
+      <w:bookmarkStart w:id="178" w:name="_Toc370827622"/>
+      <w:bookmarkStart w:id="179" w:name="_Toc370827753"/>
+      <w:bookmarkStart w:id="180" w:name="_Toc372915354"/>
+      <w:bookmarkStart w:id="181" w:name="_Toc411877054"/>
       <w:r>
         <w:lastRenderedPageBreak/>
-        <w:t>9.</w:t>
+        <w:t>10.</w:t>
       </w:r>
       <w:r>
         <w:tab/>
-        <w:t>Deliverables</w:t>
+        <w:t>Definitions and Acronyms</w:t>
       </w:r>
       <w:bookmarkEnd w:id="178"/>
       <w:bookmarkEnd w:id="179"/>
       <w:bookmarkEnd w:id="180"/>
       <w:bookmarkEnd w:id="181"/>
-    </w:p>
-    <w:p>
-      <w:pPr>
-        <w:pStyle w:val="DocumentText"/>
-      </w:pPr>
-      <w:r>
-        <w:t xml:space="preserve">&lt;&lt; </w:t>
-      </w:r>
-      <w:r>
-        <w:t>Th</w:t>
-      </w:r>
-      <w:r>
-        <w:t xml:space="preserve">is section contains information on the location of any deliverables for the project. If there are none for a particular category, indicate that it is not applicable. Otherwise provide the name of any files, etc. and where they can be found. &gt;&gt; </w:t>
-      </w:r>
-    </w:p>
-    <w:p>
-      <w:pPr>
-        <w:pStyle w:val="DocumentSubsectionHeading"/>
-      </w:pPr>
-      <w:bookmarkStart w:id="182" w:name="_Toc370827613"/>
-      <w:bookmarkStart w:id="183" w:name="_Toc370827744"/>
-      <w:bookmarkStart w:id="184" w:name="_Toc372915345"/>
-      <w:bookmarkStart w:id="185" w:name="_Toc411877045"/>
-      <w:r>
-        <w:t>9</w:t>
-      </w:r>
-      <w:r>
-        <w:t>.1</w:t>
-      </w:r>
-      <w:r>
-        <w:tab/>
-      </w:r>
-      <w:r>
-        <w:t>Study Results</w:t>
-      </w:r>
-      <w:bookmarkEnd w:id="182"/>
-      <w:bookmarkEnd w:id="183"/>
-      <w:bookmarkEnd w:id="184"/>
-      <w:bookmarkEnd w:id="185"/>
-    </w:p>
-    <w:p>
-      <w:pPr>
-        <w:pStyle w:val="DocumentText"/>
-      </w:pPr>
-      <w:r>
-        <w:t xml:space="preserve">&lt;&lt; The location of the results of any studies performed as part of this project. &gt;&gt; </w:t>
-      </w:r>
-    </w:p>
-    <w:p>
-      <w:pPr>
-        <w:pStyle w:val="DocumentSubsectionHeading"/>
-      </w:pPr>
-      <w:bookmarkStart w:id="186" w:name="_Toc370827614"/>
-      <w:bookmarkStart w:id="187" w:name="_Toc370827745"/>
-      <w:bookmarkStart w:id="188" w:name="_Toc372915346"/>
-      <w:bookmarkStart w:id="189" w:name="_Toc411877046"/>
-      <w:r>
-        <w:t>9.2</w:t>
-      </w:r>
-      <w:r>
-        <w:tab/>
-        <w:t>Requirements and Design Documents</w:t>
-      </w:r>
-      <w:bookmarkEnd w:id="186"/>
-      <w:bookmarkEnd w:id="187"/>
-      <w:bookmarkEnd w:id="188"/>
-      <w:bookmarkEnd w:id="189"/>
-    </w:p>
-    <w:p>
-      <w:pPr>
-        <w:pStyle w:val="DocumentText"/>
-      </w:pPr>
-      <w:r>
-        <w:t xml:space="preserve">&lt;&lt; The location of any requirements and design documents. &gt;&gt; </w:t>
-      </w:r>
-    </w:p>
-    <w:p>
-      <w:pPr>
-        <w:pStyle w:val="DocumentSubsectionHeading"/>
-      </w:pPr>
-      <w:bookmarkStart w:id="190" w:name="_Toc370827615"/>
-      <w:bookmarkStart w:id="191" w:name="_Toc370827746"/>
-      <w:bookmarkStart w:id="192" w:name="_Toc372915347"/>
-      <w:bookmarkStart w:id="193" w:name="_Toc411877047"/>
-      <w:r>
-        <w:t>9.3</w:t>
-      </w:r>
-      <w:r>
-        <w:tab/>
-        <w:t>Code</w:t>
-      </w:r>
-      <w:bookmarkEnd w:id="190"/>
-      <w:bookmarkEnd w:id="191"/>
-      <w:bookmarkEnd w:id="192"/>
-      <w:bookmarkEnd w:id="193"/>
-    </w:p>
-    <w:p>
-      <w:pPr>
-        <w:pStyle w:val="DocumentText"/>
-      </w:pPr>
-      <w:r>
-        <w:t xml:space="preserve">&lt;&lt; The location of any code written for this project. &gt;&gt; </w:t>
-      </w:r>
-    </w:p>
-    <w:p>
-      <w:pPr>
-        <w:pStyle w:val="DocumentSubsectionHeading"/>
-      </w:pPr>
-      <w:bookmarkStart w:id="194" w:name="_Toc370827616"/>
-      <w:bookmarkStart w:id="195" w:name="_Toc370827747"/>
-      <w:bookmarkStart w:id="196" w:name="_Toc372915348"/>
-      <w:bookmarkStart w:id="197" w:name="_Toc411877048"/>
-      <w:r>
-        <w:t>9.4</w:t>
-      </w:r>
-      <w:r>
-        <w:tab/>
-        <w:t>Tests and Test Results</w:t>
-      </w:r>
-      <w:bookmarkEnd w:id="194"/>
-      <w:bookmarkEnd w:id="195"/>
-      <w:bookmarkEnd w:id="196"/>
-      <w:bookmarkEnd w:id="197"/>
-    </w:p>
-    <w:p>
-      <w:pPr>
-        <w:pStyle w:val="DocumentText"/>
-      </w:pPr>
-      <w:r>
-        <w:t>&lt;&lt; The location of any tests (unit, regression, etc.), test results, or other testing documents. &gt;&gt;</w:t>
-      </w:r>
-    </w:p>
-    <w:p>
-      <w:pPr>
-        <w:pStyle w:val="DocumentSubsectionHeading"/>
-      </w:pPr>
-      <w:bookmarkStart w:id="198" w:name="_Toc370827617"/>
-      <w:bookmarkStart w:id="199" w:name="_Toc370827748"/>
-      <w:bookmarkStart w:id="200" w:name="_Toc372915349"/>
-      <w:bookmarkStart w:id="201" w:name="_Toc411877049"/>
-      <w:r>
-        <w:t>9.5</w:t>
-      </w:r>
-      <w:r>
-        <w:tab/>
-        <w:t>Build Process Documents</w:t>
-      </w:r>
-      <w:bookmarkEnd w:id="198"/>
-      <w:bookmarkEnd w:id="199"/>
-      <w:bookmarkEnd w:id="200"/>
-      <w:bookmarkEnd w:id="201"/>
-    </w:p>
-    <w:p>
-      <w:pPr>
-        <w:pStyle w:val="DocumentText"/>
-      </w:pPr>
-      <w:r>
-        <w:t>&lt;&lt; The location of any documents detailing build processes. &gt;&gt;</w:t>
-      </w:r>
-    </w:p>
-    <w:p>
-      <w:pPr>
-        <w:pStyle w:val="DocumentSubsectionHeading"/>
-      </w:pPr>
-      <w:bookmarkStart w:id="202" w:name="_Toc370827618"/>
-      <w:bookmarkStart w:id="203" w:name="_Toc370827749"/>
-      <w:bookmarkStart w:id="204" w:name="_Toc372915350"/>
-      <w:bookmarkStart w:id="205" w:name="_Toc411877050"/>
-      <w:r>
-        <w:t>9.6</w:t>
-      </w:r>
-      <w:r>
-        <w:tab/>
-        <w:t>Install Process Documents</w:t>
-      </w:r>
-      <w:bookmarkEnd w:id="202"/>
-      <w:bookmarkEnd w:id="203"/>
-      <w:bookmarkEnd w:id="204"/>
-      <w:bookmarkEnd w:id="205"/>
-    </w:p>
-    <w:p>
-      <w:pPr>
-        <w:pStyle w:val="DocumentText"/>
-      </w:pPr>
-      <w:r>
-        <w:t>&lt;&lt; The location of any documents describing installation processes. &gt;&gt;</w:t>
-      </w:r>
-    </w:p>
-    <w:p>
-      <w:pPr>
-        <w:pStyle w:val="DocumentSubsectionHeading"/>
-      </w:pPr>
-      <w:bookmarkStart w:id="206" w:name="_Toc370827619"/>
-      <w:bookmarkStart w:id="207" w:name="_Toc370827750"/>
-      <w:bookmarkStart w:id="208" w:name="_Toc372915351"/>
-      <w:bookmarkStart w:id="209" w:name="_Toc411877051"/>
-      <w:r>
-        <w:t>9.7</w:t>
-      </w:r>
-      <w:r>
-        <w:tab/>
-        <w:t>Administrator’s and/or User’s Manual</w:t>
-      </w:r>
-      <w:bookmarkEnd w:id="206"/>
-      <w:bookmarkEnd w:id="207"/>
-      <w:bookmarkEnd w:id="208"/>
-      <w:bookmarkEnd w:id="209"/>
-    </w:p>
-    <w:p>
-      <w:pPr>
-        <w:spacing w:after="120"/>
-      </w:pPr>
-      <w:r>
-        <w:t>&lt;&lt; The location of any manuals, or help documentation. &gt;&gt;</w:t>
-      </w:r>
-    </w:p>
-    <w:p>
-      <w:pPr>
-        <w:pStyle w:val="DocumentSubsectionHeading"/>
-      </w:pPr>
-      <w:bookmarkStart w:id="210" w:name="_Toc370827620"/>
-      <w:bookmarkStart w:id="211" w:name="_Toc370827751"/>
-      <w:bookmarkStart w:id="212" w:name="_Toc372915352"/>
-      <w:bookmarkStart w:id="213" w:name="_Toc411877052"/>
-      <w:r>
-        <w:t>9.8</w:t>
-      </w:r>
-      <w:r>
-        <w:tab/>
-        <w:t>Postmortem Document</w:t>
-      </w:r>
-      <w:bookmarkEnd w:id="210"/>
-      <w:bookmarkEnd w:id="211"/>
-      <w:bookmarkEnd w:id="212"/>
-      <w:bookmarkEnd w:id="213"/>
-    </w:p>
-    <w:p>
-      <w:pPr>
-        <w:spacing w:after="120"/>
-      </w:pPr>
-      <w:r>
-        <w:t>&lt;&lt; The location of the Postmortem document. &gt;&gt;</w:t>
-      </w:r>
-    </w:p>
-    <w:p>
-      <w:pPr>
-        <w:pStyle w:val="DocumentSubsectionHeading"/>
-      </w:pPr>
-      <w:bookmarkStart w:id="214" w:name="_Toc370827621"/>
-      <w:bookmarkStart w:id="215" w:name="_Toc370827752"/>
-      <w:bookmarkStart w:id="216" w:name="_Toc372915353"/>
-      <w:bookmarkStart w:id="217" w:name="_Toc411877053"/>
-      <w:r>
-        <w:t>9.9</w:t>
-      </w:r>
-      <w:r>
-        <w:tab/>
-        <w:t>Final Report</w:t>
-      </w:r>
-      <w:bookmarkEnd w:id="214"/>
-      <w:bookmarkEnd w:id="215"/>
-      <w:bookmarkEnd w:id="216"/>
-      <w:bookmarkEnd w:id="217"/>
-    </w:p>
-    <w:p>
-      <w:pPr>
-        <w:spacing w:after="120"/>
-      </w:pPr>
-      <w:r>
-        <w:t>&lt;&lt; The location of the Final Report document. &gt;&gt;</w:t>
-      </w:r>
-    </w:p>
-    <w:p>
-      <w:pPr>
-        <w:widowControl/>
-        <w:suppressAutoHyphens w:val="0"/>
-        <w:spacing w:after="200" w:line="276" w:lineRule="auto"/>
-      </w:pPr>
-      <w:r>
-        <w:br w:type="page"/>
-      </w:r>
-    </w:p>
-    <w:p>
-      <w:pPr>
-        <w:pStyle w:val="DocumentSectionHeading"/>
-      </w:pPr>
-      <w:bookmarkStart w:id="218" w:name="_Toc370827622"/>
-      <w:bookmarkStart w:id="219" w:name="_Toc370827753"/>
-      <w:bookmarkStart w:id="220" w:name="_Toc372915354"/>
-      <w:bookmarkStart w:id="221" w:name="_Toc411877054"/>
-      <w:r>
-        <w:lastRenderedPageBreak/>
-        <w:t>10.</w:t>
-      </w:r>
-      <w:r>
-        <w:tab/>
-        <w:t>Definitions and Acronyms</w:t>
-      </w:r>
-      <w:bookmarkEnd w:id="218"/>
-      <w:bookmarkEnd w:id="219"/>
-      <w:bookmarkEnd w:id="220"/>
-      <w:bookmarkEnd w:id="221"/>
-    </w:p>
-    <w:p>
-      <w:pPr>
-        <w:pStyle w:val="DocumentText"/>
-      </w:pPr>
-      <w:r>
-        <w:t>&lt;&lt; This section provides a definition for terms or acronyms used in this document which may not be familiar for all users. &gt;&gt;</w:t>
-      </w:r>
     </w:p>
     <w:tbl>
       <w:tblPr>
@@ -16236,6 +15297,11 @@
               <w:pStyle w:val="NormalTable"/>
               <w:snapToGrid w:val="0"/>
             </w:pPr>
+            <w:proofErr w:type="spellStart"/>
+            <w:r>
+              <w:t>Ansible</w:t>
+            </w:r>
+            <w:proofErr w:type="spellEnd"/>
           </w:p>
         </w:tc>
         <w:tc>
@@ -16254,6 +15320,9 @@
               <w:pStyle w:val="NormalTable"/>
               <w:snapToGrid w:val="0"/>
             </w:pPr>
+            <w:r>
+              <w:t>A service used for automated deployment.</w:t>
+            </w:r>
           </w:p>
         </w:tc>
       </w:tr>
@@ -16273,6 +15342,11 @@
               <w:pStyle w:val="NormalTable"/>
               <w:snapToGrid w:val="0"/>
             </w:pPr>
+            <w:proofErr w:type="spellStart"/>
+            <w:r>
+              <w:t>Grafana</w:t>
+            </w:r>
+            <w:proofErr w:type="spellEnd"/>
           </w:p>
         </w:tc>
         <w:tc>
@@ -16291,6 +15365,9 @@
               <w:pStyle w:val="NormalTable"/>
               <w:snapToGrid w:val="0"/>
             </w:pPr>
+            <w:r>
+              <w:t>A python based graphing package built upon the Graphite metric graphing base package.</w:t>
+            </w:r>
           </w:p>
         </w:tc>
       </w:tr>
@@ -16310,6 +15387,9 @@
               <w:pStyle w:val="NormalTable"/>
               <w:snapToGrid w:val="0"/>
             </w:pPr>
+            <w:r>
+              <w:t>Carbon</w:t>
+            </w:r>
           </w:p>
         </w:tc>
         <w:tc>
@@ -16328,6 +15408,9 @@
               <w:pStyle w:val="NormalTable"/>
               <w:snapToGrid w:val="0"/>
             </w:pPr>
+            <w:r>
+              <w:t>Graphite’s passive listener service, similar to a socket listener.</w:t>
+            </w:r>
           </w:p>
         </w:tc>
       </w:tr>
@@ -16347,6 +15430,9 @@
               <w:pStyle w:val="NormalTable"/>
               <w:snapToGrid w:val="0"/>
             </w:pPr>
+            <w:r>
+              <w:t>Whisper</w:t>
+            </w:r>
           </w:p>
         </w:tc>
         <w:tc>
@@ -16365,6 +15451,14 @@
               <w:pStyle w:val="NormalTable"/>
               <w:snapToGrid w:val="0"/>
             </w:pPr>
+            <w:r>
+              <w:t>Data structure format used to push metrics to the GUI of Graphite/</w:t>
+            </w:r>
+            <w:proofErr w:type="spellStart"/>
+            <w:r>
+              <w:t>Grafana</w:t>
+            </w:r>
+            <w:proofErr w:type="spellEnd"/>
           </w:p>
         </w:tc>
       </w:tr>
@@ -16384,6 +15478,9 @@
               <w:pStyle w:val="NormalTable"/>
               <w:snapToGrid w:val="0"/>
             </w:pPr>
+            <w:r>
+              <w:t>Jenkins</w:t>
+            </w:r>
           </w:p>
         </w:tc>
         <w:tc>
@@ -16402,6 +15499,9 @@
               <w:pStyle w:val="NormalTable"/>
               <w:snapToGrid w:val="0"/>
             </w:pPr>
+            <w:r>
+              <w:t>The continuous integration service used to automate testing of projects developed by numerous developers at separate locations.</w:t>
+            </w:r>
           </w:p>
         </w:tc>
       </w:tr>
@@ -16423,8 +15523,8 @@
     </w:p>
     <w:p/>
     <w:sectPr>
-      <w:headerReference w:type="default" r:id="rId21"/>
-      <w:footerReference w:type="default" r:id="rId22"/>
+      <w:headerReference w:type="default" r:id="rId18"/>
+      <w:footerReference w:type="default" r:id="rId19"/>
       <w:pgSz w:w="12240" w:h="15840"/>
       <w:pgMar w:top="1440" w:right="1440" w:bottom="1440" w:left="1440" w:header="720" w:footer="720" w:gutter="0"/>
       <w:pgNumType w:start="1"/>
@@ -16557,7 +15657,7 @@
           <w:rPr>
             <w:noProof/>
           </w:rPr>
-          <w:t>13</w:t>
+          <w:t>15</w:t>
         </w:r>
         <w:r>
           <w:rPr>
@@ -17974,7 +17074,7 @@
 </file>
 
 <file path=customXml/itemProps1.xml><?xml version="1.0" encoding="utf-8"?>
-<ds:datastoreItem xmlns:ds="http://schemas.openxmlformats.org/officeDocument/2006/customXml" ds:itemID="{E22FE244-A659-4E4C-80C3-D3C0603506FA}">
+<ds:datastoreItem xmlns:ds="http://schemas.openxmlformats.org/officeDocument/2006/customXml" ds:itemID="{D8469B2F-5E8A-4B82-8C39-0C804F7EB013}">
   <ds:schemaRefs>
     <ds:schemaRef ds:uri="http://schemas.openxmlformats.org/officeDocument/2006/bibliography"/>
   </ds:schemaRefs>

</xml_diff>

<commit_message>
Added Install Guide and updated Spec Document
</commit_message>
<xml_diff>
--- a/Documents/IBM Project Specifications.docx
+++ b/Documents/IBM Project Specifications.docx
@@ -10970,10 +10970,10 @@
             <v:path o:extrusionok="f" gradientshapeok="t" o:connecttype="rect"/>
             <o:lock v:ext="edit" aspectratio="t"/>
           </v:shapetype>
-          <v:shape id="_x0000_i1025" type="#_x0000_t75" style="width:468pt;height:306.5pt" o:ole="">
+          <v:shape id="_x0000_i1025" type="#_x0000_t75" style="width:467.8pt;height:306.55pt" o:ole="">
             <v:imagedata r:id="rId12" o:title=""/>
           </v:shape>
-          <o:OLEObject Type="Embed" ProgID="Visio.Drawing.15" ShapeID="_x0000_i1025" DrawAspect="Content" ObjectID="_1490559990" r:id="rId13"/>
+          <o:OLEObject Type="Embed" ProgID="Visio.Drawing.15" ShapeID="_x0000_i1025" DrawAspect="Content" ObjectID="_1491152017" r:id="rId13"/>
         </w:object>
       </w:r>
     </w:p>
@@ -10993,10 +10993,10 @@
       </w:pPr>
       <w:r>
         <w:object w:dxaOrig="10771" w:dyaOrig="4890">
-          <v:shape id="_x0000_i1026" type="#_x0000_t75" style="width:468pt;height:212pt" o:ole="">
+          <v:shape id="_x0000_i1026" type="#_x0000_t75" style="width:467.8pt;height:211.8pt" o:ole="">
             <v:imagedata r:id="rId14" o:title=""/>
           </v:shape>
-          <o:OLEObject Type="Embed" ProgID="Visio.Drawing.15" ShapeID="_x0000_i1026" DrawAspect="Content" ObjectID="_1490559991" r:id="rId15"/>
+          <o:OLEObject Type="Embed" ProgID="Visio.Drawing.15" ShapeID="_x0000_i1026" DrawAspect="Content" ObjectID="_1491152018" r:id="rId15"/>
         </w:object>
       </w:r>
     </w:p>
@@ -14486,10 +14486,10 @@
       </w:pPr>
       <w:r>
         <w:object w:dxaOrig="22925" w:dyaOrig="2234">
-          <v:shape id="_x0000_i1027" type="#_x0000_t75" style="width:467.5pt;height:46pt" o:ole="">
+          <v:shape id="_x0000_i1027" type="#_x0000_t75" style="width:467.8pt;height:45.9pt" o:ole="">
             <v:imagedata r:id="rId16" o:title=""/>
           </v:shape>
-          <o:OLEObject Type="Embed" ProgID="Visio.Drawing.11" ShapeID="_x0000_i1027" DrawAspect="Content" ObjectID="_1490559992" r:id="rId17"/>
+          <o:OLEObject Type="Embed" ProgID="Visio.Drawing.11" ShapeID="_x0000_i1027" DrawAspect="Content" ObjectID="_1491152019" r:id="rId17"/>
         </w:object>
       </w:r>
     </w:p>
@@ -14786,12 +14786,7 @@
       </w:r>
       <w:proofErr w:type="spellEnd"/>
       <w:r>
-        <w:t xml:space="preserve"> allows custom graphing schemas to be saved by each individual user.  Finally, an</w:t>
-      </w:r>
-      <w:bookmarkStart w:id="133" w:name="_GoBack"/>
-      <w:bookmarkEnd w:id="133"/>
-      <w:r>
-        <w:t xml:space="preserve"> </w:t>
+        <w:t xml:space="preserve"> allows custom graphing schemas to be saved by each individual user.  Finally, an </w:t>
       </w:r>
       <w:proofErr w:type="spellStart"/>
       <w:r>
@@ -14810,6 +14805,10 @@
         <w:t xml:space="preserve"> will make the solution as close to a 1 click install solution as humanly possible making the time between install and useful uptime minimal.</w:t>
       </w:r>
     </w:p>
+    <w:bookmarkEnd w:id="129"/>
+    <w:bookmarkEnd w:id="130"/>
+    <w:bookmarkEnd w:id="131"/>
+    <w:bookmarkEnd w:id="132"/>
     <w:p>
       <w:pPr>
         <w:pStyle w:val="DocumentSubsectionHeading"/>
@@ -14821,144 +14820,135 @@
         <w:tab/>
         <w:t>Delivered Solution</w:t>
       </w:r>
-      <w:bookmarkEnd w:id="129"/>
-      <w:bookmarkEnd w:id="130"/>
-      <w:bookmarkEnd w:id="131"/>
-      <w:bookmarkEnd w:id="132"/>
-    </w:p>
-    <w:p>
-      <w:pPr>
-        <w:pStyle w:val="DocumentText"/>
-      </w:pPr>
-      <w:r>
-        <w:t xml:space="preserve">&lt;&lt; Provide a high-level description of what was planned and what is being delivered.  &gt;&gt; </w:t>
+    </w:p>
+    <w:p>
+      <w:pPr>
+        <w:rPr>
+          <w:sz w:val="20"/>
+          <w:szCs w:val="20"/>
+          <w:lang w:eastAsia="en-US"/>
+        </w:rPr>
+      </w:pPr>
+      <w:r>
+        <w:t xml:space="preserve">Our example </w:t>
+      </w:r>
+      <w:proofErr w:type="spellStart"/>
+      <w:r>
+        <w:t>Grafana</w:t>
+      </w:r>
+      <w:proofErr w:type="spellEnd"/>
+      <w:r>
+        <w:t xml:space="preserve"> dashboard is located at:</w:t>
+      </w:r>
+    </w:p>
+    <w:p>
+      <w:hyperlink r:id="rId18" w:history="1">
+        <w:r>
+          <w:rPr>
+            <w:rStyle w:val="Hyperlink"/>
+          </w:rPr>
+          <w:t>http://68.69.225.84:5601</w:t>
+        </w:r>
+      </w:hyperlink>
+    </w:p>
+    <w:p>
+      <w:r>
+        <w:t xml:space="preserve">Here we have created sample graphs containing build metrics that we have gathered.  </w:t>
       </w:r>
     </w:p>
     <w:p>
       <w:pPr>
         <w:pStyle w:val="DocumentSubsectionHeading"/>
       </w:pPr>
-      <w:bookmarkStart w:id="134" w:name="_Toc370827611"/>
-      <w:bookmarkStart w:id="135" w:name="_Toc370827742"/>
-      <w:bookmarkStart w:id="136" w:name="_Toc372915343"/>
-      <w:bookmarkStart w:id="137" w:name="_Toc411877043"/>
-      <w:r>
-        <w:t>8.3</w:t>
+      <w:r>
+        <w:t>8.2</w:t>
       </w:r>
       <w:r>
         <w:tab/>
         <w:t>Remaining Work</w:t>
       </w:r>
+    </w:p>
+    <w:p>
+      <w:r>
+        <w:t xml:space="preserve">The remaining work involves testing the capabilities of </w:t>
+      </w:r>
+      <w:proofErr w:type="spellStart"/>
+      <w:r>
+        <w:t>Grafana</w:t>
+      </w:r>
+      <w:proofErr w:type="spellEnd"/>
+      <w:r>
+        <w:t xml:space="preserve"> and graphite.  This involves sending different types of data from different sources perhaps even with a different back-end database to test capabilities and data handling.  </w:t>
+      </w:r>
+    </w:p>
+    <w:p>
+      <w:pPr>
+        <w:ind w:left="720"/>
+      </w:pPr>
+    </w:p>
+    <w:p>
+      <w:r>
+        <w:t xml:space="preserve">Another area to note, is that the newest version of </w:t>
+      </w:r>
+      <w:proofErr w:type="spellStart"/>
+      <w:r>
+        <w:t>Grafana</w:t>
+      </w:r>
+      <w:proofErr w:type="spellEnd"/>
+      <w:r>
+        <w:t xml:space="preserve"> has recently been released. There is work to be done testing our project in regards to this new version and its capabilities.  </w:t>
+      </w:r>
+    </w:p>
+    <w:p>
+      <w:pPr>
+        <w:widowControl/>
+        <w:suppressAutoHyphens w:val="0"/>
+        <w:spacing w:after="200" w:line="276" w:lineRule="auto"/>
+      </w:pPr>
+      <w:r>
+        <w:br w:type="page"/>
+      </w:r>
+    </w:p>
+    <w:p>
+      <w:pPr>
+        <w:pStyle w:val="DocumentSectionHeading"/>
+      </w:pPr>
+      <w:bookmarkStart w:id="133" w:name="_Toc370827612"/>
+      <w:bookmarkStart w:id="134" w:name="_Toc370827743"/>
+      <w:bookmarkStart w:id="135" w:name="_Toc372915344"/>
+      <w:bookmarkStart w:id="136" w:name="_Toc411877044"/>
+      <w:r>
+        <w:lastRenderedPageBreak/>
+        <w:t>9.</w:t>
+      </w:r>
+      <w:r>
+        <w:tab/>
+        <w:t>Deliverables</w:t>
+      </w:r>
+      <w:bookmarkEnd w:id="133"/>
       <w:bookmarkEnd w:id="134"/>
       <w:bookmarkEnd w:id="135"/>
       <w:bookmarkEnd w:id="136"/>
+    </w:p>
+    <w:p>
+      <w:pPr>
+        <w:pStyle w:val="DocumentSubsectionHeading"/>
+      </w:pPr>
+      <w:bookmarkStart w:id="137" w:name="_Toc370827614"/>
+      <w:bookmarkStart w:id="138" w:name="_Toc370827745"/>
+      <w:bookmarkStart w:id="139" w:name="_Toc372915346"/>
+      <w:bookmarkStart w:id="140" w:name="_Toc411877046"/>
+      <w:r>
+        <w:t>9.1</w:t>
+      </w:r>
+      <w:r>
+        <w:tab/>
+        <w:t>Requirements and Design Documents</w:t>
+      </w:r>
       <w:bookmarkEnd w:id="137"/>
-    </w:p>
-    <w:p>
-      <w:pPr>
-        <w:pStyle w:val="DocumentText"/>
-      </w:pPr>
-      <w:r>
-        <w:t>&lt;&lt; Provide a short summary of what should be done next, ways of further improving the project, or any additional recommendations. &gt;&gt;</w:t>
-      </w:r>
-    </w:p>
-    <w:p>
-      <w:pPr>
-        <w:widowControl/>
-        <w:suppressAutoHyphens w:val="0"/>
-        <w:spacing w:after="200" w:line="276" w:lineRule="auto"/>
-      </w:pPr>
-      <w:r>
-        <w:br w:type="page"/>
-      </w:r>
-    </w:p>
-    <w:p>
-      <w:pPr>
-        <w:pStyle w:val="DocumentSectionHeading"/>
-      </w:pPr>
-      <w:bookmarkStart w:id="138" w:name="_Toc370827612"/>
-      <w:bookmarkStart w:id="139" w:name="_Toc370827743"/>
-      <w:bookmarkStart w:id="140" w:name="_Toc372915344"/>
-      <w:bookmarkStart w:id="141" w:name="_Toc411877044"/>
-      <w:r>
-        <w:lastRenderedPageBreak/>
-        <w:t>9.</w:t>
-      </w:r>
-      <w:r>
-        <w:tab/>
-        <w:t>Deliverables</w:t>
-      </w:r>
       <w:bookmarkEnd w:id="138"/>
       <w:bookmarkEnd w:id="139"/>
       <w:bookmarkEnd w:id="140"/>
-      <w:bookmarkEnd w:id="141"/>
-    </w:p>
-    <w:p>
-      <w:pPr>
-        <w:pStyle w:val="DocumentText"/>
-      </w:pPr>
-      <w:r>
-        <w:t xml:space="preserve">&lt;&lt; </w:t>
-      </w:r>
-      <w:r>
-        <w:t>Th</w:t>
-      </w:r>
-      <w:r>
-        <w:t xml:space="preserve">is section contains information on the location of any deliverables for the project. If there are none for a particular category, indicate that it is not applicable. Otherwise provide the name of any files, etc. and where they can be found. &gt;&gt; </w:t>
-      </w:r>
-    </w:p>
-    <w:p>
-      <w:pPr>
-        <w:pStyle w:val="DocumentSubsectionHeading"/>
-      </w:pPr>
-      <w:bookmarkStart w:id="142" w:name="_Toc370827613"/>
-      <w:bookmarkStart w:id="143" w:name="_Toc370827744"/>
-      <w:bookmarkStart w:id="144" w:name="_Toc372915345"/>
-      <w:bookmarkStart w:id="145" w:name="_Toc411877045"/>
-      <w:r>
-        <w:t>9</w:t>
-      </w:r>
-      <w:r>
-        <w:t>.1</w:t>
-      </w:r>
-      <w:r>
-        <w:tab/>
-      </w:r>
-      <w:r>
-        <w:t>Study Results</w:t>
-      </w:r>
-      <w:bookmarkEnd w:id="142"/>
-      <w:bookmarkEnd w:id="143"/>
-      <w:bookmarkEnd w:id="144"/>
-      <w:bookmarkEnd w:id="145"/>
-    </w:p>
-    <w:p>
-      <w:pPr>
-        <w:pStyle w:val="DocumentText"/>
-      </w:pPr>
-      <w:r>
-        <w:t xml:space="preserve">&lt;&lt; The location of the results of any studies performed as part of this project. &gt;&gt; </w:t>
-      </w:r>
-    </w:p>
-    <w:p>
-      <w:pPr>
-        <w:pStyle w:val="DocumentSubsectionHeading"/>
-      </w:pPr>
-      <w:bookmarkStart w:id="146" w:name="_Toc370827614"/>
-      <w:bookmarkStart w:id="147" w:name="_Toc370827745"/>
-      <w:bookmarkStart w:id="148" w:name="_Toc372915346"/>
-      <w:bookmarkStart w:id="149" w:name="_Toc411877046"/>
-      <w:r>
-        <w:t>9.2</w:t>
-      </w:r>
-      <w:r>
-        <w:tab/>
-        <w:t>Requirements and Design Documents</w:t>
-      </w:r>
-      <w:bookmarkEnd w:id="146"/>
-      <w:bookmarkEnd w:id="147"/>
-      <w:bookmarkEnd w:id="148"/>
-      <w:bookmarkEnd w:id="149"/>
     </w:p>
     <w:p>
       <w:pPr>
@@ -14980,161 +14970,45 @@
       <w:pPr>
         <w:pStyle w:val="DocumentSubsectionHeading"/>
       </w:pPr>
-      <w:bookmarkStart w:id="150" w:name="_Toc370827615"/>
-      <w:bookmarkStart w:id="151" w:name="_Toc370827746"/>
-      <w:bookmarkStart w:id="152" w:name="_Toc372915347"/>
-      <w:bookmarkStart w:id="153" w:name="_Toc411877047"/>
-      <w:r>
-        <w:t>9.3</w:t>
+      <w:bookmarkStart w:id="141" w:name="_Toc370827615"/>
+      <w:bookmarkStart w:id="142" w:name="_Toc370827746"/>
+      <w:bookmarkStart w:id="143" w:name="_Toc372915347"/>
+      <w:bookmarkStart w:id="144" w:name="_Toc411877047"/>
+      <w:r>
+        <w:t>9.2</w:t>
       </w:r>
       <w:r>
         <w:tab/>
         <w:t>Code</w:t>
       </w:r>
-      <w:bookmarkEnd w:id="150"/>
-      <w:bookmarkEnd w:id="151"/>
-      <w:bookmarkEnd w:id="152"/>
-      <w:bookmarkEnd w:id="153"/>
+      <w:bookmarkEnd w:id="141"/>
+      <w:bookmarkEnd w:id="142"/>
+      <w:bookmarkEnd w:id="143"/>
+      <w:bookmarkEnd w:id="144"/>
     </w:p>
     <w:p>
       <w:pPr>
         <w:pStyle w:val="DocumentText"/>
       </w:pPr>
       <w:r>
-        <w:t xml:space="preserve">&lt;&lt; The location of any code written for this project. &gt;&gt; </w:t>
+        <w:t xml:space="preserve"> </w:t>
+      </w:r>
+      <w:bookmarkStart w:id="145" w:name="_GoBack"/>
+      <w:bookmarkEnd w:id="145"/>
+      <w:r>
+        <w:t>https://github.com/the0ldknighte/IBM_Capstone_Project</w:t>
+      </w:r>
+      <w:r>
+        <w:t xml:space="preserve"> </w:t>
       </w:r>
     </w:p>
     <w:p>
       <w:pPr>
         <w:pStyle w:val="DocumentSubsectionHeading"/>
       </w:pPr>
-      <w:bookmarkStart w:id="154" w:name="_Toc370827616"/>
-      <w:bookmarkStart w:id="155" w:name="_Toc370827747"/>
-      <w:bookmarkStart w:id="156" w:name="_Toc372915348"/>
-      <w:bookmarkStart w:id="157" w:name="_Toc411877048"/>
-      <w:r>
-        <w:t>9.4</w:t>
-      </w:r>
-      <w:r>
-        <w:tab/>
-        <w:t>Tests and Test Results</w:t>
-      </w:r>
-      <w:bookmarkEnd w:id="154"/>
-      <w:bookmarkEnd w:id="155"/>
-      <w:bookmarkEnd w:id="156"/>
-      <w:bookmarkEnd w:id="157"/>
-    </w:p>
-    <w:p>
-      <w:pPr>
-        <w:pStyle w:val="DocumentText"/>
-      </w:pPr>
-      <w:r>
-        <w:t>&lt;&lt; The location of any tests (unit, regression, etc.), test results, or other testing documents. &gt;&gt;</w:t>
-      </w:r>
-    </w:p>
-    <w:p>
-      <w:pPr>
-        <w:pStyle w:val="DocumentSubsectionHeading"/>
-      </w:pPr>
-      <w:bookmarkStart w:id="158" w:name="_Toc370827617"/>
-      <w:bookmarkStart w:id="159" w:name="_Toc370827748"/>
-      <w:bookmarkStart w:id="160" w:name="_Toc372915349"/>
-      <w:bookmarkStart w:id="161" w:name="_Toc411877049"/>
-      <w:r>
-        <w:t>9.5</w:t>
-      </w:r>
-      <w:r>
-        <w:tab/>
-        <w:t>Build Process Documents</w:t>
-      </w:r>
-      <w:bookmarkEnd w:id="158"/>
-      <w:bookmarkEnd w:id="159"/>
-      <w:bookmarkEnd w:id="160"/>
-      <w:bookmarkEnd w:id="161"/>
-    </w:p>
-    <w:p>
-      <w:pPr>
-        <w:pStyle w:val="DocumentText"/>
-      </w:pPr>
-      <w:r>
-        <w:t>&lt;&lt; The location of any documents detailing build processes. &gt;&gt;</w:t>
-      </w:r>
-    </w:p>
-    <w:p>
-      <w:pPr>
-        <w:pStyle w:val="DocumentSubsectionHeading"/>
-      </w:pPr>
-      <w:bookmarkStart w:id="162" w:name="_Toc370827618"/>
-      <w:bookmarkStart w:id="163" w:name="_Toc370827749"/>
-      <w:bookmarkStart w:id="164" w:name="_Toc372915350"/>
-      <w:bookmarkStart w:id="165" w:name="_Toc411877050"/>
-      <w:r>
-        <w:t>9.6</w:t>
-      </w:r>
-      <w:r>
-        <w:tab/>
-        <w:t>Install Process Documents</w:t>
-      </w:r>
-      <w:bookmarkEnd w:id="162"/>
-      <w:bookmarkEnd w:id="163"/>
-      <w:bookmarkEnd w:id="164"/>
-      <w:bookmarkEnd w:id="165"/>
-    </w:p>
-    <w:p>
-      <w:pPr>
-        <w:pStyle w:val="DocumentText"/>
-      </w:pPr>
-      <w:r>
-        <w:t>&lt;&lt; The location of any documents describing installation processes. &gt;&gt;</w:t>
-      </w:r>
-    </w:p>
-    <w:p>
-      <w:pPr>
-        <w:pStyle w:val="DocumentSubsectionHeading"/>
-      </w:pPr>
-      <w:bookmarkStart w:id="166" w:name="_Toc370827619"/>
-      <w:bookmarkStart w:id="167" w:name="_Toc370827750"/>
-      <w:bookmarkStart w:id="168" w:name="_Toc372915351"/>
-      <w:bookmarkStart w:id="169" w:name="_Toc411877051"/>
-      <w:r>
-        <w:t>9.7</w:t>
-      </w:r>
-      <w:r>
-        <w:tab/>
-        <w:t>Administrator’s and/or User’s Manual</w:t>
-      </w:r>
-      <w:bookmarkEnd w:id="166"/>
-      <w:bookmarkEnd w:id="167"/>
-      <w:bookmarkEnd w:id="168"/>
-      <w:bookmarkEnd w:id="169"/>
-    </w:p>
-    <w:p>
-      <w:pPr>
-        <w:spacing w:after="120"/>
-      </w:pPr>
-      <w:r>
-        <w:t>&lt;&lt; The location of any manuals, or help documentation. &gt;&gt;</w:t>
-      </w:r>
-    </w:p>
-    <w:p>
-      <w:pPr>
-        <w:pStyle w:val="DocumentSubsectionHeading"/>
-      </w:pPr>
-      <w:bookmarkStart w:id="170" w:name="_Toc370827620"/>
-      <w:bookmarkStart w:id="171" w:name="_Toc370827751"/>
-      <w:bookmarkStart w:id="172" w:name="_Toc372915352"/>
-      <w:bookmarkStart w:id="173" w:name="_Toc411877052"/>
-      <w:r>
-        <w:t>9.8</w:t>
-      </w:r>
-      <w:r>
-        <w:tab/>
-        <w:t>Postmortem Document</w:t>
-      </w:r>
-      <w:bookmarkEnd w:id="170"/>
-      <w:bookmarkEnd w:id="171"/>
-      <w:bookmarkEnd w:id="172"/>
-      <w:bookmarkEnd w:id="173"/>
+      <w:r>
+        <w:t>9.3 Install/User Guide</w:t>
+      </w:r>
     </w:p>
     <w:p>
       <w:pPr>
@@ -15156,28 +15030,72 @@
       <w:pPr>
         <w:pStyle w:val="DocumentSubsectionHeading"/>
       </w:pPr>
-      <w:bookmarkStart w:id="174" w:name="_Toc370827621"/>
-      <w:bookmarkStart w:id="175" w:name="_Toc370827752"/>
-      <w:bookmarkStart w:id="176" w:name="_Toc372915353"/>
-      <w:bookmarkStart w:id="177" w:name="_Toc411877053"/>
-      <w:r>
-        <w:t>9.9</w:t>
+      <w:bookmarkStart w:id="146" w:name="_Toc370827620"/>
+      <w:bookmarkStart w:id="147" w:name="_Toc370827751"/>
+      <w:bookmarkStart w:id="148" w:name="_Toc372915352"/>
+      <w:bookmarkStart w:id="149" w:name="_Toc411877052"/>
+      <w:r>
+        <w:t>9.4</w:t>
+      </w:r>
+      <w:r>
+        <w:tab/>
+        <w:t>Postmortem Document</w:t>
+      </w:r>
+      <w:bookmarkEnd w:id="146"/>
+      <w:bookmarkEnd w:id="147"/>
+      <w:bookmarkEnd w:id="148"/>
+      <w:bookmarkEnd w:id="149"/>
+    </w:p>
+    <w:p>
+      <w:pPr>
+        <w:pStyle w:val="DocumentSubsectionHeading"/>
+        <w:rPr>
+          <w:b w:val="0"/>
+          <w:sz w:val="24"/>
+        </w:rPr>
+      </w:pPr>
+      <w:r>
+        <w:rPr>
+          <w:b w:val="0"/>
+          <w:sz w:val="24"/>
+        </w:rPr>
+        <w:t>https://github.com/the0ldknighte/IBM_Capstone_Project/tree/master/Documents</w:t>
+      </w:r>
+    </w:p>
+    <w:p>
+      <w:pPr>
+        <w:pStyle w:val="DocumentSubsectionHeading"/>
+      </w:pPr>
+      <w:bookmarkStart w:id="150" w:name="_Toc370827621"/>
+      <w:bookmarkStart w:id="151" w:name="_Toc370827752"/>
+      <w:bookmarkStart w:id="152" w:name="_Toc372915353"/>
+      <w:bookmarkStart w:id="153" w:name="_Toc411877053"/>
+      <w:r>
+        <w:t>9.5</w:t>
       </w:r>
       <w:r>
         <w:tab/>
         <w:t>Final Report</w:t>
       </w:r>
-      <w:bookmarkEnd w:id="174"/>
-      <w:bookmarkEnd w:id="175"/>
-      <w:bookmarkEnd w:id="176"/>
-      <w:bookmarkEnd w:id="177"/>
-    </w:p>
-    <w:p>
-      <w:pPr>
-        <w:spacing w:after="120"/>
-      </w:pPr>
-      <w:r>
-        <w:t>&lt;&lt; The location of the Final Report document. &gt;&gt;</w:t>
+      <w:bookmarkEnd w:id="150"/>
+      <w:bookmarkEnd w:id="151"/>
+      <w:bookmarkEnd w:id="152"/>
+      <w:bookmarkEnd w:id="153"/>
+    </w:p>
+    <w:p>
+      <w:pPr>
+        <w:pStyle w:val="DocumentSubsectionHeading"/>
+        <w:rPr>
+          <w:b w:val="0"/>
+          <w:sz w:val="24"/>
+        </w:rPr>
+      </w:pPr>
+      <w:r>
+        <w:rPr>
+          <w:b w:val="0"/>
+          <w:sz w:val="24"/>
+        </w:rPr>
+        <w:t>https://github.com/the0ldknighte/IBM_Capstone_Project/tree/master/Documents</w:t>
       </w:r>
     </w:p>
     <w:p>
@@ -15194,10 +15112,10 @@
       <w:pPr>
         <w:pStyle w:val="DocumentSectionHeading"/>
       </w:pPr>
-      <w:bookmarkStart w:id="178" w:name="_Toc370827622"/>
-      <w:bookmarkStart w:id="179" w:name="_Toc370827753"/>
-      <w:bookmarkStart w:id="180" w:name="_Toc372915354"/>
-      <w:bookmarkStart w:id="181" w:name="_Toc411877054"/>
+      <w:bookmarkStart w:id="154" w:name="_Toc370827622"/>
+      <w:bookmarkStart w:id="155" w:name="_Toc370827753"/>
+      <w:bookmarkStart w:id="156" w:name="_Toc372915354"/>
+      <w:bookmarkStart w:id="157" w:name="_Toc411877054"/>
       <w:r>
         <w:lastRenderedPageBreak/>
         <w:t>10.</w:t>
@@ -15206,10 +15124,10 @@
         <w:tab/>
         <w:t>Definitions and Acronyms</w:t>
       </w:r>
-      <w:bookmarkEnd w:id="178"/>
-      <w:bookmarkEnd w:id="179"/>
-      <w:bookmarkEnd w:id="180"/>
-      <w:bookmarkEnd w:id="181"/>
+      <w:bookmarkEnd w:id="154"/>
+      <w:bookmarkEnd w:id="155"/>
+      <w:bookmarkEnd w:id="156"/>
+      <w:bookmarkEnd w:id="157"/>
     </w:p>
     <w:tbl>
       <w:tblPr>
@@ -15523,8 +15441,8 @@
     </w:p>
     <w:p/>
     <w:sectPr>
-      <w:headerReference w:type="default" r:id="rId18"/>
-      <w:footerReference w:type="default" r:id="rId19"/>
+      <w:headerReference w:type="default" r:id="rId19"/>
+      <w:footerReference w:type="default" r:id="rId20"/>
       <w:pgSz w:w="12240" w:h="15840"/>
       <w:pgMar w:top="1440" w:right="1440" w:bottom="1440" w:left="1440" w:header="720" w:footer="720" w:gutter="0"/>
       <w:pgNumType w:start="1"/>
@@ -15657,7 +15575,7 @@
           <w:rPr>
             <w:noProof/>
           </w:rPr>
-          <w:t>15</w:t>
+          <w:t>14</w:t>
         </w:r>
         <w:r>
           <w:rPr>
@@ -17074,7 +16992,7 @@
 </file>
 
 <file path=customXml/itemProps1.xml><?xml version="1.0" encoding="utf-8"?>
-<ds:datastoreItem xmlns:ds="http://schemas.openxmlformats.org/officeDocument/2006/customXml" ds:itemID="{D8469B2F-5E8A-4B82-8C39-0C804F7EB013}">
+<ds:datastoreItem xmlns:ds="http://schemas.openxmlformats.org/officeDocument/2006/customXml" ds:itemID="{9CE6F659-33CC-48FD-82D1-10831492A750}">
   <ds:schemaRefs>
     <ds:schemaRef ds:uri="http://schemas.openxmlformats.org/officeDocument/2006/bibliography"/>
   </ds:schemaRefs>

</xml_diff>

<commit_message>
Updated the user guide and project specs
</commit_message>
<xml_diff>
--- a/Documents/IBM Project Specifications.docx
+++ b/Documents/IBM Project Specifications.docx
@@ -5729,18 +5729,8 @@
                 <w:sz w:val="24"/>
                 <w:szCs w:val="24"/>
               </w:rPr>
-              <w:t xml:space="preserve">Create a user-friendly dashboard  that allows users to view the gathered metrics in either graph form or other representations using </w:t>
-            </w:r>
-            <w:proofErr w:type="spellStart"/>
-            <w:r>
-              <w:rPr>
-                <w:rFonts w:ascii="Times New Roman" w:hAnsi="Times New Roman"/>
-                <w:sz w:val="24"/>
-                <w:szCs w:val="24"/>
-              </w:rPr>
-              <w:t>Grafana</w:t>
-            </w:r>
-            <w:proofErr w:type="spellEnd"/>
+              <w:t>Create a user-friendly dashboard  that allows users to view the gathered metrics in either graph form or other representations using Grafana</w:t>
+            </w:r>
           </w:p>
         </w:tc>
       </w:tr>
@@ -5789,25 +5779,7 @@
                 <w:sz w:val="24"/>
                 <w:szCs w:val="24"/>
               </w:rPr>
-              <w:t xml:space="preserve">Create a flexible framework that can be deployed within IBM’s Cloud Solution’s development infrastructure using </w:t>
-            </w:r>
-            <w:proofErr w:type="spellStart"/>
-            <w:r>
-              <w:rPr>
-                <w:rFonts w:ascii="Times New Roman" w:hAnsi="Times New Roman"/>
-                <w:sz w:val="24"/>
-                <w:szCs w:val="24"/>
-              </w:rPr>
-              <w:t>Ansible</w:t>
-            </w:r>
-            <w:proofErr w:type="spellEnd"/>
-            <w:r>
-              <w:rPr>
-                <w:rFonts w:ascii="Times New Roman" w:hAnsi="Times New Roman"/>
-                <w:sz w:val="24"/>
-                <w:szCs w:val="24"/>
-              </w:rPr>
-              <w:t xml:space="preserve"> for automated deployment</w:t>
+              <w:t>Create a flexible framework that can be deployed within IBM’s Cloud Solution’s development infrastructure using Ansible for automated deployment</w:t>
             </w:r>
           </w:p>
         </w:tc>
@@ -6028,42 +6000,22 @@
               </w:rPr>
               <w:t xml:space="preserve">dows &amp; Linux, Jenkins, Graphite, </w:t>
             </w:r>
-            <w:proofErr w:type="spellStart"/>
             <w:r>
               <w:rPr>
                 <w:rFonts w:ascii="Times New Roman" w:hAnsi="Times New Roman"/>
                 <w:sz w:val="24"/>
                 <w:szCs w:val="24"/>
               </w:rPr>
-              <w:t>Grafana</w:t>
-            </w:r>
-            <w:proofErr w:type="spellEnd"/>
+              <w:t>Grafana, Python</w:t>
+            </w:r>
             <w:r>
               <w:rPr>
                 <w:rFonts w:ascii="Times New Roman" w:hAnsi="Times New Roman"/>
                 <w:sz w:val="24"/>
                 <w:szCs w:val="24"/>
               </w:rPr>
-              <w:t>, Python</w:t>
-            </w:r>
-            <w:r>
-              <w:rPr>
-                <w:rFonts w:ascii="Times New Roman" w:hAnsi="Times New Roman"/>
-                <w:sz w:val="24"/>
-                <w:szCs w:val="24"/>
-              </w:rPr>
-              <w:t xml:space="preserve">, </w:t>
-            </w:r>
-            <w:proofErr w:type="spellStart"/>
-            <w:r>
-              <w:rPr>
-                <w:rFonts w:ascii="Times New Roman" w:hAnsi="Times New Roman"/>
-                <w:sz w:val="24"/>
-                <w:szCs w:val="24"/>
-              </w:rPr>
-              <w:t>Ansible</w:t>
-            </w:r>
-            <w:proofErr w:type="spellEnd"/>
+              <w:t>, Ansible</w:t>
+            </w:r>
           </w:p>
         </w:tc>
       </w:tr>
@@ -6316,13 +6268,8 @@
           </w:tcPr>
           <w:p>
             <w:r>
-              <w:t xml:space="preserve">Jake </w:t>
-            </w:r>
-            <w:proofErr w:type="spellStart"/>
-            <w:r>
-              <w:t>Morlock</w:t>
-            </w:r>
-            <w:proofErr w:type="spellEnd"/>
+              <w:t>Jake Morlock</w:t>
+            </w:r>
           </w:p>
         </w:tc>
         <w:tc>
@@ -6345,13 +6292,8 @@
           </w:tcPr>
           <w:p>
             <w:r>
-              <w:t xml:space="preserve">Mathew </w:t>
-            </w:r>
-            <w:proofErr w:type="spellStart"/>
-            <w:r>
-              <w:t>Odden</w:t>
-            </w:r>
-            <w:proofErr w:type="spellEnd"/>
+              <w:t>Mathew Odden</w:t>
+            </w:r>
           </w:p>
         </w:tc>
         <w:tc>
@@ -6374,13 +6316,8 @@
           </w:tcPr>
           <w:p>
             <w:r>
-              <w:t xml:space="preserve">Adam </w:t>
-            </w:r>
-            <w:proofErr w:type="spellStart"/>
-            <w:r>
-              <w:t>Reznechek</w:t>
-            </w:r>
-            <w:proofErr w:type="spellEnd"/>
+              <w:t>Adam Reznechek</w:t>
+            </w:r>
           </w:p>
         </w:tc>
         <w:tc>
@@ -7439,15 +7376,7 @@
           </w:tcPr>
           <w:p>
             <w:r>
-              <w:t xml:space="preserve">e. g. Project code will be stored in a </w:t>
-            </w:r>
-            <w:proofErr w:type="spellStart"/>
-            <w:r>
-              <w:t>git</w:t>
-            </w:r>
-            <w:proofErr w:type="spellEnd"/>
-            <w:r>
-              <w:t>-hub account.</w:t>
+              <w:t>e. g. Project code will be stored in a git-hub account.</w:t>
             </w:r>
           </w:p>
         </w:tc>
@@ -7462,11 +7391,9 @@
             </w:r>
           </w:p>
           <w:p>
-            <w:proofErr w:type="spellStart"/>
             <w:r>
               <w:t>IBM_Capstone_Project</w:t>
             </w:r>
-            <w:proofErr w:type="spellEnd"/>
           </w:p>
         </w:tc>
       </w:tr>
@@ -7488,15 +7415,7 @@
           </w:tcPr>
           <w:p>
             <w:r>
-              <w:t xml:space="preserve">e. g. Bug tracking will be done with </w:t>
-            </w:r>
-            <w:proofErr w:type="spellStart"/>
-            <w:r>
-              <w:t>Trac</w:t>
-            </w:r>
-            <w:proofErr w:type="spellEnd"/>
-            <w:r>
-              <w:t>.</w:t>
+              <w:t>e. g. Bug tracking will be done with Trac.</w:t>
             </w:r>
           </w:p>
         </w:tc>
@@ -7512,13 +7431,8 @@
           </w:p>
           <w:p>
             <w:r>
-              <w:t>2015/spring/csci445s15ibm/</w:t>
-            </w:r>
-            <w:proofErr w:type="spellStart"/>
-            <w:r>
-              <w:t>trac</w:t>
-            </w:r>
-            <w:proofErr w:type="spellEnd"/>
+              <w:t>2015/spring/csci445s15ibm/trac</w:t>
+            </w:r>
           </w:p>
         </w:tc>
       </w:tr>
@@ -7539,21 +7453,8 @@
             <w:tcW w:w="3451" w:type="dxa"/>
           </w:tcPr>
           <w:p>
-            <w:proofErr w:type="gramStart"/>
-            <w:r>
-              <w:t>e</w:t>
-            </w:r>
-            <w:proofErr w:type="gramEnd"/>
-            <w:r>
-              <w:t xml:space="preserve">. g. The project schedule will be stored in the </w:t>
-            </w:r>
-            <w:proofErr w:type="spellStart"/>
-            <w:r>
-              <w:t>git</w:t>
-            </w:r>
-            <w:proofErr w:type="spellEnd"/>
-            <w:r>
-              <w:t xml:space="preserve"> repository.</w:t>
+            <w:r>
+              <w:t>e. g. The project schedule will be stored in the git repository.</w:t>
             </w:r>
           </w:p>
         </w:tc>
@@ -7568,11 +7469,9 @@
             </w:r>
           </w:p>
           <w:p>
-            <w:proofErr w:type="spellStart"/>
             <w:r>
               <w:t>IBM_Capstone_Project</w:t>
             </w:r>
-            <w:proofErr w:type="spellEnd"/>
           </w:p>
         </w:tc>
       </w:tr>
@@ -8081,15 +7980,7 @@
       <w:bookmarkStart w:id="52" w:name="_Toc411877011"/>
       <w:r>
         <w:lastRenderedPageBreak/>
-        <w:t xml:space="preserve">Information </w:t>
-      </w:r>
-      <w:proofErr w:type="gramStart"/>
-      <w:r>
-        <w:t>To</w:t>
-      </w:r>
-      <w:proofErr w:type="gramEnd"/>
-      <w:r>
-        <w:t xml:space="preserve"> Be Shared Within Our Group</w:t>
+        <w:t>Information To Be Shared Within Our Group</w:t>
       </w:r>
       <w:bookmarkEnd w:id="51"/>
       <w:bookmarkEnd w:id="52"/>
@@ -8458,15 +8349,7 @@
       <w:bookmarkStart w:id="53" w:name="_Toc372915307"/>
       <w:bookmarkStart w:id="54" w:name="_Toc411877012"/>
       <w:r>
-        <w:t xml:space="preserve">Information </w:t>
-      </w:r>
-      <w:proofErr w:type="gramStart"/>
-      <w:r>
-        <w:t>To</w:t>
-      </w:r>
-      <w:proofErr w:type="gramEnd"/>
-      <w:r>
-        <w:t xml:space="preserve"> </w:t>
+        <w:t xml:space="preserve">Information To </w:t>
       </w:r>
       <w:r>
         <w:t xml:space="preserve">Be </w:t>
@@ -8861,7 +8744,6 @@
               </w:rPr>
               <w:t xml:space="preserve">Email and </w:t>
             </w:r>
-            <w:proofErr w:type="spellStart"/>
             <w:r>
               <w:rPr>
                 <w:rFonts w:ascii="Times New Roman" w:hAnsi="Times New Roman"/>
@@ -8869,7 +8751,6 @@
               </w:rPr>
               <w:t>Git</w:t>
             </w:r>
-            <w:proofErr w:type="spellEnd"/>
             <w:r>
               <w:rPr>
                 <w:rFonts w:ascii="Times New Roman" w:hAnsi="Times New Roman"/>
@@ -10686,19 +10567,15 @@
       <w:r>
         <w:t xml:space="preserve">There is a possibility and requested addition to make the project self-deployable and a one file install using a system called </w:t>
       </w:r>
-      <w:proofErr w:type="spellStart"/>
       <w:r>
         <w:t>Ansible</w:t>
       </w:r>
-      <w:proofErr w:type="spellEnd"/>
       <w:r>
         <w:t xml:space="preserve">.  </w:t>
       </w:r>
-      <w:proofErr w:type="spellStart"/>
       <w:r>
         <w:t>Ansible</w:t>
       </w:r>
-      <w:proofErr w:type="spellEnd"/>
       <w:r>
         <w:t xml:space="preserve"> will provide the user with a</w:t>
       </w:r>
@@ -10973,7 +10850,7 @@
           <v:shape id="_x0000_i1025" type="#_x0000_t75" style="width:467.8pt;height:306.55pt" o:ole="">
             <v:imagedata r:id="rId12" o:title=""/>
           </v:shape>
-          <o:OLEObject Type="Embed" ProgID="Visio.Drawing.15" ShapeID="_x0000_i1025" DrawAspect="Content" ObjectID="_1491152017" r:id="rId13"/>
+          <o:OLEObject Type="Embed" ProgID="Visio.Drawing.15" ShapeID="_x0000_i1025" DrawAspect="Content" ObjectID="_1491152762" r:id="rId13"/>
         </w:object>
       </w:r>
     </w:p>
@@ -10996,7 +10873,7 @@
           <v:shape id="_x0000_i1026" type="#_x0000_t75" style="width:467.8pt;height:211.8pt" o:ole="">
             <v:imagedata r:id="rId14" o:title=""/>
           </v:shape>
-          <o:OLEObject Type="Embed" ProgID="Visio.Drawing.15" ShapeID="_x0000_i1026" DrawAspect="Content" ObjectID="_1491152018" r:id="rId15"/>
+          <o:OLEObject Type="Embed" ProgID="Visio.Drawing.15" ShapeID="_x0000_i1026" DrawAspect="Content" ObjectID="_1491152763" r:id="rId15"/>
         </w:object>
       </w:r>
     </w:p>
@@ -11043,15 +10920,7 @@
         <w:t xml:space="preserve"> – All tea</w:t>
       </w:r>
       <w:r>
-        <w:t xml:space="preserve">m members agree that setting up a </w:t>
-      </w:r>
-      <w:proofErr w:type="spellStart"/>
-      <w:r>
-        <w:t>git</w:t>
-      </w:r>
-      <w:proofErr w:type="spellEnd"/>
-      <w:r>
-        <w:t xml:space="preserve"> repository</w:t>
+        <w:t>m members agree that setting up a git repository</w:t>
       </w:r>
       <w:r>
         <w:t xml:space="preserve"> for use</w:t>
@@ -11063,15 +10932,7 @@
         <w:t xml:space="preserve"> points.  </w:t>
       </w:r>
       <w:r>
-        <w:t xml:space="preserve">All members have had previous experience with </w:t>
-      </w:r>
-      <w:proofErr w:type="spellStart"/>
-      <w:r>
-        <w:t>git</w:t>
-      </w:r>
-      <w:proofErr w:type="spellEnd"/>
-      <w:r>
-        <w:t>.</w:t>
+        <w:t>All members have had previous experience with git.</w:t>
       </w:r>
     </w:p>
     <w:tbl>
@@ -13064,13 +12925,8 @@
               <w:jc w:val="center"/>
             </w:pPr>
             <w:r>
-              <w:t xml:space="preserve">Setup </w:t>
-            </w:r>
-            <w:proofErr w:type="spellStart"/>
-            <w:r>
-              <w:t>Github</w:t>
-            </w:r>
-            <w:proofErr w:type="spellEnd"/>
+              <w:t>Setup Github</w:t>
+            </w:r>
           </w:p>
         </w:tc>
         <w:tc>
@@ -13091,13 +12947,8 @@
               <w:jc w:val="center"/>
             </w:pPr>
             <w:r>
-              <w:t xml:space="preserve">Make sure that all users can commit changes to </w:t>
-            </w:r>
-            <w:proofErr w:type="spellStart"/>
-            <w:r>
-              <w:t>Github</w:t>
-            </w:r>
-            <w:proofErr w:type="spellEnd"/>
+              <w:t>Make sure that all users can commit changes to Github</w:t>
+            </w:r>
           </w:p>
         </w:tc>
       </w:tr>
@@ -14322,23 +14173,7 @@
         <w:t xml:space="preserve">The </w:t>
       </w:r>
       <w:r>
-        <w:t xml:space="preserve">major goal of this project is to take existing graphing, deployment, and metric logging technologies and repurposing those technologies to track the build metrics on a continuous integration system.  These metrics provide a useful data set to find what part of the system may be creating problems such as bottlenecks, frequent errors and commonly submitted bug fixes.  The technologies chosen to solve this are: </w:t>
-      </w:r>
-      <w:proofErr w:type="spellStart"/>
-      <w:r>
-        <w:t>Grafana</w:t>
-      </w:r>
-      <w:proofErr w:type="spellEnd"/>
-      <w:r>
-        <w:t xml:space="preserve"> to display the metrics shown, </w:t>
-      </w:r>
-      <w:proofErr w:type="spellStart"/>
-      <w:r>
-        <w:t>Ansible</w:t>
-      </w:r>
-      <w:proofErr w:type="spellEnd"/>
-      <w:r>
-        <w:t xml:space="preserve"> will be used to make the deployment easier, and finally Jenkins is the current platform used for continuous integration by IBM.</w:t>
+        <w:t>major goal of this project is to take existing graphing, deployment, and metric logging technologies and repurposing those technologies to track the build metrics on a continuous integration system.  These metrics provide a useful data set to find what part of the system may be creating problems such as bottlenecks, frequent errors and commonly submitted bug fixes.  The technologies chosen to solve this are: Grafana to display the metrics shown, Ansible will be used to make the deployment easier, and finally Jenkins is the current platform used for continuous integration by IBM.</w:t>
       </w:r>
     </w:p>
     <w:p>
@@ -14373,15 +14208,7 @@
         <w:t>.</w:t>
       </w:r>
       <w:r>
-        <w:t xml:space="preserve">  In addition to this, IBM has requested that once the primary scope of the project is obtained, a system to automatically deploy the graphing software should be created, which we have chosen </w:t>
-      </w:r>
-      <w:proofErr w:type="spellStart"/>
-      <w:r>
-        <w:t>Ansible</w:t>
-      </w:r>
-      <w:proofErr w:type="spellEnd"/>
-      <w:r>
-        <w:t xml:space="preserve"> to accomplish.</w:t>
+        <w:t xml:space="preserve">  In addition to this, IBM has requested that once the primary scope of the project is obtained, a system to automatically deploy the graphing software should be created, which we have chosen Ansible to accomplish.</w:t>
       </w:r>
     </w:p>
     <w:p>
@@ -14422,34 +14249,13 @@
         <w:t xml:space="preserve"> Jenkins</w:t>
       </w:r>
       <w:r>
-        <w:t xml:space="preserve">, and </w:t>
-      </w:r>
-      <w:proofErr w:type="spellStart"/>
-      <w:r>
-        <w:t>Grafana</w:t>
-      </w:r>
-      <w:proofErr w:type="spellEnd"/>
+        <w:t>, and Grafana</w:t>
+      </w:r>
       <w:r>
         <w:t xml:space="preserve">.  Starting with Graphite it is the main monitoring tool.  This will be explained by the individual components which are as follows.  The first component which will be explained is Carbon.  This is a listening service which passively listens for data.  The second component is Whisper which is a database data structure.  The purpose of Whisper is to allow many simultaneous reads and writes.  This is important for allowing a large amount of data to be handled.  The last aspect of our project is Jenkins which is a continuous integration service.  This </w:t>
       </w:r>
       <w:r>
-        <w:t xml:space="preserve">we will not directly be using, setting up automated tests, but instead we will be using metrics from Jenkins servers to feed into Graphite.  The last portion of this project is </w:t>
-      </w:r>
-      <w:proofErr w:type="spellStart"/>
-      <w:r>
-        <w:t>Grafana</w:t>
-      </w:r>
-      <w:proofErr w:type="spellEnd"/>
-      <w:r>
-        <w:t xml:space="preserve">.  </w:t>
-      </w:r>
-      <w:proofErr w:type="spellStart"/>
-      <w:r>
-        <w:t>Grafana</w:t>
-      </w:r>
-      <w:proofErr w:type="spellEnd"/>
-      <w:r>
-        <w:t xml:space="preserve"> is the graph creation web application which we will be using to display the graphs on a web page.</w:t>
+        <w:t>we will not directly be using, setting up automated tests, but instead we will be using metrics from Jenkins servers to feed into Graphite.  The last portion of this project is Grafana.  Grafana is the graph creation web application which we will be using to display the graphs on a web page.</w:t>
       </w:r>
     </w:p>
     <w:p>
@@ -14489,7 +14295,7 @@
           <v:shape id="_x0000_i1027" type="#_x0000_t75" style="width:467.8pt;height:45.9pt" o:ole="">
             <v:imagedata r:id="rId16" o:title=""/>
           </v:shape>
-          <o:OLEObject Type="Embed" ProgID="Visio.Drawing.11" ShapeID="_x0000_i1027" DrawAspect="Content" ObjectID="_1491152019" r:id="rId17"/>
+          <o:OLEObject Type="Embed" ProgID="Visio.Drawing.11" ShapeID="_x0000_i1027" DrawAspect="Content" ObjectID="_1491152764" r:id="rId17"/>
         </w:object>
       </w:r>
     </w:p>
@@ -14514,15 +14320,7 @@
     </w:p>
     <w:p>
       <w:r>
-        <w:t xml:space="preserve">The dataflow in the architecture will be based around the Jenkins instances pushing data.  This data will then be interpreted by Carbon and written to whisper files.  From here </w:t>
-      </w:r>
-      <w:proofErr w:type="spellStart"/>
-      <w:r>
-        <w:t>Grafana</w:t>
-      </w:r>
-      <w:proofErr w:type="spellEnd"/>
-      <w:r>
-        <w:t xml:space="preserve"> will read the data from the whisper files and display them on the website.  This architecture will require us to have knowledge about how long </w:t>
+        <w:t xml:space="preserve">The dataflow in the architecture will be based around the Jenkins instances pushing data.  This data will then be interpreted by Carbon and written to whisper files.  From here Grafana will read the data from the whisper files and display them on the website.  This architecture will require us to have knowledge about how long </w:t>
       </w:r>
       <w:r>
         <w:t xml:space="preserve">data points should be kept.  In addition we will have to </w:t>
@@ -14540,23 +14338,7 @@
         <w:ind w:firstLine="720"/>
       </w:pPr>
       <w:r>
-        <w:t xml:space="preserve">In the diagram below, metrics are first pushed into the carbon listener server using an existing graphite plugin in the Jenkins continuous integration server. Next, this data is turned into Whisper objects which are stored in a database on the </w:t>
-      </w:r>
-      <w:proofErr w:type="spellStart"/>
-      <w:r>
-        <w:t>Grafana</w:t>
-      </w:r>
-      <w:proofErr w:type="spellEnd"/>
-      <w:r>
-        <w:t xml:space="preserve"> server.  Finally, those compiled metrics are them pushed to the </w:t>
-      </w:r>
-      <w:proofErr w:type="spellStart"/>
-      <w:r>
-        <w:t>Grafana</w:t>
-      </w:r>
-      <w:proofErr w:type="spellEnd"/>
-      <w:r>
-        <w:t xml:space="preserve"> web application and then the user may choose which metrics to graph and how to graph them.</w:t>
+        <w:t>In the diagram below, metrics are first pushed into the carbon listener server using an existing graphite plugin in the Jenkins continuous integration server. Next, this data is turned into Whisper objects which are stored in a database on the Grafana server.  Finally, those compiled metrics are them pushed to the Grafana web application and then the user may choose which metrics to graph and how to graph them.</w:t>
       </w:r>
     </w:p>
     <w:p>
@@ -14642,29 +14424,11 @@
         <w:ind w:firstLine="720"/>
       </w:pPr>
       <w:r>
-        <w:t xml:space="preserve">In order to allow automatic deployment of our system our group had two candidate automation technologies, Chef and </w:t>
-      </w:r>
-      <w:proofErr w:type="spellStart"/>
+        <w:t xml:space="preserve">In order to allow automatic deployment of our system our group had two candidate automation technologies, Chef and Ansible.  Chef is a configuration management tool that streamlines server configuration based on user written “recipes”.  Ansible is a platform for configuring and managing computers by managing nodes over SSH. Although both technologies our viable for our solution we chose </w:t>
+      </w:r>
       <w:r>
         <w:t>Ansible</w:t>
       </w:r>
-      <w:proofErr w:type="spellEnd"/>
-      <w:r>
-        <w:t xml:space="preserve">.  Chef is a configuration management tool that streamlines server configuration based on user written “recipes”.  </w:t>
-      </w:r>
-      <w:proofErr w:type="spellStart"/>
-      <w:r>
-        <w:t>Ansible</w:t>
-      </w:r>
-      <w:proofErr w:type="spellEnd"/>
-      <w:r>
-        <w:t xml:space="preserve"> is a platform for configuring and managing computers by managing nodes over SSH. Although both technologies our viable for our solution we chose </w:t>
-      </w:r>
-      <w:proofErr w:type="spellStart"/>
-      <w:r>
-        <w:t>Ansible</w:t>
-      </w:r>
-      <w:proofErr w:type="spellEnd"/>
       <w:r>
         <w:t xml:space="preserve"> because it </w:t>
       </w:r>
@@ -14753,23 +14517,7 @@
         <w:t xml:space="preserve">Overall, our group was able to accomplish the goals set before us by IBM for our capstone project.  We delivered a metric tracking system with a real time graphical user interface that is able to communicate with multiple continuous integration servers simultaneously.    </w:t>
       </w:r>
       <w:r>
-        <w:t xml:space="preserve">Through the use of the existing Graphing package </w:t>
-      </w:r>
-      <w:proofErr w:type="spellStart"/>
-      <w:r>
-        <w:t>Grafana</w:t>
-      </w:r>
-      <w:proofErr w:type="spellEnd"/>
-      <w:r>
-        <w:t xml:space="preserve">, we were able to configure the baseline codebase to interact with the Jenkins continuous integration metrics in a way that is useful to the IBM team.  </w:t>
-      </w:r>
-      <w:proofErr w:type="spellStart"/>
-      <w:r>
-        <w:t>Grafana</w:t>
-      </w:r>
-      <w:proofErr w:type="spellEnd"/>
-      <w:r>
-        <w:t xml:space="preserve"> is able to display data such as build time, where the build </w:t>
+        <w:t xml:space="preserve">Through the use of the existing Graphing package Grafana, we were able to configure the baseline codebase to interact with the Jenkins continuous integration metrics in a way that is useful to the IBM team.  Grafana is able to display data such as build time, where the build </w:t>
       </w:r>
       <w:r>
         <w:t>originated</w:t>
@@ -14778,31 +14526,7 @@
         <w:t xml:space="preserve"> from, </w:t>
       </w:r>
       <w:r>
-        <w:t xml:space="preserve">what was changed etc.  This data can then be dynamically displayed in any way the user desires to have them displayed as </w:t>
-      </w:r>
-      <w:proofErr w:type="spellStart"/>
-      <w:r>
-        <w:t>Grafana</w:t>
-      </w:r>
-      <w:proofErr w:type="spellEnd"/>
-      <w:r>
-        <w:t xml:space="preserve"> allows custom graphing schemas to be saved by each individual user.  Finally, an </w:t>
-      </w:r>
-      <w:proofErr w:type="spellStart"/>
-      <w:r>
-        <w:t>Ansible</w:t>
-      </w:r>
-      <w:proofErr w:type="spellEnd"/>
-      <w:r>
-        <w:t xml:space="preserve"> playbook or automatic deployment schema was created to make the process of installing and configuring the project as easy as possible for the user.  </w:t>
-      </w:r>
-      <w:proofErr w:type="spellStart"/>
-      <w:r>
-        <w:t>Ansible</w:t>
-      </w:r>
-      <w:proofErr w:type="spellEnd"/>
-      <w:r>
-        <w:t xml:space="preserve"> will make the solution as close to a 1 click install solution as humanly possible making the time between install and useful uptime minimal.</w:t>
+        <w:t>what was changed etc.  This data can then be dynamically displayed in any way the user desires to have them displayed as Grafana allows custom graphing schemas to be saved by each individual user.  Finally, an Ansible playbook or automatic deployment schema was created to make the process of installing and configuring the project as easy as possible for the user.  Ansible will make the solution as close to a 1 click install solution as humanly possible making the time between install and useful uptime minimal.</w:t>
       </w:r>
     </w:p>
     <w:bookmarkEnd w:id="129"/>
@@ -14830,15 +14554,7 @@
         </w:rPr>
       </w:pPr>
       <w:r>
-        <w:t xml:space="preserve">Our example </w:t>
-      </w:r>
-      <w:proofErr w:type="spellStart"/>
-      <w:r>
-        <w:t>Grafana</w:t>
-      </w:r>
-      <w:proofErr w:type="spellEnd"/>
-      <w:r>
-        <w:t xml:space="preserve"> dashboard is located at:</w:t>
+        <w:t>Our example Grafana dashboard is located at:</w:t>
       </w:r>
     </w:p>
     <w:p>
@@ -14870,15 +14586,7 @@
     </w:p>
     <w:p>
       <w:r>
-        <w:t xml:space="preserve">The remaining work involves testing the capabilities of </w:t>
-      </w:r>
-      <w:proofErr w:type="spellStart"/>
-      <w:r>
-        <w:t>Grafana</w:t>
-      </w:r>
-      <w:proofErr w:type="spellEnd"/>
-      <w:r>
-        <w:t xml:space="preserve"> and graphite.  This involves sending different types of data from different sources perhaps even with a different back-end database to test capabilities and data handling.  </w:t>
+        <w:t xml:space="preserve">The remaining work involves testing the capabilities of Grafana and graphite.  This involves sending different types of data from different sources perhaps even with a different back-end database to test capabilities and data handling.  </w:t>
       </w:r>
     </w:p>
     <w:p>
@@ -14888,15 +14596,7 @@
     </w:p>
     <w:p>
       <w:r>
-        <w:t xml:space="preserve">Another area to note, is that the newest version of </w:t>
-      </w:r>
-      <w:proofErr w:type="spellStart"/>
-      <w:r>
-        <w:t>Grafana</w:t>
-      </w:r>
-      <w:proofErr w:type="spellEnd"/>
-      <w:r>
-        <w:t xml:space="preserve"> has recently been released. There is work to be done testing our project in regards to this new version and its capabilities.  </w:t>
+        <w:t xml:space="preserve">Another area to note, is that the newest version of Grafana has recently been released. There is work to be done testing our project in regards to this new version and its capabilities.  </w:t>
       </w:r>
     </w:p>
     <w:p>
@@ -14981,25 +14681,27 @@
         <w:tab/>
         <w:t>Code</w:t>
       </w:r>
+      <w:bookmarkStart w:id="145" w:name="_GoBack"/>
       <w:bookmarkEnd w:id="141"/>
       <w:bookmarkEnd w:id="142"/>
       <w:bookmarkEnd w:id="143"/>
       <w:bookmarkEnd w:id="144"/>
-    </w:p>
-    <w:p>
-      <w:pPr>
-        <w:pStyle w:val="DocumentText"/>
-      </w:pPr>
-      <w:r>
-        <w:t xml:space="preserve"> </w:t>
-      </w:r>
-      <w:bookmarkStart w:id="145" w:name="_GoBack"/>
       <w:bookmarkEnd w:id="145"/>
-      <w:r>
-        <w:t>https://github.com/the0ldknighte/IBM_Capstone_Project</w:t>
-      </w:r>
-      <w:r>
-        <w:t xml:space="preserve"> </w:t>
+    </w:p>
+    <w:p>
+      <w:pPr>
+        <w:pStyle w:val="DocumentSubsectionHeading"/>
+        <w:rPr>
+          <w:b w:val="0"/>
+          <w:sz w:val="24"/>
+        </w:rPr>
+      </w:pPr>
+      <w:r>
+        <w:rPr>
+          <w:b w:val="0"/>
+          <w:sz w:val="24"/>
+        </w:rPr>
+        <w:t>https://github.com/the0ldknighte/IBM_Capstone_Project/tree/master/Ansible%20Playbook</w:t>
       </w:r>
     </w:p>
     <w:p>
@@ -15215,11 +14917,9 @@
               <w:pStyle w:val="NormalTable"/>
               <w:snapToGrid w:val="0"/>
             </w:pPr>
-            <w:proofErr w:type="spellStart"/>
             <w:r>
               <w:t>Ansible</w:t>
             </w:r>
-            <w:proofErr w:type="spellEnd"/>
           </w:p>
         </w:tc>
         <w:tc>
@@ -15260,11 +14960,9 @@
               <w:pStyle w:val="NormalTable"/>
               <w:snapToGrid w:val="0"/>
             </w:pPr>
-            <w:proofErr w:type="spellStart"/>
             <w:r>
               <w:t>Grafana</w:t>
             </w:r>
-            <w:proofErr w:type="spellEnd"/>
           </w:p>
         </w:tc>
         <w:tc>
@@ -15370,13 +15068,8 @@
               <w:snapToGrid w:val="0"/>
             </w:pPr>
             <w:r>
-              <w:t>Data structure format used to push metrics to the GUI of Graphite/</w:t>
-            </w:r>
-            <w:proofErr w:type="spellStart"/>
-            <w:r>
-              <w:t>Grafana</w:t>
-            </w:r>
-            <w:proofErr w:type="spellEnd"/>
+              <w:t>Data structure format used to push metrics to the GUI of Graphite/Grafana</w:t>
+            </w:r>
           </w:p>
         </w:tc>
       </w:tr>
@@ -15575,7 +15268,7 @@
           <w:rPr>
             <w:noProof/>
           </w:rPr>
-          <w:t>14</w:t>
+          <w:t>13</w:t>
         </w:r>
         <w:r>
           <w:rPr>
@@ -16992,7 +16685,7 @@
 </file>
 
 <file path=customXml/itemProps1.xml><?xml version="1.0" encoding="utf-8"?>
-<ds:datastoreItem xmlns:ds="http://schemas.openxmlformats.org/officeDocument/2006/customXml" ds:itemID="{9CE6F659-33CC-48FD-82D1-10831492A750}">
+<ds:datastoreItem xmlns:ds="http://schemas.openxmlformats.org/officeDocument/2006/customXml" ds:itemID="{1A00406F-1FF2-46A5-AEDE-5AC67644ED9D}">
   <ds:schemaRefs>
     <ds:schemaRef ds:uri="http://schemas.openxmlformats.org/officeDocument/2006/bibliography"/>
   </ds:schemaRefs>

</xml_diff>